<commit_message>
- Added Name parameter in apis.
</commit_message>
<xml_diff>
--- a/002 - DOCUMENT/API Documentation/Olives/Medical/api_endpoints_medical-prescription.docx
+++ b/002 - DOCUMENT/API Documentation/Olives/Medical/api_endpoints_medical-prescription.docx
@@ -1433,7 +1433,7 @@
                 <w:szCs w:val="19"/>
                 <w:highlight w:val="white"/>
               </w:rPr>
-              <w:t>"Medicine"</w:t>
+              <w:t>"Name"</w:t>
             </w:r>
             <w:r>
               <w:rPr>
@@ -1497,7 +1497,7 @@
                 <w:szCs w:val="19"/>
                 <w:highlight w:val="white"/>
               </w:rPr>
-              <w:t>"Note"</w:t>
+              <w:t>"Medicine"</w:t>
             </w:r>
             <w:r>
               <w:rPr>
@@ -1561,17 +1561,37 @@
                 <w:szCs w:val="19"/>
                 <w:highlight w:val="white"/>
               </w:rPr>
-              <w:t>"Created"</w:t>
-            </w:r>
-            <w:r>
-              <w:rPr>
-                <w:rFonts w:ascii="Consolas" w:hAnsi="Consolas" w:cs="Consolas"/>
-                <w:color w:val="000000"/>
-                <w:sz w:val="19"/>
-                <w:szCs w:val="19"/>
-                <w:highlight w:val="white"/>
-              </w:rPr>
-              <w:t>: 0,</w:t>
+              <w:t>"Note"</w:t>
+            </w:r>
+            <w:r>
+              <w:rPr>
+                <w:rFonts w:ascii="Consolas" w:hAnsi="Consolas" w:cs="Consolas"/>
+                <w:color w:val="000000"/>
+                <w:sz w:val="19"/>
+                <w:szCs w:val="19"/>
+                <w:highlight w:val="white"/>
+              </w:rPr>
+              <w:t xml:space="preserve">: </w:t>
+            </w:r>
+            <w:r>
+              <w:rPr>
+                <w:rFonts w:ascii="Consolas" w:hAnsi="Consolas" w:cs="Consolas"/>
+                <w:color w:val="A31515"/>
+                <w:sz w:val="19"/>
+                <w:szCs w:val="19"/>
+                <w:highlight w:val="white"/>
+              </w:rPr>
+              <w:t>""</w:t>
+            </w:r>
+            <w:r>
+              <w:rPr>
+                <w:rFonts w:ascii="Consolas" w:hAnsi="Consolas" w:cs="Consolas"/>
+                <w:color w:val="000000"/>
+                <w:sz w:val="19"/>
+                <w:szCs w:val="19"/>
+                <w:highlight w:val="white"/>
+              </w:rPr>
+              <w:t>,</w:t>
             </w:r>
           </w:p>
           <w:p>
@@ -1605,17 +1625,17 @@
                 <w:szCs w:val="19"/>
                 <w:highlight w:val="white"/>
               </w:rPr>
-              <w:t>"LastModified"</w:t>
-            </w:r>
-            <w:r>
-              <w:rPr>
-                <w:rFonts w:ascii="Consolas" w:hAnsi="Consolas" w:cs="Consolas"/>
-                <w:color w:val="000000"/>
-                <w:sz w:val="19"/>
-                <w:szCs w:val="19"/>
-                <w:highlight w:val="white"/>
-              </w:rPr>
-              <w:t>: 0</w:t>
+              <w:t>"Created"</w:t>
+            </w:r>
+            <w:r>
+              <w:rPr>
+                <w:rFonts w:ascii="Consolas" w:hAnsi="Consolas" w:cs="Consolas"/>
+                <w:color w:val="000000"/>
+                <w:sz w:val="19"/>
+                <w:szCs w:val="19"/>
+                <w:highlight w:val="white"/>
+              </w:rPr>
+              <w:t>: 0,</w:t>
             </w:r>
           </w:p>
           <w:p>
@@ -1639,7 +1659,27 @@
                 <w:szCs w:val="19"/>
                 <w:highlight w:val="white"/>
               </w:rPr>
-              <w:t xml:space="preserve">  }</w:t>
+              <w:t xml:space="preserve">    </w:t>
+            </w:r>
+            <w:r>
+              <w:rPr>
+                <w:rFonts w:ascii="Consolas" w:hAnsi="Consolas" w:cs="Consolas"/>
+                <w:color w:val="2E75B6"/>
+                <w:sz w:val="19"/>
+                <w:szCs w:val="19"/>
+                <w:highlight w:val="white"/>
+              </w:rPr>
+              <w:t>"LastModified"</w:t>
+            </w:r>
+            <w:r>
+              <w:rPr>
+                <w:rFonts w:ascii="Consolas" w:hAnsi="Consolas" w:cs="Consolas"/>
+                <w:color w:val="000000"/>
+                <w:sz w:val="19"/>
+                <w:szCs w:val="19"/>
+                <w:highlight w:val="white"/>
+              </w:rPr>
+              <w:t>: 0</w:t>
             </w:r>
           </w:p>
           <w:p>
@@ -1663,7 +1703,7 @@
                 <w:szCs w:val="19"/>
                 <w:highlight w:val="white"/>
               </w:rPr>
-              <w:t>}</w:t>
+              <w:t xml:space="preserve">  }</w:t>
             </w:r>
           </w:p>
           <w:p>
@@ -1672,100 +1712,98 @@
               <w:autoSpaceDN w:val="0"/>
               <w:adjustRightInd w:val="0"/>
               <w:rPr>
-                <w:rFonts w:ascii="Times New Roman" w:hAnsi="Times New Roman" w:cs="Times New Roman"/>
-                <w:color w:val="000000" w:themeColor="text1"/>
-                <w:sz w:val="20"/>
-                <w:szCs w:val="20"/>
-              </w:rPr>
-            </w:pPr>
-          </w:p>
-        </w:tc>
-      </w:tr>
-      <w:tr>
-        <w:tc>
-          <w:tcPr>
-            <w:tcW w:w="1560" w:type="dxa"/>
-            <w:shd w:val="clear" w:color="auto" w:fill="auto"/>
-            <w:vAlign w:val="center"/>
-          </w:tcPr>
-          <w:p>
-            <w:pPr>
-              <w:pStyle w:val="ListParagraph"/>
-              <w:ind w:left="0"/>
-              <w:jc w:val="center"/>
-              <w:rPr>
-                <w:rFonts w:ascii="Times New Roman" w:hAnsi="Times New Roman" w:cs="Times New Roman"/>
-                <w:b/>
-                <w:color w:val="FF0000"/>
-                <w:sz w:val="20"/>
-                <w:szCs w:val="20"/>
-              </w:rPr>
-            </w:pPr>
-            <w:r>
-              <w:rPr>
-                <w:rFonts w:ascii="Times New Roman" w:hAnsi="Times New Roman" w:cs="Times New Roman"/>
-                <w:b/>
-                <w:color w:val="FF0000"/>
-                <w:sz w:val="20"/>
-                <w:szCs w:val="20"/>
-              </w:rPr>
-              <w:t>401</w:t>
-            </w:r>
-          </w:p>
-          <w:p>
-            <w:pPr>
-              <w:pStyle w:val="ListParagraph"/>
-              <w:ind w:left="0"/>
-              <w:rPr>
-                <w:rFonts w:ascii="Times New Roman" w:hAnsi="Times New Roman" w:cs="Times New Roman"/>
-                <w:color w:val="000000" w:themeColor="text1"/>
-                <w:sz w:val="20"/>
-                <w:szCs w:val="20"/>
-              </w:rPr>
-            </w:pPr>
-            <w:r>
-              <w:rPr>
-                <w:rFonts w:ascii="Times New Roman" w:hAnsi="Times New Roman" w:cs="Times New Roman"/>
-                <w:color w:val="000000" w:themeColor="text1"/>
-                <w:sz w:val="20"/>
-                <w:szCs w:val="20"/>
-              </w:rPr>
-              <w:t>No email or password contained in request header. Front-end should redirect user to login page.</w:t>
-            </w:r>
-          </w:p>
-        </w:tc>
-        <w:tc>
-          <w:tcPr>
-            <w:tcW w:w="9355" w:type="dxa"/>
-            <w:shd w:val="clear" w:color="auto" w:fill="auto"/>
-            <w:vAlign w:val="center"/>
-          </w:tcPr>
+                <w:rFonts w:ascii="Consolas" w:hAnsi="Consolas" w:cs="Consolas"/>
+                <w:color w:val="000000"/>
+                <w:sz w:val="19"/>
+                <w:szCs w:val="19"/>
+                <w:highlight w:val="white"/>
+              </w:rPr>
+            </w:pPr>
+            <w:r>
+              <w:rPr>
+                <w:rFonts w:ascii="Consolas" w:hAnsi="Consolas" w:cs="Consolas"/>
+                <w:color w:val="000000"/>
+                <w:sz w:val="19"/>
+                <w:szCs w:val="19"/>
+                <w:highlight w:val="white"/>
+              </w:rPr>
+              <w:t>}</w:t>
+            </w:r>
+          </w:p>
           <w:p>
             <w:pPr>
               <w:autoSpaceDE w:val="0"/>
               <w:autoSpaceDN w:val="0"/>
               <w:adjustRightInd w:val="0"/>
               <w:rPr>
-                <w:rFonts w:ascii="Consolas" w:hAnsi="Consolas" w:cs="Consolas"/>
-                <w:color w:val="000000"/>
-                <w:sz w:val="19"/>
-                <w:szCs w:val="19"/>
-                <w:highlight w:val="white"/>
-                <w:lang w:val="vi-VN"/>
-              </w:rPr>
-            </w:pPr>
-            <w:r>
-              <w:rPr>
-                <w:rFonts w:ascii="Consolas" w:hAnsi="Consolas" w:cs="Consolas"/>
-                <w:color w:val="000000"/>
-                <w:sz w:val="19"/>
-                <w:szCs w:val="19"/>
-                <w:highlight w:val="white"/>
-                <w:lang w:val="vi-VN"/>
-              </w:rPr>
-              <w:t>{</w:t>
-            </w:r>
-          </w:p>
+                <w:rFonts w:ascii="Times New Roman" w:hAnsi="Times New Roman" w:cs="Times New Roman"/>
+                <w:color w:val="000000" w:themeColor="text1"/>
+                <w:sz w:val="20"/>
+                <w:szCs w:val="20"/>
+              </w:rPr>
+            </w:pPr>
+          </w:p>
+        </w:tc>
+      </w:tr>
+      <w:tr>
+        <w:tc>
+          <w:tcPr>
+            <w:tcW w:w="1560" w:type="dxa"/>
+            <w:shd w:val="clear" w:color="auto" w:fill="auto"/>
+            <w:vAlign w:val="center"/>
+          </w:tcPr>
+          <w:p>
+            <w:pPr>
+              <w:pStyle w:val="ListParagraph"/>
+              <w:ind w:left="0"/>
+              <w:jc w:val="center"/>
+              <w:rPr>
+                <w:rFonts w:ascii="Times New Roman" w:hAnsi="Times New Roman" w:cs="Times New Roman"/>
+                <w:b/>
+                <w:color w:val="FF0000"/>
+                <w:sz w:val="20"/>
+                <w:szCs w:val="20"/>
+              </w:rPr>
+            </w:pPr>
+            <w:r>
+              <w:rPr>
+                <w:rFonts w:ascii="Times New Roman" w:hAnsi="Times New Roman" w:cs="Times New Roman"/>
+                <w:b/>
+                <w:color w:val="FF0000"/>
+                <w:sz w:val="20"/>
+                <w:szCs w:val="20"/>
+              </w:rPr>
+              <w:t>401</w:t>
+            </w:r>
+          </w:p>
+          <w:p>
+            <w:pPr>
+              <w:pStyle w:val="ListParagraph"/>
+              <w:ind w:left="0"/>
+              <w:rPr>
+                <w:rFonts w:ascii="Times New Roman" w:hAnsi="Times New Roman" w:cs="Times New Roman"/>
+                <w:color w:val="000000" w:themeColor="text1"/>
+                <w:sz w:val="20"/>
+                <w:szCs w:val="20"/>
+              </w:rPr>
+            </w:pPr>
+            <w:r>
+              <w:rPr>
+                <w:rFonts w:ascii="Times New Roman" w:hAnsi="Times New Roman" w:cs="Times New Roman"/>
+                <w:color w:val="000000" w:themeColor="text1"/>
+                <w:sz w:val="20"/>
+                <w:szCs w:val="20"/>
+              </w:rPr>
+              <w:t>No email or password contained in request header. Front-end should redirect user to login page.</w:t>
+            </w:r>
+          </w:p>
+        </w:tc>
+        <w:tc>
+          <w:tcPr>
+            <w:tcW w:w="9355" w:type="dxa"/>
+            <w:shd w:val="clear" w:color="auto" w:fill="auto"/>
+            <w:vAlign w:val="center"/>
+          </w:tcPr>
           <w:p>
             <w:pPr>
               <w:autoSpaceDE w:val="0"/>
@@ -1789,125 +1827,9 @@
                 <w:highlight w:val="white"/>
                 <w:lang w:val="vi-VN"/>
               </w:rPr>
-              <w:t xml:space="preserve">  </w:t>
-            </w:r>
-            <w:r>
-              <w:rPr>
-                <w:rFonts w:ascii="Consolas" w:hAnsi="Consolas" w:cs="Consolas"/>
-                <w:color w:val="2E75B6"/>
-                <w:sz w:val="19"/>
-                <w:szCs w:val="19"/>
-                <w:highlight w:val="white"/>
-                <w:lang w:val="vi-VN"/>
-              </w:rPr>
-              <w:t>"Error"</w:t>
-            </w:r>
-            <w:r>
-              <w:rPr>
-                <w:rFonts w:ascii="Consolas" w:hAnsi="Consolas" w:cs="Consolas"/>
-                <w:color w:val="000000"/>
-                <w:sz w:val="19"/>
-                <w:szCs w:val="19"/>
-                <w:highlight w:val="white"/>
-                <w:lang w:val="vi-VN"/>
-              </w:rPr>
-              <w:t xml:space="preserve">: </w:t>
-            </w:r>
-            <w:r>
-              <w:rPr>
-                <w:rFonts w:ascii="Consolas" w:hAnsi="Consolas" w:cs="Consolas"/>
-                <w:color w:val="A31515"/>
-                <w:sz w:val="19"/>
-                <w:szCs w:val="19"/>
-                <w:highlight w:val="white"/>
-                <w:lang w:val="vi-VN"/>
-              </w:rPr>
-              <w:t>"W012"</w:t>
-            </w:r>
-          </w:p>
-          <w:p>
-            <w:pPr>
-              <w:rPr>
-                <w:rStyle w:val="sbrace"/>
-                <w:rFonts w:ascii="Times New Roman" w:hAnsi="Times New Roman" w:cs="Times New Roman"/>
-                <w:color w:val="000000" w:themeColor="text1"/>
-                <w:sz w:val="20"/>
-                <w:szCs w:val="20"/>
-              </w:rPr>
-            </w:pPr>
-            <w:r>
-              <w:rPr>
-                <w:rFonts w:ascii="Consolas" w:hAnsi="Consolas" w:cs="Consolas"/>
-                <w:color w:val="000000"/>
-                <w:sz w:val="19"/>
-                <w:szCs w:val="19"/>
-                <w:highlight w:val="white"/>
-                <w:lang w:val="vi-VN"/>
-              </w:rPr>
-              <w:t>}</w:t>
-            </w:r>
-          </w:p>
-        </w:tc>
-      </w:tr>
-      <w:tr>
-        <w:tc>
-          <w:tcPr>
-            <w:tcW w:w="1560" w:type="dxa"/>
-            <w:shd w:val="clear" w:color="auto" w:fill="auto"/>
-            <w:vAlign w:val="center"/>
-          </w:tcPr>
-          <w:p>
-            <w:pPr>
-              <w:pStyle w:val="ListParagraph"/>
-              <w:ind w:left="0"/>
-              <w:jc w:val="center"/>
-              <w:rPr>
-                <w:rFonts w:ascii="Times New Roman" w:hAnsi="Times New Roman" w:cs="Times New Roman"/>
-                <w:b/>
-                <w:color w:val="FF0000"/>
-                <w:sz w:val="20"/>
-                <w:szCs w:val="20"/>
-              </w:rPr>
-            </w:pPr>
-            <w:r>
-              <w:rPr>
-                <w:rFonts w:ascii="Times New Roman" w:hAnsi="Times New Roman" w:cs="Times New Roman"/>
-                <w:b/>
-                <w:color w:val="FF0000"/>
-                <w:sz w:val="20"/>
-                <w:szCs w:val="20"/>
-              </w:rPr>
-              <w:t>401</w:t>
-            </w:r>
-          </w:p>
-          <w:p>
-            <w:pPr>
-              <w:pStyle w:val="ListParagraph"/>
-              <w:ind w:left="0"/>
-              <w:rPr>
-                <w:rFonts w:ascii="Times New Roman" w:hAnsi="Times New Roman" w:cs="Times New Roman"/>
-                <w:color w:val="000000" w:themeColor="text1"/>
-                <w:sz w:val="20"/>
-                <w:szCs w:val="20"/>
-              </w:rPr>
-            </w:pPr>
-            <w:r>
-              <w:rPr>
-                <w:rFonts w:ascii="Times New Roman" w:hAnsi="Times New Roman" w:cs="Times New Roman"/>
-                <w:color w:val="000000" w:themeColor="text1"/>
-                <w:sz w:val="20"/>
-                <w:szCs w:val="20"/>
-              </w:rPr>
-              <w:t>Account has been disabled.</w:t>
-            </w:r>
-          </w:p>
-        </w:tc>
-        <w:tc>
-          <w:tcPr>
-            <w:tcW w:w="9355" w:type="dxa"/>
-            <w:shd w:val="clear" w:color="auto" w:fill="auto"/>
-            <w:vAlign w:val="center"/>
-          </w:tcPr>
+              <w:t>{</w:t>
+            </w:r>
+          </w:p>
           <w:p>
             <w:pPr>
               <w:autoSpaceDE w:val="0"/>
@@ -1931,9 +1853,125 @@
                 <w:highlight w:val="white"/>
                 <w:lang w:val="vi-VN"/>
               </w:rPr>
-              <w:t>{</w:t>
-            </w:r>
-          </w:p>
+              <w:t xml:space="preserve">  </w:t>
+            </w:r>
+            <w:r>
+              <w:rPr>
+                <w:rFonts w:ascii="Consolas" w:hAnsi="Consolas" w:cs="Consolas"/>
+                <w:color w:val="2E75B6"/>
+                <w:sz w:val="19"/>
+                <w:szCs w:val="19"/>
+                <w:highlight w:val="white"/>
+                <w:lang w:val="vi-VN"/>
+              </w:rPr>
+              <w:t>"Error"</w:t>
+            </w:r>
+            <w:r>
+              <w:rPr>
+                <w:rFonts w:ascii="Consolas" w:hAnsi="Consolas" w:cs="Consolas"/>
+                <w:color w:val="000000"/>
+                <w:sz w:val="19"/>
+                <w:szCs w:val="19"/>
+                <w:highlight w:val="white"/>
+                <w:lang w:val="vi-VN"/>
+              </w:rPr>
+              <w:t xml:space="preserve">: </w:t>
+            </w:r>
+            <w:r>
+              <w:rPr>
+                <w:rFonts w:ascii="Consolas" w:hAnsi="Consolas" w:cs="Consolas"/>
+                <w:color w:val="A31515"/>
+                <w:sz w:val="19"/>
+                <w:szCs w:val="19"/>
+                <w:highlight w:val="white"/>
+                <w:lang w:val="vi-VN"/>
+              </w:rPr>
+              <w:t>"W012"</w:t>
+            </w:r>
+          </w:p>
+          <w:p>
+            <w:pPr>
+              <w:rPr>
+                <w:rStyle w:val="sbrace"/>
+                <w:rFonts w:ascii="Times New Roman" w:hAnsi="Times New Roman" w:cs="Times New Roman"/>
+                <w:color w:val="000000" w:themeColor="text1"/>
+                <w:sz w:val="20"/>
+                <w:szCs w:val="20"/>
+              </w:rPr>
+            </w:pPr>
+            <w:r>
+              <w:rPr>
+                <w:rFonts w:ascii="Consolas" w:hAnsi="Consolas" w:cs="Consolas"/>
+                <w:color w:val="000000"/>
+                <w:sz w:val="19"/>
+                <w:szCs w:val="19"/>
+                <w:highlight w:val="white"/>
+                <w:lang w:val="vi-VN"/>
+              </w:rPr>
+              <w:t>}</w:t>
+            </w:r>
+          </w:p>
+        </w:tc>
+      </w:tr>
+      <w:tr>
+        <w:tc>
+          <w:tcPr>
+            <w:tcW w:w="1560" w:type="dxa"/>
+            <w:shd w:val="clear" w:color="auto" w:fill="auto"/>
+            <w:vAlign w:val="center"/>
+          </w:tcPr>
+          <w:p>
+            <w:pPr>
+              <w:pStyle w:val="ListParagraph"/>
+              <w:ind w:left="0"/>
+              <w:jc w:val="center"/>
+              <w:rPr>
+                <w:rFonts w:ascii="Times New Roman" w:hAnsi="Times New Roman" w:cs="Times New Roman"/>
+                <w:b/>
+                <w:color w:val="FF0000"/>
+                <w:sz w:val="20"/>
+                <w:szCs w:val="20"/>
+              </w:rPr>
+            </w:pPr>
+            <w:r>
+              <w:rPr>
+                <w:rFonts w:ascii="Times New Roman" w:hAnsi="Times New Roman" w:cs="Times New Roman"/>
+                <w:b/>
+                <w:color w:val="FF0000"/>
+                <w:sz w:val="20"/>
+                <w:szCs w:val="20"/>
+              </w:rPr>
+              <w:t>401</w:t>
+            </w:r>
+          </w:p>
+          <w:p>
+            <w:pPr>
+              <w:pStyle w:val="ListParagraph"/>
+              <w:ind w:left="0"/>
+              <w:rPr>
+                <w:rFonts w:ascii="Times New Roman" w:hAnsi="Times New Roman" w:cs="Times New Roman"/>
+                <w:color w:val="000000" w:themeColor="text1"/>
+                <w:sz w:val="20"/>
+                <w:szCs w:val="20"/>
+              </w:rPr>
+            </w:pPr>
+            <w:r>
+              <w:rPr>
+                <w:rFonts w:ascii="Times New Roman" w:hAnsi="Times New Roman" w:cs="Times New Roman"/>
+                <w:color w:val="000000" w:themeColor="text1"/>
+                <w:sz w:val="20"/>
+                <w:szCs w:val="20"/>
+              </w:rPr>
+              <w:t>Account has been disabled.</w:t>
+            </w:r>
+          </w:p>
+        </w:tc>
+        <w:tc>
+          <w:tcPr>
+            <w:tcW w:w="9355" w:type="dxa"/>
+            <w:shd w:val="clear" w:color="auto" w:fill="auto"/>
+            <w:vAlign w:val="center"/>
+          </w:tcPr>
           <w:p>
             <w:pPr>
               <w:autoSpaceDE w:val="0"/>
@@ -1957,61 +1995,7 @@
                 <w:highlight w:val="white"/>
                 <w:lang w:val="vi-VN"/>
               </w:rPr>
-              <w:t xml:space="preserve">  </w:t>
-            </w:r>
-            <w:r>
-              <w:rPr>
-                <w:rFonts w:ascii="Consolas" w:hAnsi="Consolas" w:cs="Consolas"/>
-                <w:color w:val="2E75B6"/>
-                <w:sz w:val="19"/>
-                <w:szCs w:val="19"/>
-                <w:highlight w:val="white"/>
-                <w:lang w:val="vi-VN"/>
-              </w:rPr>
-              <w:t>"Error"</w:t>
-            </w:r>
-            <w:r>
-              <w:rPr>
-                <w:rFonts w:ascii="Consolas" w:hAnsi="Consolas" w:cs="Consolas"/>
-                <w:color w:val="000000"/>
-                <w:sz w:val="19"/>
-                <w:szCs w:val="19"/>
-                <w:highlight w:val="white"/>
-                <w:lang w:val="vi-VN"/>
-              </w:rPr>
-              <w:t xml:space="preserve">: </w:t>
-            </w:r>
-            <w:r>
-              <w:rPr>
-                <w:rFonts w:ascii="Consolas" w:hAnsi="Consolas" w:cs="Consolas"/>
-                <w:color w:val="A31515"/>
-                <w:sz w:val="19"/>
-                <w:szCs w:val="19"/>
-                <w:highlight w:val="white"/>
-                <w:lang w:val="vi-VN"/>
-              </w:rPr>
-              <w:t>"</w:t>
-            </w:r>
-            <w:r>
-              <w:rPr>
-                <w:rFonts w:ascii="Consolas" w:hAnsi="Consolas" w:cs="Consolas"/>
-                <w:color w:val="A31515"/>
-                <w:sz w:val="19"/>
-                <w:szCs w:val="19"/>
-                <w:highlight w:val="white"/>
-              </w:rPr>
-              <w:t>W002</w:t>
-            </w:r>
-            <w:r>
-              <w:rPr>
-                <w:rFonts w:ascii="Consolas" w:hAnsi="Consolas" w:cs="Consolas"/>
-                <w:color w:val="A31515"/>
-                <w:sz w:val="19"/>
-                <w:szCs w:val="19"/>
-                <w:highlight w:val="white"/>
-                <w:lang w:val="vi-VN"/>
-              </w:rPr>
-              <w:t>"</w:t>
+              <w:t>{</w:t>
             </w:r>
           </w:p>
           <w:p>
@@ -2037,79 +2021,63 @@
                 <w:highlight w:val="white"/>
                 <w:lang w:val="vi-VN"/>
               </w:rPr>
-              <w:t>}</w:t>
-            </w:r>
-          </w:p>
-        </w:tc>
-      </w:tr>
-      <w:tr>
-        <w:tc>
-          <w:tcPr>
-            <w:tcW w:w="1560" w:type="dxa"/>
-            <w:shd w:val="clear" w:color="auto" w:fill="auto"/>
-            <w:vAlign w:val="center"/>
-          </w:tcPr>
-          <w:p>
-            <w:pPr>
-              <w:pStyle w:val="ListParagraph"/>
-              <w:ind w:left="0"/>
-              <w:jc w:val="center"/>
-              <w:rPr>
-                <w:rFonts w:ascii="Times New Roman" w:hAnsi="Times New Roman" w:cs="Times New Roman"/>
-                <w:b/>
-                <w:color w:val="FF0000"/>
-                <w:sz w:val="20"/>
-                <w:szCs w:val="20"/>
-              </w:rPr>
-            </w:pPr>
-            <w:r>
-              <w:rPr>
-                <w:rFonts w:ascii="Times New Roman" w:hAnsi="Times New Roman" w:cs="Times New Roman"/>
-                <w:b/>
-                <w:color w:val="FF0000"/>
-                <w:sz w:val="20"/>
-                <w:szCs w:val="20"/>
-              </w:rPr>
-              <w:t>401</w:t>
-            </w:r>
-          </w:p>
-          <w:p>
-            <w:pPr>
-              <w:pStyle w:val="ListParagraph"/>
-              <w:ind w:left="0"/>
-              <w:rPr>
-                <w:rFonts w:ascii="Times New Roman" w:hAnsi="Times New Roman" w:cs="Times New Roman"/>
-                <w:color w:val="000000" w:themeColor="text1"/>
-                <w:sz w:val="20"/>
-                <w:szCs w:val="20"/>
-              </w:rPr>
-            </w:pPr>
-            <w:r>
-              <w:rPr>
-                <w:rFonts w:ascii="Times New Roman" w:hAnsi="Times New Roman" w:cs="Times New Roman"/>
-                <w:color w:val="000000" w:themeColor="text1"/>
-                <w:sz w:val="20"/>
-                <w:szCs w:val="20"/>
-              </w:rPr>
-              <w:t>Account is pending</w:t>
-            </w:r>
-            <w:r>
-              <w:rPr>
-                <w:rFonts w:ascii="Times New Roman" w:hAnsi="Times New Roman" w:cs="Times New Roman"/>
-                <w:color w:val="000000" w:themeColor="text1"/>
-                <w:sz w:val="20"/>
-                <w:szCs w:val="20"/>
-              </w:rPr>
-              <w:t>.</w:t>
-            </w:r>
-          </w:p>
-        </w:tc>
-        <w:tc>
-          <w:tcPr>
-            <w:tcW w:w="9355" w:type="dxa"/>
-            <w:shd w:val="clear" w:color="auto" w:fill="auto"/>
-            <w:vAlign w:val="center"/>
-          </w:tcPr>
+              <w:t xml:space="preserve">  </w:t>
+            </w:r>
+            <w:r>
+              <w:rPr>
+                <w:rFonts w:ascii="Consolas" w:hAnsi="Consolas" w:cs="Consolas"/>
+                <w:color w:val="2E75B6"/>
+                <w:sz w:val="19"/>
+                <w:szCs w:val="19"/>
+                <w:highlight w:val="white"/>
+                <w:lang w:val="vi-VN"/>
+              </w:rPr>
+              <w:t>"Error"</w:t>
+            </w:r>
+            <w:r>
+              <w:rPr>
+                <w:rFonts w:ascii="Consolas" w:hAnsi="Consolas" w:cs="Consolas"/>
+                <w:color w:val="000000"/>
+                <w:sz w:val="19"/>
+                <w:szCs w:val="19"/>
+                <w:highlight w:val="white"/>
+                <w:lang w:val="vi-VN"/>
+              </w:rPr>
+              <w:t xml:space="preserve">: </w:t>
+            </w:r>
+            <w:r>
+              <w:rPr>
+                <w:rFonts w:ascii="Consolas" w:hAnsi="Consolas" w:cs="Consolas"/>
+                <w:color w:val="A31515"/>
+                <w:sz w:val="19"/>
+                <w:szCs w:val="19"/>
+                <w:highlight w:val="white"/>
+                <w:lang w:val="vi-VN"/>
+              </w:rPr>
+              <w:t>"</w:t>
+            </w:r>
+            <w:r>
+              <w:rPr>
+                <w:rFonts w:ascii="Consolas" w:hAnsi="Consolas" w:cs="Consolas"/>
+                <w:color w:val="A31515"/>
+                <w:sz w:val="19"/>
+                <w:szCs w:val="19"/>
+                <w:highlight w:val="white"/>
+              </w:rPr>
+              <w:t>W002</w:t>
+            </w:r>
+            <w:r>
+              <w:rPr>
+                <w:rFonts w:ascii="Consolas" w:hAnsi="Consolas" w:cs="Consolas"/>
+                <w:color w:val="A31515"/>
+                <w:sz w:val="19"/>
+                <w:szCs w:val="19"/>
+                <w:highlight w:val="white"/>
+                <w:lang w:val="vi-VN"/>
+              </w:rPr>
+              <w:t>"</w:t>
+            </w:r>
+          </w:p>
           <w:p>
             <w:pPr>
               <w:autoSpaceDE w:val="0"/>
@@ -2133,9 +2101,79 @@
                 <w:highlight w:val="white"/>
                 <w:lang w:val="vi-VN"/>
               </w:rPr>
-              <w:t>{</w:t>
-            </w:r>
-          </w:p>
+              <w:t>}</w:t>
+            </w:r>
+          </w:p>
+        </w:tc>
+      </w:tr>
+      <w:tr>
+        <w:tc>
+          <w:tcPr>
+            <w:tcW w:w="1560" w:type="dxa"/>
+            <w:shd w:val="clear" w:color="auto" w:fill="auto"/>
+            <w:vAlign w:val="center"/>
+          </w:tcPr>
+          <w:p>
+            <w:pPr>
+              <w:pStyle w:val="ListParagraph"/>
+              <w:ind w:left="0"/>
+              <w:jc w:val="center"/>
+              <w:rPr>
+                <w:rFonts w:ascii="Times New Roman" w:hAnsi="Times New Roman" w:cs="Times New Roman"/>
+                <w:b/>
+                <w:color w:val="FF0000"/>
+                <w:sz w:val="20"/>
+                <w:szCs w:val="20"/>
+              </w:rPr>
+            </w:pPr>
+            <w:r>
+              <w:rPr>
+                <w:rFonts w:ascii="Times New Roman" w:hAnsi="Times New Roman" w:cs="Times New Roman"/>
+                <w:b/>
+                <w:color w:val="FF0000"/>
+                <w:sz w:val="20"/>
+                <w:szCs w:val="20"/>
+              </w:rPr>
+              <w:t>401</w:t>
+            </w:r>
+          </w:p>
+          <w:p>
+            <w:pPr>
+              <w:pStyle w:val="ListParagraph"/>
+              <w:ind w:left="0"/>
+              <w:rPr>
+                <w:rFonts w:ascii="Times New Roman" w:hAnsi="Times New Roman" w:cs="Times New Roman"/>
+                <w:color w:val="000000" w:themeColor="text1"/>
+                <w:sz w:val="20"/>
+                <w:szCs w:val="20"/>
+              </w:rPr>
+            </w:pPr>
+            <w:r>
+              <w:rPr>
+                <w:rFonts w:ascii="Times New Roman" w:hAnsi="Times New Roman" w:cs="Times New Roman"/>
+                <w:color w:val="000000" w:themeColor="text1"/>
+                <w:sz w:val="20"/>
+                <w:szCs w:val="20"/>
+              </w:rPr>
+              <w:t>Account is pending</w:t>
+            </w:r>
+            <w:r>
+              <w:rPr>
+                <w:rFonts w:ascii="Times New Roman" w:hAnsi="Times New Roman" w:cs="Times New Roman"/>
+                <w:color w:val="000000" w:themeColor="text1"/>
+                <w:sz w:val="20"/>
+                <w:szCs w:val="20"/>
+              </w:rPr>
+              <w:t>.</w:t>
+            </w:r>
+          </w:p>
+        </w:tc>
+        <w:tc>
+          <w:tcPr>
+            <w:tcW w:w="9355" w:type="dxa"/>
+            <w:shd w:val="clear" w:color="auto" w:fill="auto"/>
+            <w:vAlign w:val="center"/>
+          </w:tcPr>
           <w:p>
             <w:pPr>
               <w:autoSpaceDE w:val="0"/>
@@ -2159,61 +2197,7 @@
                 <w:highlight w:val="white"/>
                 <w:lang w:val="vi-VN"/>
               </w:rPr>
-              <w:t xml:space="preserve">  </w:t>
-            </w:r>
-            <w:r>
-              <w:rPr>
-                <w:rFonts w:ascii="Consolas" w:hAnsi="Consolas" w:cs="Consolas"/>
-                <w:color w:val="2E75B6"/>
-                <w:sz w:val="19"/>
-                <w:szCs w:val="19"/>
-                <w:highlight w:val="white"/>
-                <w:lang w:val="vi-VN"/>
-              </w:rPr>
-              <w:t>"Error"</w:t>
-            </w:r>
-            <w:r>
-              <w:rPr>
-                <w:rFonts w:ascii="Consolas" w:hAnsi="Consolas" w:cs="Consolas"/>
-                <w:color w:val="000000"/>
-                <w:sz w:val="19"/>
-                <w:szCs w:val="19"/>
-                <w:highlight w:val="white"/>
-                <w:lang w:val="vi-VN"/>
-              </w:rPr>
-              <w:t xml:space="preserve">: </w:t>
-            </w:r>
-            <w:r>
-              <w:rPr>
-                <w:rFonts w:ascii="Consolas" w:hAnsi="Consolas" w:cs="Consolas"/>
-                <w:color w:val="A31515"/>
-                <w:sz w:val="19"/>
-                <w:szCs w:val="19"/>
-                <w:highlight w:val="white"/>
-                <w:lang w:val="vi-VN"/>
-              </w:rPr>
-              <w:t>"</w:t>
-            </w:r>
-            <w:r>
-              <w:rPr>
-                <w:rFonts w:ascii="Consolas" w:hAnsi="Consolas" w:cs="Consolas"/>
-                <w:color w:val="A31515"/>
-                <w:sz w:val="19"/>
-                <w:szCs w:val="19"/>
-                <w:highlight w:val="white"/>
-              </w:rPr>
-              <w:t>W001</w:t>
-            </w:r>
-            <w:r>
-              <w:rPr>
-                <w:rFonts w:ascii="Consolas" w:hAnsi="Consolas" w:cs="Consolas"/>
-                <w:color w:val="A31515"/>
-                <w:sz w:val="19"/>
-                <w:szCs w:val="19"/>
-                <w:highlight w:val="white"/>
-                <w:lang w:val="vi-VN"/>
-              </w:rPr>
-              <w:t>"</w:t>
+              <w:t>{</w:t>
             </w:r>
           </w:p>
           <w:p>
@@ -2239,70 +2223,63 @@
                 <w:highlight w:val="white"/>
                 <w:lang w:val="vi-VN"/>
               </w:rPr>
-              <w:t>}</w:t>
-            </w:r>
-          </w:p>
-        </w:tc>
-      </w:tr>
-      <w:tr>
-        <w:tc>
-          <w:tcPr>
-            <w:tcW w:w="1560" w:type="dxa"/>
-            <w:shd w:val="clear" w:color="auto" w:fill="auto"/>
-            <w:vAlign w:val="center"/>
-          </w:tcPr>
-          <w:p>
-            <w:pPr>
-              <w:pStyle w:val="ListParagraph"/>
-              <w:ind w:left="0"/>
-              <w:jc w:val="center"/>
-              <w:rPr>
-                <w:rFonts w:ascii="Times New Roman" w:hAnsi="Times New Roman" w:cs="Times New Roman"/>
-                <w:b/>
-                <w:color w:val="FF0000"/>
-                <w:sz w:val="20"/>
-                <w:szCs w:val="20"/>
-              </w:rPr>
-            </w:pPr>
-            <w:r>
-              <w:rPr>
-                <w:rFonts w:ascii="Times New Roman" w:hAnsi="Times New Roman" w:cs="Times New Roman"/>
-                <w:b/>
-                <w:color w:val="FF0000"/>
-                <w:sz w:val="20"/>
-                <w:szCs w:val="20"/>
-              </w:rPr>
-              <w:t>403</w:t>
-            </w:r>
-          </w:p>
-          <w:p>
-            <w:pPr>
-              <w:pStyle w:val="ListParagraph"/>
-              <w:ind w:left="0"/>
-              <w:rPr>
-                <w:rFonts w:ascii="Times New Roman" w:hAnsi="Times New Roman" w:cs="Times New Roman"/>
-                <w:color w:val="000000" w:themeColor="text1"/>
-                <w:sz w:val="20"/>
-                <w:szCs w:val="20"/>
-              </w:rPr>
-            </w:pPr>
-            <w:r>
-              <w:rPr>
-                <w:rFonts w:ascii="Times New Roman" w:hAnsi="Times New Roman" w:cs="Times New Roman"/>
-                <w:color w:val="000000" w:themeColor="text1"/>
-                <w:sz w:val="20"/>
-                <w:szCs w:val="20"/>
-              </w:rPr>
-              <w:t>Account is not allowed to access the function.</w:t>
-            </w:r>
-          </w:p>
-        </w:tc>
-        <w:tc>
-          <w:tcPr>
-            <w:tcW w:w="9355" w:type="dxa"/>
-            <w:shd w:val="clear" w:color="auto" w:fill="auto"/>
-            <w:vAlign w:val="center"/>
-          </w:tcPr>
+              <w:t xml:space="preserve">  </w:t>
+            </w:r>
+            <w:r>
+              <w:rPr>
+                <w:rFonts w:ascii="Consolas" w:hAnsi="Consolas" w:cs="Consolas"/>
+                <w:color w:val="2E75B6"/>
+                <w:sz w:val="19"/>
+                <w:szCs w:val="19"/>
+                <w:highlight w:val="white"/>
+                <w:lang w:val="vi-VN"/>
+              </w:rPr>
+              <w:t>"Error"</w:t>
+            </w:r>
+            <w:r>
+              <w:rPr>
+                <w:rFonts w:ascii="Consolas" w:hAnsi="Consolas" w:cs="Consolas"/>
+                <w:color w:val="000000"/>
+                <w:sz w:val="19"/>
+                <w:szCs w:val="19"/>
+                <w:highlight w:val="white"/>
+                <w:lang w:val="vi-VN"/>
+              </w:rPr>
+              <w:t xml:space="preserve">: </w:t>
+            </w:r>
+            <w:r>
+              <w:rPr>
+                <w:rFonts w:ascii="Consolas" w:hAnsi="Consolas" w:cs="Consolas"/>
+                <w:color w:val="A31515"/>
+                <w:sz w:val="19"/>
+                <w:szCs w:val="19"/>
+                <w:highlight w:val="white"/>
+                <w:lang w:val="vi-VN"/>
+              </w:rPr>
+              <w:t>"</w:t>
+            </w:r>
+            <w:r>
+              <w:rPr>
+                <w:rFonts w:ascii="Consolas" w:hAnsi="Consolas" w:cs="Consolas"/>
+                <w:color w:val="A31515"/>
+                <w:sz w:val="19"/>
+                <w:szCs w:val="19"/>
+                <w:highlight w:val="white"/>
+              </w:rPr>
+              <w:t>W001</w:t>
+            </w:r>
+            <w:r>
+              <w:rPr>
+                <w:rFonts w:ascii="Consolas" w:hAnsi="Consolas" w:cs="Consolas"/>
+                <w:color w:val="A31515"/>
+                <w:sz w:val="19"/>
+                <w:szCs w:val="19"/>
+                <w:highlight w:val="white"/>
+                <w:lang w:val="vi-VN"/>
+              </w:rPr>
+              <w:t>"</w:t>
+            </w:r>
+          </w:p>
           <w:p>
             <w:pPr>
               <w:autoSpaceDE w:val="0"/>
@@ -2326,9 +2303,70 @@
                 <w:highlight w:val="white"/>
                 <w:lang w:val="vi-VN"/>
               </w:rPr>
-              <w:t>{</w:t>
-            </w:r>
-          </w:p>
+              <w:t>}</w:t>
+            </w:r>
+          </w:p>
+        </w:tc>
+      </w:tr>
+      <w:tr>
+        <w:tc>
+          <w:tcPr>
+            <w:tcW w:w="1560" w:type="dxa"/>
+            <w:shd w:val="clear" w:color="auto" w:fill="auto"/>
+            <w:vAlign w:val="center"/>
+          </w:tcPr>
+          <w:p>
+            <w:pPr>
+              <w:pStyle w:val="ListParagraph"/>
+              <w:ind w:left="0"/>
+              <w:jc w:val="center"/>
+              <w:rPr>
+                <w:rFonts w:ascii="Times New Roman" w:hAnsi="Times New Roman" w:cs="Times New Roman"/>
+                <w:b/>
+                <w:color w:val="FF0000"/>
+                <w:sz w:val="20"/>
+                <w:szCs w:val="20"/>
+              </w:rPr>
+            </w:pPr>
+            <w:r>
+              <w:rPr>
+                <w:rFonts w:ascii="Times New Roman" w:hAnsi="Times New Roman" w:cs="Times New Roman"/>
+                <w:b/>
+                <w:color w:val="FF0000"/>
+                <w:sz w:val="20"/>
+                <w:szCs w:val="20"/>
+              </w:rPr>
+              <w:t>403</w:t>
+            </w:r>
+          </w:p>
+          <w:p>
+            <w:pPr>
+              <w:pStyle w:val="ListParagraph"/>
+              <w:ind w:left="0"/>
+              <w:rPr>
+                <w:rFonts w:ascii="Times New Roman" w:hAnsi="Times New Roman" w:cs="Times New Roman"/>
+                <w:color w:val="000000" w:themeColor="text1"/>
+                <w:sz w:val="20"/>
+                <w:szCs w:val="20"/>
+              </w:rPr>
+            </w:pPr>
+            <w:r>
+              <w:rPr>
+                <w:rFonts w:ascii="Times New Roman" w:hAnsi="Times New Roman" w:cs="Times New Roman"/>
+                <w:color w:val="000000" w:themeColor="text1"/>
+                <w:sz w:val="20"/>
+                <w:szCs w:val="20"/>
+              </w:rPr>
+              <w:t>Account is not allowed to access the function.</w:t>
+            </w:r>
+          </w:p>
+        </w:tc>
+        <w:tc>
+          <w:tcPr>
+            <w:tcW w:w="9355" w:type="dxa"/>
+            <w:shd w:val="clear" w:color="auto" w:fill="auto"/>
+            <w:vAlign w:val="center"/>
+          </w:tcPr>
           <w:p>
             <w:pPr>
               <w:autoSpaceDE w:val="0"/>
@@ -2352,156 +2390,9 @@
                 <w:highlight w:val="white"/>
                 <w:lang w:val="vi-VN"/>
               </w:rPr>
-              <w:t xml:space="preserve">  </w:t>
-            </w:r>
-            <w:r>
-              <w:rPr>
-                <w:rFonts w:ascii="Consolas" w:hAnsi="Consolas" w:cs="Consolas"/>
-                <w:color w:val="2E75B6"/>
-                <w:sz w:val="19"/>
-                <w:szCs w:val="19"/>
-                <w:highlight w:val="white"/>
-                <w:lang w:val="vi-VN"/>
-              </w:rPr>
-              <w:t>"Error"</w:t>
-            </w:r>
-            <w:r>
-              <w:rPr>
-                <w:rFonts w:ascii="Consolas" w:hAnsi="Consolas" w:cs="Consolas"/>
-                <w:color w:val="000000"/>
-                <w:sz w:val="19"/>
-                <w:szCs w:val="19"/>
-                <w:highlight w:val="white"/>
-                <w:lang w:val="vi-VN"/>
-              </w:rPr>
-              <w:t xml:space="preserve">: </w:t>
-            </w:r>
-            <w:r>
-              <w:rPr>
-                <w:rFonts w:ascii="Consolas" w:hAnsi="Consolas" w:cs="Consolas"/>
-                <w:color w:val="A31515"/>
-                <w:sz w:val="19"/>
-                <w:szCs w:val="19"/>
-                <w:highlight w:val="white"/>
-                <w:lang w:val="vi-VN"/>
-              </w:rPr>
-              <w:t>"</w:t>
-            </w:r>
-            <w:r>
-              <w:rPr>
-                <w:rFonts w:ascii="Consolas" w:hAnsi="Consolas" w:cs="Consolas"/>
-                <w:color w:val="A31515"/>
-                <w:sz w:val="19"/>
-                <w:szCs w:val="19"/>
-                <w:highlight w:val="white"/>
-              </w:rPr>
-              <w:t>W013</w:t>
-            </w:r>
-            <w:r>
-              <w:rPr>
-                <w:rFonts w:ascii="Consolas" w:hAnsi="Consolas" w:cs="Consolas"/>
-                <w:color w:val="A31515"/>
-                <w:sz w:val="19"/>
-                <w:szCs w:val="19"/>
-                <w:highlight w:val="white"/>
-                <w:lang w:val="vi-VN"/>
-              </w:rPr>
-              <w:t>"</w:t>
-            </w:r>
-          </w:p>
-          <w:p>
-            <w:pPr>
-              <w:rPr>
-                <w:rStyle w:val="sbrace"/>
-                <w:rFonts w:ascii="Times New Roman" w:hAnsi="Times New Roman" w:cs="Times New Roman"/>
-                <w:color w:val="000000" w:themeColor="text1"/>
-                <w:sz w:val="20"/>
-                <w:szCs w:val="20"/>
-              </w:rPr>
-            </w:pPr>
-            <w:r>
-              <w:rPr>
-                <w:rFonts w:ascii="Consolas" w:hAnsi="Consolas" w:cs="Consolas"/>
-                <w:color w:val="000000"/>
-                <w:sz w:val="19"/>
-                <w:szCs w:val="19"/>
-                <w:highlight w:val="white"/>
-                <w:lang w:val="vi-VN"/>
-              </w:rPr>
-              <w:t>}</w:t>
-            </w:r>
-          </w:p>
-        </w:tc>
-      </w:tr>
-      <w:tr>
-        <w:tc>
-          <w:tcPr>
-            <w:tcW w:w="1560" w:type="dxa"/>
-            <w:shd w:val="clear" w:color="auto" w:fill="auto"/>
-            <w:vAlign w:val="center"/>
-          </w:tcPr>
-          <w:p>
-            <w:pPr>
-              <w:pStyle w:val="ListParagraph"/>
-              <w:ind w:left="0"/>
-              <w:jc w:val="center"/>
-              <w:rPr>
-                <w:rFonts w:ascii="Times New Roman" w:hAnsi="Times New Roman" w:cs="Times New Roman"/>
-                <w:b/>
-                <w:color w:val="FF0000"/>
-                <w:sz w:val="20"/>
-                <w:szCs w:val="20"/>
-              </w:rPr>
-            </w:pPr>
-            <w:r>
-              <w:rPr>
-                <w:rFonts w:ascii="Times New Roman" w:hAnsi="Times New Roman" w:cs="Times New Roman"/>
-                <w:b/>
-                <w:color w:val="FF0000"/>
-                <w:sz w:val="20"/>
-                <w:szCs w:val="20"/>
-              </w:rPr>
-              <w:t>404</w:t>
-            </w:r>
-          </w:p>
-          <w:p>
-            <w:pPr>
-              <w:pStyle w:val="ListParagraph"/>
-              <w:ind w:left="0"/>
-              <w:rPr>
-                <w:rFonts w:ascii="Times New Roman" w:hAnsi="Times New Roman" w:cs="Times New Roman"/>
-                <w:color w:val="000000" w:themeColor="text1"/>
-                <w:sz w:val="20"/>
-                <w:szCs w:val="20"/>
-              </w:rPr>
-            </w:pPr>
-            <w:r>
-              <w:rPr>
-                <w:rFonts w:ascii="Times New Roman" w:hAnsi="Times New Roman" w:cs="Times New Roman"/>
-                <w:color w:val="000000" w:themeColor="text1"/>
-                <w:sz w:val="20"/>
-                <w:szCs w:val="20"/>
-              </w:rPr>
-              <w:lastRenderedPageBreak/>
-              <w:t>Record is not found</w:t>
-            </w:r>
-            <w:r>
-              <w:rPr>
-                <w:rFonts w:ascii="Times New Roman" w:hAnsi="Times New Roman" w:cs="Times New Roman"/>
-                <w:color w:val="000000" w:themeColor="text1"/>
-                <w:sz w:val="20"/>
-                <w:szCs w:val="20"/>
-              </w:rPr>
-              <w:t>.</w:t>
-            </w:r>
-          </w:p>
-        </w:tc>
-        <w:tc>
-          <w:tcPr>
-            <w:tcW w:w="9355" w:type="dxa"/>
-            <w:shd w:val="clear" w:color="auto" w:fill="auto"/>
-            <w:vAlign w:val="center"/>
-          </w:tcPr>
+              <w:t>{</w:t>
+            </w:r>
+          </w:p>
           <w:p>
             <w:pPr>
               <w:autoSpaceDE w:val="0"/>
@@ -2525,10 +2416,156 @@
                 <w:highlight w:val="white"/>
                 <w:lang w:val="vi-VN"/>
               </w:rPr>
+              <w:t xml:space="preserve">  </w:t>
+            </w:r>
+            <w:r>
+              <w:rPr>
+                <w:rFonts w:ascii="Consolas" w:hAnsi="Consolas" w:cs="Consolas"/>
+                <w:color w:val="2E75B6"/>
+                <w:sz w:val="19"/>
+                <w:szCs w:val="19"/>
+                <w:highlight w:val="white"/>
+                <w:lang w:val="vi-VN"/>
+              </w:rPr>
+              <w:t>"Error"</w:t>
+            </w:r>
+            <w:r>
+              <w:rPr>
+                <w:rFonts w:ascii="Consolas" w:hAnsi="Consolas" w:cs="Consolas"/>
+                <w:color w:val="000000"/>
+                <w:sz w:val="19"/>
+                <w:szCs w:val="19"/>
+                <w:highlight w:val="white"/>
+                <w:lang w:val="vi-VN"/>
+              </w:rPr>
+              <w:t xml:space="preserve">: </w:t>
+            </w:r>
+            <w:r>
+              <w:rPr>
+                <w:rFonts w:ascii="Consolas" w:hAnsi="Consolas" w:cs="Consolas"/>
+                <w:color w:val="A31515"/>
+                <w:sz w:val="19"/>
+                <w:szCs w:val="19"/>
+                <w:highlight w:val="white"/>
+                <w:lang w:val="vi-VN"/>
+              </w:rPr>
+              <w:t>"</w:t>
+            </w:r>
+            <w:r>
+              <w:rPr>
+                <w:rFonts w:ascii="Consolas" w:hAnsi="Consolas" w:cs="Consolas"/>
+                <w:color w:val="A31515"/>
+                <w:sz w:val="19"/>
+                <w:szCs w:val="19"/>
+                <w:highlight w:val="white"/>
+              </w:rPr>
+              <w:t>W013</w:t>
+            </w:r>
+            <w:r>
+              <w:rPr>
+                <w:rFonts w:ascii="Consolas" w:hAnsi="Consolas" w:cs="Consolas"/>
+                <w:color w:val="A31515"/>
+                <w:sz w:val="19"/>
+                <w:szCs w:val="19"/>
+                <w:highlight w:val="white"/>
+                <w:lang w:val="vi-VN"/>
+              </w:rPr>
+              <w:t>"</w:t>
+            </w:r>
+          </w:p>
+          <w:p>
+            <w:pPr>
+              <w:rPr>
+                <w:rStyle w:val="sbrace"/>
+                <w:rFonts w:ascii="Times New Roman" w:hAnsi="Times New Roman" w:cs="Times New Roman"/>
+                <w:color w:val="000000" w:themeColor="text1"/>
+                <w:sz w:val="20"/>
+                <w:szCs w:val="20"/>
+              </w:rPr>
+            </w:pPr>
+            <w:r>
+              <w:rPr>
+                <w:rFonts w:ascii="Consolas" w:hAnsi="Consolas" w:cs="Consolas"/>
+                <w:color w:val="000000"/>
+                <w:sz w:val="19"/>
+                <w:szCs w:val="19"/>
+                <w:highlight w:val="white"/>
+                <w:lang w:val="vi-VN"/>
+              </w:rPr>
+              <w:t>}</w:t>
+            </w:r>
+          </w:p>
+        </w:tc>
+      </w:tr>
+      <w:tr>
+        <w:tc>
+          <w:tcPr>
+            <w:tcW w:w="1560" w:type="dxa"/>
+            <w:shd w:val="clear" w:color="auto" w:fill="auto"/>
+            <w:vAlign w:val="center"/>
+          </w:tcPr>
+          <w:p>
+            <w:pPr>
+              <w:pStyle w:val="ListParagraph"/>
+              <w:ind w:left="0"/>
+              <w:jc w:val="center"/>
+              <w:rPr>
+                <w:rFonts w:ascii="Times New Roman" w:hAnsi="Times New Roman" w:cs="Times New Roman"/>
+                <w:b/>
+                <w:color w:val="FF0000"/>
+                <w:sz w:val="20"/>
+                <w:szCs w:val="20"/>
+              </w:rPr>
+            </w:pPr>
+            <w:r>
+              <w:rPr>
+                <w:rFonts w:ascii="Times New Roman" w:hAnsi="Times New Roman" w:cs="Times New Roman"/>
+                <w:b/>
+                <w:color w:val="FF0000"/>
+                <w:sz w:val="20"/>
+                <w:szCs w:val="20"/>
+              </w:rPr>
+              <w:t>404</w:t>
+            </w:r>
+          </w:p>
+          <w:p>
+            <w:pPr>
+              <w:pStyle w:val="ListParagraph"/>
+              <w:ind w:left="0"/>
+              <w:rPr>
+                <w:rFonts w:ascii="Times New Roman" w:hAnsi="Times New Roman" w:cs="Times New Roman"/>
+                <w:color w:val="000000" w:themeColor="text1"/>
+                <w:sz w:val="20"/>
+                <w:szCs w:val="20"/>
+              </w:rPr>
+            </w:pPr>
+            <w:r>
+              <w:rPr>
+                <w:rFonts w:ascii="Times New Roman" w:hAnsi="Times New Roman" w:cs="Times New Roman"/>
+                <w:color w:val="000000" w:themeColor="text1"/>
+                <w:sz w:val="20"/>
+                <w:szCs w:val="20"/>
+              </w:rPr>
               <w:lastRenderedPageBreak/>
-              <w:t>{</w:t>
-            </w:r>
-          </w:p>
+              <w:t>Record is not found</w:t>
+            </w:r>
+            <w:r>
+              <w:rPr>
+                <w:rFonts w:ascii="Times New Roman" w:hAnsi="Times New Roman" w:cs="Times New Roman"/>
+                <w:color w:val="000000" w:themeColor="text1"/>
+                <w:sz w:val="20"/>
+                <w:szCs w:val="20"/>
+              </w:rPr>
+              <w:t>.</w:t>
+            </w:r>
+          </w:p>
+        </w:tc>
+        <w:tc>
+          <w:tcPr>
+            <w:tcW w:w="9355" w:type="dxa"/>
+            <w:shd w:val="clear" w:color="auto" w:fill="auto"/>
+            <w:vAlign w:val="center"/>
+          </w:tcPr>
           <w:p>
             <w:pPr>
               <w:autoSpaceDE w:val="0"/>
@@ -2552,6 +2589,34 @@
                 <w:highlight w:val="white"/>
                 <w:lang w:val="vi-VN"/>
               </w:rPr>
+              <w:lastRenderedPageBreak/>
+              <w:t>{</w:t>
+            </w:r>
+          </w:p>
+          <w:p>
+            <w:pPr>
+              <w:autoSpaceDE w:val="0"/>
+              <w:autoSpaceDN w:val="0"/>
+              <w:adjustRightInd w:val="0"/>
+              <w:rPr>
+                <w:rFonts w:ascii="Consolas" w:hAnsi="Consolas" w:cs="Consolas"/>
+                <w:color w:val="000000"/>
+                <w:sz w:val="19"/>
+                <w:szCs w:val="19"/>
+                <w:highlight w:val="white"/>
+                <w:lang w:val="vi-VN"/>
+              </w:rPr>
+            </w:pPr>
+            <w:r>
+              <w:rPr>
+                <w:rFonts w:ascii="Consolas" w:hAnsi="Consolas" w:cs="Consolas"/>
+                <w:color w:val="000000"/>
+                <w:sz w:val="19"/>
+                <w:szCs w:val="19"/>
+                <w:highlight w:val="white"/>
+                <w:lang w:val="vi-VN"/>
+              </w:rPr>
+              <w:lastRenderedPageBreak/>
               <w:t xml:space="preserve">  </w:t>
             </w:r>
             <w:r>
@@ -2628,7 +2693,6 @@
                 <w:highlight w:val="white"/>
                 <w:lang w:val="vi-VN"/>
               </w:rPr>
-              <w:lastRenderedPageBreak/>
               <w:t>}</w:t>
             </w:r>
           </w:p>
@@ -3502,7 +3566,7 @@
                 <w:sz w:val="20"/>
                 <w:szCs w:val="20"/>
               </w:rPr>
-              <w:t>From</w:t>
+              <w:t>Name</w:t>
             </w:r>
           </w:p>
         </w:tc>
@@ -3531,7 +3595,7 @@
                 <w:sz w:val="20"/>
                 <w:szCs w:val="20"/>
               </w:rPr>
-              <w:t>double</w:t>
+              <w:t>string</w:t>
             </w:r>
           </w:p>
         </w:tc>
@@ -3556,7 +3620,7 @@
                 <w:sz w:val="20"/>
                 <w:szCs w:val="20"/>
               </w:rPr>
-              <w:t>When should prescription be available.</w:t>
+              <w:t>Name of prescription.</w:t>
             </w:r>
           </w:p>
           <w:p>
@@ -3568,20 +3632,21 @@
               </w:numPr>
               <w:rPr>
                 <w:rFonts w:ascii="Times New Roman" w:hAnsi="Times New Roman" w:cs="Times New Roman"/>
-                <w:color w:val="000000" w:themeColor="text1"/>
-                <w:sz w:val="20"/>
-                <w:szCs w:val="20"/>
-              </w:rPr>
-            </w:pPr>
-            <w:r>
-              <w:rPr>
-                <w:rFonts w:ascii="Times New Roman" w:hAnsi="Times New Roman" w:cs="Times New Roman"/>
-                <w:b/>
-                <w:color w:val="000000" w:themeColor="text1"/>
-                <w:sz w:val="20"/>
-                <w:szCs w:val="20"/>
-              </w:rPr>
-              <w:t>Year &gt; 1916</w:t>
+                <w:b/>
+                <w:color w:val="000000" w:themeColor="text1"/>
+                <w:sz w:val="20"/>
+                <w:szCs w:val="20"/>
+              </w:rPr>
+            </w:pPr>
+            <w:r>
+              <w:rPr>
+                <w:rFonts w:ascii="Times New Roman" w:hAnsi="Times New Roman" w:cs="Times New Roman"/>
+                <w:b/>
+                <w:color w:val="000000" w:themeColor="text1"/>
+                <w:sz w:val="20"/>
+                <w:szCs w:val="20"/>
+              </w:rPr>
+              <w:t>Required</w:t>
             </w:r>
           </w:p>
           <w:p>
@@ -3606,7 +3671,122 @@
                 <w:sz w:val="20"/>
                 <w:szCs w:val="20"/>
               </w:rPr>
-              <w:t>&lt;= To</w:t>
+              <w:t>Max length: 32</w:t>
+            </w:r>
+          </w:p>
+        </w:tc>
+      </w:tr>
+      <w:tr>
+        <w:tc>
+          <w:tcPr>
+            <w:tcW w:w="1501" w:type="dxa"/>
+            <w:shd w:val="clear" w:color="auto" w:fill="auto"/>
+            <w:vAlign w:val="center"/>
+          </w:tcPr>
+          <w:p>
+            <w:pPr>
+              <w:pStyle w:val="ListParagraph"/>
+              <w:ind w:left="0"/>
+              <w:jc w:val="center"/>
+              <w:rPr>
+                <w:rFonts w:ascii="Times New Roman" w:hAnsi="Times New Roman" w:cs="Times New Roman"/>
+                <w:color w:val="000000" w:themeColor="text1"/>
+                <w:sz w:val="20"/>
+                <w:szCs w:val="20"/>
+              </w:rPr>
+            </w:pPr>
+            <w:r>
+              <w:rPr>
+                <w:rFonts w:ascii="Times New Roman" w:hAnsi="Times New Roman" w:cs="Times New Roman"/>
+                <w:color w:val="000000" w:themeColor="text1"/>
+                <w:sz w:val="20"/>
+                <w:szCs w:val="20"/>
+              </w:rPr>
+              <w:t>BODY</w:t>
+            </w:r>
+          </w:p>
+        </w:tc>
+        <w:tc>
+          <w:tcPr>
+            <w:tcW w:w="2410" w:type="dxa"/>
+            <w:shd w:val="clear" w:color="auto" w:fill="auto"/>
+            <w:vAlign w:val="center"/>
+          </w:tcPr>
+          <w:p>
+            <w:pPr>
+              <w:pStyle w:val="ListParagraph"/>
+              <w:ind w:left="0"/>
+              <w:rPr>
+                <w:rFonts w:ascii="Times New Roman" w:hAnsi="Times New Roman" w:cs="Times New Roman"/>
+                <w:b/>
+                <w:color w:val="000000" w:themeColor="text1"/>
+                <w:sz w:val="20"/>
+                <w:szCs w:val="20"/>
+              </w:rPr>
+            </w:pPr>
+            <w:r>
+              <w:rPr>
+                <w:rFonts w:ascii="Times New Roman" w:hAnsi="Times New Roman" w:cs="Times New Roman"/>
+                <w:b/>
+                <w:color w:val="000000" w:themeColor="text1"/>
+                <w:sz w:val="20"/>
+                <w:szCs w:val="20"/>
+              </w:rPr>
+              <w:t>From</w:t>
+            </w:r>
+          </w:p>
+        </w:tc>
+        <w:tc>
+          <w:tcPr>
+            <w:tcW w:w="1056" w:type="dxa"/>
+            <w:shd w:val="clear" w:color="auto" w:fill="auto"/>
+            <w:vAlign w:val="center"/>
+          </w:tcPr>
+          <w:p>
+            <w:pPr>
+              <w:pStyle w:val="ListParagraph"/>
+              <w:ind w:left="0"/>
+              <w:jc w:val="center"/>
+              <w:rPr>
+                <w:rFonts w:ascii="Times New Roman" w:hAnsi="Times New Roman" w:cs="Times New Roman"/>
+                <w:color w:val="000000" w:themeColor="text1"/>
+                <w:sz w:val="20"/>
+                <w:szCs w:val="20"/>
+              </w:rPr>
+            </w:pPr>
+            <w:r>
+              <w:rPr>
+                <w:rFonts w:ascii="Times New Roman" w:hAnsi="Times New Roman" w:cs="Times New Roman"/>
+                <w:color w:val="000000" w:themeColor="text1"/>
+                <w:sz w:val="20"/>
+                <w:szCs w:val="20"/>
+              </w:rPr>
+              <w:t>double</w:t>
+            </w:r>
+          </w:p>
+        </w:tc>
+        <w:tc>
+          <w:tcPr>
+            <w:tcW w:w="5948" w:type="dxa"/>
+            <w:shd w:val="clear" w:color="auto" w:fill="auto"/>
+          </w:tcPr>
+          <w:p>
+            <w:pPr>
+              <w:rPr>
+                <w:rFonts w:ascii="Times New Roman" w:hAnsi="Times New Roman" w:cs="Times New Roman"/>
+                <w:color w:val="000000" w:themeColor="text1"/>
+                <w:sz w:val="20"/>
+                <w:szCs w:val="20"/>
+              </w:rPr>
+            </w:pPr>
+            <w:r>
+              <w:rPr>
+                <w:rFonts w:ascii="Times New Roman" w:hAnsi="Times New Roman" w:cs="Times New Roman"/>
+                <w:color w:val="000000" w:themeColor="text1"/>
+                <w:sz w:val="20"/>
+                <w:szCs w:val="20"/>
+              </w:rPr>
+              <w:t>When should prescription be available.</w:t>
             </w:r>
           </w:p>
           <w:p>
@@ -3631,122 +3811,7 @@
                 <w:sz w:val="20"/>
                 <w:szCs w:val="20"/>
               </w:rPr>
-              <w:t>Required</w:t>
-            </w:r>
-          </w:p>
-        </w:tc>
-      </w:tr>
-      <w:tr>
-        <w:tc>
-          <w:tcPr>
-            <w:tcW w:w="1501" w:type="dxa"/>
-            <w:shd w:val="clear" w:color="auto" w:fill="auto"/>
-            <w:vAlign w:val="center"/>
-          </w:tcPr>
-          <w:p>
-            <w:pPr>
-              <w:pStyle w:val="ListParagraph"/>
-              <w:ind w:left="0"/>
-              <w:jc w:val="center"/>
-              <w:rPr>
-                <w:rFonts w:ascii="Times New Roman" w:hAnsi="Times New Roman" w:cs="Times New Roman"/>
-                <w:color w:val="000000" w:themeColor="text1"/>
-                <w:sz w:val="20"/>
-                <w:szCs w:val="20"/>
-              </w:rPr>
-            </w:pPr>
-            <w:r>
-              <w:rPr>
-                <w:rFonts w:ascii="Times New Roman" w:hAnsi="Times New Roman" w:cs="Times New Roman"/>
-                <w:color w:val="000000" w:themeColor="text1"/>
-                <w:sz w:val="20"/>
-                <w:szCs w:val="20"/>
-              </w:rPr>
-              <w:t>BODY</w:t>
-            </w:r>
-          </w:p>
-        </w:tc>
-        <w:tc>
-          <w:tcPr>
-            <w:tcW w:w="2410" w:type="dxa"/>
-            <w:shd w:val="clear" w:color="auto" w:fill="auto"/>
-            <w:vAlign w:val="center"/>
-          </w:tcPr>
-          <w:p>
-            <w:pPr>
-              <w:pStyle w:val="ListParagraph"/>
-              <w:ind w:left="0"/>
-              <w:rPr>
-                <w:rFonts w:ascii="Times New Roman" w:hAnsi="Times New Roman" w:cs="Times New Roman"/>
-                <w:b/>
-                <w:color w:val="000000" w:themeColor="text1"/>
-                <w:sz w:val="20"/>
-                <w:szCs w:val="20"/>
-              </w:rPr>
-            </w:pPr>
-            <w:r>
-              <w:rPr>
-                <w:rFonts w:ascii="Times New Roman" w:hAnsi="Times New Roman" w:cs="Times New Roman"/>
-                <w:b/>
-                <w:color w:val="000000" w:themeColor="text1"/>
-                <w:sz w:val="20"/>
-                <w:szCs w:val="20"/>
-              </w:rPr>
-              <w:t>To</w:t>
-            </w:r>
-          </w:p>
-        </w:tc>
-        <w:tc>
-          <w:tcPr>
-            <w:tcW w:w="1056" w:type="dxa"/>
-            <w:shd w:val="clear" w:color="auto" w:fill="auto"/>
-            <w:vAlign w:val="center"/>
-          </w:tcPr>
-          <w:p>
-            <w:pPr>
-              <w:pStyle w:val="ListParagraph"/>
-              <w:ind w:left="0"/>
-              <w:jc w:val="center"/>
-              <w:rPr>
-                <w:rFonts w:ascii="Times New Roman" w:hAnsi="Times New Roman" w:cs="Times New Roman"/>
-                <w:color w:val="000000" w:themeColor="text1"/>
-                <w:sz w:val="20"/>
-                <w:szCs w:val="20"/>
-              </w:rPr>
-            </w:pPr>
-            <w:r>
-              <w:rPr>
-                <w:rFonts w:ascii="Times New Roman" w:hAnsi="Times New Roman" w:cs="Times New Roman"/>
-                <w:color w:val="000000" w:themeColor="text1"/>
-                <w:sz w:val="20"/>
-                <w:szCs w:val="20"/>
-              </w:rPr>
-              <w:t>double</w:t>
-            </w:r>
-          </w:p>
-        </w:tc>
-        <w:tc>
-          <w:tcPr>
-            <w:tcW w:w="5948" w:type="dxa"/>
-            <w:shd w:val="clear" w:color="auto" w:fill="auto"/>
-          </w:tcPr>
-          <w:p>
-            <w:pPr>
-              <w:rPr>
-                <w:rFonts w:ascii="Times New Roman" w:hAnsi="Times New Roman" w:cs="Times New Roman"/>
-                <w:color w:val="000000" w:themeColor="text1"/>
-                <w:sz w:val="20"/>
-                <w:szCs w:val="20"/>
-              </w:rPr>
-            </w:pPr>
-            <w:r>
-              <w:rPr>
-                <w:rFonts w:ascii="Times New Roman" w:hAnsi="Times New Roman" w:cs="Times New Roman"/>
-                <w:color w:val="000000" w:themeColor="text1"/>
-                <w:sz w:val="20"/>
-                <w:szCs w:val="20"/>
-              </w:rPr>
-              <w:t>When should prescription be ended.</w:t>
+              <w:t>Year &gt; 1916</w:t>
             </w:r>
           </w:p>
           <w:p>
@@ -3771,7 +3836,7 @@
                 <w:sz w:val="20"/>
                 <w:szCs w:val="20"/>
               </w:rPr>
-              <w:t>Year &gt; 1916</w:t>
+              <w:t>&lt;= To</w:t>
             </w:r>
           </w:p>
           <w:p>
@@ -3796,7 +3861,122 @@
                 <w:sz w:val="20"/>
                 <w:szCs w:val="20"/>
               </w:rPr>
-              <w:t>&gt;= From</w:t>
+              <w:t>Required</w:t>
+            </w:r>
+          </w:p>
+        </w:tc>
+      </w:tr>
+      <w:tr>
+        <w:tc>
+          <w:tcPr>
+            <w:tcW w:w="1501" w:type="dxa"/>
+            <w:shd w:val="clear" w:color="auto" w:fill="auto"/>
+            <w:vAlign w:val="center"/>
+          </w:tcPr>
+          <w:p>
+            <w:pPr>
+              <w:pStyle w:val="ListParagraph"/>
+              <w:ind w:left="0"/>
+              <w:jc w:val="center"/>
+              <w:rPr>
+                <w:rFonts w:ascii="Times New Roman" w:hAnsi="Times New Roman" w:cs="Times New Roman"/>
+                <w:color w:val="000000" w:themeColor="text1"/>
+                <w:sz w:val="20"/>
+                <w:szCs w:val="20"/>
+              </w:rPr>
+            </w:pPr>
+            <w:r>
+              <w:rPr>
+                <w:rFonts w:ascii="Times New Roman" w:hAnsi="Times New Roman" w:cs="Times New Roman"/>
+                <w:color w:val="000000" w:themeColor="text1"/>
+                <w:sz w:val="20"/>
+                <w:szCs w:val="20"/>
+              </w:rPr>
+              <w:t>BODY</w:t>
+            </w:r>
+          </w:p>
+        </w:tc>
+        <w:tc>
+          <w:tcPr>
+            <w:tcW w:w="2410" w:type="dxa"/>
+            <w:shd w:val="clear" w:color="auto" w:fill="auto"/>
+            <w:vAlign w:val="center"/>
+          </w:tcPr>
+          <w:p>
+            <w:pPr>
+              <w:pStyle w:val="ListParagraph"/>
+              <w:ind w:left="0"/>
+              <w:rPr>
+                <w:rFonts w:ascii="Times New Roman" w:hAnsi="Times New Roman" w:cs="Times New Roman"/>
+                <w:b/>
+                <w:color w:val="000000" w:themeColor="text1"/>
+                <w:sz w:val="20"/>
+                <w:szCs w:val="20"/>
+              </w:rPr>
+            </w:pPr>
+            <w:r>
+              <w:rPr>
+                <w:rFonts w:ascii="Times New Roman" w:hAnsi="Times New Roman" w:cs="Times New Roman"/>
+                <w:b/>
+                <w:color w:val="000000" w:themeColor="text1"/>
+                <w:sz w:val="20"/>
+                <w:szCs w:val="20"/>
+              </w:rPr>
+              <w:t>To</w:t>
+            </w:r>
+          </w:p>
+        </w:tc>
+        <w:tc>
+          <w:tcPr>
+            <w:tcW w:w="1056" w:type="dxa"/>
+            <w:shd w:val="clear" w:color="auto" w:fill="auto"/>
+            <w:vAlign w:val="center"/>
+          </w:tcPr>
+          <w:p>
+            <w:pPr>
+              <w:pStyle w:val="ListParagraph"/>
+              <w:ind w:left="0"/>
+              <w:jc w:val="center"/>
+              <w:rPr>
+                <w:rFonts w:ascii="Times New Roman" w:hAnsi="Times New Roman" w:cs="Times New Roman"/>
+                <w:color w:val="000000" w:themeColor="text1"/>
+                <w:sz w:val="20"/>
+                <w:szCs w:val="20"/>
+              </w:rPr>
+            </w:pPr>
+            <w:r>
+              <w:rPr>
+                <w:rFonts w:ascii="Times New Roman" w:hAnsi="Times New Roman" w:cs="Times New Roman"/>
+                <w:color w:val="000000" w:themeColor="text1"/>
+                <w:sz w:val="20"/>
+                <w:szCs w:val="20"/>
+              </w:rPr>
+              <w:t>double</w:t>
+            </w:r>
+          </w:p>
+        </w:tc>
+        <w:tc>
+          <w:tcPr>
+            <w:tcW w:w="5948" w:type="dxa"/>
+            <w:shd w:val="clear" w:color="auto" w:fill="auto"/>
+          </w:tcPr>
+          <w:p>
+            <w:pPr>
+              <w:rPr>
+                <w:rFonts w:ascii="Times New Roman" w:hAnsi="Times New Roman" w:cs="Times New Roman"/>
+                <w:color w:val="000000" w:themeColor="text1"/>
+                <w:sz w:val="20"/>
+                <w:szCs w:val="20"/>
+              </w:rPr>
+            </w:pPr>
+            <w:r>
+              <w:rPr>
+                <w:rFonts w:ascii="Times New Roman" w:hAnsi="Times New Roman" w:cs="Times New Roman"/>
+                <w:color w:val="000000" w:themeColor="text1"/>
+                <w:sz w:val="20"/>
+                <w:szCs w:val="20"/>
+              </w:rPr>
+              <w:t>When should prescription be ended.</w:t>
             </w:r>
           </w:p>
           <w:p>
@@ -3821,237 +4001,7 @@
                 <w:sz w:val="20"/>
                 <w:szCs w:val="20"/>
               </w:rPr>
-              <w:t>Required</w:t>
-            </w:r>
-          </w:p>
-        </w:tc>
-      </w:tr>
-      <w:tr>
-        <w:tc>
-          <w:tcPr>
-            <w:tcW w:w="1501" w:type="dxa"/>
-            <w:shd w:val="clear" w:color="auto" w:fill="auto"/>
-            <w:vAlign w:val="center"/>
-          </w:tcPr>
-          <w:p>
-            <w:pPr>
-              <w:pStyle w:val="ListParagraph"/>
-              <w:ind w:left="0"/>
-              <w:jc w:val="center"/>
-              <w:rPr>
-                <w:rFonts w:ascii="Times New Roman" w:hAnsi="Times New Roman" w:cs="Times New Roman"/>
-                <w:color w:val="000000" w:themeColor="text1"/>
-                <w:sz w:val="20"/>
-                <w:szCs w:val="20"/>
-              </w:rPr>
-            </w:pPr>
-            <w:r>
-              <w:rPr>
-                <w:rFonts w:ascii="Times New Roman" w:hAnsi="Times New Roman" w:cs="Times New Roman"/>
-                <w:color w:val="000000" w:themeColor="text1"/>
-                <w:sz w:val="20"/>
-                <w:szCs w:val="20"/>
-              </w:rPr>
-              <w:t>BODY</w:t>
-            </w:r>
-          </w:p>
-        </w:tc>
-        <w:tc>
-          <w:tcPr>
-            <w:tcW w:w="2410" w:type="dxa"/>
-            <w:shd w:val="clear" w:color="auto" w:fill="auto"/>
-            <w:vAlign w:val="center"/>
-          </w:tcPr>
-          <w:p>
-            <w:pPr>
-              <w:pStyle w:val="ListParagraph"/>
-              <w:ind w:left="0"/>
-              <w:rPr>
-                <w:rFonts w:ascii="Times New Roman" w:hAnsi="Times New Roman" w:cs="Times New Roman"/>
-                <w:b/>
-                <w:color w:val="000000" w:themeColor="text1"/>
-                <w:sz w:val="20"/>
-                <w:szCs w:val="20"/>
-              </w:rPr>
-            </w:pPr>
-            <w:r>
-              <w:rPr>
-                <w:rFonts w:ascii="Times New Roman" w:hAnsi="Times New Roman" w:cs="Times New Roman"/>
-                <w:b/>
-                <w:color w:val="000000" w:themeColor="text1"/>
-                <w:sz w:val="20"/>
-                <w:szCs w:val="20"/>
-              </w:rPr>
-              <w:t>Medicines</w:t>
-            </w:r>
-          </w:p>
-        </w:tc>
-        <w:tc>
-          <w:tcPr>
-            <w:tcW w:w="1056" w:type="dxa"/>
-            <w:shd w:val="clear" w:color="auto" w:fill="auto"/>
-            <w:vAlign w:val="center"/>
-          </w:tcPr>
-          <w:p>
-            <w:pPr>
-              <w:pStyle w:val="ListParagraph"/>
-              <w:ind w:left="0"/>
-              <w:jc w:val="center"/>
-              <w:rPr>
-                <w:rFonts w:ascii="Times New Roman" w:hAnsi="Times New Roman" w:cs="Times New Roman"/>
-                <w:color w:val="000000" w:themeColor="text1"/>
-                <w:sz w:val="20"/>
-                <w:szCs w:val="20"/>
-              </w:rPr>
-            </w:pPr>
-            <w:r>
-              <w:rPr>
-                <w:rFonts w:ascii="Times New Roman" w:hAnsi="Times New Roman" w:cs="Times New Roman"/>
-                <w:color w:val="000000" w:themeColor="text1"/>
-                <w:sz w:val="20"/>
-                <w:szCs w:val="20"/>
-              </w:rPr>
-              <w:t>Dictionary&lt;string, object&gt;</w:t>
-            </w:r>
-          </w:p>
-        </w:tc>
-        <w:tc>
-          <w:tcPr>
-            <w:tcW w:w="5948" w:type="dxa"/>
-            <w:shd w:val="clear" w:color="auto" w:fill="auto"/>
-          </w:tcPr>
-          <w:p>
-            <w:pPr>
-              <w:rPr>
-                <w:rFonts w:ascii="Times New Roman" w:hAnsi="Times New Roman" w:cs="Times New Roman"/>
-                <w:color w:val="000000" w:themeColor="text1"/>
-                <w:sz w:val="20"/>
-                <w:szCs w:val="20"/>
-              </w:rPr>
-            </w:pPr>
-            <w:r>
-              <w:rPr>
-                <w:rFonts w:ascii="Times New Roman" w:hAnsi="Times New Roman" w:cs="Times New Roman"/>
-                <w:color w:val="000000" w:themeColor="text1"/>
-                <w:sz w:val="20"/>
-                <w:szCs w:val="20"/>
-              </w:rPr>
-              <w:t>List of medicines which are prescripted in the prescription</w:t>
-            </w:r>
-          </w:p>
-        </w:tc>
-      </w:tr>
-      <w:tr>
-        <w:tc>
-          <w:tcPr>
-            <w:tcW w:w="1501" w:type="dxa"/>
-            <w:shd w:val="clear" w:color="auto" w:fill="auto"/>
-            <w:vAlign w:val="center"/>
-          </w:tcPr>
-          <w:p>
-            <w:pPr>
-              <w:pStyle w:val="ListParagraph"/>
-              <w:ind w:left="0"/>
-              <w:jc w:val="center"/>
-              <w:rPr>
-                <w:rFonts w:ascii="Times New Roman" w:hAnsi="Times New Roman" w:cs="Times New Roman"/>
-                <w:color w:val="000000" w:themeColor="text1"/>
-                <w:sz w:val="20"/>
-                <w:szCs w:val="20"/>
-              </w:rPr>
-            </w:pPr>
-            <w:r>
-              <w:rPr>
-                <w:rFonts w:ascii="Times New Roman" w:hAnsi="Times New Roman" w:cs="Times New Roman"/>
-                <w:color w:val="000000" w:themeColor="text1"/>
-                <w:sz w:val="20"/>
-                <w:szCs w:val="20"/>
-              </w:rPr>
-              <w:t>BODY</w:t>
-            </w:r>
-          </w:p>
-        </w:tc>
-        <w:tc>
-          <w:tcPr>
-            <w:tcW w:w="2410" w:type="dxa"/>
-            <w:shd w:val="clear" w:color="auto" w:fill="auto"/>
-            <w:vAlign w:val="center"/>
-          </w:tcPr>
-          <w:p>
-            <w:pPr>
-              <w:pStyle w:val="ListParagraph"/>
-              <w:ind w:left="0"/>
-              <w:rPr>
-                <w:rFonts w:ascii="Times New Roman" w:hAnsi="Times New Roman" w:cs="Times New Roman"/>
-                <w:b/>
-                <w:color w:val="000000" w:themeColor="text1"/>
-                <w:sz w:val="20"/>
-                <w:szCs w:val="20"/>
-              </w:rPr>
-            </w:pPr>
-            <w:r>
-              <w:rPr>
-                <w:rFonts w:ascii="Times New Roman" w:hAnsi="Times New Roman" w:cs="Times New Roman"/>
-                <w:b/>
-                <w:color w:val="000000" w:themeColor="text1"/>
-                <w:sz w:val="20"/>
-                <w:szCs w:val="20"/>
-              </w:rPr>
-              <w:t>Note</w:t>
-            </w:r>
-          </w:p>
-        </w:tc>
-        <w:tc>
-          <w:tcPr>
-            <w:tcW w:w="1056" w:type="dxa"/>
-            <w:shd w:val="clear" w:color="auto" w:fill="auto"/>
-            <w:vAlign w:val="center"/>
-          </w:tcPr>
-          <w:p>
-            <w:pPr>
-              <w:pStyle w:val="ListParagraph"/>
-              <w:ind w:left="0"/>
-              <w:jc w:val="center"/>
-              <w:rPr>
-                <w:rFonts w:ascii="Times New Roman" w:hAnsi="Times New Roman" w:cs="Times New Roman"/>
-                <w:color w:val="000000" w:themeColor="text1"/>
-                <w:sz w:val="20"/>
-                <w:szCs w:val="20"/>
-              </w:rPr>
-            </w:pPr>
-            <w:r>
-              <w:rPr>
-                <w:rFonts w:ascii="Times New Roman" w:hAnsi="Times New Roman" w:cs="Times New Roman"/>
-                <w:color w:val="000000" w:themeColor="text1"/>
-                <w:sz w:val="20"/>
-                <w:szCs w:val="20"/>
-              </w:rPr>
-              <w:t>string</w:t>
-            </w:r>
-          </w:p>
-        </w:tc>
-        <w:tc>
-          <w:tcPr>
-            <w:tcW w:w="5948" w:type="dxa"/>
-            <w:shd w:val="clear" w:color="auto" w:fill="auto"/>
-          </w:tcPr>
-          <w:p>
-            <w:pPr>
-              <w:rPr>
-                <w:rFonts w:ascii="Times New Roman" w:hAnsi="Times New Roman" w:cs="Times New Roman"/>
-                <w:color w:val="000000" w:themeColor="text1"/>
-                <w:sz w:val="20"/>
-                <w:szCs w:val="20"/>
-              </w:rPr>
-            </w:pPr>
-            <w:r>
-              <w:rPr>
-                <w:rFonts w:ascii="Times New Roman" w:hAnsi="Times New Roman" w:cs="Times New Roman"/>
-                <w:color w:val="000000" w:themeColor="text1"/>
-                <w:sz w:val="20"/>
-                <w:szCs w:val="20"/>
-              </w:rPr>
-              <w:t>Note of prescription</w:t>
+              <w:t>Year &gt; 1916</w:t>
             </w:r>
           </w:p>
           <w:p>
@@ -4076,7 +4026,7 @@
                 <w:sz w:val="20"/>
                 <w:szCs w:val="20"/>
               </w:rPr>
-              <w:t>Optional</w:t>
+              <w:t>&gt;= From</w:t>
             </w:r>
           </w:p>
           <w:p>
@@ -4101,7 +4051,7 @@
                 <w:sz w:val="20"/>
                 <w:szCs w:val="20"/>
               </w:rPr>
-              <w:t>Max length : 128</w:t>
+              <w:t>Required</w:t>
             </w:r>
           </w:p>
         </w:tc>
@@ -4109,9 +4059,9 @@
       <w:tr>
         <w:tc>
           <w:tcPr>
-            <w:tcW w:w="10915" w:type="dxa"/>
-            <w:gridSpan w:val="4"/>
-            <w:shd w:val="clear" w:color="auto" w:fill="808080" w:themeFill="background1" w:themeFillShade="80"/>
+            <w:tcW w:w="1501" w:type="dxa"/>
+            <w:shd w:val="clear" w:color="auto" w:fill="auto"/>
+            <w:vAlign w:val="center"/>
           </w:tcPr>
           <w:p>
             <w:pPr>
@@ -4125,6 +4075,99 @@
                 <w:szCs w:val="20"/>
               </w:rPr>
             </w:pPr>
+            <w:r>
+              <w:rPr>
+                <w:rFonts w:ascii="Times New Roman" w:hAnsi="Times New Roman" w:cs="Times New Roman"/>
+                <w:color w:val="000000" w:themeColor="text1"/>
+                <w:sz w:val="20"/>
+                <w:szCs w:val="20"/>
+              </w:rPr>
+              <w:t>BODY</w:t>
+            </w:r>
+          </w:p>
+        </w:tc>
+        <w:tc>
+          <w:tcPr>
+            <w:tcW w:w="2410" w:type="dxa"/>
+            <w:shd w:val="clear" w:color="auto" w:fill="auto"/>
+            <w:vAlign w:val="center"/>
+          </w:tcPr>
+          <w:p>
+            <w:pPr>
+              <w:pStyle w:val="ListParagraph"/>
+              <w:ind w:left="0"/>
+              <w:rPr>
+                <w:rFonts w:ascii="Times New Roman" w:hAnsi="Times New Roman" w:cs="Times New Roman"/>
+                <w:b/>
+                <w:color w:val="000000" w:themeColor="text1"/>
+                <w:sz w:val="20"/>
+                <w:szCs w:val="20"/>
+              </w:rPr>
+            </w:pPr>
+            <w:r>
+              <w:rPr>
+                <w:rFonts w:ascii="Times New Roman" w:hAnsi="Times New Roman" w:cs="Times New Roman"/>
+                <w:b/>
+                <w:color w:val="000000" w:themeColor="text1"/>
+                <w:sz w:val="20"/>
+                <w:szCs w:val="20"/>
+              </w:rPr>
+              <w:t>Medicines</w:t>
+            </w:r>
+          </w:p>
+        </w:tc>
+        <w:tc>
+          <w:tcPr>
+            <w:tcW w:w="1056" w:type="dxa"/>
+            <w:shd w:val="clear" w:color="auto" w:fill="auto"/>
+            <w:vAlign w:val="center"/>
+          </w:tcPr>
+          <w:p>
+            <w:pPr>
+              <w:pStyle w:val="ListParagraph"/>
+              <w:ind w:left="0"/>
+              <w:jc w:val="center"/>
+              <w:rPr>
+                <w:rFonts w:ascii="Times New Roman" w:hAnsi="Times New Roman" w:cs="Times New Roman"/>
+                <w:color w:val="000000" w:themeColor="text1"/>
+                <w:sz w:val="20"/>
+                <w:szCs w:val="20"/>
+              </w:rPr>
+            </w:pPr>
+            <w:r>
+              <w:rPr>
+                <w:rFonts w:ascii="Times New Roman" w:hAnsi="Times New Roman" w:cs="Times New Roman"/>
+                <w:color w:val="000000" w:themeColor="text1"/>
+                <w:sz w:val="20"/>
+                <w:szCs w:val="20"/>
+              </w:rPr>
+              <w:t>Dictionary&lt;string, object&gt;</w:t>
+            </w:r>
+          </w:p>
+        </w:tc>
+        <w:tc>
+          <w:tcPr>
+            <w:tcW w:w="5948" w:type="dxa"/>
+            <w:shd w:val="clear" w:color="auto" w:fill="auto"/>
+          </w:tcPr>
+          <w:p>
+            <w:pPr>
+              <w:rPr>
+                <w:rFonts w:ascii="Times New Roman" w:hAnsi="Times New Roman" w:cs="Times New Roman"/>
+                <w:color w:val="000000" w:themeColor="text1"/>
+                <w:sz w:val="20"/>
+                <w:szCs w:val="20"/>
+              </w:rPr>
+            </w:pPr>
+            <w:r>
+              <w:rPr>
+                <w:rFonts w:ascii="Times New Roman" w:hAnsi="Times New Roman" w:cs="Times New Roman"/>
+                <w:color w:val="000000" w:themeColor="text1"/>
+                <w:sz w:val="20"/>
+                <w:szCs w:val="20"/>
+              </w:rPr>
+              <w:t>List of medicines which are prescripted in the prescription</w:t>
+            </w:r>
           </w:p>
         </w:tc>
       </w:tr>
@@ -4132,7 +4175,7 @@
         <w:tc>
           <w:tcPr>
             <w:tcW w:w="1501" w:type="dxa"/>
-            <w:shd w:val="clear" w:color="auto" w:fill="92CDDC" w:themeFill="accent5" w:themeFillTint="99"/>
+            <w:shd w:val="clear" w:color="auto" w:fill="auto"/>
             <w:vAlign w:val="center"/>
           </w:tcPr>
           <w:p>
@@ -4154,17 +4197,93 @@
                 <w:sz w:val="20"/>
                 <w:szCs w:val="20"/>
               </w:rPr>
-              <w:t>Role</w:t>
-            </w:r>
-          </w:p>
-        </w:tc>
-        <w:tc>
-          <w:tcPr>
-            <w:tcW w:w="9414" w:type="dxa"/>
-            <w:gridSpan w:val="3"/>
-            <w:shd w:val="clear" w:color="auto" w:fill="92CDDC" w:themeFill="accent5" w:themeFillTint="99"/>
-            <w:vAlign w:val="center"/>
-          </w:tcPr>
+              <w:t>BODY</w:t>
+            </w:r>
+          </w:p>
+        </w:tc>
+        <w:tc>
+          <w:tcPr>
+            <w:tcW w:w="2410" w:type="dxa"/>
+            <w:shd w:val="clear" w:color="auto" w:fill="auto"/>
+            <w:vAlign w:val="center"/>
+          </w:tcPr>
+          <w:p>
+            <w:pPr>
+              <w:pStyle w:val="ListParagraph"/>
+              <w:ind w:left="0"/>
+              <w:rPr>
+                <w:rFonts w:ascii="Times New Roman" w:hAnsi="Times New Roman" w:cs="Times New Roman"/>
+                <w:b/>
+                <w:color w:val="000000" w:themeColor="text1"/>
+                <w:sz w:val="20"/>
+                <w:szCs w:val="20"/>
+              </w:rPr>
+            </w:pPr>
+            <w:r>
+              <w:rPr>
+                <w:rFonts w:ascii="Times New Roman" w:hAnsi="Times New Roman" w:cs="Times New Roman"/>
+                <w:b/>
+                <w:color w:val="000000" w:themeColor="text1"/>
+                <w:sz w:val="20"/>
+                <w:szCs w:val="20"/>
+              </w:rPr>
+              <w:t>Note</w:t>
+            </w:r>
+          </w:p>
+        </w:tc>
+        <w:tc>
+          <w:tcPr>
+            <w:tcW w:w="1056" w:type="dxa"/>
+            <w:shd w:val="clear" w:color="auto" w:fill="auto"/>
+            <w:vAlign w:val="center"/>
+          </w:tcPr>
+          <w:p>
+            <w:pPr>
+              <w:pStyle w:val="ListParagraph"/>
+              <w:ind w:left="0"/>
+              <w:jc w:val="center"/>
+              <w:rPr>
+                <w:rFonts w:ascii="Times New Roman" w:hAnsi="Times New Roman" w:cs="Times New Roman"/>
+                <w:color w:val="000000" w:themeColor="text1"/>
+                <w:sz w:val="20"/>
+                <w:szCs w:val="20"/>
+              </w:rPr>
+            </w:pPr>
+            <w:r>
+              <w:rPr>
+                <w:rFonts w:ascii="Times New Roman" w:hAnsi="Times New Roman" w:cs="Times New Roman"/>
+                <w:color w:val="000000" w:themeColor="text1"/>
+                <w:sz w:val="20"/>
+                <w:szCs w:val="20"/>
+              </w:rPr>
+              <w:t>string</w:t>
+            </w:r>
+          </w:p>
+        </w:tc>
+        <w:tc>
+          <w:tcPr>
+            <w:tcW w:w="5948" w:type="dxa"/>
+            <w:shd w:val="clear" w:color="auto" w:fill="auto"/>
+          </w:tcPr>
+          <w:p>
+            <w:pPr>
+              <w:rPr>
+                <w:rFonts w:ascii="Times New Roman" w:hAnsi="Times New Roman" w:cs="Times New Roman"/>
+                <w:color w:val="000000" w:themeColor="text1"/>
+                <w:sz w:val="20"/>
+                <w:szCs w:val="20"/>
+              </w:rPr>
+            </w:pPr>
+            <w:r>
+              <w:rPr>
+                <w:rFonts w:ascii="Times New Roman" w:hAnsi="Times New Roman" w:cs="Times New Roman"/>
+                <w:color w:val="000000" w:themeColor="text1"/>
+                <w:sz w:val="20"/>
+                <w:szCs w:val="20"/>
+              </w:rPr>
+              <w:t>Note of prescription</w:t>
+            </w:r>
+          </w:p>
           <w:p>
             <w:pPr>
               <w:pStyle w:val="ListParagraph"/>
@@ -4182,11 +4301,12 @@
             <w:r>
               <w:rPr>
                 <w:rFonts w:ascii="Times New Roman" w:hAnsi="Times New Roman" w:cs="Times New Roman"/>
-                <w:color w:val="000000" w:themeColor="text1"/>
-                <w:sz w:val="20"/>
-                <w:szCs w:val="20"/>
-              </w:rPr>
-              <w:t>Patient</w:t>
+                <w:b/>
+                <w:color w:val="000000" w:themeColor="text1"/>
+                <w:sz w:val="20"/>
+                <w:szCs w:val="20"/>
+              </w:rPr>
+              <w:t>Optional</w:t>
             </w:r>
           </w:p>
           <w:p>
@@ -4206,11 +4326,12 @@
             <w:r>
               <w:rPr>
                 <w:rFonts w:ascii="Times New Roman" w:hAnsi="Times New Roman" w:cs="Times New Roman"/>
-                <w:color w:val="000000" w:themeColor="text1"/>
-                <w:sz w:val="20"/>
-                <w:szCs w:val="20"/>
-              </w:rPr>
-              <w:t>Doctor</w:t>
+                <w:b/>
+                <w:color w:val="000000" w:themeColor="text1"/>
+                <w:sz w:val="20"/>
+                <w:szCs w:val="20"/>
+              </w:rPr>
+              <w:t>Max length : 128</w:t>
             </w:r>
           </w:p>
         </w:tc>
@@ -4218,6 +4339,28 @@
       <w:tr>
         <w:tc>
           <w:tcPr>
+            <w:tcW w:w="10915" w:type="dxa"/>
+            <w:gridSpan w:val="4"/>
+            <w:shd w:val="clear" w:color="auto" w:fill="808080" w:themeFill="background1" w:themeFillShade="80"/>
+          </w:tcPr>
+          <w:p>
+            <w:pPr>
+              <w:pStyle w:val="ListParagraph"/>
+              <w:ind w:left="0"/>
+              <w:jc w:val="center"/>
+              <w:rPr>
+                <w:rFonts w:ascii="Times New Roman" w:hAnsi="Times New Roman" w:cs="Times New Roman"/>
+                <w:color w:val="000000" w:themeColor="text1"/>
+                <w:sz w:val="20"/>
+                <w:szCs w:val="20"/>
+              </w:rPr>
+            </w:pPr>
+          </w:p>
+        </w:tc>
+      </w:tr>
+      <w:tr>
+        <w:tc>
+          <w:tcPr>
             <w:tcW w:w="1501" w:type="dxa"/>
             <w:shd w:val="clear" w:color="auto" w:fill="92CDDC" w:themeFill="accent5" w:themeFillTint="99"/>
             <w:vAlign w:val="center"/>
@@ -4241,7 +4384,7 @@
                 <w:sz w:val="20"/>
                 <w:szCs w:val="20"/>
               </w:rPr>
-              <w:t>Sample body request</w:t>
+              <w:t>Role</w:t>
             </w:r>
           </w:p>
         </w:tc>
@@ -4254,6 +4397,93 @@
           </w:tcPr>
           <w:p>
             <w:pPr>
+              <w:pStyle w:val="ListParagraph"/>
+              <w:numPr>
+                <w:ilvl w:val="0"/>
+                <w:numId w:val="4"/>
+              </w:numPr>
+              <w:rPr>
+                <w:rFonts w:ascii="Times New Roman" w:hAnsi="Times New Roman" w:cs="Times New Roman"/>
+                <w:color w:val="000000" w:themeColor="text1"/>
+                <w:sz w:val="20"/>
+                <w:szCs w:val="20"/>
+              </w:rPr>
+            </w:pPr>
+            <w:r>
+              <w:rPr>
+                <w:rFonts w:ascii="Times New Roman" w:hAnsi="Times New Roman" w:cs="Times New Roman"/>
+                <w:color w:val="000000" w:themeColor="text1"/>
+                <w:sz w:val="20"/>
+                <w:szCs w:val="20"/>
+              </w:rPr>
+              <w:t>Patient</w:t>
+            </w:r>
+          </w:p>
+          <w:p>
+            <w:pPr>
+              <w:pStyle w:val="ListParagraph"/>
+              <w:numPr>
+                <w:ilvl w:val="0"/>
+                <w:numId w:val="4"/>
+              </w:numPr>
+              <w:rPr>
+                <w:rFonts w:ascii="Times New Roman" w:hAnsi="Times New Roman" w:cs="Times New Roman"/>
+                <w:color w:val="000000" w:themeColor="text1"/>
+                <w:sz w:val="20"/>
+                <w:szCs w:val="20"/>
+              </w:rPr>
+            </w:pPr>
+            <w:r>
+              <w:rPr>
+                <w:rFonts w:ascii="Times New Roman" w:hAnsi="Times New Roman" w:cs="Times New Roman"/>
+                <w:color w:val="000000" w:themeColor="text1"/>
+                <w:sz w:val="20"/>
+                <w:szCs w:val="20"/>
+              </w:rPr>
+              <w:t>Doctor</w:t>
+            </w:r>
+          </w:p>
+        </w:tc>
+      </w:tr>
+      <w:tr>
+        <w:tc>
+          <w:tcPr>
+            <w:tcW w:w="1501" w:type="dxa"/>
+            <w:shd w:val="clear" w:color="auto" w:fill="92CDDC" w:themeFill="accent5" w:themeFillTint="99"/>
+            <w:vAlign w:val="center"/>
+          </w:tcPr>
+          <w:p>
+            <w:pPr>
+              <w:pStyle w:val="ListParagraph"/>
+              <w:ind w:left="0"/>
+              <w:jc w:val="center"/>
+              <w:rPr>
+                <w:rFonts w:ascii="Times New Roman" w:hAnsi="Times New Roman" w:cs="Times New Roman"/>
+                <w:color w:val="000000" w:themeColor="text1"/>
+                <w:sz w:val="20"/>
+                <w:szCs w:val="20"/>
+              </w:rPr>
+            </w:pPr>
+            <w:r>
+              <w:rPr>
+                <w:rFonts w:ascii="Times New Roman" w:hAnsi="Times New Roman" w:cs="Times New Roman"/>
+                <w:color w:val="000000" w:themeColor="text1"/>
+                <w:sz w:val="20"/>
+                <w:szCs w:val="20"/>
+              </w:rPr>
+              <w:t>Sample body request</w:t>
+            </w:r>
+          </w:p>
+        </w:tc>
+        <w:tc>
+          <w:tcPr>
+            <w:tcW w:w="9414" w:type="dxa"/>
+            <w:gridSpan w:val="3"/>
+            <w:shd w:val="clear" w:color="auto" w:fill="92CDDC" w:themeFill="accent5" w:themeFillTint="99"/>
+            <w:vAlign w:val="center"/>
+          </w:tcPr>
+          <w:p>
+            <w:pPr>
               <w:autoSpaceDE w:val="0"/>
               <w:autoSpaceDN w:val="0"/>
               <w:adjustRightInd w:val="0"/>
@@ -4382,16 +4612,34 @@
                 <w:sz w:val="19"/>
                 <w:szCs w:val="19"/>
               </w:rPr>
-              <w:t>"Medicines"</w:t>
-            </w:r>
-            <w:r>
-              <w:rPr>
-                <w:rFonts w:ascii="Consolas" w:hAnsi="Consolas" w:cs="Consolas"/>
-                <w:color w:val="000000"/>
-                <w:sz w:val="19"/>
-                <w:szCs w:val="19"/>
-              </w:rPr>
-              <w:t>: {</w:t>
+              <w:t>"Name"</w:t>
+            </w:r>
+            <w:r>
+              <w:rPr>
+                <w:rFonts w:ascii="Consolas" w:hAnsi="Consolas" w:cs="Consolas"/>
+                <w:color w:val="000000"/>
+                <w:sz w:val="19"/>
+                <w:szCs w:val="19"/>
+              </w:rPr>
+              <w:t xml:space="preserve">: </w:t>
+            </w:r>
+            <w:r>
+              <w:rPr>
+                <w:rFonts w:ascii="Consolas" w:hAnsi="Consolas" w:cs="Consolas"/>
+                <w:color w:val="A31515"/>
+                <w:sz w:val="19"/>
+                <w:szCs w:val="19"/>
+              </w:rPr>
+              <w:t>""</w:t>
+            </w:r>
+            <w:r>
+              <w:rPr>
+                <w:rFonts w:ascii="Consolas" w:hAnsi="Consolas" w:cs="Consolas"/>
+                <w:color w:val="000000"/>
+                <w:sz w:val="19"/>
+                <w:szCs w:val="19"/>
+              </w:rPr>
+              <w:t>,</w:t>
             </w:r>
           </w:p>
           <w:p>
@@ -4413,7 +4661,7 @@
                 <w:sz w:val="19"/>
                 <w:szCs w:val="19"/>
               </w:rPr>
-              <w:t xml:space="preserve">    </w:t>
+              <w:t xml:space="preserve">  </w:t>
             </w:r>
             <w:r>
               <w:rPr>
@@ -4422,7 +4670,7 @@
                 <w:sz w:val="19"/>
                 <w:szCs w:val="19"/>
               </w:rPr>
-              <w:t>"Prenisolon"</w:t>
+              <w:t>"Medicines"</w:t>
             </w:r>
             <w:r>
               <w:rPr>
@@ -4453,7 +4701,7 @@
                 <w:sz w:val="19"/>
                 <w:szCs w:val="19"/>
               </w:rPr>
-              <w:t xml:space="preserve">      </w:t>
+              <w:t xml:space="preserve">    </w:t>
             </w:r>
             <w:r>
               <w:rPr>
@@ -4462,16 +4710,16 @@
                 <w:sz w:val="19"/>
                 <w:szCs w:val="19"/>
               </w:rPr>
-              <w:t>"Quantity"</w:t>
-            </w:r>
-            <w:r>
-              <w:rPr>
-                <w:rFonts w:ascii="Consolas" w:hAnsi="Consolas" w:cs="Consolas"/>
-                <w:color w:val="000000"/>
-                <w:sz w:val="19"/>
-                <w:szCs w:val="19"/>
-              </w:rPr>
-              <w:t>: 0,</w:t>
+              <w:t>"Prenisolon"</w:t>
+            </w:r>
+            <w:r>
+              <w:rPr>
+                <w:rFonts w:ascii="Consolas" w:hAnsi="Consolas" w:cs="Consolas"/>
+                <w:color w:val="000000"/>
+                <w:sz w:val="19"/>
+                <w:szCs w:val="19"/>
+              </w:rPr>
+              <w:t>: {</w:t>
             </w:r>
           </w:p>
           <w:p>
@@ -4502,34 +4750,16 @@
                 <w:sz w:val="19"/>
                 <w:szCs w:val="19"/>
               </w:rPr>
-              <w:t>"Unit"</w:t>
-            </w:r>
-            <w:r>
-              <w:rPr>
-                <w:rFonts w:ascii="Consolas" w:hAnsi="Consolas" w:cs="Consolas"/>
-                <w:color w:val="000000"/>
-                <w:sz w:val="19"/>
-                <w:szCs w:val="19"/>
-              </w:rPr>
-              <w:t xml:space="preserve">: </w:t>
-            </w:r>
-            <w:r>
-              <w:rPr>
-                <w:rFonts w:ascii="Consolas" w:hAnsi="Consolas" w:cs="Consolas"/>
-                <w:color w:val="A31515"/>
-                <w:sz w:val="19"/>
-                <w:szCs w:val="19"/>
-              </w:rPr>
-              <w:t>""</w:t>
-            </w:r>
-            <w:r>
-              <w:rPr>
-                <w:rFonts w:ascii="Consolas" w:hAnsi="Consolas" w:cs="Consolas"/>
-                <w:color w:val="000000"/>
-                <w:sz w:val="19"/>
-                <w:szCs w:val="19"/>
-              </w:rPr>
-              <w:t>,</w:t>
+              <w:t>"Quantity"</w:t>
+            </w:r>
+            <w:r>
+              <w:rPr>
+                <w:rFonts w:ascii="Consolas" w:hAnsi="Consolas" w:cs="Consolas"/>
+                <w:color w:val="000000"/>
+                <w:sz w:val="19"/>
+                <w:szCs w:val="19"/>
+              </w:rPr>
+              <w:t>: 0,</w:t>
             </w:r>
           </w:p>
           <w:p>
@@ -4560,7 +4790,7 @@
                 <w:sz w:val="19"/>
                 <w:szCs w:val="19"/>
               </w:rPr>
-              <w:t>"Note"</w:t>
+              <w:t>"Unit"</w:t>
             </w:r>
             <w:r>
               <w:rPr>
@@ -4579,6 +4809,15 @@
                 <w:szCs w:val="19"/>
               </w:rPr>
               <w:t>""</w:t>
+            </w:r>
+            <w:r>
+              <w:rPr>
+                <w:rFonts w:ascii="Consolas" w:hAnsi="Consolas" w:cs="Consolas"/>
+                <w:color w:val="000000"/>
+                <w:sz w:val="19"/>
+                <w:szCs w:val="19"/>
+              </w:rPr>
+              <w:t>,</w:t>
             </w:r>
           </w:p>
           <w:p>
@@ -4600,7 +4839,34 @@
                 <w:sz w:val="19"/>
                 <w:szCs w:val="19"/>
               </w:rPr>
-              <w:t xml:space="preserve">    }</w:t>
+              <w:t xml:space="preserve">      </w:t>
+            </w:r>
+            <w:r>
+              <w:rPr>
+                <w:rFonts w:ascii="Consolas" w:hAnsi="Consolas" w:cs="Consolas"/>
+                <w:color w:val="2E75B6"/>
+                <w:sz w:val="19"/>
+                <w:szCs w:val="19"/>
+              </w:rPr>
+              <w:t>"Note"</w:t>
+            </w:r>
+            <w:r>
+              <w:rPr>
+                <w:rFonts w:ascii="Consolas" w:hAnsi="Consolas" w:cs="Consolas"/>
+                <w:color w:val="000000"/>
+                <w:sz w:val="19"/>
+                <w:szCs w:val="19"/>
+              </w:rPr>
+              <w:t xml:space="preserve">: </w:t>
+            </w:r>
+            <w:r>
+              <w:rPr>
+                <w:rFonts w:ascii="Consolas" w:hAnsi="Consolas" w:cs="Consolas"/>
+                <w:color w:val="A31515"/>
+                <w:sz w:val="19"/>
+                <w:szCs w:val="19"/>
+              </w:rPr>
+              <w:t>""</w:t>
             </w:r>
           </w:p>
           <w:p>
@@ -4622,11 +4888,36 @@
                 <w:sz w:val="19"/>
                 <w:szCs w:val="19"/>
               </w:rPr>
+              <w:t xml:space="preserve">    }</w:t>
+            </w:r>
+          </w:p>
+          <w:p>
+            <w:pPr>
+              <w:autoSpaceDE w:val="0"/>
+              <w:autoSpaceDN w:val="0"/>
+              <w:adjustRightInd w:val="0"/>
+              <w:rPr>
+                <w:rFonts w:ascii="Consolas" w:hAnsi="Consolas" w:cs="Consolas"/>
+                <w:color w:val="000000"/>
+                <w:sz w:val="19"/>
+                <w:szCs w:val="19"/>
+              </w:rPr>
+            </w:pPr>
+            <w:r>
+              <w:rPr>
+                <w:rFonts w:ascii="Consolas" w:hAnsi="Consolas" w:cs="Consolas"/>
+                <w:color w:val="000000"/>
+                <w:sz w:val="19"/>
+                <w:szCs w:val="19"/>
+              </w:rPr>
               <w:t xml:space="preserve">  }</w:t>
             </w:r>
           </w:p>
           <w:p>
             <w:pPr>
+              <w:autoSpaceDE w:val="0"/>
+              <w:autoSpaceDN w:val="0"/>
+              <w:adjustRightInd w:val="0"/>
               <w:rPr>
                 <w:rFonts w:ascii="Consolas" w:hAnsi="Consolas" w:cs="Consolas"/>
                 <w:color w:val="000000"/>
@@ -5068,6 +5359,7 @@
                 <w:szCs w:val="19"/>
                 <w:highlight w:val="white"/>
               </w:rPr>
+              <w:lastRenderedPageBreak/>
               <w:t xml:space="preserve">    </w:t>
             </w:r>
             <w:r>
@@ -5284,7 +5576,6 @@
                 <w:szCs w:val="19"/>
                 <w:highlight w:val="white"/>
               </w:rPr>
-              <w:lastRenderedPageBreak/>
               <w:t xml:space="preserve">    </w:t>
             </w:r>
             <w:r>
@@ -7242,26 +7533,6 @@
         </w:tc>
       </w:tr>
     </w:tbl>
-    <w:p>
-      <w:pPr>
-        <w:rPr>
-          <w:rFonts w:ascii="Times New Roman" w:hAnsi="Times New Roman" w:cs="Times New Roman"/>
-          <w:color w:val="000000" w:themeColor="text1"/>
-          <w:sz w:val="28"/>
-          <w:szCs w:val="28"/>
-        </w:rPr>
-      </w:pPr>
-    </w:p>
-    <w:p>
-      <w:pPr>
-        <w:rPr>
-          <w:rFonts w:ascii="Times New Roman" w:hAnsi="Times New Roman" w:cs="Times New Roman"/>
-          <w:color w:val="000000" w:themeColor="text1"/>
-          <w:sz w:val="28"/>
-          <w:szCs w:val="28"/>
-        </w:rPr>
-      </w:pPr>
-    </w:p>
     <w:p>
       <w:pPr>
         <w:pStyle w:val="ListParagraph"/>
@@ -8136,7 +8407,7 @@
                 <w:sz w:val="20"/>
                 <w:szCs w:val="20"/>
               </w:rPr>
-              <w:t>From</w:t>
+              <w:t>Name</w:t>
             </w:r>
           </w:p>
         </w:tc>
@@ -8165,7 +8436,7 @@
                 <w:sz w:val="20"/>
                 <w:szCs w:val="20"/>
               </w:rPr>
-              <w:t>double</w:t>
+              <w:t>string</w:t>
             </w:r>
           </w:p>
         </w:tc>
@@ -8191,7 +8462,7 @@
                 <w:sz w:val="20"/>
                 <w:szCs w:val="20"/>
               </w:rPr>
-              <w:t>When should prescription be available.</w:t>
+              <w:t>Name of prescription.</w:t>
             </w:r>
           </w:p>
           <w:p>
@@ -8216,7 +8487,7 @@
                 <w:sz w:val="20"/>
                 <w:szCs w:val="20"/>
               </w:rPr>
-              <w:t>Year &gt; 1916</w:t>
+              <w:t>Optional.</w:t>
             </w:r>
           </w:p>
           <w:p>
@@ -8241,7 +8512,123 @@
                 <w:sz w:val="20"/>
                 <w:szCs w:val="20"/>
               </w:rPr>
-              <w:t>&lt;= To</w:t>
+              <w:t>Max length: 32</w:t>
+            </w:r>
+          </w:p>
+        </w:tc>
+      </w:tr>
+      <w:tr>
+        <w:tc>
+          <w:tcPr>
+            <w:tcW w:w="1467" w:type="dxa"/>
+            <w:shd w:val="clear" w:color="auto" w:fill="auto"/>
+            <w:vAlign w:val="center"/>
+          </w:tcPr>
+          <w:p>
+            <w:pPr>
+              <w:pStyle w:val="ListParagraph"/>
+              <w:ind w:left="0"/>
+              <w:jc w:val="center"/>
+              <w:rPr>
+                <w:rFonts w:ascii="Times New Roman" w:hAnsi="Times New Roman" w:cs="Times New Roman"/>
+                <w:color w:val="000000" w:themeColor="text1"/>
+                <w:sz w:val="20"/>
+                <w:szCs w:val="20"/>
+              </w:rPr>
+            </w:pPr>
+            <w:r>
+              <w:rPr>
+                <w:rFonts w:ascii="Times New Roman" w:hAnsi="Times New Roman" w:cs="Times New Roman"/>
+                <w:color w:val="000000" w:themeColor="text1"/>
+                <w:sz w:val="20"/>
+                <w:szCs w:val="20"/>
+              </w:rPr>
+              <w:t>BODY</w:t>
+            </w:r>
+          </w:p>
+        </w:tc>
+        <w:tc>
+          <w:tcPr>
+            <w:tcW w:w="2444" w:type="dxa"/>
+            <w:shd w:val="clear" w:color="auto" w:fill="auto"/>
+            <w:vAlign w:val="center"/>
+          </w:tcPr>
+          <w:p>
+            <w:pPr>
+              <w:pStyle w:val="ListParagraph"/>
+              <w:ind w:left="0"/>
+              <w:rPr>
+                <w:rFonts w:ascii="Times New Roman" w:hAnsi="Times New Roman" w:cs="Times New Roman"/>
+                <w:b/>
+                <w:color w:val="000000" w:themeColor="text1"/>
+                <w:sz w:val="20"/>
+                <w:szCs w:val="20"/>
+              </w:rPr>
+            </w:pPr>
+            <w:r>
+              <w:rPr>
+                <w:rFonts w:ascii="Times New Roman" w:hAnsi="Times New Roman" w:cs="Times New Roman"/>
+                <w:b/>
+                <w:color w:val="000000" w:themeColor="text1"/>
+                <w:sz w:val="20"/>
+                <w:szCs w:val="20"/>
+              </w:rPr>
+              <w:t>From</w:t>
+            </w:r>
+          </w:p>
+        </w:tc>
+        <w:tc>
+          <w:tcPr>
+            <w:tcW w:w="1056" w:type="dxa"/>
+            <w:shd w:val="clear" w:color="auto" w:fill="auto"/>
+            <w:vAlign w:val="center"/>
+          </w:tcPr>
+          <w:p>
+            <w:pPr>
+              <w:pStyle w:val="ListParagraph"/>
+              <w:ind w:left="0"/>
+              <w:jc w:val="center"/>
+              <w:rPr>
+                <w:rFonts w:ascii="Times New Roman" w:hAnsi="Times New Roman" w:cs="Times New Roman"/>
+                <w:color w:val="000000" w:themeColor="text1"/>
+                <w:sz w:val="20"/>
+                <w:szCs w:val="20"/>
+              </w:rPr>
+            </w:pPr>
+            <w:r>
+              <w:rPr>
+                <w:rFonts w:ascii="Times New Roman" w:hAnsi="Times New Roman" w:cs="Times New Roman"/>
+                <w:color w:val="000000" w:themeColor="text1"/>
+                <w:sz w:val="20"/>
+                <w:szCs w:val="20"/>
+              </w:rPr>
+              <w:t>double</w:t>
+            </w:r>
+          </w:p>
+        </w:tc>
+        <w:tc>
+          <w:tcPr>
+            <w:tcW w:w="5948" w:type="dxa"/>
+            <w:gridSpan w:val="2"/>
+            <w:shd w:val="clear" w:color="auto" w:fill="auto"/>
+          </w:tcPr>
+          <w:p>
+            <w:pPr>
+              <w:rPr>
+                <w:rFonts w:ascii="Times New Roman" w:hAnsi="Times New Roman" w:cs="Times New Roman"/>
+                <w:color w:val="000000" w:themeColor="text1"/>
+                <w:sz w:val="20"/>
+                <w:szCs w:val="20"/>
+              </w:rPr>
+            </w:pPr>
+            <w:r>
+              <w:rPr>
+                <w:rFonts w:ascii="Times New Roman" w:hAnsi="Times New Roman" w:cs="Times New Roman"/>
+                <w:color w:val="000000" w:themeColor="text1"/>
+                <w:sz w:val="20"/>
+                <w:szCs w:val="20"/>
+              </w:rPr>
+              <w:t>When should prescription be available.</w:t>
             </w:r>
           </w:p>
           <w:p>
@@ -8266,123 +8653,7 @@
                 <w:sz w:val="20"/>
                 <w:szCs w:val="20"/>
               </w:rPr>
-              <w:t>Optional</w:t>
-            </w:r>
-          </w:p>
-        </w:tc>
-      </w:tr>
-      <w:tr>
-        <w:tc>
-          <w:tcPr>
-            <w:tcW w:w="1467" w:type="dxa"/>
-            <w:shd w:val="clear" w:color="auto" w:fill="auto"/>
-            <w:vAlign w:val="center"/>
-          </w:tcPr>
-          <w:p>
-            <w:pPr>
-              <w:pStyle w:val="ListParagraph"/>
-              <w:ind w:left="0"/>
-              <w:jc w:val="center"/>
-              <w:rPr>
-                <w:rFonts w:ascii="Times New Roman" w:hAnsi="Times New Roman" w:cs="Times New Roman"/>
-                <w:color w:val="000000" w:themeColor="text1"/>
-                <w:sz w:val="20"/>
-                <w:szCs w:val="20"/>
-              </w:rPr>
-            </w:pPr>
-            <w:r>
-              <w:rPr>
-                <w:rFonts w:ascii="Times New Roman" w:hAnsi="Times New Roman" w:cs="Times New Roman"/>
-                <w:color w:val="000000" w:themeColor="text1"/>
-                <w:sz w:val="20"/>
-                <w:szCs w:val="20"/>
-              </w:rPr>
-              <w:t>BODY</w:t>
-            </w:r>
-          </w:p>
-        </w:tc>
-        <w:tc>
-          <w:tcPr>
-            <w:tcW w:w="2444" w:type="dxa"/>
-            <w:shd w:val="clear" w:color="auto" w:fill="auto"/>
-            <w:vAlign w:val="center"/>
-          </w:tcPr>
-          <w:p>
-            <w:pPr>
-              <w:pStyle w:val="ListParagraph"/>
-              <w:ind w:left="0"/>
-              <w:rPr>
-                <w:rFonts w:ascii="Times New Roman" w:hAnsi="Times New Roman" w:cs="Times New Roman"/>
-                <w:b/>
-                <w:color w:val="000000" w:themeColor="text1"/>
-                <w:sz w:val="20"/>
-                <w:szCs w:val="20"/>
-              </w:rPr>
-            </w:pPr>
-            <w:r>
-              <w:rPr>
-                <w:rFonts w:ascii="Times New Roman" w:hAnsi="Times New Roman" w:cs="Times New Roman"/>
-                <w:b/>
-                <w:color w:val="000000" w:themeColor="text1"/>
-                <w:sz w:val="20"/>
-                <w:szCs w:val="20"/>
-              </w:rPr>
-              <w:t>To</w:t>
-            </w:r>
-          </w:p>
-        </w:tc>
-        <w:tc>
-          <w:tcPr>
-            <w:tcW w:w="1056" w:type="dxa"/>
-            <w:shd w:val="clear" w:color="auto" w:fill="auto"/>
-            <w:vAlign w:val="center"/>
-          </w:tcPr>
-          <w:p>
-            <w:pPr>
-              <w:pStyle w:val="ListParagraph"/>
-              <w:ind w:left="0"/>
-              <w:jc w:val="center"/>
-              <w:rPr>
-                <w:rFonts w:ascii="Times New Roman" w:hAnsi="Times New Roman" w:cs="Times New Roman"/>
-                <w:color w:val="000000" w:themeColor="text1"/>
-                <w:sz w:val="20"/>
-                <w:szCs w:val="20"/>
-              </w:rPr>
-            </w:pPr>
-            <w:r>
-              <w:rPr>
-                <w:rFonts w:ascii="Times New Roman" w:hAnsi="Times New Roman" w:cs="Times New Roman"/>
-                <w:color w:val="000000" w:themeColor="text1"/>
-                <w:sz w:val="20"/>
-                <w:szCs w:val="20"/>
-              </w:rPr>
-              <w:t>double</w:t>
-            </w:r>
-          </w:p>
-        </w:tc>
-        <w:tc>
-          <w:tcPr>
-            <w:tcW w:w="5948" w:type="dxa"/>
-            <w:gridSpan w:val="2"/>
-            <w:shd w:val="clear" w:color="auto" w:fill="auto"/>
-          </w:tcPr>
-          <w:p>
-            <w:pPr>
-              <w:rPr>
-                <w:rFonts w:ascii="Times New Roman" w:hAnsi="Times New Roman" w:cs="Times New Roman"/>
-                <w:color w:val="000000" w:themeColor="text1"/>
-                <w:sz w:val="20"/>
-                <w:szCs w:val="20"/>
-              </w:rPr>
-            </w:pPr>
-            <w:r>
-              <w:rPr>
-                <w:rFonts w:ascii="Times New Roman" w:hAnsi="Times New Roman" w:cs="Times New Roman"/>
-                <w:color w:val="000000" w:themeColor="text1"/>
-                <w:sz w:val="20"/>
-                <w:szCs w:val="20"/>
-              </w:rPr>
-              <w:t>When should prescription be ended.</w:t>
+              <w:t>Year &gt; 1916</w:t>
             </w:r>
           </w:p>
           <w:p>
@@ -8407,7 +8678,7 @@
                 <w:sz w:val="20"/>
                 <w:szCs w:val="20"/>
               </w:rPr>
-              <w:t>Year &gt; 1916</w:t>
+              <w:t>&lt;= To</w:t>
             </w:r>
           </w:p>
           <w:p>
@@ -8432,7 +8703,123 @@
                 <w:sz w:val="20"/>
                 <w:szCs w:val="20"/>
               </w:rPr>
-              <w:t>&gt;= From</w:t>
+              <w:t>Optional</w:t>
+            </w:r>
+          </w:p>
+        </w:tc>
+      </w:tr>
+      <w:tr>
+        <w:tc>
+          <w:tcPr>
+            <w:tcW w:w="1467" w:type="dxa"/>
+            <w:shd w:val="clear" w:color="auto" w:fill="auto"/>
+            <w:vAlign w:val="center"/>
+          </w:tcPr>
+          <w:p>
+            <w:pPr>
+              <w:pStyle w:val="ListParagraph"/>
+              <w:ind w:left="0"/>
+              <w:jc w:val="center"/>
+              <w:rPr>
+                <w:rFonts w:ascii="Times New Roman" w:hAnsi="Times New Roman" w:cs="Times New Roman"/>
+                <w:color w:val="000000" w:themeColor="text1"/>
+                <w:sz w:val="20"/>
+                <w:szCs w:val="20"/>
+              </w:rPr>
+            </w:pPr>
+            <w:r>
+              <w:rPr>
+                <w:rFonts w:ascii="Times New Roman" w:hAnsi="Times New Roman" w:cs="Times New Roman"/>
+                <w:color w:val="000000" w:themeColor="text1"/>
+                <w:sz w:val="20"/>
+                <w:szCs w:val="20"/>
+              </w:rPr>
+              <w:t>BODY</w:t>
+            </w:r>
+          </w:p>
+        </w:tc>
+        <w:tc>
+          <w:tcPr>
+            <w:tcW w:w="2444" w:type="dxa"/>
+            <w:shd w:val="clear" w:color="auto" w:fill="auto"/>
+            <w:vAlign w:val="center"/>
+          </w:tcPr>
+          <w:p>
+            <w:pPr>
+              <w:pStyle w:val="ListParagraph"/>
+              <w:ind w:left="0"/>
+              <w:rPr>
+                <w:rFonts w:ascii="Times New Roman" w:hAnsi="Times New Roman" w:cs="Times New Roman"/>
+                <w:b/>
+                <w:color w:val="000000" w:themeColor="text1"/>
+                <w:sz w:val="20"/>
+                <w:szCs w:val="20"/>
+              </w:rPr>
+            </w:pPr>
+            <w:r>
+              <w:rPr>
+                <w:rFonts w:ascii="Times New Roman" w:hAnsi="Times New Roman" w:cs="Times New Roman"/>
+                <w:b/>
+                <w:color w:val="000000" w:themeColor="text1"/>
+                <w:sz w:val="20"/>
+                <w:szCs w:val="20"/>
+              </w:rPr>
+              <w:t>To</w:t>
+            </w:r>
+          </w:p>
+        </w:tc>
+        <w:tc>
+          <w:tcPr>
+            <w:tcW w:w="1056" w:type="dxa"/>
+            <w:shd w:val="clear" w:color="auto" w:fill="auto"/>
+            <w:vAlign w:val="center"/>
+          </w:tcPr>
+          <w:p>
+            <w:pPr>
+              <w:pStyle w:val="ListParagraph"/>
+              <w:ind w:left="0"/>
+              <w:jc w:val="center"/>
+              <w:rPr>
+                <w:rFonts w:ascii="Times New Roman" w:hAnsi="Times New Roman" w:cs="Times New Roman"/>
+                <w:color w:val="000000" w:themeColor="text1"/>
+                <w:sz w:val="20"/>
+                <w:szCs w:val="20"/>
+              </w:rPr>
+            </w:pPr>
+            <w:r>
+              <w:rPr>
+                <w:rFonts w:ascii="Times New Roman" w:hAnsi="Times New Roman" w:cs="Times New Roman"/>
+                <w:color w:val="000000" w:themeColor="text1"/>
+                <w:sz w:val="20"/>
+                <w:szCs w:val="20"/>
+              </w:rPr>
+              <w:t>double</w:t>
+            </w:r>
+          </w:p>
+        </w:tc>
+        <w:tc>
+          <w:tcPr>
+            <w:tcW w:w="5948" w:type="dxa"/>
+            <w:gridSpan w:val="2"/>
+            <w:shd w:val="clear" w:color="auto" w:fill="auto"/>
+          </w:tcPr>
+          <w:p>
+            <w:pPr>
+              <w:rPr>
+                <w:rFonts w:ascii="Times New Roman" w:hAnsi="Times New Roman" w:cs="Times New Roman"/>
+                <w:color w:val="000000" w:themeColor="text1"/>
+                <w:sz w:val="20"/>
+                <w:szCs w:val="20"/>
+              </w:rPr>
+            </w:pPr>
+            <w:r>
+              <w:rPr>
+                <w:rFonts w:ascii="Times New Roman" w:hAnsi="Times New Roman" w:cs="Times New Roman"/>
+                <w:color w:val="000000" w:themeColor="text1"/>
+                <w:sz w:val="20"/>
+                <w:szCs w:val="20"/>
+              </w:rPr>
+              <w:t>When should prescription be ended.</w:t>
             </w:r>
           </w:p>
           <w:p>
@@ -8457,239 +8844,7 @@
                 <w:sz w:val="20"/>
                 <w:szCs w:val="20"/>
               </w:rPr>
-              <w:t>Optional</w:t>
-            </w:r>
-          </w:p>
-        </w:tc>
-      </w:tr>
-      <w:tr>
-        <w:tc>
-          <w:tcPr>
-            <w:tcW w:w="1467" w:type="dxa"/>
-            <w:shd w:val="clear" w:color="auto" w:fill="auto"/>
-            <w:vAlign w:val="center"/>
-          </w:tcPr>
-          <w:p>
-            <w:pPr>
-              <w:pStyle w:val="ListParagraph"/>
-              <w:ind w:left="0"/>
-              <w:jc w:val="center"/>
-              <w:rPr>
-                <w:rFonts w:ascii="Times New Roman" w:hAnsi="Times New Roman" w:cs="Times New Roman"/>
-                <w:color w:val="000000" w:themeColor="text1"/>
-                <w:sz w:val="20"/>
-                <w:szCs w:val="20"/>
-              </w:rPr>
-            </w:pPr>
-            <w:r>
-              <w:rPr>
-                <w:rFonts w:ascii="Times New Roman" w:hAnsi="Times New Roman" w:cs="Times New Roman"/>
-                <w:color w:val="000000" w:themeColor="text1"/>
-                <w:sz w:val="20"/>
-                <w:szCs w:val="20"/>
-              </w:rPr>
-              <w:t>BODY</w:t>
-            </w:r>
-          </w:p>
-        </w:tc>
-        <w:tc>
-          <w:tcPr>
-            <w:tcW w:w="2444" w:type="dxa"/>
-            <w:shd w:val="clear" w:color="auto" w:fill="auto"/>
-            <w:vAlign w:val="center"/>
-          </w:tcPr>
-          <w:p>
-            <w:pPr>
-              <w:pStyle w:val="ListParagraph"/>
-              <w:ind w:left="0"/>
-              <w:rPr>
-                <w:rFonts w:ascii="Times New Roman" w:hAnsi="Times New Roman" w:cs="Times New Roman"/>
-                <w:b/>
-                <w:color w:val="000000" w:themeColor="text1"/>
-                <w:sz w:val="20"/>
-                <w:szCs w:val="20"/>
-              </w:rPr>
-            </w:pPr>
-            <w:r>
-              <w:rPr>
-                <w:rFonts w:ascii="Times New Roman" w:hAnsi="Times New Roman" w:cs="Times New Roman"/>
-                <w:b/>
-                <w:color w:val="000000" w:themeColor="text1"/>
-                <w:sz w:val="20"/>
-                <w:szCs w:val="20"/>
-              </w:rPr>
-              <w:t>Medicines</w:t>
-            </w:r>
-          </w:p>
-        </w:tc>
-        <w:tc>
-          <w:tcPr>
-            <w:tcW w:w="1066" w:type="dxa"/>
-            <w:gridSpan w:val="2"/>
-            <w:shd w:val="clear" w:color="auto" w:fill="auto"/>
-            <w:vAlign w:val="center"/>
-          </w:tcPr>
-          <w:p>
-            <w:pPr>
-              <w:pStyle w:val="ListParagraph"/>
-              <w:ind w:left="0"/>
-              <w:jc w:val="center"/>
-              <w:rPr>
-                <w:rFonts w:ascii="Times New Roman" w:hAnsi="Times New Roman" w:cs="Times New Roman"/>
-                <w:color w:val="000000" w:themeColor="text1"/>
-                <w:sz w:val="20"/>
-                <w:szCs w:val="20"/>
-              </w:rPr>
-            </w:pPr>
-            <w:r>
-              <w:rPr>
-                <w:rFonts w:ascii="Times New Roman" w:hAnsi="Times New Roman" w:cs="Times New Roman"/>
-                <w:color w:val="000000" w:themeColor="text1"/>
-                <w:sz w:val="20"/>
-                <w:szCs w:val="20"/>
-              </w:rPr>
-              <w:t>Dictionary&lt;string, object&gt;</w:t>
-            </w:r>
-          </w:p>
-        </w:tc>
-        <w:tc>
-          <w:tcPr>
-            <w:tcW w:w="5938" w:type="dxa"/>
-            <w:shd w:val="clear" w:color="auto" w:fill="auto"/>
-          </w:tcPr>
-          <w:p>
-            <w:pPr>
-              <w:rPr>
-                <w:rFonts w:ascii="Times New Roman" w:hAnsi="Times New Roman" w:cs="Times New Roman"/>
-                <w:color w:val="000000" w:themeColor="text1"/>
-                <w:sz w:val="20"/>
-                <w:szCs w:val="20"/>
-              </w:rPr>
-            </w:pPr>
-            <w:r>
-              <w:rPr>
-                <w:rFonts w:ascii="Times New Roman" w:hAnsi="Times New Roman" w:cs="Times New Roman"/>
-                <w:color w:val="000000" w:themeColor="text1"/>
-                <w:sz w:val="20"/>
-                <w:szCs w:val="20"/>
-              </w:rPr>
-              <w:t>List of medicines which are prescripted in the prescription</w:t>
-            </w:r>
-          </w:p>
-        </w:tc>
-      </w:tr>
-      <w:tr>
-        <w:tc>
-          <w:tcPr>
-            <w:tcW w:w="1467" w:type="dxa"/>
-            <w:shd w:val="clear" w:color="auto" w:fill="auto"/>
-            <w:vAlign w:val="center"/>
-          </w:tcPr>
-          <w:p>
-            <w:pPr>
-              <w:pStyle w:val="ListParagraph"/>
-              <w:ind w:left="0"/>
-              <w:jc w:val="center"/>
-              <w:rPr>
-                <w:rFonts w:ascii="Times New Roman" w:hAnsi="Times New Roman" w:cs="Times New Roman"/>
-                <w:color w:val="000000" w:themeColor="text1"/>
-                <w:sz w:val="20"/>
-                <w:szCs w:val="20"/>
-              </w:rPr>
-            </w:pPr>
-            <w:r>
-              <w:rPr>
-                <w:rFonts w:ascii="Times New Roman" w:hAnsi="Times New Roman" w:cs="Times New Roman"/>
-                <w:color w:val="000000" w:themeColor="text1"/>
-                <w:sz w:val="20"/>
-                <w:szCs w:val="20"/>
-              </w:rPr>
-              <w:t>BODY</w:t>
-            </w:r>
-          </w:p>
-        </w:tc>
-        <w:tc>
-          <w:tcPr>
-            <w:tcW w:w="2444" w:type="dxa"/>
-            <w:shd w:val="clear" w:color="auto" w:fill="auto"/>
-            <w:vAlign w:val="center"/>
-          </w:tcPr>
-          <w:p>
-            <w:pPr>
-              <w:pStyle w:val="ListParagraph"/>
-              <w:ind w:left="0"/>
-              <w:rPr>
-                <w:rFonts w:ascii="Times New Roman" w:hAnsi="Times New Roman" w:cs="Times New Roman"/>
-                <w:b/>
-                <w:color w:val="000000" w:themeColor="text1"/>
-                <w:sz w:val="20"/>
-                <w:szCs w:val="20"/>
-              </w:rPr>
-            </w:pPr>
-            <w:r>
-              <w:rPr>
-                <w:rFonts w:ascii="Times New Roman" w:hAnsi="Times New Roman" w:cs="Times New Roman"/>
-                <w:b/>
-                <w:color w:val="000000" w:themeColor="text1"/>
-                <w:sz w:val="20"/>
-                <w:szCs w:val="20"/>
-              </w:rPr>
-              <w:t>Note</w:t>
-            </w:r>
-          </w:p>
-        </w:tc>
-        <w:tc>
-          <w:tcPr>
-            <w:tcW w:w="1056" w:type="dxa"/>
-            <w:shd w:val="clear" w:color="auto" w:fill="auto"/>
-            <w:vAlign w:val="center"/>
-          </w:tcPr>
-          <w:p>
-            <w:pPr>
-              <w:pStyle w:val="ListParagraph"/>
-              <w:ind w:left="0"/>
-              <w:jc w:val="center"/>
-              <w:rPr>
-                <w:rFonts w:ascii="Times New Roman" w:hAnsi="Times New Roman" w:cs="Times New Roman"/>
-                <w:color w:val="000000" w:themeColor="text1"/>
-                <w:sz w:val="20"/>
-                <w:szCs w:val="20"/>
-              </w:rPr>
-            </w:pPr>
-            <w:r>
-              <w:rPr>
-                <w:rFonts w:ascii="Times New Roman" w:hAnsi="Times New Roman" w:cs="Times New Roman"/>
-                <w:color w:val="000000" w:themeColor="text1"/>
-                <w:sz w:val="20"/>
-                <w:szCs w:val="20"/>
-              </w:rPr>
-              <w:t>string</w:t>
-            </w:r>
-          </w:p>
-        </w:tc>
-        <w:tc>
-          <w:tcPr>
-            <w:tcW w:w="5948" w:type="dxa"/>
-            <w:gridSpan w:val="2"/>
-            <w:shd w:val="clear" w:color="auto" w:fill="auto"/>
-          </w:tcPr>
-          <w:p>
-            <w:pPr>
-              <w:rPr>
-                <w:rFonts w:ascii="Times New Roman" w:hAnsi="Times New Roman" w:cs="Times New Roman"/>
-                <w:color w:val="000000" w:themeColor="text1"/>
-                <w:sz w:val="20"/>
-                <w:szCs w:val="20"/>
-              </w:rPr>
-            </w:pPr>
-            <w:r>
-              <w:rPr>
-                <w:rFonts w:ascii="Times New Roman" w:hAnsi="Times New Roman" w:cs="Times New Roman"/>
-                <w:color w:val="000000" w:themeColor="text1"/>
-                <w:sz w:val="20"/>
-                <w:szCs w:val="20"/>
-              </w:rPr>
-              <w:t>Note of prescription</w:t>
+              <w:t>Year &gt; 1916</w:t>
             </w:r>
           </w:p>
           <w:p>
@@ -8714,7 +8869,7 @@
                 <w:sz w:val="20"/>
                 <w:szCs w:val="20"/>
               </w:rPr>
-              <w:t>Optional</w:t>
+              <w:t>&gt;= From</w:t>
             </w:r>
           </w:p>
           <w:p>
@@ -8739,7 +8894,7 @@
                 <w:sz w:val="20"/>
                 <w:szCs w:val="20"/>
               </w:rPr>
-              <w:t>Max length : 128</w:t>
+              <w:t>Optional</w:t>
             </w:r>
           </w:p>
         </w:tc>
@@ -8747,9 +8902,9 @@
       <w:tr>
         <w:tc>
           <w:tcPr>
-            <w:tcW w:w="10915" w:type="dxa"/>
-            <w:gridSpan w:val="5"/>
-            <w:shd w:val="clear" w:color="auto" w:fill="808080" w:themeFill="background1" w:themeFillShade="80"/>
+            <w:tcW w:w="1467" w:type="dxa"/>
+            <w:shd w:val="clear" w:color="auto" w:fill="auto"/>
+            <w:vAlign w:val="center"/>
           </w:tcPr>
           <w:p>
             <w:pPr>
@@ -8763,6 +8918,100 @@
                 <w:szCs w:val="20"/>
               </w:rPr>
             </w:pPr>
+            <w:r>
+              <w:rPr>
+                <w:rFonts w:ascii="Times New Roman" w:hAnsi="Times New Roman" w:cs="Times New Roman"/>
+                <w:color w:val="000000" w:themeColor="text1"/>
+                <w:sz w:val="20"/>
+                <w:szCs w:val="20"/>
+              </w:rPr>
+              <w:t>BODY</w:t>
+            </w:r>
+          </w:p>
+        </w:tc>
+        <w:tc>
+          <w:tcPr>
+            <w:tcW w:w="2444" w:type="dxa"/>
+            <w:shd w:val="clear" w:color="auto" w:fill="auto"/>
+            <w:vAlign w:val="center"/>
+          </w:tcPr>
+          <w:p>
+            <w:pPr>
+              <w:pStyle w:val="ListParagraph"/>
+              <w:ind w:left="0"/>
+              <w:rPr>
+                <w:rFonts w:ascii="Times New Roman" w:hAnsi="Times New Roman" w:cs="Times New Roman"/>
+                <w:b/>
+                <w:color w:val="000000" w:themeColor="text1"/>
+                <w:sz w:val="20"/>
+                <w:szCs w:val="20"/>
+              </w:rPr>
+            </w:pPr>
+            <w:r>
+              <w:rPr>
+                <w:rFonts w:ascii="Times New Roman" w:hAnsi="Times New Roman" w:cs="Times New Roman"/>
+                <w:b/>
+                <w:color w:val="000000" w:themeColor="text1"/>
+                <w:sz w:val="20"/>
+                <w:szCs w:val="20"/>
+              </w:rPr>
+              <w:t>Medicines</w:t>
+            </w:r>
+          </w:p>
+        </w:tc>
+        <w:tc>
+          <w:tcPr>
+            <w:tcW w:w="1066" w:type="dxa"/>
+            <w:gridSpan w:val="2"/>
+            <w:shd w:val="clear" w:color="auto" w:fill="auto"/>
+            <w:vAlign w:val="center"/>
+          </w:tcPr>
+          <w:p>
+            <w:pPr>
+              <w:pStyle w:val="ListParagraph"/>
+              <w:ind w:left="0"/>
+              <w:jc w:val="center"/>
+              <w:rPr>
+                <w:rFonts w:ascii="Times New Roman" w:hAnsi="Times New Roman" w:cs="Times New Roman"/>
+                <w:color w:val="000000" w:themeColor="text1"/>
+                <w:sz w:val="20"/>
+                <w:szCs w:val="20"/>
+              </w:rPr>
+            </w:pPr>
+            <w:r>
+              <w:rPr>
+                <w:rFonts w:ascii="Times New Roman" w:hAnsi="Times New Roman" w:cs="Times New Roman"/>
+                <w:color w:val="000000" w:themeColor="text1"/>
+                <w:sz w:val="20"/>
+                <w:szCs w:val="20"/>
+              </w:rPr>
+              <w:t>Dictionary&lt;string, object&gt;</w:t>
+            </w:r>
+          </w:p>
+        </w:tc>
+        <w:tc>
+          <w:tcPr>
+            <w:tcW w:w="5938" w:type="dxa"/>
+            <w:shd w:val="clear" w:color="auto" w:fill="auto"/>
+          </w:tcPr>
+          <w:p>
+            <w:pPr>
+              <w:rPr>
+                <w:rFonts w:ascii="Times New Roman" w:hAnsi="Times New Roman" w:cs="Times New Roman"/>
+                <w:color w:val="000000" w:themeColor="text1"/>
+                <w:sz w:val="20"/>
+                <w:szCs w:val="20"/>
+              </w:rPr>
+            </w:pPr>
+            <w:r>
+              <w:rPr>
+                <w:rFonts w:ascii="Times New Roman" w:hAnsi="Times New Roman" w:cs="Times New Roman"/>
+                <w:color w:val="000000" w:themeColor="text1"/>
+                <w:sz w:val="20"/>
+                <w:szCs w:val="20"/>
+              </w:rPr>
+              <w:t>List of medicines which are prescripted in the prescription</w:t>
+            </w:r>
           </w:p>
         </w:tc>
       </w:tr>
@@ -8770,7 +9019,7 @@
         <w:tc>
           <w:tcPr>
             <w:tcW w:w="1467" w:type="dxa"/>
-            <w:shd w:val="clear" w:color="auto" w:fill="92CDDC" w:themeFill="accent5" w:themeFillTint="99"/>
+            <w:shd w:val="clear" w:color="auto" w:fill="auto"/>
             <w:vAlign w:val="center"/>
           </w:tcPr>
           <w:p>
@@ -8792,17 +9041,94 @@
                 <w:sz w:val="20"/>
                 <w:szCs w:val="20"/>
               </w:rPr>
-              <w:t>Role</w:t>
-            </w:r>
-          </w:p>
-        </w:tc>
-        <w:tc>
-          <w:tcPr>
-            <w:tcW w:w="9448" w:type="dxa"/>
-            <w:gridSpan w:val="4"/>
-            <w:shd w:val="clear" w:color="auto" w:fill="92CDDC" w:themeFill="accent5" w:themeFillTint="99"/>
-            <w:vAlign w:val="center"/>
-          </w:tcPr>
+              <w:t>BODY</w:t>
+            </w:r>
+          </w:p>
+        </w:tc>
+        <w:tc>
+          <w:tcPr>
+            <w:tcW w:w="2444" w:type="dxa"/>
+            <w:shd w:val="clear" w:color="auto" w:fill="auto"/>
+            <w:vAlign w:val="center"/>
+          </w:tcPr>
+          <w:p>
+            <w:pPr>
+              <w:pStyle w:val="ListParagraph"/>
+              <w:ind w:left="0"/>
+              <w:rPr>
+                <w:rFonts w:ascii="Times New Roman" w:hAnsi="Times New Roman" w:cs="Times New Roman"/>
+                <w:b/>
+                <w:color w:val="000000" w:themeColor="text1"/>
+                <w:sz w:val="20"/>
+                <w:szCs w:val="20"/>
+              </w:rPr>
+            </w:pPr>
+            <w:r>
+              <w:rPr>
+                <w:rFonts w:ascii="Times New Roman" w:hAnsi="Times New Roman" w:cs="Times New Roman"/>
+                <w:b/>
+                <w:color w:val="000000" w:themeColor="text1"/>
+                <w:sz w:val="20"/>
+                <w:szCs w:val="20"/>
+              </w:rPr>
+              <w:t>Note</w:t>
+            </w:r>
+          </w:p>
+        </w:tc>
+        <w:tc>
+          <w:tcPr>
+            <w:tcW w:w="1056" w:type="dxa"/>
+            <w:shd w:val="clear" w:color="auto" w:fill="auto"/>
+            <w:vAlign w:val="center"/>
+          </w:tcPr>
+          <w:p>
+            <w:pPr>
+              <w:pStyle w:val="ListParagraph"/>
+              <w:ind w:left="0"/>
+              <w:jc w:val="center"/>
+              <w:rPr>
+                <w:rFonts w:ascii="Times New Roman" w:hAnsi="Times New Roman" w:cs="Times New Roman"/>
+                <w:color w:val="000000" w:themeColor="text1"/>
+                <w:sz w:val="20"/>
+                <w:szCs w:val="20"/>
+              </w:rPr>
+            </w:pPr>
+            <w:r>
+              <w:rPr>
+                <w:rFonts w:ascii="Times New Roman" w:hAnsi="Times New Roman" w:cs="Times New Roman"/>
+                <w:color w:val="000000" w:themeColor="text1"/>
+                <w:sz w:val="20"/>
+                <w:szCs w:val="20"/>
+              </w:rPr>
+              <w:t>string</w:t>
+            </w:r>
+          </w:p>
+        </w:tc>
+        <w:tc>
+          <w:tcPr>
+            <w:tcW w:w="5948" w:type="dxa"/>
+            <w:gridSpan w:val="2"/>
+            <w:shd w:val="clear" w:color="auto" w:fill="auto"/>
+          </w:tcPr>
+          <w:p>
+            <w:pPr>
+              <w:rPr>
+                <w:rFonts w:ascii="Times New Roman" w:hAnsi="Times New Roman" w:cs="Times New Roman"/>
+                <w:color w:val="000000" w:themeColor="text1"/>
+                <w:sz w:val="20"/>
+                <w:szCs w:val="20"/>
+              </w:rPr>
+            </w:pPr>
+            <w:r>
+              <w:rPr>
+                <w:rFonts w:ascii="Times New Roman" w:hAnsi="Times New Roman" w:cs="Times New Roman"/>
+                <w:color w:val="000000" w:themeColor="text1"/>
+                <w:sz w:val="20"/>
+                <w:szCs w:val="20"/>
+              </w:rPr>
+              <w:t>Note of prescription</w:t>
+            </w:r>
+          </w:p>
           <w:p>
             <w:pPr>
               <w:pStyle w:val="ListParagraph"/>
@@ -8820,11 +9146,12 @@
             <w:r>
               <w:rPr>
                 <w:rFonts w:ascii="Times New Roman" w:hAnsi="Times New Roman" w:cs="Times New Roman"/>
-                <w:color w:val="000000" w:themeColor="text1"/>
-                <w:sz w:val="20"/>
-                <w:szCs w:val="20"/>
-              </w:rPr>
-              <w:t>Patient</w:t>
+                <w:b/>
+                <w:color w:val="000000" w:themeColor="text1"/>
+                <w:sz w:val="20"/>
+                <w:szCs w:val="20"/>
+              </w:rPr>
+              <w:t>Optional</w:t>
             </w:r>
           </w:p>
           <w:p>
@@ -8844,11 +9171,12 @@
             <w:r>
               <w:rPr>
                 <w:rFonts w:ascii="Times New Roman" w:hAnsi="Times New Roman" w:cs="Times New Roman"/>
-                <w:color w:val="000000" w:themeColor="text1"/>
-                <w:sz w:val="20"/>
-                <w:szCs w:val="20"/>
-              </w:rPr>
-              <w:t>Doctor</w:t>
+                <w:b/>
+                <w:color w:val="000000" w:themeColor="text1"/>
+                <w:sz w:val="20"/>
+                <w:szCs w:val="20"/>
+              </w:rPr>
+              <w:t>Max length : 128</w:t>
             </w:r>
           </w:p>
         </w:tc>
@@ -8856,6 +9184,28 @@
       <w:tr>
         <w:tc>
           <w:tcPr>
+            <w:tcW w:w="10915" w:type="dxa"/>
+            <w:gridSpan w:val="5"/>
+            <w:shd w:val="clear" w:color="auto" w:fill="808080" w:themeFill="background1" w:themeFillShade="80"/>
+          </w:tcPr>
+          <w:p>
+            <w:pPr>
+              <w:pStyle w:val="ListParagraph"/>
+              <w:ind w:left="0"/>
+              <w:jc w:val="center"/>
+              <w:rPr>
+                <w:rFonts w:ascii="Times New Roman" w:hAnsi="Times New Roman" w:cs="Times New Roman"/>
+                <w:color w:val="000000" w:themeColor="text1"/>
+                <w:sz w:val="20"/>
+                <w:szCs w:val="20"/>
+              </w:rPr>
+            </w:pPr>
+          </w:p>
+        </w:tc>
+      </w:tr>
+      <w:tr>
+        <w:tc>
+          <w:tcPr>
             <w:tcW w:w="1467" w:type="dxa"/>
             <w:shd w:val="clear" w:color="auto" w:fill="92CDDC" w:themeFill="accent5" w:themeFillTint="99"/>
             <w:vAlign w:val="center"/>
@@ -8879,7 +9229,7 @@
                 <w:sz w:val="20"/>
                 <w:szCs w:val="20"/>
               </w:rPr>
-              <w:t>Request body sample</w:t>
+              <w:t>Role</w:t>
             </w:r>
           </w:p>
         </w:tc>
@@ -8892,6 +9242,93 @@
           </w:tcPr>
           <w:p>
             <w:pPr>
+              <w:pStyle w:val="ListParagraph"/>
+              <w:numPr>
+                <w:ilvl w:val="0"/>
+                <w:numId w:val="4"/>
+              </w:numPr>
+              <w:rPr>
+                <w:rFonts w:ascii="Times New Roman" w:hAnsi="Times New Roman" w:cs="Times New Roman"/>
+                <w:color w:val="000000" w:themeColor="text1"/>
+                <w:sz w:val="20"/>
+                <w:szCs w:val="20"/>
+              </w:rPr>
+            </w:pPr>
+            <w:r>
+              <w:rPr>
+                <w:rFonts w:ascii="Times New Roman" w:hAnsi="Times New Roman" w:cs="Times New Roman"/>
+                <w:color w:val="000000" w:themeColor="text1"/>
+                <w:sz w:val="20"/>
+                <w:szCs w:val="20"/>
+              </w:rPr>
+              <w:t>Patient</w:t>
+            </w:r>
+          </w:p>
+          <w:p>
+            <w:pPr>
+              <w:pStyle w:val="ListParagraph"/>
+              <w:numPr>
+                <w:ilvl w:val="0"/>
+                <w:numId w:val="4"/>
+              </w:numPr>
+              <w:rPr>
+                <w:rFonts w:ascii="Times New Roman" w:hAnsi="Times New Roman" w:cs="Times New Roman"/>
+                <w:color w:val="000000" w:themeColor="text1"/>
+                <w:sz w:val="20"/>
+                <w:szCs w:val="20"/>
+              </w:rPr>
+            </w:pPr>
+            <w:r>
+              <w:rPr>
+                <w:rFonts w:ascii="Times New Roman" w:hAnsi="Times New Roman" w:cs="Times New Roman"/>
+                <w:color w:val="000000" w:themeColor="text1"/>
+                <w:sz w:val="20"/>
+                <w:szCs w:val="20"/>
+              </w:rPr>
+              <w:t>Doctor</w:t>
+            </w:r>
+          </w:p>
+        </w:tc>
+      </w:tr>
+      <w:tr>
+        <w:tc>
+          <w:tcPr>
+            <w:tcW w:w="1467" w:type="dxa"/>
+            <w:shd w:val="clear" w:color="auto" w:fill="92CDDC" w:themeFill="accent5" w:themeFillTint="99"/>
+            <w:vAlign w:val="center"/>
+          </w:tcPr>
+          <w:p>
+            <w:pPr>
+              <w:pStyle w:val="ListParagraph"/>
+              <w:ind w:left="0"/>
+              <w:jc w:val="center"/>
+              <w:rPr>
+                <w:rFonts w:ascii="Times New Roman" w:hAnsi="Times New Roman" w:cs="Times New Roman"/>
+                <w:color w:val="000000" w:themeColor="text1"/>
+                <w:sz w:val="20"/>
+                <w:szCs w:val="20"/>
+              </w:rPr>
+            </w:pPr>
+            <w:r>
+              <w:rPr>
+                <w:rFonts w:ascii="Times New Roman" w:hAnsi="Times New Roman" w:cs="Times New Roman"/>
+                <w:color w:val="000000" w:themeColor="text1"/>
+                <w:sz w:val="20"/>
+                <w:szCs w:val="20"/>
+              </w:rPr>
+              <w:t>Request body sample</w:t>
+            </w:r>
+          </w:p>
+        </w:tc>
+        <w:tc>
+          <w:tcPr>
+            <w:tcW w:w="9448" w:type="dxa"/>
+            <w:gridSpan w:val="4"/>
+            <w:shd w:val="clear" w:color="auto" w:fill="92CDDC" w:themeFill="accent5" w:themeFillTint="99"/>
+            <w:vAlign w:val="center"/>
+          </w:tcPr>
+          <w:p>
+            <w:pPr>
               <w:autoSpaceDE w:val="0"/>
               <w:autoSpaceDN w:val="0"/>
               <w:adjustRightInd w:val="0"/>
@@ -9020,16 +9457,34 @@
                 <w:sz w:val="19"/>
                 <w:szCs w:val="19"/>
               </w:rPr>
-              <w:t>"Medicines"</w:t>
-            </w:r>
-            <w:r>
-              <w:rPr>
-                <w:rFonts w:ascii="Consolas" w:hAnsi="Consolas" w:cs="Consolas"/>
-                <w:color w:val="000000"/>
-                <w:sz w:val="19"/>
-                <w:szCs w:val="19"/>
-              </w:rPr>
-              <w:t>: {</w:t>
+              <w:t>"Name"</w:t>
+            </w:r>
+            <w:r>
+              <w:rPr>
+                <w:rFonts w:ascii="Consolas" w:hAnsi="Consolas" w:cs="Consolas"/>
+                <w:color w:val="000000"/>
+                <w:sz w:val="19"/>
+                <w:szCs w:val="19"/>
+              </w:rPr>
+              <w:t xml:space="preserve">: </w:t>
+            </w:r>
+            <w:r>
+              <w:rPr>
+                <w:rFonts w:ascii="Consolas" w:hAnsi="Consolas" w:cs="Consolas"/>
+                <w:color w:val="A31515"/>
+                <w:sz w:val="19"/>
+                <w:szCs w:val="19"/>
+              </w:rPr>
+              <w:t>""</w:t>
+            </w:r>
+            <w:r>
+              <w:rPr>
+                <w:rFonts w:ascii="Consolas" w:hAnsi="Consolas" w:cs="Consolas"/>
+                <w:color w:val="000000"/>
+                <w:sz w:val="19"/>
+                <w:szCs w:val="19"/>
+              </w:rPr>
+              <w:t>,</w:t>
             </w:r>
           </w:p>
           <w:p>
@@ -9051,7 +9506,7 @@
                 <w:sz w:val="19"/>
                 <w:szCs w:val="19"/>
               </w:rPr>
-              <w:t xml:space="preserve">    </w:t>
+              <w:t xml:space="preserve">  </w:t>
             </w:r>
             <w:r>
               <w:rPr>
@@ -9060,7 +9515,7 @@
                 <w:sz w:val="19"/>
                 <w:szCs w:val="19"/>
               </w:rPr>
-              <w:t>"Prenisolon"</w:t>
+              <w:t>"Medicines"</w:t>
             </w:r>
             <w:r>
               <w:rPr>
@@ -9091,7 +9546,7 @@
                 <w:sz w:val="19"/>
                 <w:szCs w:val="19"/>
               </w:rPr>
-              <w:t xml:space="preserve">      </w:t>
+              <w:t xml:space="preserve">    </w:t>
             </w:r>
             <w:r>
               <w:rPr>
@@ -9100,16 +9555,16 @@
                 <w:sz w:val="19"/>
                 <w:szCs w:val="19"/>
               </w:rPr>
-              <w:t>"Quantity"</w:t>
-            </w:r>
-            <w:r>
-              <w:rPr>
-                <w:rFonts w:ascii="Consolas" w:hAnsi="Consolas" w:cs="Consolas"/>
-                <w:color w:val="000000"/>
-                <w:sz w:val="19"/>
-                <w:szCs w:val="19"/>
-              </w:rPr>
-              <w:t>: 0,</w:t>
+              <w:t>"Prenisolon"</w:t>
+            </w:r>
+            <w:r>
+              <w:rPr>
+                <w:rFonts w:ascii="Consolas" w:hAnsi="Consolas" w:cs="Consolas"/>
+                <w:color w:val="000000"/>
+                <w:sz w:val="19"/>
+                <w:szCs w:val="19"/>
+              </w:rPr>
+              <w:t>: {</w:t>
             </w:r>
           </w:p>
           <w:p>
@@ -9140,34 +9595,16 @@
                 <w:sz w:val="19"/>
                 <w:szCs w:val="19"/>
               </w:rPr>
-              <w:t>"Unit"</w:t>
-            </w:r>
-            <w:r>
-              <w:rPr>
-                <w:rFonts w:ascii="Consolas" w:hAnsi="Consolas" w:cs="Consolas"/>
-                <w:color w:val="000000"/>
-                <w:sz w:val="19"/>
-                <w:szCs w:val="19"/>
-              </w:rPr>
-              <w:t xml:space="preserve">: </w:t>
-            </w:r>
-            <w:r>
-              <w:rPr>
-                <w:rFonts w:ascii="Consolas" w:hAnsi="Consolas" w:cs="Consolas"/>
-                <w:color w:val="A31515"/>
-                <w:sz w:val="19"/>
-                <w:szCs w:val="19"/>
-              </w:rPr>
-              <w:t>""</w:t>
-            </w:r>
-            <w:r>
-              <w:rPr>
-                <w:rFonts w:ascii="Consolas" w:hAnsi="Consolas" w:cs="Consolas"/>
-                <w:color w:val="000000"/>
-                <w:sz w:val="19"/>
-                <w:szCs w:val="19"/>
-              </w:rPr>
-              <w:t>,</w:t>
+              <w:t>"Quantity"</w:t>
+            </w:r>
+            <w:r>
+              <w:rPr>
+                <w:rFonts w:ascii="Consolas" w:hAnsi="Consolas" w:cs="Consolas"/>
+                <w:color w:val="000000"/>
+                <w:sz w:val="19"/>
+                <w:szCs w:val="19"/>
+              </w:rPr>
+              <w:t>: 0,</w:t>
             </w:r>
           </w:p>
           <w:p>
@@ -9198,7 +9635,7 @@
                 <w:sz w:val="19"/>
                 <w:szCs w:val="19"/>
               </w:rPr>
-              <w:t>"Note"</w:t>
+              <w:t>"Unit"</w:t>
             </w:r>
             <w:r>
               <w:rPr>
@@ -9217,6 +9654,15 @@
                 <w:szCs w:val="19"/>
               </w:rPr>
               <w:t>""</w:t>
+            </w:r>
+            <w:r>
+              <w:rPr>
+                <w:rFonts w:ascii="Consolas" w:hAnsi="Consolas" w:cs="Consolas"/>
+                <w:color w:val="000000"/>
+                <w:sz w:val="19"/>
+                <w:szCs w:val="19"/>
+              </w:rPr>
+              <w:t>,</w:t>
             </w:r>
           </w:p>
           <w:p>
@@ -9238,7 +9684,34 @@
                 <w:sz w:val="19"/>
                 <w:szCs w:val="19"/>
               </w:rPr>
-              <w:t xml:space="preserve">    }</w:t>
+              <w:t xml:space="preserve">      </w:t>
+            </w:r>
+            <w:r>
+              <w:rPr>
+                <w:rFonts w:ascii="Consolas" w:hAnsi="Consolas" w:cs="Consolas"/>
+                <w:color w:val="2E75B6"/>
+                <w:sz w:val="19"/>
+                <w:szCs w:val="19"/>
+              </w:rPr>
+              <w:t>"Note"</w:t>
+            </w:r>
+            <w:r>
+              <w:rPr>
+                <w:rFonts w:ascii="Consolas" w:hAnsi="Consolas" w:cs="Consolas"/>
+                <w:color w:val="000000"/>
+                <w:sz w:val="19"/>
+                <w:szCs w:val="19"/>
+              </w:rPr>
+              <w:t xml:space="preserve">: </w:t>
+            </w:r>
+            <w:r>
+              <w:rPr>
+                <w:rFonts w:ascii="Consolas" w:hAnsi="Consolas" w:cs="Consolas"/>
+                <w:color w:val="A31515"/>
+                <w:sz w:val="19"/>
+                <w:szCs w:val="19"/>
+              </w:rPr>
+              <w:t>""</w:t>
             </w:r>
           </w:p>
           <w:p>
@@ -9260,11 +9733,36 @@
                 <w:sz w:val="19"/>
                 <w:szCs w:val="19"/>
               </w:rPr>
+              <w:t xml:space="preserve">    }</w:t>
+            </w:r>
+          </w:p>
+          <w:p>
+            <w:pPr>
+              <w:autoSpaceDE w:val="0"/>
+              <w:autoSpaceDN w:val="0"/>
+              <w:adjustRightInd w:val="0"/>
+              <w:rPr>
+                <w:rFonts w:ascii="Consolas" w:hAnsi="Consolas" w:cs="Consolas"/>
+                <w:color w:val="000000"/>
+                <w:sz w:val="19"/>
+                <w:szCs w:val="19"/>
+              </w:rPr>
+            </w:pPr>
+            <w:r>
+              <w:rPr>
+                <w:rFonts w:ascii="Consolas" w:hAnsi="Consolas" w:cs="Consolas"/>
+                <w:color w:val="000000"/>
+                <w:sz w:val="19"/>
+                <w:szCs w:val="19"/>
+              </w:rPr>
               <w:t xml:space="preserve">  }</w:t>
             </w:r>
           </w:p>
           <w:p>
             <w:pPr>
+              <w:autoSpaceDE w:val="0"/>
+              <w:autoSpaceDN w:val="0"/>
+              <w:adjustRightInd w:val="0"/>
               <w:rPr>
                 <w:rFonts w:ascii="Consolas" w:hAnsi="Consolas" w:cs="Consolas"/>
                 <w:color w:val="000000"/>
@@ -9715,17 +10213,37 @@
                 <w:szCs w:val="19"/>
                 <w:highlight w:val="white"/>
               </w:rPr>
-              <w:t>"From"</w:t>
-            </w:r>
-            <w:r>
-              <w:rPr>
-                <w:rFonts w:ascii="Consolas" w:hAnsi="Consolas" w:cs="Consolas"/>
-                <w:color w:val="000000"/>
-                <w:sz w:val="19"/>
-                <w:szCs w:val="19"/>
-                <w:highlight w:val="white"/>
-              </w:rPr>
-              <w:t>: 0,</w:t>
+              <w:t>"Name"</w:t>
+            </w:r>
+            <w:r>
+              <w:rPr>
+                <w:rFonts w:ascii="Consolas" w:hAnsi="Consolas" w:cs="Consolas"/>
+                <w:color w:val="000000"/>
+                <w:sz w:val="19"/>
+                <w:szCs w:val="19"/>
+                <w:highlight w:val="white"/>
+              </w:rPr>
+              <w:t xml:space="preserve">: </w:t>
+            </w:r>
+            <w:r>
+              <w:rPr>
+                <w:rFonts w:ascii="Consolas" w:hAnsi="Consolas" w:cs="Consolas"/>
+                <w:color w:val="A31515"/>
+                <w:sz w:val="19"/>
+                <w:szCs w:val="19"/>
+                <w:highlight w:val="white"/>
+              </w:rPr>
+              <w:t>""</w:t>
+            </w:r>
+            <w:r>
+              <w:rPr>
+                <w:rFonts w:ascii="Consolas" w:hAnsi="Consolas" w:cs="Consolas"/>
+                <w:color w:val="000000"/>
+                <w:sz w:val="19"/>
+                <w:szCs w:val="19"/>
+                <w:highlight w:val="white"/>
+              </w:rPr>
+              <w:t>,</w:t>
             </w:r>
           </w:p>
           <w:p>
@@ -9749,6 +10267,7 @@
                 <w:szCs w:val="19"/>
                 <w:highlight w:val="white"/>
               </w:rPr>
+              <w:lastRenderedPageBreak/>
               <w:t xml:space="preserve">    </w:t>
             </w:r>
             <w:r>
@@ -9759,7 +10278,7 @@
                 <w:szCs w:val="19"/>
                 <w:highlight w:val="white"/>
               </w:rPr>
-              <w:t>"To"</w:t>
+              <w:t>"From"</w:t>
             </w:r>
             <w:r>
               <w:rPr>
@@ -9803,37 +10322,17 @@
                 <w:szCs w:val="19"/>
                 <w:highlight w:val="white"/>
               </w:rPr>
-              <w:t>"Medicine"</w:t>
-            </w:r>
-            <w:r>
-              <w:rPr>
-                <w:rFonts w:ascii="Consolas" w:hAnsi="Consolas" w:cs="Consolas"/>
-                <w:color w:val="000000"/>
-                <w:sz w:val="19"/>
-                <w:szCs w:val="19"/>
-                <w:highlight w:val="white"/>
-              </w:rPr>
-              <w:t xml:space="preserve">: </w:t>
-            </w:r>
-            <w:r>
-              <w:rPr>
-                <w:rFonts w:ascii="Consolas" w:hAnsi="Consolas" w:cs="Consolas"/>
-                <w:color w:val="A31515"/>
-                <w:sz w:val="19"/>
-                <w:szCs w:val="19"/>
-                <w:highlight w:val="white"/>
-              </w:rPr>
-              <w:t>""</w:t>
-            </w:r>
-            <w:r>
-              <w:rPr>
-                <w:rFonts w:ascii="Consolas" w:hAnsi="Consolas" w:cs="Consolas"/>
-                <w:color w:val="000000"/>
-                <w:sz w:val="19"/>
-                <w:szCs w:val="19"/>
-                <w:highlight w:val="white"/>
-              </w:rPr>
-              <w:t>,</w:t>
+              <w:t>"To"</w:t>
+            </w:r>
+            <w:r>
+              <w:rPr>
+                <w:rFonts w:ascii="Consolas" w:hAnsi="Consolas" w:cs="Consolas"/>
+                <w:color w:val="000000"/>
+                <w:sz w:val="19"/>
+                <w:szCs w:val="19"/>
+                <w:highlight w:val="white"/>
+              </w:rPr>
+              <w:t>: 0,</w:t>
             </w:r>
           </w:p>
           <w:p>
@@ -9867,7 +10366,7 @@
                 <w:szCs w:val="19"/>
                 <w:highlight w:val="white"/>
               </w:rPr>
-              <w:t>"Note"</w:t>
+              <w:t>"Medicine"</w:t>
             </w:r>
             <w:r>
               <w:rPr>
@@ -9931,17 +10430,37 @@
                 <w:szCs w:val="19"/>
                 <w:highlight w:val="white"/>
               </w:rPr>
-              <w:t>"Created"</w:t>
-            </w:r>
-            <w:r>
-              <w:rPr>
-                <w:rFonts w:ascii="Consolas" w:hAnsi="Consolas" w:cs="Consolas"/>
-                <w:color w:val="000000"/>
-                <w:sz w:val="19"/>
-                <w:szCs w:val="19"/>
-                <w:highlight w:val="white"/>
-              </w:rPr>
-              <w:t>: 0,</w:t>
+              <w:t>"Note"</w:t>
+            </w:r>
+            <w:r>
+              <w:rPr>
+                <w:rFonts w:ascii="Consolas" w:hAnsi="Consolas" w:cs="Consolas"/>
+                <w:color w:val="000000"/>
+                <w:sz w:val="19"/>
+                <w:szCs w:val="19"/>
+                <w:highlight w:val="white"/>
+              </w:rPr>
+              <w:t xml:space="preserve">: </w:t>
+            </w:r>
+            <w:r>
+              <w:rPr>
+                <w:rFonts w:ascii="Consolas" w:hAnsi="Consolas" w:cs="Consolas"/>
+                <w:color w:val="A31515"/>
+                <w:sz w:val="19"/>
+                <w:szCs w:val="19"/>
+                <w:highlight w:val="white"/>
+              </w:rPr>
+              <w:t>""</w:t>
+            </w:r>
+            <w:r>
+              <w:rPr>
+                <w:rFonts w:ascii="Consolas" w:hAnsi="Consolas" w:cs="Consolas"/>
+                <w:color w:val="000000"/>
+                <w:sz w:val="19"/>
+                <w:szCs w:val="19"/>
+                <w:highlight w:val="white"/>
+              </w:rPr>
+              <w:t>,</w:t>
             </w:r>
           </w:p>
           <w:p>
@@ -9965,7 +10484,6 @@
                 <w:szCs w:val="19"/>
                 <w:highlight w:val="white"/>
               </w:rPr>
-              <w:lastRenderedPageBreak/>
               <w:t xml:space="preserve">    </w:t>
             </w:r>
             <w:r>
@@ -9976,17 +10494,17 @@
                 <w:szCs w:val="19"/>
                 <w:highlight w:val="white"/>
               </w:rPr>
-              <w:t>"LastModified"</w:t>
-            </w:r>
-            <w:r>
-              <w:rPr>
-                <w:rFonts w:ascii="Consolas" w:hAnsi="Consolas" w:cs="Consolas"/>
-                <w:color w:val="000000"/>
-                <w:sz w:val="19"/>
-                <w:szCs w:val="19"/>
-                <w:highlight w:val="white"/>
-              </w:rPr>
-              <w:t>: 0</w:t>
+              <w:t>"Created"</w:t>
+            </w:r>
+            <w:r>
+              <w:rPr>
+                <w:rFonts w:ascii="Consolas" w:hAnsi="Consolas" w:cs="Consolas"/>
+                <w:color w:val="000000"/>
+                <w:sz w:val="19"/>
+                <w:szCs w:val="19"/>
+                <w:highlight w:val="white"/>
+              </w:rPr>
+              <w:t>: 0,</w:t>
             </w:r>
           </w:p>
           <w:p>
@@ -10010,7 +10528,27 @@
                 <w:szCs w:val="19"/>
                 <w:highlight w:val="white"/>
               </w:rPr>
-              <w:t xml:space="preserve">  }</w:t>
+              <w:t xml:space="preserve">    </w:t>
+            </w:r>
+            <w:r>
+              <w:rPr>
+                <w:rFonts w:ascii="Consolas" w:hAnsi="Consolas" w:cs="Consolas"/>
+                <w:color w:val="2E75B6"/>
+                <w:sz w:val="19"/>
+                <w:szCs w:val="19"/>
+                <w:highlight w:val="white"/>
+              </w:rPr>
+              <w:t>"LastModified"</w:t>
+            </w:r>
+            <w:r>
+              <w:rPr>
+                <w:rFonts w:ascii="Consolas" w:hAnsi="Consolas" w:cs="Consolas"/>
+                <w:color w:val="000000"/>
+                <w:sz w:val="19"/>
+                <w:szCs w:val="19"/>
+                <w:highlight w:val="white"/>
+              </w:rPr>
+              <w:t>: 0</w:t>
             </w:r>
           </w:p>
           <w:p>
@@ -10019,10 +10557,35 @@
               <w:autoSpaceDN w:val="0"/>
               <w:adjustRightInd w:val="0"/>
               <w:rPr>
-                <w:rFonts w:ascii="Times New Roman" w:hAnsi="Times New Roman" w:cs="Times New Roman"/>
-                <w:color w:val="000000" w:themeColor="text1"/>
-                <w:sz w:val="20"/>
-                <w:szCs w:val="20"/>
+                <w:rFonts w:ascii="Consolas" w:hAnsi="Consolas" w:cs="Consolas"/>
+                <w:color w:val="000000"/>
+                <w:sz w:val="19"/>
+                <w:szCs w:val="19"/>
+                <w:highlight w:val="white"/>
+              </w:rPr>
+            </w:pPr>
+            <w:r>
+              <w:rPr>
+                <w:rFonts w:ascii="Consolas" w:hAnsi="Consolas" w:cs="Consolas"/>
+                <w:color w:val="000000"/>
+                <w:sz w:val="19"/>
+                <w:szCs w:val="19"/>
+                <w:highlight w:val="white"/>
+              </w:rPr>
+              <w:t xml:space="preserve">  }</w:t>
+            </w:r>
+          </w:p>
+          <w:p>
+            <w:pPr>
+              <w:autoSpaceDE w:val="0"/>
+              <w:autoSpaceDN w:val="0"/>
+              <w:adjustRightInd w:val="0"/>
+              <w:rPr>
+                <w:rFonts w:ascii="Consolas" w:hAnsi="Consolas" w:cs="Consolas"/>
+                <w:color w:val="000000"/>
+                <w:sz w:val="19"/>
+                <w:szCs w:val="19"/>
+                <w:highlight w:val="white"/>
               </w:rPr>
             </w:pPr>
             <w:r>
@@ -10035,6 +10598,19 @@
               </w:rPr>
               <w:t>}</w:t>
             </w:r>
+          </w:p>
+          <w:p>
+            <w:pPr>
+              <w:autoSpaceDE w:val="0"/>
+              <w:autoSpaceDN w:val="0"/>
+              <w:adjustRightInd w:val="0"/>
+              <w:rPr>
+                <w:rFonts w:ascii="Times New Roman" w:hAnsi="Times New Roman" w:cs="Times New Roman"/>
+                <w:color w:val="000000" w:themeColor="text1"/>
+                <w:sz w:val="20"/>
+                <w:szCs w:val="20"/>
+              </w:rPr>
+            </w:pPr>
           </w:p>
         </w:tc>
       </w:tr>
@@ -11673,46 +12249,6 @@
         </w:tc>
       </w:tr>
     </w:tbl>
-    <w:p>
-      <w:pPr>
-        <w:rPr>
-          <w:rFonts w:ascii="Times New Roman" w:hAnsi="Times New Roman" w:cs="Times New Roman"/>
-          <w:color w:val="000000" w:themeColor="text1"/>
-          <w:sz w:val="28"/>
-          <w:szCs w:val="28"/>
-        </w:rPr>
-      </w:pPr>
-    </w:p>
-    <w:p>
-      <w:pPr>
-        <w:rPr>
-          <w:rFonts w:ascii="Times New Roman" w:hAnsi="Times New Roman" w:cs="Times New Roman"/>
-          <w:color w:val="000000" w:themeColor="text1"/>
-          <w:sz w:val="28"/>
-          <w:szCs w:val="28"/>
-        </w:rPr>
-      </w:pPr>
-    </w:p>
-    <w:p>
-      <w:pPr>
-        <w:rPr>
-          <w:rFonts w:ascii="Times New Roman" w:hAnsi="Times New Roman" w:cs="Times New Roman"/>
-          <w:color w:val="000000" w:themeColor="text1"/>
-          <w:sz w:val="28"/>
-          <w:szCs w:val="28"/>
-        </w:rPr>
-      </w:pPr>
-    </w:p>
-    <w:p>
-      <w:pPr>
-        <w:rPr>
-          <w:rFonts w:ascii="Times New Roman" w:hAnsi="Times New Roman" w:cs="Times New Roman"/>
-          <w:color w:val="000000" w:themeColor="text1"/>
-          <w:sz w:val="28"/>
-          <w:szCs w:val="28"/>
-        </w:rPr>
-      </w:pPr>
-    </w:p>
     <w:p>
       <w:pPr>
         <w:rPr>
@@ -11912,7 +12448,20 @@
                 <w:highlight w:val="white"/>
                 <w:lang w:val="vi-VN"/>
               </w:rPr>
-              <w:t>api/medical/prescription/filter</w:t>
+              <w:t>ap</w:t>
+            </w:r>
+            <w:bookmarkStart w:id="0" w:name="_GoBack"/>
+            <w:bookmarkEnd w:id="0"/>
+            <w:r>
+              <w:rPr>
+                <w:rFonts w:ascii="Consolas" w:hAnsi="Consolas" w:cs="Consolas"/>
+                <w:color w:val="A31515"/>
+                <w:sz w:val="19"/>
+                <w:szCs w:val="19"/>
+                <w:highlight w:val="white"/>
+                <w:lang w:val="vi-VN"/>
+              </w:rPr>
+              <w:t>i/medical/prescription/filter</w:t>
             </w:r>
           </w:p>
         </w:tc>
@@ -15225,17 +15774,37 @@
                 <w:szCs w:val="19"/>
                 <w:highlight w:val="white"/>
               </w:rPr>
-              <w:t>"From"</w:t>
-            </w:r>
-            <w:r>
-              <w:rPr>
-                <w:rFonts w:ascii="Consolas" w:hAnsi="Consolas" w:cs="Consolas"/>
-                <w:color w:val="000000"/>
-                <w:sz w:val="19"/>
-                <w:szCs w:val="19"/>
-                <w:highlight w:val="white"/>
-              </w:rPr>
-              <w:t>: 0,</w:t>
+              <w:t>"Name"</w:t>
+            </w:r>
+            <w:r>
+              <w:rPr>
+                <w:rFonts w:ascii="Consolas" w:hAnsi="Consolas" w:cs="Consolas"/>
+                <w:color w:val="000000"/>
+                <w:sz w:val="19"/>
+                <w:szCs w:val="19"/>
+                <w:highlight w:val="white"/>
+              </w:rPr>
+              <w:t xml:space="preserve">: </w:t>
+            </w:r>
+            <w:r>
+              <w:rPr>
+                <w:rFonts w:ascii="Consolas" w:hAnsi="Consolas" w:cs="Consolas"/>
+                <w:color w:val="A31515"/>
+                <w:sz w:val="19"/>
+                <w:szCs w:val="19"/>
+                <w:highlight w:val="white"/>
+              </w:rPr>
+              <w:t>""</w:t>
+            </w:r>
+            <w:r>
+              <w:rPr>
+                <w:rFonts w:ascii="Consolas" w:hAnsi="Consolas" w:cs="Consolas"/>
+                <w:color w:val="000000"/>
+                <w:sz w:val="19"/>
+                <w:szCs w:val="19"/>
+                <w:highlight w:val="white"/>
+              </w:rPr>
+              <w:t>,</w:t>
             </w:r>
           </w:p>
           <w:p>
@@ -15269,7 +15838,7 @@
                 <w:szCs w:val="19"/>
                 <w:highlight w:val="white"/>
               </w:rPr>
-              <w:t>"To"</w:t>
+              <w:t>"From"</w:t>
             </w:r>
             <w:r>
               <w:rPr>
@@ -15313,37 +15882,17 @@
                 <w:szCs w:val="19"/>
                 <w:highlight w:val="white"/>
               </w:rPr>
-              <w:t>"Medicine"</w:t>
-            </w:r>
-            <w:r>
-              <w:rPr>
-                <w:rFonts w:ascii="Consolas" w:hAnsi="Consolas" w:cs="Consolas"/>
-                <w:color w:val="000000"/>
-                <w:sz w:val="19"/>
-                <w:szCs w:val="19"/>
-                <w:highlight w:val="white"/>
-              </w:rPr>
-              <w:t xml:space="preserve">: </w:t>
-            </w:r>
-            <w:r>
-              <w:rPr>
-                <w:rFonts w:ascii="Consolas" w:hAnsi="Consolas" w:cs="Consolas"/>
-                <w:color w:val="A31515"/>
-                <w:sz w:val="19"/>
-                <w:szCs w:val="19"/>
-                <w:highlight w:val="white"/>
-              </w:rPr>
-              <w:t>""</w:t>
-            </w:r>
-            <w:r>
-              <w:rPr>
-                <w:rFonts w:ascii="Consolas" w:hAnsi="Consolas" w:cs="Consolas"/>
-                <w:color w:val="000000"/>
-                <w:sz w:val="19"/>
-                <w:szCs w:val="19"/>
-                <w:highlight w:val="white"/>
-              </w:rPr>
-              <w:t>,</w:t>
+              <w:t>"To"</w:t>
+            </w:r>
+            <w:r>
+              <w:rPr>
+                <w:rFonts w:ascii="Consolas" w:hAnsi="Consolas" w:cs="Consolas"/>
+                <w:color w:val="000000"/>
+                <w:sz w:val="19"/>
+                <w:szCs w:val="19"/>
+                <w:highlight w:val="white"/>
+              </w:rPr>
+              <w:t>: 0,</w:t>
             </w:r>
           </w:p>
           <w:p>
@@ -15378,7 +15927,7 @@
                 <w:szCs w:val="19"/>
                 <w:highlight w:val="white"/>
               </w:rPr>
-              <w:t>"Note"</w:t>
+              <w:t>"Medicine"</w:t>
             </w:r>
             <w:r>
               <w:rPr>
@@ -15442,17 +15991,37 @@
                 <w:szCs w:val="19"/>
                 <w:highlight w:val="white"/>
               </w:rPr>
-              <w:t>"Created"</w:t>
-            </w:r>
-            <w:r>
-              <w:rPr>
-                <w:rFonts w:ascii="Consolas" w:hAnsi="Consolas" w:cs="Consolas"/>
-                <w:color w:val="000000"/>
-                <w:sz w:val="19"/>
-                <w:szCs w:val="19"/>
-                <w:highlight w:val="white"/>
-              </w:rPr>
-              <w:t>: 0,</w:t>
+              <w:t>"Note"</w:t>
+            </w:r>
+            <w:r>
+              <w:rPr>
+                <w:rFonts w:ascii="Consolas" w:hAnsi="Consolas" w:cs="Consolas"/>
+                <w:color w:val="000000"/>
+                <w:sz w:val="19"/>
+                <w:szCs w:val="19"/>
+                <w:highlight w:val="white"/>
+              </w:rPr>
+              <w:t xml:space="preserve">: </w:t>
+            </w:r>
+            <w:r>
+              <w:rPr>
+                <w:rFonts w:ascii="Consolas" w:hAnsi="Consolas" w:cs="Consolas"/>
+                <w:color w:val="A31515"/>
+                <w:sz w:val="19"/>
+                <w:szCs w:val="19"/>
+                <w:highlight w:val="white"/>
+              </w:rPr>
+              <w:t>""</w:t>
+            </w:r>
+            <w:r>
+              <w:rPr>
+                <w:rFonts w:ascii="Consolas" w:hAnsi="Consolas" w:cs="Consolas"/>
+                <w:color w:val="000000"/>
+                <w:sz w:val="19"/>
+                <w:szCs w:val="19"/>
+                <w:highlight w:val="white"/>
+              </w:rPr>
+              <w:t>,</w:t>
             </w:r>
           </w:p>
           <w:p>
@@ -15486,17 +16055,17 @@
                 <w:szCs w:val="19"/>
                 <w:highlight w:val="white"/>
               </w:rPr>
-              <w:t>"LastModified"</w:t>
-            </w:r>
-            <w:r>
-              <w:rPr>
-                <w:rFonts w:ascii="Consolas" w:hAnsi="Consolas" w:cs="Consolas"/>
-                <w:color w:val="000000"/>
-                <w:sz w:val="19"/>
-                <w:szCs w:val="19"/>
-                <w:highlight w:val="white"/>
-              </w:rPr>
-              <w:t>: 0</w:t>
+              <w:t>"Created"</w:t>
+            </w:r>
+            <w:r>
+              <w:rPr>
+                <w:rFonts w:ascii="Consolas" w:hAnsi="Consolas" w:cs="Consolas"/>
+                <w:color w:val="000000"/>
+                <w:sz w:val="19"/>
+                <w:szCs w:val="19"/>
+                <w:highlight w:val="white"/>
+              </w:rPr>
+              <w:t>: 0,</w:t>
             </w:r>
           </w:p>
           <w:p>
@@ -15520,7 +16089,27 @@
                 <w:szCs w:val="19"/>
                 <w:highlight w:val="white"/>
               </w:rPr>
-              <w:t xml:space="preserve">    }</w:t>
+              <w:t xml:space="preserve">      </w:t>
+            </w:r>
+            <w:r>
+              <w:rPr>
+                <w:rFonts w:ascii="Consolas" w:hAnsi="Consolas" w:cs="Consolas"/>
+                <w:color w:val="2E75B6"/>
+                <w:sz w:val="19"/>
+                <w:szCs w:val="19"/>
+                <w:highlight w:val="white"/>
+              </w:rPr>
+              <w:t>"LastModified"</w:t>
+            </w:r>
+            <w:r>
+              <w:rPr>
+                <w:rFonts w:ascii="Consolas" w:hAnsi="Consolas" w:cs="Consolas"/>
+                <w:color w:val="000000"/>
+                <w:sz w:val="19"/>
+                <w:szCs w:val="19"/>
+                <w:highlight w:val="white"/>
+              </w:rPr>
+              <w:t>: 0</w:t>
             </w:r>
           </w:p>
           <w:p>
@@ -15544,7 +16133,7 @@
                 <w:szCs w:val="19"/>
                 <w:highlight w:val="white"/>
               </w:rPr>
-              <w:t xml:space="preserve">  ],</w:t>
+              <w:t xml:space="preserve">    }</w:t>
             </w:r>
           </w:p>
           <w:p>
@@ -15568,27 +16157,7 @@
                 <w:szCs w:val="19"/>
                 <w:highlight w:val="white"/>
               </w:rPr>
-              <w:t xml:space="preserve">  </w:t>
-            </w:r>
-            <w:r>
-              <w:rPr>
-                <w:rFonts w:ascii="Consolas" w:hAnsi="Consolas" w:cs="Consolas"/>
-                <w:color w:val="2E75B6"/>
-                <w:sz w:val="19"/>
-                <w:szCs w:val="19"/>
-                <w:highlight w:val="white"/>
-              </w:rPr>
-              <w:t>"Total"</w:t>
-            </w:r>
-            <w:r>
-              <w:rPr>
-                <w:rFonts w:ascii="Consolas" w:hAnsi="Consolas" w:cs="Consolas"/>
-                <w:color w:val="000000"/>
-                <w:sz w:val="19"/>
-                <w:szCs w:val="19"/>
-                <w:highlight w:val="white"/>
-              </w:rPr>
-              <w:t>: 0</w:t>
+              <w:t xml:space="preserve">  ],</w:t>
             </w:r>
           </w:p>
           <w:p>
@@ -15597,10 +16166,55 @@
               <w:autoSpaceDN w:val="0"/>
               <w:adjustRightInd w:val="0"/>
               <w:rPr>
-                <w:rFonts w:ascii="Times New Roman" w:hAnsi="Times New Roman" w:cs="Times New Roman"/>
-                <w:color w:val="000000" w:themeColor="text1"/>
-                <w:sz w:val="20"/>
-                <w:szCs w:val="20"/>
+                <w:rFonts w:ascii="Consolas" w:hAnsi="Consolas" w:cs="Consolas"/>
+                <w:color w:val="000000"/>
+                <w:sz w:val="19"/>
+                <w:szCs w:val="19"/>
+                <w:highlight w:val="white"/>
+              </w:rPr>
+            </w:pPr>
+            <w:r>
+              <w:rPr>
+                <w:rFonts w:ascii="Consolas" w:hAnsi="Consolas" w:cs="Consolas"/>
+                <w:color w:val="000000"/>
+                <w:sz w:val="19"/>
+                <w:szCs w:val="19"/>
+                <w:highlight w:val="white"/>
+              </w:rPr>
+              <w:t xml:space="preserve">  </w:t>
+            </w:r>
+            <w:r>
+              <w:rPr>
+                <w:rFonts w:ascii="Consolas" w:hAnsi="Consolas" w:cs="Consolas"/>
+                <w:color w:val="2E75B6"/>
+                <w:sz w:val="19"/>
+                <w:szCs w:val="19"/>
+                <w:highlight w:val="white"/>
+              </w:rPr>
+              <w:t>"Total"</w:t>
+            </w:r>
+            <w:r>
+              <w:rPr>
+                <w:rFonts w:ascii="Consolas" w:hAnsi="Consolas" w:cs="Consolas"/>
+                <w:color w:val="000000"/>
+                <w:sz w:val="19"/>
+                <w:szCs w:val="19"/>
+                <w:highlight w:val="white"/>
+              </w:rPr>
+              <w:t>: 0</w:t>
+            </w:r>
+          </w:p>
+          <w:p>
+            <w:pPr>
+              <w:autoSpaceDE w:val="0"/>
+              <w:autoSpaceDN w:val="0"/>
+              <w:adjustRightInd w:val="0"/>
+              <w:rPr>
+                <w:rFonts w:ascii="Consolas" w:hAnsi="Consolas" w:cs="Consolas"/>
+                <w:color w:val="000000"/>
+                <w:sz w:val="19"/>
+                <w:szCs w:val="19"/>
+                <w:highlight w:val="white"/>
               </w:rPr>
             </w:pPr>
             <w:r>
@@ -15613,6 +16227,19 @@
               </w:rPr>
               <w:t>}</w:t>
             </w:r>
+          </w:p>
+          <w:p>
+            <w:pPr>
+              <w:autoSpaceDE w:val="0"/>
+              <w:autoSpaceDN w:val="0"/>
+              <w:adjustRightInd w:val="0"/>
+              <w:rPr>
+                <w:rFonts w:ascii="Times New Roman" w:hAnsi="Times New Roman" w:cs="Times New Roman"/>
+                <w:color w:val="000000" w:themeColor="text1"/>
+                <w:sz w:val="20"/>
+                <w:szCs w:val="20"/>
+              </w:rPr>
+            </w:pPr>
           </w:p>
         </w:tc>
       </w:tr>
@@ -16981,8 +17608,6 @@
           <w:szCs w:val="28"/>
         </w:rPr>
       </w:pPr>
-      <w:bookmarkStart w:id="0" w:name="_GoBack"/>
-      <w:bookmarkEnd w:id="0"/>
     </w:p>
     <w:sectPr>
       <w:pgSz w:w="12240" w:h="15840"/>

</xml_diff>

<commit_message>
- Added owner to filter function.
</commit_message>
<xml_diff>
--- a/002 - DOCUMENT/API Documentation/Olives/Medical/api_endpoints_medical-prescription.docx
+++ b/002 - DOCUMENT/API Documentation/Olives/Medical/api_endpoints_medical-prescription.docx
@@ -12448,20 +12448,7 @@
                 <w:highlight w:val="white"/>
                 <w:lang w:val="vi-VN"/>
               </w:rPr>
-              <w:t>ap</w:t>
-            </w:r>
-            <w:bookmarkStart w:id="0" w:name="_GoBack"/>
-            <w:bookmarkEnd w:id="0"/>
-            <w:r>
-              <w:rPr>
-                <w:rFonts w:ascii="Consolas" w:hAnsi="Consolas" w:cs="Consolas"/>
-                <w:color w:val="A31515"/>
-                <w:sz w:val="19"/>
-                <w:szCs w:val="19"/>
-                <w:highlight w:val="white"/>
-                <w:lang w:val="vi-VN"/>
-              </w:rPr>
-              <w:t>i/medical/prescription/filter</w:t>
+              <w:t>api/medical/prescription/filter</w:t>
             </w:r>
           </w:p>
         </w:tc>
@@ -13094,8 +13081,150 @@
                 <w:sz w:val="20"/>
                 <w:szCs w:val="20"/>
               </w:rPr>
-              <w:t>Required</w:t>
-            </w:r>
+              <w:t>Optional</w:t>
+            </w:r>
+          </w:p>
+        </w:tc>
+      </w:tr>
+      <w:tr>
+        <w:tc>
+          <w:tcPr>
+            <w:tcW w:w="1501" w:type="dxa"/>
+            <w:shd w:val="clear" w:color="auto" w:fill="auto"/>
+            <w:vAlign w:val="center"/>
+          </w:tcPr>
+          <w:p>
+            <w:pPr>
+              <w:pStyle w:val="ListParagraph"/>
+              <w:ind w:left="0"/>
+              <w:jc w:val="center"/>
+              <w:rPr>
+                <w:rFonts w:ascii="Times New Roman" w:hAnsi="Times New Roman" w:cs="Times New Roman"/>
+                <w:color w:val="000000" w:themeColor="text1"/>
+                <w:sz w:val="20"/>
+                <w:szCs w:val="20"/>
+              </w:rPr>
+            </w:pPr>
+            <w:r>
+              <w:rPr>
+                <w:rFonts w:ascii="Times New Roman" w:hAnsi="Times New Roman" w:cs="Times New Roman"/>
+                <w:color w:val="000000" w:themeColor="text1"/>
+                <w:sz w:val="20"/>
+                <w:szCs w:val="20"/>
+              </w:rPr>
+              <w:t>BODY</w:t>
+            </w:r>
+          </w:p>
+        </w:tc>
+        <w:tc>
+          <w:tcPr>
+            <w:tcW w:w="2410" w:type="dxa"/>
+            <w:shd w:val="clear" w:color="auto" w:fill="auto"/>
+            <w:vAlign w:val="center"/>
+          </w:tcPr>
+          <w:p>
+            <w:pPr>
+              <w:pStyle w:val="ListParagraph"/>
+              <w:ind w:left="0"/>
+              <w:rPr>
+                <w:rFonts w:ascii="Times New Roman" w:hAnsi="Times New Roman" w:cs="Times New Roman"/>
+                <w:b/>
+                <w:color w:val="000000" w:themeColor="text1"/>
+                <w:sz w:val="20"/>
+                <w:szCs w:val="20"/>
+              </w:rPr>
+            </w:pPr>
+            <w:r>
+              <w:rPr>
+                <w:rFonts w:ascii="Times New Roman" w:hAnsi="Times New Roman" w:cs="Times New Roman"/>
+                <w:b/>
+                <w:color w:val="000000" w:themeColor="text1"/>
+                <w:sz w:val="20"/>
+                <w:szCs w:val="20"/>
+              </w:rPr>
+              <w:t>Owner</w:t>
+            </w:r>
+          </w:p>
+        </w:tc>
+        <w:tc>
+          <w:tcPr>
+            <w:tcW w:w="1056" w:type="dxa"/>
+            <w:shd w:val="clear" w:color="auto" w:fill="auto"/>
+            <w:vAlign w:val="center"/>
+          </w:tcPr>
+          <w:p>
+            <w:pPr>
+              <w:pStyle w:val="ListParagraph"/>
+              <w:ind w:left="0"/>
+              <w:jc w:val="center"/>
+              <w:rPr>
+                <w:rFonts w:ascii="Times New Roman" w:hAnsi="Times New Roman" w:cs="Times New Roman"/>
+                <w:color w:val="000000" w:themeColor="text1"/>
+                <w:sz w:val="20"/>
+                <w:szCs w:val="20"/>
+              </w:rPr>
+            </w:pPr>
+            <w:r>
+              <w:rPr>
+                <w:rFonts w:ascii="Times New Roman" w:hAnsi="Times New Roman" w:cs="Times New Roman"/>
+                <w:color w:val="000000" w:themeColor="text1"/>
+                <w:sz w:val="20"/>
+                <w:szCs w:val="20"/>
+              </w:rPr>
+              <w:t>int</w:t>
+            </w:r>
+          </w:p>
+        </w:tc>
+        <w:tc>
+          <w:tcPr>
+            <w:tcW w:w="5948" w:type="dxa"/>
+            <w:shd w:val="clear" w:color="auto" w:fill="auto"/>
+          </w:tcPr>
+          <w:p>
+            <w:pPr>
+              <w:rPr>
+                <w:rFonts w:ascii="Times New Roman" w:hAnsi="Times New Roman" w:cs="Times New Roman"/>
+                <w:color w:val="000000" w:themeColor="text1"/>
+                <w:sz w:val="20"/>
+                <w:szCs w:val="20"/>
+              </w:rPr>
+            </w:pPr>
+            <w:r>
+              <w:rPr>
+                <w:rFonts w:ascii="Times New Roman" w:hAnsi="Times New Roman" w:cs="Times New Roman"/>
+                <w:color w:val="000000" w:themeColor="text1"/>
+                <w:sz w:val="20"/>
+                <w:szCs w:val="20"/>
+              </w:rPr>
+              <w:t>Id of prescription owner.</w:t>
+            </w:r>
+          </w:p>
+          <w:p>
+            <w:pPr>
+              <w:pStyle w:val="ListParagraph"/>
+              <w:numPr>
+                <w:ilvl w:val="0"/>
+                <w:numId w:val="4"/>
+              </w:numPr>
+              <w:rPr>
+                <w:rFonts w:ascii="Times New Roman" w:hAnsi="Times New Roman" w:cs="Times New Roman"/>
+                <w:color w:val="000000" w:themeColor="text1"/>
+                <w:sz w:val="20"/>
+                <w:szCs w:val="20"/>
+              </w:rPr>
+            </w:pPr>
+            <w:r>
+              <w:rPr>
+                <w:rFonts w:ascii="Times New Roman" w:hAnsi="Times New Roman" w:cs="Times New Roman"/>
+                <w:b/>
+                <w:color w:val="000000" w:themeColor="text1"/>
+                <w:sz w:val="20"/>
+                <w:szCs w:val="20"/>
+              </w:rPr>
+              <w:t>Optional</w:t>
+            </w:r>
+            <w:bookmarkStart w:id="0" w:name="_GoBack"/>
+            <w:bookmarkEnd w:id="0"/>
           </w:p>
         </w:tc>
       </w:tr>
@@ -15828,6 +15957,7 @@
                 <w:szCs w:val="19"/>
                 <w:highlight w:val="white"/>
               </w:rPr>
+              <w:lastRenderedPageBreak/>
               <w:t xml:space="preserve">      </w:t>
             </w:r>
             <w:r>
@@ -15916,7 +16046,6 @@
                 <w:szCs w:val="19"/>
                 <w:highlight w:val="white"/>
               </w:rPr>
-              <w:lastRenderedPageBreak/>
               <w:t xml:space="preserve">      </w:t>
             </w:r>
             <w:r>

</xml_diff>

<commit_message>
- Update api medical prescription.
</commit_message>
<xml_diff>
--- a/002 - DOCUMENT/API Documentation/Olives/Medical/api_endpoints_medical-prescription.docx
+++ b/002 - DOCUMENT/API Documentation/Olives/Medical/api_endpoints_medical-prescription.docx
@@ -1001,6 +1001,93 @@
           </w:p>
         </w:tc>
       </w:tr>
+      <w:tr>
+        <w:tc>
+          <w:tcPr>
+            <w:tcW w:w="1601" w:type="dxa"/>
+            <w:shd w:val="clear" w:color="auto" w:fill="FFFF00"/>
+            <w:vAlign w:val="center"/>
+          </w:tcPr>
+          <w:p>
+            <w:pPr>
+              <w:pStyle w:val="ListParagraph"/>
+              <w:ind w:left="0"/>
+              <w:jc w:val="center"/>
+              <w:rPr>
+                <w:rFonts w:ascii="Times New Roman" w:hAnsi="Times New Roman" w:cs="Times New Roman"/>
+                <w:color w:val="000000" w:themeColor="text1"/>
+                <w:sz w:val="20"/>
+                <w:szCs w:val="20"/>
+              </w:rPr>
+            </w:pPr>
+            <w:r>
+              <w:rPr>
+                <w:rFonts w:ascii="Times New Roman" w:hAnsi="Times New Roman" w:cs="Times New Roman"/>
+                <w:color w:val="000000" w:themeColor="text1"/>
+                <w:sz w:val="20"/>
+                <w:szCs w:val="20"/>
+              </w:rPr>
+              <w:t>Use case</w:t>
+            </w:r>
+          </w:p>
+        </w:tc>
+        <w:tc>
+          <w:tcPr>
+            <w:tcW w:w="9314" w:type="dxa"/>
+            <w:gridSpan w:val="3"/>
+            <w:shd w:val="clear" w:color="auto" w:fill="FFFF00"/>
+            <w:vAlign w:val="center"/>
+          </w:tcPr>
+          <w:p>
+            <w:pPr>
+              <w:pStyle w:val="ListParagraph"/>
+              <w:numPr>
+                <w:ilvl w:val="0"/>
+                <w:numId w:val="4"/>
+              </w:numPr>
+              <w:rPr>
+                <w:rFonts w:ascii="Times New Roman" w:hAnsi="Times New Roman" w:cs="Times New Roman"/>
+                <w:color w:val="000000" w:themeColor="text1"/>
+                <w:sz w:val="20"/>
+                <w:szCs w:val="20"/>
+              </w:rPr>
+            </w:pPr>
+            <w:r>
+              <w:rPr>
+                <w:rFonts w:ascii="Times New Roman" w:hAnsi="Times New Roman" w:cs="Times New Roman"/>
+                <w:color w:val="000000" w:themeColor="text1"/>
+                <w:sz w:val="20"/>
+                <w:szCs w:val="20"/>
+              </w:rPr>
+              <w:t>Owner of prescription can view prescription.</w:t>
+            </w:r>
+          </w:p>
+          <w:p>
+            <w:pPr>
+              <w:pStyle w:val="ListParagraph"/>
+              <w:numPr>
+                <w:ilvl w:val="0"/>
+                <w:numId w:val="4"/>
+              </w:numPr>
+              <w:rPr>
+                <w:rFonts w:ascii="Times New Roman" w:hAnsi="Times New Roman" w:cs="Times New Roman"/>
+                <w:color w:val="000000" w:themeColor="text1"/>
+                <w:sz w:val="20"/>
+                <w:szCs w:val="20"/>
+              </w:rPr>
+            </w:pPr>
+            <w:r>
+              <w:rPr>
+                <w:rFonts w:ascii="Times New Roman" w:hAnsi="Times New Roman" w:cs="Times New Roman"/>
+                <w:color w:val="000000" w:themeColor="text1"/>
+                <w:sz w:val="20"/>
+                <w:szCs w:val="20"/>
+              </w:rPr>
+              <w:t xml:space="preserve">Doctor must be the creator of prescription and is having relationship with patient to view prescription. </w:t>
+            </w:r>
+          </w:p>
+        </w:tc>
+      </w:tr>
     </w:tbl>
     <w:p>
       <w:pPr>
@@ -2357,7 +2444,17 @@
                 <w:sz w:val="20"/>
                 <w:szCs w:val="20"/>
               </w:rPr>
-              <w:t>Account is not allowed to access the function.</w:t>
+              <w:t xml:space="preserve">Account is not allowed to </w:t>
+            </w:r>
+            <w:r>
+              <w:rPr>
+                <w:rFonts w:ascii="Times New Roman" w:hAnsi="Times New Roman" w:cs="Times New Roman"/>
+                <w:color w:val="000000" w:themeColor="text1"/>
+                <w:sz w:val="20"/>
+                <w:szCs w:val="20"/>
+              </w:rPr>
+              <w:lastRenderedPageBreak/>
+              <w:t>access the function.</w:t>
             </w:r>
           </w:p>
         </w:tc>
@@ -2390,6 +2487,7 @@
                 <w:highlight w:val="white"/>
                 <w:lang w:val="vi-VN"/>
               </w:rPr>
+              <w:lastRenderedPageBreak/>
               <w:t>{</w:t>
             </w:r>
           </w:p>
@@ -2525,6 +2623,7 @@
                 <w:sz w:val="20"/>
                 <w:szCs w:val="20"/>
               </w:rPr>
+              <w:lastRenderedPageBreak/>
               <w:t>404</w:t>
             </w:r>
           </w:p>
@@ -2546,17 +2645,7 @@
                 <w:sz w:val="20"/>
                 <w:szCs w:val="20"/>
               </w:rPr>
-              <w:lastRenderedPageBreak/>
-              <w:t>Record is not found</w:t>
-            </w:r>
-            <w:r>
-              <w:rPr>
-                <w:rFonts w:ascii="Times New Roman" w:hAnsi="Times New Roman" w:cs="Times New Roman"/>
-                <w:color w:val="000000" w:themeColor="text1"/>
-                <w:sz w:val="20"/>
-                <w:szCs w:val="20"/>
-              </w:rPr>
-              <w:t>.</w:t>
+              <w:t>Record is not found.</w:t>
             </w:r>
           </w:p>
         </w:tc>
@@ -2589,7 +2678,6 @@
                 <w:highlight w:val="white"/>
                 <w:lang w:val="vi-VN"/>
               </w:rPr>
-              <w:lastRenderedPageBreak/>
               <w:t>{</w:t>
             </w:r>
           </w:p>
@@ -2616,7 +2704,6 @@
                 <w:highlight w:val="white"/>
                 <w:lang w:val="vi-VN"/>
               </w:rPr>
-              <w:lastRenderedPageBreak/>
               <w:t xml:space="preserve">  </w:t>
             </w:r>
             <w:r>
@@ -2695,10 +2782,559 @@
               </w:rPr>
               <w:t>}</w:t>
             </w:r>
+          </w:p>
+        </w:tc>
+      </w:tr>
+      <w:tr>
+        <w:tc>
+          <w:tcPr>
+            <w:tcW w:w="1560" w:type="dxa"/>
+            <w:shd w:val="clear" w:color="auto" w:fill="FFFF00"/>
+            <w:vAlign w:val="center"/>
+          </w:tcPr>
+          <w:p>
+            <w:pPr>
+              <w:pStyle w:val="ListParagraph"/>
+              <w:ind w:left="0"/>
+              <w:jc w:val="center"/>
+              <w:rPr>
+                <w:rFonts w:ascii="Times New Roman" w:hAnsi="Times New Roman" w:cs="Times New Roman"/>
+                <w:b/>
+                <w:color w:val="FF0000"/>
+                <w:sz w:val="20"/>
+                <w:szCs w:val="20"/>
+              </w:rPr>
+            </w:pPr>
+            <w:r>
+              <w:rPr>
+                <w:rFonts w:ascii="Times New Roman" w:hAnsi="Times New Roman" w:cs="Times New Roman"/>
+                <w:b/>
+                <w:color w:val="FF0000"/>
+                <w:sz w:val="20"/>
+                <w:szCs w:val="20"/>
+              </w:rPr>
+              <w:t>500</w:t>
+            </w:r>
+          </w:p>
+          <w:p>
+            <w:pPr>
+              <w:pStyle w:val="ListParagraph"/>
+              <w:ind w:left="0"/>
+              <w:rPr>
+                <w:rFonts w:ascii="Times New Roman" w:hAnsi="Times New Roman" w:cs="Times New Roman"/>
+                <w:color w:val="000000" w:themeColor="text1"/>
+                <w:sz w:val="20"/>
+                <w:szCs w:val="20"/>
+              </w:rPr>
+            </w:pPr>
+            <w:r>
+              <w:rPr>
+                <w:rFonts w:ascii="Times New Roman" w:hAnsi="Times New Roman" w:cs="Times New Roman"/>
+                <w:color w:val="000000" w:themeColor="text1"/>
+                <w:sz w:val="20"/>
+                <w:szCs w:val="20"/>
+              </w:rPr>
+              <w:t>Internal server error</w:t>
+            </w:r>
+            <w:r>
+              <w:rPr>
+                <w:rFonts w:ascii="Times New Roman" w:hAnsi="Times New Roman" w:cs="Times New Roman"/>
+                <w:color w:val="000000" w:themeColor="text1"/>
+                <w:sz w:val="20"/>
+                <w:szCs w:val="20"/>
+              </w:rPr>
+              <w:t>.</w:t>
+            </w:r>
+          </w:p>
+        </w:tc>
+        <w:tc>
+          <w:tcPr>
+            <w:tcW w:w="9355" w:type="dxa"/>
+            <w:shd w:val="clear" w:color="auto" w:fill="FFFF00"/>
+            <w:vAlign w:val="center"/>
+          </w:tcPr>
+          <w:p>
+            <w:pPr>
+              <w:rPr>
+                <w:rStyle w:val="sbrace"/>
+                <w:rFonts w:ascii="Times New Roman" w:hAnsi="Times New Roman" w:cs="Times New Roman"/>
+                <w:color w:val="000000" w:themeColor="text1"/>
+                <w:sz w:val="20"/>
+                <w:szCs w:val="20"/>
+              </w:rPr>
+            </w:pPr>
           </w:p>
         </w:tc>
       </w:tr>
     </w:tbl>
+    <w:p>
+      <w:pPr>
+        <w:pStyle w:val="ListParagraph"/>
+        <w:ind w:left="1080"/>
+        <w:rPr>
+          <w:rFonts w:ascii="Times New Roman" w:hAnsi="Times New Roman" w:cs="Times New Roman"/>
+          <w:b/>
+          <w:color w:val="000000" w:themeColor="text1"/>
+          <w:sz w:val="28"/>
+          <w:szCs w:val="28"/>
+        </w:rPr>
+      </w:pPr>
+    </w:p>
+    <w:p>
+      <w:pPr>
+        <w:pStyle w:val="ListParagraph"/>
+        <w:ind w:left="1080"/>
+        <w:rPr>
+          <w:rFonts w:ascii="Times New Roman" w:hAnsi="Times New Roman" w:cs="Times New Roman"/>
+          <w:b/>
+          <w:color w:val="000000" w:themeColor="text1"/>
+          <w:sz w:val="28"/>
+          <w:szCs w:val="28"/>
+        </w:rPr>
+      </w:pPr>
+    </w:p>
+    <w:p>
+      <w:pPr>
+        <w:pStyle w:val="ListParagraph"/>
+        <w:ind w:left="1080"/>
+        <w:rPr>
+          <w:rFonts w:ascii="Times New Roman" w:hAnsi="Times New Roman" w:cs="Times New Roman"/>
+          <w:b/>
+          <w:color w:val="000000" w:themeColor="text1"/>
+          <w:sz w:val="28"/>
+          <w:szCs w:val="28"/>
+        </w:rPr>
+      </w:pPr>
+    </w:p>
+    <w:p>
+      <w:pPr>
+        <w:pStyle w:val="ListParagraph"/>
+        <w:ind w:left="1080"/>
+        <w:rPr>
+          <w:rFonts w:ascii="Times New Roman" w:hAnsi="Times New Roman" w:cs="Times New Roman"/>
+          <w:b/>
+          <w:color w:val="000000" w:themeColor="text1"/>
+          <w:sz w:val="28"/>
+          <w:szCs w:val="28"/>
+        </w:rPr>
+      </w:pPr>
+    </w:p>
+    <w:p>
+      <w:pPr>
+        <w:pStyle w:val="ListParagraph"/>
+        <w:ind w:left="1080"/>
+        <w:rPr>
+          <w:rFonts w:ascii="Times New Roman" w:hAnsi="Times New Roman" w:cs="Times New Roman"/>
+          <w:b/>
+          <w:color w:val="000000" w:themeColor="text1"/>
+          <w:sz w:val="28"/>
+          <w:szCs w:val="28"/>
+        </w:rPr>
+      </w:pPr>
+    </w:p>
+    <w:p>
+      <w:pPr>
+        <w:pStyle w:val="ListParagraph"/>
+        <w:ind w:left="1080"/>
+        <w:rPr>
+          <w:rFonts w:ascii="Times New Roman" w:hAnsi="Times New Roman" w:cs="Times New Roman"/>
+          <w:b/>
+          <w:color w:val="000000" w:themeColor="text1"/>
+          <w:sz w:val="28"/>
+          <w:szCs w:val="28"/>
+        </w:rPr>
+      </w:pPr>
+    </w:p>
+    <w:p>
+      <w:pPr>
+        <w:pStyle w:val="ListParagraph"/>
+        <w:ind w:left="1080"/>
+        <w:rPr>
+          <w:rFonts w:ascii="Times New Roman" w:hAnsi="Times New Roman" w:cs="Times New Roman"/>
+          <w:b/>
+          <w:color w:val="000000" w:themeColor="text1"/>
+          <w:sz w:val="28"/>
+          <w:szCs w:val="28"/>
+        </w:rPr>
+      </w:pPr>
+    </w:p>
+    <w:p>
+      <w:pPr>
+        <w:pStyle w:val="ListParagraph"/>
+        <w:ind w:left="1080"/>
+        <w:rPr>
+          <w:rFonts w:ascii="Times New Roman" w:hAnsi="Times New Roman" w:cs="Times New Roman"/>
+          <w:b/>
+          <w:color w:val="000000" w:themeColor="text1"/>
+          <w:sz w:val="28"/>
+          <w:szCs w:val="28"/>
+        </w:rPr>
+      </w:pPr>
+    </w:p>
+    <w:p>
+      <w:pPr>
+        <w:pStyle w:val="ListParagraph"/>
+        <w:ind w:left="1080"/>
+        <w:rPr>
+          <w:rFonts w:ascii="Times New Roman" w:hAnsi="Times New Roman" w:cs="Times New Roman"/>
+          <w:b/>
+          <w:color w:val="000000" w:themeColor="text1"/>
+          <w:sz w:val="28"/>
+          <w:szCs w:val="28"/>
+        </w:rPr>
+      </w:pPr>
+    </w:p>
+    <w:p>
+      <w:pPr>
+        <w:pStyle w:val="ListParagraph"/>
+        <w:ind w:left="1080"/>
+        <w:rPr>
+          <w:rFonts w:ascii="Times New Roman" w:hAnsi="Times New Roman" w:cs="Times New Roman"/>
+          <w:b/>
+          <w:color w:val="000000" w:themeColor="text1"/>
+          <w:sz w:val="28"/>
+          <w:szCs w:val="28"/>
+        </w:rPr>
+      </w:pPr>
+    </w:p>
+    <w:p>
+      <w:pPr>
+        <w:pStyle w:val="ListParagraph"/>
+        <w:ind w:left="1080"/>
+        <w:rPr>
+          <w:rFonts w:ascii="Times New Roman" w:hAnsi="Times New Roman" w:cs="Times New Roman"/>
+          <w:b/>
+          <w:color w:val="000000" w:themeColor="text1"/>
+          <w:sz w:val="28"/>
+          <w:szCs w:val="28"/>
+        </w:rPr>
+      </w:pPr>
+    </w:p>
+    <w:p>
+      <w:pPr>
+        <w:pStyle w:val="ListParagraph"/>
+        <w:ind w:left="1080"/>
+        <w:rPr>
+          <w:rFonts w:ascii="Times New Roman" w:hAnsi="Times New Roman" w:cs="Times New Roman"/>
+          <w:b/>
+          <w:color w:val="000000" w:themeColor="text1"/>
+          <w:sz w:val="28"/>
+          <w:szCs w:val="28"/>
+        </w:rPr>
+      </w:pPr>
+    </w:p>
+    <w:p>
+      <w:pPr>
+        <w:pStyle w:val="ListParagraph"/>
+        <w:ind w:left="1080"/>
+        <w:rPr>
+          <w:rFonts w:ascii="Times New Roman" w:hAnsi="Times New Roman" w:cs="Times New Roman"/>
+          <w:b/>
+          <w:color w:val="000000" w:themeColor="text1"/>
+          <w:sz w:val="28"/>
+          <w:szCs w:val="28"/>
+        </w:rPr>
+      </w:pPr>
+    </w:p>
+    <w:p>
+      <w:pPr>
+        <w:pStyle w:val="ListParagraph"/>
+        <w:ind w:left="1080"/>
+        <w:rPr>
+          <w:rFonts w:ascii="Times New Roman" w:hAnsi="Times New Roman" w:cs="Times New Roman"/>
+          <w:b/>
+          <w:color w:val="000000" w:themeColor="text1"/>
+          <w:sz w:val="28"/>
+          <w:szCs w:val="28"/>
+        </w:rPr>
+      </w:pPr>
+    </w:p>
+    <w:p>
+      <w:pPr>
+        <w:pStyle w:val="ListParagraph"/>
+        <w:ind w:left="1080"/>
+        <w:rPr>
+          <w:rFonts w:ascii="Times New Roman" w:hAnsi="Times New Roman" w:cs="Times New Roman"/>
+          <w:b/>
+          <w:color w:val="000000" w:themeColor="text1"/>
+          <w:sz w:val="28"/>
+          <w:szCs w:val="28"/>
+        </w:rPr>
+      </w:pPr>
+    </w:p>
+    <w:p>
+      <w:pPr>
+        <w:pStyle w:val="ListParagraph"/>
+        <w:ind w:left="1080"/>
+        <w:rPr>
+          <w:rFonts w:ascii="Times New Roman" w:hAnsi="Times New Roman" w:cs="Times New Roman"/>
+          <w:b/>
+          <w:color w:val="000000" w:themeColor="text1"/>
+          <w:sz w:val="28"/>
+          <w:szCs w:val="28"/>
+        </w:rPr>
+      </w:pPr>
+    </w:p>
+    <w:p>
+      <w:pPr>
+        <w:pStyle w:val="ListParagraph"/>
+        <w:ind w:left="1080"/>
+        <w:rPr>
+          <w:rFonts w:ascii="Times New Roman" w:hAnsi="Times New Roman" w:cs="Times New Roman"/>
+          <w:b/>
+          <w:color w:val="000000" w:themeColor="text1"/>
+          <w:sz w:val="28"/>
+          <w:szCs w:val="28"/>
+        </w:rPr>
+      </w:pPr>
+    </w:p>
+    <w:p>
+      <w:pPr>
+        <w:pStyle w:val="ListParagraph"/>
+        <w:ind w:left="1080"/>
+        <w:rPr>
+          <w:rFonts w:ascii="Times New Roman" w:hAnsi="Times New Roman" w:cs="Times New Roman"/>
+          <w:b/>
+          <w:color w:val="000000" w:themeColor="text1"/>
+          <w:sz w:val="28"/>
+          <w:szCs w:val="28"/>
+        </w:rPr>
+      </w:pPr>
+    </w:p>
+    <w:p>
+      <w:pPr>
+        <w:pStyle w:val="ListParagraph"/>
+        <w:ind w:left="1080"/>
+        <w:rPr>
+          <w:rFonts w:ascii="Times New Roman" w:hAnsi="Times New Roman" w:cs="Times New Roman"/>
+          <w:b/>
+          <w:color w:val="000000" w:themeColor="text1"/>
+          <w:sz w:val="28"/>
+          <w:szCs w:val="28"/>
+        </w:rPr>
+      </w:pPr>
+    </w:p>
+    <w:p>
+      <w:pPr>
+        <w:pStyle w:val="ListParagraph"/>
+        <w:ind w:left="1080"/>
+        <w:rPr>
+          <w:rFonts w:ascii="Times New Roman" w:hAnsi="Times New Roman" w:cs="Times New Roman"/>
+          <w:b/>
+          <w:color w:val="000000" w:themeColor="text1"/>
+          <w:sz w:val="28"/>
+          <w:szCs w:val="28"/>
+        </w:rPr>
+      </w:pPr>
+    </w:p>
+    <w:p>
+      <w:pPr>
+        <w:pStyle w:val="ListParagraph"/>
+        <w:ind w:left="1080"/>
+        <w:rPr>
+          <w:rFonts w:ascii="Times New Roman" w:hAnsi="Times New Roman" w:cs="Times New Roman"/>
+          <w:b/>
+          <w:color w:val="000000" w:themeColor="text1"/>
+          <w:sz w:val="28"/>
+          <w:szCs w:val="28"/>
+        </w:rPr>
+      </w:pPr>
+    </w:p>
+    <w:p>
+      <w:pPr>
+        <w:pStyle w:val="ListParagraph"/>
+        <w:ind w:left="1080"/>
+        <w:rPr>
+          <w:rFonts w:ascii="Times New Roman" w:hAnsi="Times New Roman" w:cs="Times New Roman"/>
+          <w:b/>
+          <w:color w:val="000000" w:themeColor="text1"/>
+          <w:sz w:val="28"/>
+          <w:szCs w:val="28"/>
+        </w:rPr>
+      </w:pPr>
+    </w:p>
+    <w:p>
+      <w:pPr>
+        <w:pStyle w:val="ListParagraph"/>
+        <w:ind w:left="1080"/>
+        <w:rPr>
+          <w:rFonts w:ascii="Times New Roman" w:hAnsi="Times New Roman" w:cs="Times New Roman"/>
+          <w:b/>
+          <w:color w:val="000000" w:themeColor="text1"/>
+          <w:sz w:val="28"/>
+          <w:szCs w:val="28"/>
+        </w:rPr>
+      </w:pPr>
+    </w:p>
+    <w:p>
+      <w:pPr>
+        <w:pStyle w:val="ListParagraph"/>
+        <w:ind w:left="1080"/>
+        <w:rPr>
+          <w:rFonts w:ascii="Times New Roman" w:hAnsi="Times New Roman" w:cs="Times New Roman"/>
+          <w:b/>
+          <w:color w:val="000000" w:themeColor="text1"/>
+          <w:sz w:val="28"/>
+          <w:szCs w:val="28"/>
+        </w:rPr>
+      </w:pPr>
+    </w:p>
+    <w:p>
+      <w:pPr>
+        <w:pStyle w:val="ListParagraph"/>
+        <w:ind w:left="1080"/>
+        <w:rPr>
+          <w:rFonts w:ascii="Times New Roman" w:hAnsi="Times New Roman" w:cs="Times New Roman"/>
+          <w:b/>
+          <w:color w:val="000000" w:themeColor="text1"/>
+          <w:sz w:val="28"/>
+          <w:szCs w:val="28"/>
+        </w:rPr>
+      </w:pPr>
+    </w:p>
+    <w:p>
+      <w:pPr>
+        <w:pStyle w:val="ListParagraph"/>
+        <w:ind w:left="1080"/>
+        <w:rPr>
+          <w:rFonts w:ascii="Times New Roman" w:hAnsi="Times New Roman" w:cs="Times New Roman"/>
+          <w:b/>
+          <w:color w:val="000000" w:themeColor="text1"/>
+          <w:sz w:val="28"/>
+          <w:szCs w:val="28"/>
+        </w:rPr>
+      </w:pPr>
+    </w:p>
+    <w:p>
+      <w:pPr>
+        <w:pStyle w:val="ListParagraph"/>
+        <w:ind w:left="1080"/>
+        <w:rPr>
+          <w:rFonts w:ascii="Times New Roman" w:hAnsi="Times New Roman" w:cs="Times New Roman"/>
+          <w:b/>
+          <w:color w:val="000000" w:themeColor="text1"/>
+          <w:sz w:val="28"/>
+          <w:szCs w:val="28"/>
+        </w:rPr>
+      </w:pPr>
+    </w:p>
+    <w:p>
+      <w:pPr>
+        <w:pStyle w:val="ListParagraph"/>
+        <w:ind w:left="1080"/>
+        <w:rPr>
+          <w:rFonts w:ascii="Times New Roman" w:hAnsi="Times New Roman" w:cs="Times New Roman"/>
+          <w:b/>
+          <w:color w:val="000000" w:themeColor="text1"/>
+          <w:sz w:val="28"/>
+          <w:szCs w:val="28"/>
+        </w:rPr>
+      </w:pPr>
+    </w:p>
+    <w:p>
+      <w:pPr>
+        <w:pStyle w:val="ListParagraph"/>
+        <w:ind w:left="1080"/>
+        <w:rPr>
+          <w:rFonts w:ascii="Times New Roman" w:hAnsi="Times New Roman" w:cs="Times New Roman"/>
+          <w:b/>
+          <w:color w:val="000000" w:themeColor="text1"/>
+          <w:sz w:val="28"/>
+          <w:szCs w:val="28"/>
+        </w:rPr>
+      </w:pPr>
+    </w:p>
+    <w:p>
+      <w:pPr>
+        <w:pStyle w:val="ListParagraph"/>
+        <w:ind w:left="1080"/>
+        <w:rPr>
+          <w:rFonts w:ascii="Times New Roman" w:hAnsi="Times New Roman" w:cs="Times New Roman"/>
+          <w:b/>
+          <w:color w:val="000000" w:themeColor="text1"/>
+          <w:sz w:val="28"/>
+          <w:szCs w:val="28"/>
+        </w:rPr>
+      </w:pPr>
+    </w:p>
+    <w:p>
+      <w:pPr>
+        <w:pStyle w:val="ListParagraph"/>
+        <w:ind w:left="1080"/>
+        <w:rPr>
+          <w:rFonts w:ascii="Times New Roman" w:hAnsi="Times New Roman" w:cs="Times New Roman"/>
+          <w:b/>
+          <w:color w:val="000000" w:themeColor="text1"/>
+          <w:sz w:val="28"/>
+          <w:szCs w:val="28"/>
+        </w:rPr>
+      </w:pPr>
+    </w:p>
+    <w:p>
+      <w:pPr>
+        <w:pStyle w:val="ListParagraph"/>
+        <w:ind w:left="1080"/>
+        <w:rPr>
+          <w:rFonts w:ascii="Times New Roman" w:hAnsi="Times New Roman" w:cs="Times New Roman"/>
+          <w:b/>
+          <w:color w:val="000000" w:themeColor="text1"/>
+          <w:sz w:val="28"/>
+          <w:szCs w:val="28"/>
+        </w:rPr>
+      </w:pPr>
+    </w:p>
+    <w:p>
+      <w:pPr>
+        <w:pStyle w:val="ListParagraph"/>
+        <w:ind w:left="1080"/>
+        <w:rPr>
+          <w:rFonts w:ascii="Times New Roman" w:hAnsi="Times New Roman" w:cs="Times New Roman"/>
+          <w:b/>
+          <w:color w:val="000000" w:themeColor="text1"/>
+          <w:sz w:val="28"/>
+          <w:szCs w:val="28"/>
+        </w:rPr>
+      </w:pPr>
+    </w:p>
+    <w:p>
+      <w:pPr>
+        <w:pStyle w:val="ListParagraph"/>
+        <w:ind w:left="1080"/>
+        <w:rPr>
+          <w:rFonts w:ascii="Times New Roman" w:hAnsi="Times New Roman" w:cs="Times New Roman"/>
+          <w:b/>
+          <w:color w:val="000000" w:themeColor="text1"/>
+          <w:sz w:val="28"/>
+          <w:szCs w:val="28"/>
+        </w:rPr>
+      </w:pPr>
+    </w:p>
+    <w:p>
+      <w:pPr>
+        <w:pStyle w:val="ListParagraph"/>
+        <w:ind w:left="1080"/>
+        <w:rPr>
+          <w:rFonts w:ascii="Times New Roman" w:hAnsi="Times New Roman" w:cs="Times New Roman"/>
+          <w:b/>
+          <w:color w:val="000000" w:themeColor="text1"/>
+          <w:sz w:val="28"/>
+          <w:szCs w:val="28"/>
+        </w:rPr>
+      </w:pPr>
+    </w:p>
+    <w:p>
+      <w:pPr>
+        <w:pStyle w:val="ListParagraph"/>
+        <w:ind w:left="1080"/>
+        <w:rPr>
+          <w:rFonts w:ascii="Times New Roman" w:hAnsi="Times New Roman" w:cs="Times New Roman"/>
+          <w:b/>
+          <w:color w:val="000000" w:themeColor="text1"/>
+          <w:sz w:val="28"/>
+          <w:szCs w:val="28"/>
+        </w:rPr>
+      </w:pPr>
+    </w:p>
     <w:p>
       <w:pPr>
         <w:pStyle w:val="ListParagraph"/>
@@ -2722,7 +3358,6 @@
           <w:sz w:val="28"/>
           <w:szCs w:val="28"/>
         </w:rPr>
-        <w:lastRenderedPageBreak/>
         <w:t>Create</w:t>
       </w:r>
     </w:p>
@@ -5315,6 +5950,7 @@
                 <w:szCs w:val="19"/>
                 <w:highlight w:val="white"/>
               </w:rPr>
+              <w:lastRenderedPageBreak/>
               <w:t xml:space="preserve">    </w:t>
             </w:r>
             <w:r>
@@ -5359,7 +5995,6 @@
                 <w:szCs w:val="19"/>
                 <w:highlight w:val="white"/>
               </w:rPr>
-              <w:lastRenderedPageBreak/>
               <w:t xml:space="preserve">    </w:t>
             </w:r>
             <w:r>
@@ -7372,16 +8007,8 @@
                 <w:sz w:val="20"/>
                 <w:szCs w:val="20"/>
               </w:rPr>
-              <w:t>Medical record is not found</w:t>
-            </w:r>
-            <w:r>
-              <w:rPr>
-                <w:rFonts w:ascii="Times New Roman" w:hAnsi="Times New Roman" w:cs="Times New Roman"/>
-                <w:color w:val="000000" w:themeColor="text1"/>
-                <w:sz w:val="20"/>
-                <w:szCs w:val="20"/>
-              </w:rPr>
-              <w:t>.</w:t>
+              <w:lastRenderedPageBreak/>
+              <w:t>Medical record is not found.</w:t>
             </w:r>
           </w:p>
         </w:tc>
@@ -7414,6 +8041,7 @@
                 <w:highlight w:val="white"/>
                 <w:lang w:val="vi-VN"/>
               </w:rPr>
+              <w:lastRenderedPageBreak/>
               <w:t>{</w:t>
             </w:r>
           </w:p>
@@ -7483,7 +8111,7 @@
                 <w:szCs w:val="19"/>
                 <w:highlight w:val="white"/>
               </w:rPr>
-              <w:t>W00</w:t>
+              <w:t>W003</w:t>
             </w:r>
             <w:r>
               <w:rPr>
@@ -7492,16 +8120,6 @@
                 <w:sz w:val="19"/>
                 <w:szCs w:val="19"/>
                 <w:highlight w:val="white"/>
-              </w:rPr>
-              <w:t>3</w:t>
-            </w:r>
-            <w:r>
-              <w:rPr>
-                <w:rFonts w:ascii="Consolas" w:hAnsi="Consolas" w:cs="Consolas"/>
-                <w:color w:val="A31515"/>
-                <w:sz w:val="19"/>
-                <w:szCs w:val="19"/>
-                <w:highlight w:val="white"/>
                 <w:lang w:val="vi-VN"/>
               </w:rPr>
               <w:t>"</w:t>
@@ -7527,12 +8145,564 @@
                 <w:highlight w:val="white"/>
                 <w:lang w:val="vi-VN"/>
               </w:rPr>
+              <w:lastRenderedPageBreak/>
               <w:t>}</w:t>
             </w:r>
+          </w:p>
+        </w:tc>
+      </w:tr>
+      <w:tr>
+        <w:tc>
+          <w:tcPr>
+            <w:tcW w:w="1560" w:type="dxa"/>
+            <w:shd w:val="clear" w:color="auto" w:fill="FFFF00"/>
+            <w:vAlign w:val="center"/>
+          </w:tcPr>
+          <w:p>
+            <w:pPr>
+              <w:pStyle w:val="ListParagraph"/>
+              <w:ind w:left="0"/>
+              <w:jc w:val="center"/>
+              <w:rPr>
+                <w:rFonts w:ascii="Times New Roman" w:hAnsi="Times New Roman" w:cs="Times New Roman"/>
+                <w:b/>
+                <w:color w:val="FF0000"/>
+                <w:sz w:val="20"/>
+                <w:szCs w:val="20"/>
+              </w:rPr>
+            </w:pPr>
+            <w:r>
+              <w:rPr>
+                <w:rFonts w:ascii="Times New Roman" w:hAnsi="Times New Roman" w:cs="Times New Roman"/>
+                <w:b/>
+                <w:color w:val="FF0000"/>
+                <w:sz w:val="20"/>
+                <w:szCs w:val="20"/>
+              </w:rPr>
+              <w:lastRenderedPageBreak/>
+              <w:t>500</w:t>
+            </w:r>
+          </w:p>
+          <w:p>
+            <w:pPr>
+              <w:pStyle w:val="ListParagraph"/>
+              <w:ind w:left="0"/>
+              <w:rPr>
+                <w:rFonts w:ascii="Times New Roman" w:hAnsi="Times New Roman" w:cs="Times New Roman"/>
+                <w:color w:val="000000" w:themeColor="text1"/>
+                <w:sz w:val="20"/>
+                <w:szCs w:val="20"/>
+              </w:rPr>
+            </w:pPr>
+            <w:r>
+              <w:rPr>
+                <w:rFonts w:ascii="Times New Roman" w:hAnsi="Times New Roman" w:cs="Times New Roman"/>
+                <w:color w:val="000000" w:themeColor="text1"/>
+                <w:sz w:val="20"/>
+                <w:szCs w:val="20"/>
+              </w:rPr>
+              <w:t>Internal server error</w:t>
+            </w:r>
+            <w:r>
+              <w:rPr>
+                <w:rFonts w:ascii="Times New Roman" w:hAnsi="Times New Roman" w:cs="Times New Roman"/>
+                <w:color w:val="000000" w:themeColor="text1"/>
+                <w:sz w:val="20"/>
+                <w:szCs w:val="20"/>
+              </w:rPr>
+              <w:t>.</w:t>
+            </w:r>
+          </w:p>
+        </w:tc>
+        <w:tc>
+          <w:tcPr>
+            <w:tcW w:w="9355" w:type="dxa"/>
+            <w:shd w:val="clear" w:color="auto" w:fill="FFFF00"/>
+            <w:vAlign w:val="center"/>
+          </w:tcPr>
+          <w:p>
+            <w:pPr>
+              <w:rPr>
+                <w:rStyle w:val="sbrace"/>
+                <w:rFonts w:ascii="Consolas" w:hAnsi="Consolas" w:cs="Consolas"/>
+                <w:color w:val="000000"/>
+                <w:sz w:val="19"/>
+                <w:szCs w:val="19"/>
+                <w:lang w:val="vi-VN"/>
+              </w:rPr>
+            </w:pPr>
           </w:p>
         </w:tc>
       </w:tr>
     </w:tbl>
+    <w:p>
+      <w:pPr>
+        <w:pStyle w:val="ListParagraph"/>
+        <w:ind w:left="1080"/>
+        <w:rPr>
+          <w:rFonts w:ascii="Times New Roman" w:hAnsi="Times New Roman" w:cs="Times New Roman"/>
+          <w:b/>
+          <w:color w:val="000000" w:themeColor="text1"/>
+          <w:sz w:val="28"/>
+          <w:szCs w:val="28"/>
+        </w:rPr>
+      </w:pPr>
+    </w:p>
+    <w:p>
+      <w:pPr>
+        <w:pStyle w:val="ListParagraph"/>
+        <w:ind w:left="1080"/>
+        <w:rPr>
+          <w:rFonts w:ascii="Times New Roman" w:hAnsi="Times New Roman" w:cs="Times New Roman"/>
+          <w:b/>
+          <w:color w:val="000000" w:themeColor="text1"/>
+          <w:sz w:val="28"/>
+          <w:szCs w:val="28"/>
+        </w:rPr>
+      </w:pPr>
+    </w:p>
+    <w:p>
+      <w:pPr>
+        <w:pStyle w:val="ListParagraph"/>
+        <w:ind w:left="1080"/>
+        <w:rPr>
+          <w:rFonts w:ascii="Times New Roman" w:hAnsi="Times New Roman" w:cs="Times New Roman"/>
+          <w:b/>
+          <w:color w:val="000000" w:themeColor="text1"/>
+          <w:sz w:val="28"/>
+          <w:szCs w:val="28"/>
+        </w:rPr>
+      </w:pPr>
+    </w:p>
+    <w:p>
+      <w:pPr>
+        <w:pStyle w:val="ListParagraph"/>
+        <w:ind w:left="1080"/>
+        <w:rPr>
+          <w:rFonts w:ascii="Times New Roman" w:hAnsi="Times New Roman" w:cs="Times New Roman"/>
+          <w:b/>
+          <w:color w:val="000000" w:themeColor="text1"/>
+          <w:sz w:val="28"/>
+          <w:szCs w:val="28"/>
+        </w:rPr>
+      </w:pPr>
+    </w:p>
+    <w:p>
+      <w:pPr>
+        <w:pStyle w:val="ListParagraph"/>
+        <w:ind w:left="1080"/>
+        <w:rPr>
+          <w:rFonts w:ascii="Times New Roman" w:hAnsi="Times New Roman" w:cs="Times New Roman"/>
+          <w:b/>
+          <w:color w:val="000000" w:themeColor="text1"/>
+          <w:sz w:val="28"/>
+          <w:szCs w:val="28"/>
+        </w:rPr>
+      </w:pPr>
+    </w:p>
+    <w:p>
+      <w:pPr>
+        <w:pStyle w:val="ListParagraph"/>
+        <w:ind w:left="1080"/>
+        <w:rPr>
+          <w:rFonts w:ascii="Times New Roman" w:hAnsi="Times New Roman" w:cs="Times New Roman"/>
+          <w:b/>
+          <w:color w:val="000000" w:themeColor="text1"/>
+          <w:sz w:val="28"/>
+          <w:szCs w:val="28"/>
+        </w:rPr>
+      </w:pPr>
+    </w:p>
+    <w:p>
+      <w:pPr>
+        <w:pStyle w:val="ListParagraph"/>
+        <w:ind w:left="1080"/>
+        <w:rPr>
+          <w:rFonts w:ascii="Times New Roman" w:hAnsi="Times New Roman" w:cs="Times New Roman"/>
+          <w:b/>
+          <w:color w:val="000000" w:themeColor="text1"/>
+          <w:sz w:val="28"/>
+          <w:szCs w:val="28"/>
+        </w:rPr>
+      </w:pPr>
+    </w:p>
+    <w:p>
+      <w:pPr>
+        <w:pStyle w:val="ListParagraph"/>
+        <w:ind w:left="1080"/>
+        <w:rPr>
+          <w:rFonts w:ascii="Times New Roman" w:hAnsi="Times New Roman" w:cs="Times New Roman"/>
+          <w:b/>
+          <w:color w:val="000000" w:themeColor="text1"/>
+          <w:sz w:val="28"/>
+          <w:szCs w:val="28"/>
+        </w:rPr>
+      </w:pPr>
+    </w:p>
+    <w:p>
+      <w:pPr>
+        <w:pStyle w:val="ListParagraph"/>
+        <w:ind w:left="1080"/>
+        <w:rPr>
+          <w:rFonts w:ascii="Times New Roman" w:hAnsi="Times New Roman" w:cs="Times New Roman"/>
+          <w:b/>
+          <w:color w:val="000000" w:themeColor="text1"/>
+          <w:sz w:val="28"/>
+          <w:szCs w:val="28"/>
+        </w:rPr>
+      </w:pPr>
+    </w:p>
+    <w:p>
+      <w:pPr>
+        <w:pStyle w:val="ListParagraph"/>
+        <w:ind w:left="1080"/>
+        <w:rPr>
+          <w:rFonts w:ascii="Times New Roman" w:hAnsi="Times New Roman" w:cs="Times New Roman"/>
+          <w:b/>
+          <w:color w:val="000000" w:themeColor="text1"/>
+          <w:sz w:val="28"/>
+          <w:szCs w:val="28"/>
+        </w:rPr>
+      </w:pPr>
+    </w:p>
+    <w:p>
+      <w:pPr>
+        <w:pStyle w:val="ListParagraph"/>
+        <w:ind w:left="1080"/>
+        <w:rPr>
+          <w:rFonts w:ascii="Times New Roman" w:hAnsi="Times New Roman" w:cs="Times New Roman"/>
+          <w:b/>
+          <w:color w:val="000000" w:themeColor="text1"/>
+          <w:sz w:val="28"/>
+          <w:szCs w:val="28"/>
+        </w:rPr>
+      </w:pPr>
+    </w:p>
+    <w:p>
+      <w:pPr>
+        <w:pStyle w:val="ListParagraph"/>
+        <w:ind w:left="1080"/>
+        <w:rPr>
+          <w:rFonts w:ascii="Times New Roman" w:hAnsi="Times New Roman" w:cs="Times New Roman"/>
+          <w:b/>
+          <w:color w:val="000000" w:themeColor="text1"/>
+          <w:sz w:val="28"/>
+          <w:szCs w:val="28"/>
+        </w:rPr>
+      </w:pPr>
+    </w:p>
+    <w:p>
+      <w:pPr>
+        <w:pStyle w:val="ListParagraph"/>
+        <w:ind w:left="1080"/>
+        <w:rPr>
+          <w:rFonts w:ascii="Times New Roman" w:hAnsi="Times New Roman" w:cs="Times New Roman"/>
+          <w:b/>
+          <w:color w:val="000000" w:themeColor="text1"/>
+          <w:sz w:val="28"/>
+          <w:szCs w:val="28"/>
+        </w:rPr>
+      </w:pPr>
+    </w:p>
+    <w:p>
+      <w:pPr>
+        <w:pStyle w:val="ListParagraph"/>
+        <w:ind w:left="1080"/>
+        <w:rPr>
+          <w:rFonts w:ascii="Times New Roman" w:hAnsi="Times New Roman" w:cs="Times New Roman"/>
+          <w:b/>
+          <w:color w:val="000000" w:themeColor="text1"/>
+          <w:sz w:val="28"/>
+          <w:szCs w:val="28"/>
+        </w:rPr>
+      </w:pPr>
+    </w:p>
+    <w:p>
+      <w:pPr>
+        <w:pStyle w:val="ListParagraph"/>
+        <w:ind w:left="1080"/>
+        <w:rPr>
+          <w:rFonts w:ascii="Times New Roman" w:hAnsi="Times New Roman" w:cs="Times New Roman"/>
+          <w:b/>
+          <w:color w:val="000000" w:themeColor="text1"/>
+          <w:sz w:val="28"/>
+          <w:szCs w:val="28"/>
+        </w:rPr>
+      </w:pPr>
+    </w:p>
+    <w:p>
+      <w:pPr>
+        <w:pStyle w:val="ListParagraph"/>
+        <w:ind w:left="1080"/>
+        <w:rPr>
+          <w:rFonts w:ascii="Times New Roman" w:hAnsi="Times New Roman" w:cs="Times New Roman"/>
+          <w:b/>
+          <w:color w:val="000000" w:themeColor="text1"/>
+          <w:sz w:val="28"/>
+          <w:szCs w:val="28"/>
+        </w:rPr>
+      </w:pPr>
+    </w:p>
+    <w:p>
+      <w:pPr>
+        <w:pStyle w:val="ListParagraph"/>
+        <w:ind w:left="1080"/>
+        <w:rPr>
+          <w:rFonts w:ascii="Times New Roman" w:hAnsi="Times New Roman" w:cs="Times New Roman"/>
+          <w:b/>
+          <w:color w:val="000000" w:themeColor="text1"/>
+          <w:sz w:val="28"/>
+          <w:szCs w:val="28"/>
+        </w:rPr>
+      </w:pPr>
+    </w:p>
+    <w:p>
+      <w:pPr>
+        <w:pStyle w:val="ListParagraph"/>
+        <w:ind w:left="1080"/>
+        <w:rPr>
+          <w:rFonts w:ascii="Times New Roman" w:hAnsi="Times New Roman" w:cs="Times New Roman"/>
+          <w:b/>
+          <w:color w:val="000000" w:themeColor="text1"/>
+          <w:sz w:val="28"/>
+          <w:szCs w:val="28"/>
+        </w:rPr>
+      </w:pPr>
+    </w:p>
+    <w:p>
+      <w:pPr>
+        <w:pStyle w:val="ListParagraph"/>
+        <w:ind w:left="1080"/>
+        <w:rPr>
+          <w:rFonts w:ascii="Times New Roman" w:hAnsi="Times New Roman" w:cs="Times New Roman"/>
+          <w:b/>
+          <w:color w:val="000000" w:themeColor="text1"/>
+          <w:sz w:val="28"/>
+          <w:szCs w:val="28"/>
+        </w:rPr>
+      </w:pPr>
+    </w:p>
+    <w:p>
+      <w:pPr>
+        <w:pStyle w:val="ListParagraph"/>
+        <w:ind w:left="1080"/>
+        <w:rPr>
+          <w:rFonts w:ascii="Times New Roman" w:hAnsi="Times New Roman" w:cs="Times New Roman"/>
+          <w:b/>
+          <w:color w:val="000000" w:themeColor="text1"/>
+          <w:sz w:val="28"/>
+          <w:szCs w:val="28"/>
+        </w:rPr>
+      </w:pPr>
+    </w:p>
+    <w:p>
+      <w:pPr>
+        <w:pStyle w:val="ListParagraph"/>
+        <w:ind w:left="1080"/>
+        <w:rPr>
+          <w:rFonts w:ascii="Times New Roman" w:hAnsi="Times New Roman" w:cs="Times New Roman"/>
+          <w:b/>
+          <w:color w:val="000000" w:themeColor="text1"/>
+          <w:sz w:val="28"/>
+          <w:szCs w:val="28"/>
+        </w:rPr>
+      </w:pPr>
+    </w:p>
+    <w:p>
+      <w:pPr>
+        <w:pStyle w:val="ListParagraph"/>
+        <w:ind w:left="1080"/>
+        <w:rPr>
+          <w:rFonts w:ascii="Times New Roman" w:hAnsi="Times New Roman" w:cs="Times New Roman"/>
+          <w:b/>
+          <w:color w:val="000000" w:themeColor="text1"/>
+          <w:sz w:val="28"/>
+          <w:szCs w:val="28"/>
+        </w:rPr>
+      </w:pPr>
+    </w:p>
+    <w:p>
+      <w:pPr>
+        <w:pStyle w:val="ListParagraph"/>
+        <w:ind w:left="1080"/>
+        <w:rPr>
+          <w:rFonts w:ascii="Times New Roman" w:hAnsi="Times New Roman" w:cs="Times New Roman"/>
+          <w:b/>
+          <w:color w:val="000000" w:themeColor="text1"/>
+          <w:sz w:val="28"/>
+          <w:szCs w:val="28"/>
+        </w:rPr>
+      </w:pPr>
+    </w:p>
+    <w:p>
+      <w:pPr>
+        <w:pStyle w:val="ListParagraph"/>
+        <w:ind w:left="1080"/>
+        <w:rPr>
+          <w:rFonts w:ascii="Times New Roman" w:hAnsi="Times New Roman" w:cs="Times New Roman"/>
+          <w:b/>
+          <w:color w:val="000000" w:themeColor="text1"/>
+          <w:sz w:val="28"/>
+          <w:szCs w:val="28"/>
+        </w:rPr>
+      </w:pPr>
+    </w:p>
+    <w:p>
+      <w:pPr>
+        <w:pStyle w:val="ListParagraph"/>
+        <w:ind w:left="1080"/>
+        <w:rPr>
+          <w:rFonts w:ascii="Times New Roman" w:hAnsi="Times New Roman" w:cs="Times New Roman"/>
+          <w:b/>
+          <w:color w:val="000000" w:themeColor="text1"/>
+          <w:sz w:val="28"/>
+          <w:szCs w:val="28"/>
+        </w:rPr>
+      </w:pPr>
+    </w:p>
+    <w:p>
+      <w:pPr>
+        <w:pStyle w:val="ListParagraph"/>
+        <w:ind w:left="1080"/>
+        <w:rPr>
+          <w:rFonts w:ascii="Times New Roman" w:hAnsi="Times New Roman" w:cs="Times New Roman"/>
+          <w:b/>
+          <w:color w:val="000000" w:themeColor="text1"/>
+          <w:sz w:val="28"/>
+          <w:szCs w:val="28"/>
+        </w:rPr>
+      </w:pPr>
+    </w:p>
+    <w:p>
+      <w:pPr>
+        <w:pStyle w:val="ListParagraph"/>
+        <w:ind w:left="1080"/>
+        <w:rPr>
+          <w:rFonts w:ascii="Times New Roman" w:hAnsi="Times New Roman" w:cs="Times New Roman"/>
+          <w:b/>
+          <w:color w:val="000000" w:themeColor="text1"/>
+          <w:sz w:val="28"/>
+          <w:szCs w:val="28"/>
+        </w:rPr>
+      </w:pPr>
+    </w:p>
+    <w:p>
+      <w:pPr>
+        <w:pStyle w:val="ListParagraph"/>
+        <w:ind w:left="1080"/>
+        <w:rPr>
+          <w:rFonts w:ascii="Times New Roman" w:hAnsi="Times New Roman" w:cs="Times New Roman"/>
+          <w:b/>
+          <w:color w:val="000000" w:themeColor="text1"/>
+          <w:sz w:val="28"/>
+          <w:szCs w:val="28"/>
+        </w:rPr>
+      </w:pPr>
+    </w:p>
+    <w:p>
+      <w:pPr>
+        <w:pStyle w:val="ListParagraph"/>
+        <w:ind w:left="1080"/>
+        <w:rPr>
+          <w:rFonts w:ascii="Times New Roman" w:hAnsi="Times New Roman" w:cs="Times New Roman"/>
+          <w:b/>
+          <w:color w:val="000000" w:themeColor="text1"/>
+          <w:sz w:val="28"/>
+          <w:szCs w:val="28"/>
+        </w:rPr>
+      </w:pPr>
+    </w:p>
+    <w:p>
+      <w:pPr>
+        <w:pStyle w:val="ListParagraph"/>
+        <w:ind w:left="1080"/>
+        <w:rPr>
+          <w:rFonts w:ascii="Times New Roman" w:hAnsi="Times New Roman" w:cs="Times New Roman"/>
+          <w:b/>
+          <w:color w:val="000000" w:themeColor="text1"/>
+          <w:sz w:val="28"/>
+          <w:szCs w:val="28"/>
+        </w:rPr>
+      </w:pPr>
+    </w:p>
+    <w:p>
+      <w:pPr>
+        <w:pStyle w:val="ListParagraph"/>
+        <w:ind w:left="1080"/>
+        <w:rPr>
+          <w:rFonts w:ascii="Times New Roman" w:hAnsi="Times New Roman" w:cs="Times New Roman"/>
+          <w:b/>
+          <w:color w:val="000000" w:themeColor="text1"/>
+          <w:sz w:val="28"/>
+          <w:szCs w:val="28"/>
+        </w:rPr>
+      </w:pPr>
+    </w:p>
+    <w:p>
+      <w:pPr>
+        <w:pStyle w:val="ListParagraph"/>
+        <w:ind w:left="1080"/>
+        <w:rPr>
+          <w:rFonts w:ascii="Times New Roman" w:hAnsi="Times New Roman" w:cs="Times New Roman"/>
+          <w:b/>
+          <w:color w:val="000000" w:themeColor="text1"/>
+          <w:sz w:val="28"/>
+          <w:szCs w:val="28"/>
+        </w:rPr>
+      </w:pPr>
+    </w:p>
+    <w:p>
+      <w:pPr>
+        <w:pStyle w:val="ListParagraph"/>
+        <w:ind w:left="1080"/>
+        <w:rPr>
+          <w:rFonts w:ascii="Times New Roman" w:hAnsi="Times New Roman" w:cs="Times New Roman"/>
+          <w:b/>
+          <w:color w:val="000000" w:themeColor="text1"/>
+          <w:sz w:val="28"/>
+          <w:szCs w:val="28"/>
+        </w:rPr>
+      </w:pPr>
+    </w:p>
+    <w:p>
+      <w:pPr>
+        <w:pStyle w:val="ListParagraph"/>
+        <w:ind w:left="1080"/>
+        <w:rPr>
+          <w:rFonts w:ascii="Times New Roman" w:hAnsi="Times New Roman" w:cs="Times New Roman"/>
+          <w:b/>
+          <w:color w:val="000000" w:themeColor="text1"/>
+          <w:sz w:val="28"/>
+          <w:szCs w:val="28"/>
+        </w:rPr>
+      </w:pPr>
+    </w:p>
+    <w:p>
+      <w:pPr>
+        <w:pStyle w:val="ListParagraph"/>
+        <w:ind w:left="1080"/>
+        <w:rPr>
+          <w:rFonts w:ascii="Times New Roman" w:hAnsi="Times New Roman" w:cs="Times New Roman"/>
+          <w:b/>
+          <w:color w:val="000000" w:themeColor="text1"/>
+          <w:sz w:val="28"/>
+          <w:szCs w:val="28"/>
+        </w:rPr>
+      </w:pPr>
+    </w:p>
+    <w:p>
+      <w:pPr>
+        <w:pStyle w:val="ListParagraph"/>
+        <w:ind w:left="1080"/>
+        <w:rPr>
+          <w:rFonts w:ascii="Times New Roman" w:hAnsi="Times New Roman" w:cs="Times New Roman"/>
+          <w:b/>
+          <w:color w:val="000000" w:themeColor="text1"/>
+          <w:sz w:val="28"/>
+          <w:szCs w:val="28"/>
+        </w:rPr>
+      </w:pPr>
+    </w:p>
     <w:p>
       <w:pPr>
         <w:pStyle w:val="ListParagraph"/>
@@ -8346,7 +9516,25 @@
                 <w:sz w:val="20"/>
                 <w:szCs w:val="20"/>
               </w:rPr>
-              <w:t>Id of medical record.</w:t>
+              <w:t xml:space="preserve">Id of </w:t>
+            </w:r>
+            <w:r>
+              <w:rPr>
+                <w:rFonts w:ascii="Times New Roman" w:hAnsi="Times New Roman" w:cs="Times New Roman"/>
+                <w:color w:val="000000" w:themeColor="text1"/>
+                <w:sz w:val="20"/>
+                <w:szCs w:val="20"/>
+              </w:rPr>
+              <w:t>prescription</w:t>
+            </w:r>
+            <w:r>
+              <w:rPr>
+                <w:rFonts w:ascii="Times New Roman" w:hAnsi="Times New Roman" w:cs="Times New Roman"/>
+                <w:color w:val="000000" w:themeColor="text1"/>
+                <w:sz w:val="20"/>
+                <w:szCs w:val="20"/>
+              </w:rPr>
+              <w:t>.</w:t>
             </w:r>
           </w:p>
         </w:tc>
@@ -9875,6 +11063,99 @@
                 <w:szCs w:val="20"/>
               </w:rPr>
               <w:t>Note max length: 128</w:t>
+            </w:r>
+          </w:p>
+        </w:tc>
+      </w:tr>
+      <w:tr>
+        <w:tc>
+          <w:tcPr>
+            <w:tcW w:w="1467" w:type="dxa"/>
+            <w:shd w:val="clear" w:color="auto" w:fill="FFFF00"/>
+            <w:vAlign w:val="center"/>
+          </w:tcPr>
+          <w:p>
+            <w:pPr>
+              <w:pStyle w:val="ListParagraph"/>
+              <w:ind w:left="0"/>
+              <w:jc w:val="center"/>
+              <w:rPr>
+                <w:rFonts w:ascii="Times New Roman" w:hAnsi="Times New Roman" w:cs="Times New Roman"/>
+                <w:color w:val="000000" w:themeColor="text1"/>
+                <w:sz w:val="20"/>
+                <w:szCs w:val="20"/>
+              </w:rPr>
+            </w:pPr>
+            <w:r>
+              <w:rPr>
+                <w:rFonts w:ascii="Times New Roman" w:hAnsi="Times New Roman" w:cs="Times New Roman"/>
+                <w:color w:val="000000" w:themeColor="text1"/>
+                <w:sz w:val="20"/>
+                <w:szCs w:val="20"/>
+              </w:rPr>
+              <w:t>Use case</w:t>
+            </w:r>
+          </w:p>
+        </w:tc>
+        <w:tc>
+          <w:tcPr>
+            <w:tcW w:w="9448" w:type="dxa"/>
+            <w:gridSpan w:val="4"/>
+            <w:shd w:val="clear" w:color="auto" w:fill="FFFF00"/>
+            <w:vAlign w:val="center"/>
+          </w:tcPr>
+          <w:p>
+            <w:pPr>
+              <w:pStyle w:val="ListParagraph"/>
+              <w:numPr>
+                <w:ilvl w:val="0"/>
+                <w:numId w:val="4"/>
+              </w:numPr>
+              <w:autoSpaceDE w:val="0"/>
+              <w:autoSpaceDN w:val="0"/>
+              <w:adjustRightInd w:val="0"/>
+              <w:rPr>
+                <w:rFonts w:ascii="Consolas" w:hAnsi="Consolas" w:cs="Consolas"/>
+                <w:color w:val="000000"/>
+                <w:sz w:val="19"/>
+                <w:szCs w:val="19"/>
+              </w:rPr>
+            </w:pPr>
+            <w:r>
+              <w:rPr>
+                <w:rFonts w:ascii="Consolas" w:hAnsi="Consolas" w:cs="Consolas"/>
+                <w:color w:val="000000"/>
+                <w:sz w:val="19"/>
+                <w:szCs w:val="19"/>
+              </w:rPr>
+              <w:t>Doctor who created the prescription can edit the prescription.</w:t>
+            </w:r>
+          </w:p>
+          <w:p>
+            <w:pPr>
+              <w:pStyle w:val="ListParagraph"/>
+              <w:numPr>
+                <w:ilvl w:val="0"/>
+                <w:numId w:val="4"/>
+              </w:numPr>
+              <w:autoSpaceDE w:val="0"/>
+              <w:autoSpaceDN w:val="0"/>
+              <w:adjustRightInd w:val="0"/>
+              <w:rPr>
+                <w:rFonts w:ascii="Consolas" w:hAnsi="Consolas" w:cs="Consolas"/>
+                <w:color w:val="000000"/>
+                <w:sz w:val="19"/>
+                <w:szCs w:val="19"/>
+              </w:rPr>
+            </w:pPr>
+            <w:r>
+              <w:rPr>
+                <w:rFonts w:ascii="Consolas" w:hAnsi="Consolas" w:cs="Consolas"/>
+                <w:color w:val="000000"/>
+                <w:sz w:val="19"/>
+                <w:szCs w:val="19"/>
+              </w:rPr>
+              <w:t xml:space="preserve">Patient who is the owner of prescription can edit the prescription. </w:t>
             </w:r>
           </w:p>
         </w:tc>
@@ -10159,6 +11440,7 @@
                 <w:szCs w:val="19"/>
                 <w:highlight w:val="white"/>
               </w:rPr>
+              <w:lastRenderedPageBreak/>
               <w:t xml:space="preserve">    </w:t>
             </w:r>
             <w:r>
@@ -10267,7 +11549,6 @@
                 <w:szCs w:val="19"/>
                 <w:highlight w:val="white"/>
               </w:rPr>
-              <w:lastRenderedPageBreak/>
               <w:t xml:space="preserve">    </w:t>
             </w:r>
             <w:r>
@@ -12249,6 +13530,2388 @@
         </w:tc>
       </w:tr>
     </w:tbl>
+    <w:p>
+      <w:pPr>
+        <w:pStyle w:val="ListParagraph"/>
+        <w:numPr>
+          <w:ilvl w:val="0"/>
+          <w:numId w:val="2"/>
+        </w:numPr>
+        <w:rPr>
+          <w:rFonts w:ascii="Times New Roman" w:hAnsi="Times New Roman" w:cs="Times New Roman"/>
+          <w:b/>
+          <w:color w:val="000000" w:themeColor="text1"/>
+          <w:sz w:val="28"/>
+          <w:szCs w:val="28"/>
+        </w:rPr>
+      </w:pPr>
+      <w:r>
+        <w:rPr>
+          <w:rFonts w:ascii="Times New Roman" w:hAnsi="Times New Roman" w:cs="Times New Roman"/>
+          <w:b/>
+          <w:color w:val="000000" w:themeColor="text1"/>
+          <w:sz w:val="28"/>
+          <w:szCs w:val="28"/>
+        </w:rPr>
+        <w:lastRenderedPageBreak/>
+        <w:t>Delete</w:t>
+      </w:r>
+    </w:p>
+    <w:p>
+      <w:pPr>
+        <w:pStyle w:val="ListParagraph"/>
+        <w:numPr>
+          <w:ilvl w:val="1"/>
+          <w:numId w:val="3"/>
+        </w:numPr>
+        <w:rPr>
+          <w:rFonts w:ascii="Times New Roman" w:hAnsi="Times New Roman" w:cs="Times New Roman"/>
+          <w:color w:val="000000" w:themeColor="text1"/>
+          <w:sz w:val="28"/>
+          <w:szCs w:val="28"/>
+        </w:rPr>
+      </w:pPr>
+      <w:r>
+        <w:rPr>
+          <w:rFonts w:ascii="Times New Roman" w:hAnsi="Times New Roman" w:cs="Times New Roman"/>
+          <w:color w:val="000000" w:themeColor="text1"/>
+          <w:sz w:val="20"/>
+          <w:szCs w:val="20"/>
+        </w:rPr>
+        <w:t>Request</w:t>
+      </w:r>
+    </w:p>
+    <w:tbl>
+      <w:tblPr>
+        <w:tblW w:w="10915" w:type="dxa"/>
+        <w:tblInd w:w="-572" w:type="dxa"/>
+        <w:tblBorders>
+          <w:top w:val="single" w:sz="4" w:space="0" w:color="auto"/>
+          <w:left w:val="single" w:sz="4" w:space="0" w:color="auto"/>
+          <w:bottom w:val="single" w:sz="4" w:space="0" w:color="auto"/>
+          <w:right w:val="single" w:sz="4" w:space="0" w:color="auto"/>
+          <w:insideH w:val="single" w:sz="4" w:space="0" w:color="auto"/>
+          <w:insideV w:val="single" w:sz="4" w:space="0" w:color="auto"/>
+        </w:tblBorders>
+        <w:tblLayout w:type="fixed"/>
+        <w:tblLook w:val="04A0" w:firstRow="1" w:lastRow="0" w:firstColumn="1" w:lastColumn="0" w:noHBand="0" w:noVBand="1"/>
+      </w:tblPr>
+      <w:tblGrid>
+        <w:gridCol w:w="1467"/>
+        <w:gridCol w:w="2444"/>
+        <w:gridCol w:w="1056"/>
+        <w:gridCol w:w="5948"/>
+      </w:tblGrid>
+      <w:tr>
+        <w:tc>
+          <w:tcPr>
+            <w:tcW w:w="1467" w:type="dxa"/>
+            <w:shd w:val="clear" w:color="auto" w:fill="9CC2E5"/>
+          </w:tcPr>
+          <w:p>
+            <w:pPr>
+              <w:jc w:val="center"/>
+              <w:rPr>
+                <w:rFonts w:ascii="Times New Roman" w:hAnsi="Times New Roman" w:cs="Times New Roman"/>
+                <w:b/>
+                <w:color w:val="000000" w:themeColor="text1"/>
+                <w:sz w:val="20"/>
+                <w:szCs w:val="20"/>
+              </w:rPr>
+            </w:pPr>
+            <w:r>
+              <w:rPr>
+                <w:rFonts w:ascii="Times New Roman" w:hAnsi="Times New Roman" w:cs="Times New Roman"/>
+                <w:b/>
+                <w:color w:val="000000" w:themeColor="text1"/>
+                <w:sz w:val="20"/>
+                <w:szCs w:val="20"/>
+              </w:rPr>
+              <w:t>Method</w:t>
+            </w:r>
+          </w:p>
+        </w:tc>
+        <w:tc>
+          <w:tcPr>
+            <w:tcW w:w="9448" w:type="dxa"/>
+            <w:gridSpan w:val="3"/>
+            <w:shd w:val="clear" w:color="auto" w:fill="9CC2E5"/>
+          </w:tcPr>
+          <w:p>
+            <w:pPr>
+              <w:pStyle w:val="ListParagraph"/>
+              <w:ind w:left="0"/>
+              <w:jc w:val="center"/>
+              <w:rPr>
+                <w:rFonts w:ascii="Times New Roman" w:hAnsi="Times New Roman" w:cs="Times New Roman"/>
+                <w:b/>
+                <w:color w:val="000000" w:themeColor="text1"/>
+                <w:sz w:val="20"/>
+                <w:szCs w:val="20"/>
+              </w:rPr>
+            </w:pPr>
+            <w:r>
+              <w:rPr>
+                <w:rFonts w:ascii="Times New Roman" w:hAnsi="Times New Roman" w:cs="Times New Roman"/>
+                <w:b/>
+                <w:color w:val="000000" w:themeColor="text1"/>
+                <w:sz w:val="20"/>
+                <w:szCs w:val="20"/>
+              </w:rPr>
+              <w:t>Url</w:t>
+            </w:r>
+          </w:p>
+        </w:tc>
+      </w:tr>
+      <w:tr>
+        <w:tc>
+          <w:tcPr>
+            <w:tcW w:w="1467" w:type="dxa"/>
+            <w:shd w:val="clear" w:color="auto" w:fill="auto"/>
+          </w:tcPr>
+          <w:p>
+            <w:pPr>
+              <w:pStyle w:val="ListParagraph"/>
+              <w:ind w:left="0"/>
+              <w:jc w:val="center"/>
+              <w:rPr>
+                <w:rFonts w:ascii="Times New Roman" w:hAnsi="Times New Roman" w:cs="Times New Roman"/>
+                <w:b/>
+                <w:color w:val="000000" w:themeColor="text1"/>
+                <w:sz w:val="20"/>
+                <w:szCs w:val="20"/>
+              </w:rPr>
+            </w:pPr>
+            <w:r>
+              <w:rPr>
+                <w:rFonts w:ascii="Times New Roman" w:hAnsi="Times New Roman" w:cs="Times New Roman"/>
+                <w:b/>
+                <w:color w:val="000000" w:themeColor="text1"/>
+                <w:sz w:val="20"/>
+                <w:szCs w:val="20"/>
+              </w:rPr>
+              <w:t>DELETE</w:t>
+            </w:r>
+          </w:p>
+        </w:tc>
+        <w:tc>
+          <w:tcPr>
+            <w:tcW w:w="9448" w:type="dxa"/>
+            <w:gridSpan w:val="3"/>
+            <w:shd w:val="clear" w:color="auto" w:fill="auto"/>
+          </w:tcPr>
+          <w:p>
+            <w:pPr>
+              <w:pStyle w:val="ListParagraph"/>
+              <w:ind w:left="0"/>
+              <w:rPr>
+                <w:rFonts w:ascii="Times New Roman" w:hAnsi="Times New Roman" w:cs="Times New Roman"/>
+                <w:color w:val="000000" w:themeColor="text1"/>
+                <w:sz w:val="20"/>
+                <w:szCs w:val="20"/>
+              </w:rPr>
+            </w:pPr>
+            <w:r>
+              <w:rPr>
+                <w:rFonts w:ascii="Consolas" w:hAnsi="Consolas" w:cs="Consolas"/>
+                <w:color w:val="A31515"/>
+                <w:sz w:val="19"/>
+                <w:szCs w:val="19"/>
+                <w:highlight w:val="white"/>
+                <w:lang w:val="vi-VN"/>
+              </w:rPr>
+              <w:t>api/medical/</w:t>
+            </w:r>
+            <w:r>
+              <w:rPr>
+                <w:rFonts w:ascii="Consolas" w:hAnsi="Consolas" w:cs="Consolas"/>
+                <w:color w:val="A31515"/>
+                <w:sz w:val="19"/>
+                <w:szCs w:val="19"/>
+              </w:rPr>
+              <w:t>prescription</w:t>
+            </w:r>
+          </w:p>
+        </w:tc>
+      </w:tr>
+      <w:tr>
+        <w:tc>
+          <w:tcPr>
+            <w:tcW w:w="1467" w:type="dxa"/>
+            <w:shd w:val="clear" w:color="auto" w:fill="9CC2E5"/>
+          </w:tcPr>
+          <w:p>
+            <w:pPr>
+              <w:pStyle w:val="ListParagraph"/>
+              <w:ind w:left="0"/>
+              <w:jc w:val="center"/>
+              <w:rPr>
+                <w:rFonts w:ascii="Times New Roman" w:hAnsi="Times New Roman" w:cs="Times New Roman"/>
+                <w:color w:val="000000" w:themeColor="text1"/>
+                <w:sz w:val="20"/>
+                <w:szCs w:val="20"/>
+              </w:rPr>
+            </w:pPr>
+            <w:r>
+              <w:rPr>
+                <w:rFonts w:ascii="Times New Roman" w:hAnsi="Times New Roman" w:cs="Times New Roman"/>
+                <w:color w:val="000000" w:themeColor="text1"/>
+                <w:sz w:val="20"/>
+                <w:szCs w:val="20"/>
+              </w:rPr>
+              <w:t>Type</w:t>
+            </w:r>
+          </w:p>
+        </w:tc>
+        <w:tc>
+          <w:tcPr>
+            <w:tcW w:w="2444" w:type="dxa"/>
+            <w:shd w:val="clear" w:color="auto" w:fill="9CC2E5"/>
+          </w:tcPr>
+          <w:p>
+            <w:pPr>
+              <w:pStyle w:val="ListParagraph"/>
+              <w:ind w:left="0"/>
+              <w:jc w:val="center"/>
+              <w:rPr>
+                <w:rFonts w:ascii="Times New Roman" w:hAnsi="Times New Roman" w:cs="Times New Roman"/>
+                <w:color w:val="000000" w:themeColor="text1"/>
+                <w:sz w:val="20"/>
+                <w:szCs w:val="20"/>
+              </w:rPr>
+            </w:pPr>
+            <w:r>
+              <w:rPr>
+                <w:rFonts w:ascii="Times New Roman" w:hAnsi="Times New Roman" w:cs="Times New Roman"/>
+                <w:color w:val="000000" w:themeColor="text1"/>
+                <w:sz w:val="20"/>
+                <w:szCs w:val="20"/>
+              </w:rPr>
+              <w:t>Params</w:t>
+            </w:r>
+          </w:p>
+        </w:tc>
+        <w:tc>
+          <w:tcPr>
+            <w:tcW w:w="1056" w:type="dxa"/>
+            <w:shd w:val="clear" w:color="auto" w:fill="9CC2E5"/>
+          </w:tcPr>
+          <w:p>
+            <w:pPr>
+              <w:pStyle w:val="ListParagraph"/>
+              <w:ind w:left="0"/>
+              <w:jc w:val="center"/>
+              <w:rPr>
+                <w:rFonts w:ascii="Times New Roman" w:hAnsi="Times New Roman" w:cs="Times New Roman"/>
+                <w:color w:val="000000" w:themeColor="text1"/>
+                <w:sz w:val="20"/>
+                <w:szCs w:val="20"/>
+              </w:rPr>
+            </w:pPr>
+            <w:r>
+              <w:rPr>
+                <w:rFonts w:ascii="Times New Roman" w:hAnsi="Times New Roman" w:cs="Times New Roman"/>
+                <w:color w:val="000000" w:themeColor="text1"/>
+                <w:sz w:val="20"/>
+                <w:szCs w:val="20"/>
+              </w:rPr>
+              <w:t>Values</w:t>
+            </w:r>
+          </w:p>
+        </w:tc>
+        <w:tc>
+          <w:tcPr>
+            <w:tcW w:w="5948" w:type="dxa"/>
+            <w:shd w:val="clear" w:color="auto" w:fill="9CC2E5"/>
+          </w:tcPr>
+          <w:p>
+            <w:pPr>
+              <w:pStyle w:val="ListParagraph"/>
+              <w:ind w:left="0"/>
+              <w:jc w:val="center"/>
+              <w:rPr>
+                <w:rFonts w:ascii="Times New Roman" w:hAnsi="Times New Roman" w:cs="Times New Roman"/>
+                <w:color w:val="000000" w:themeColor="text1"/>
+                <w:sz w:val="20"/>
+                <w:szCs w:val="20"/>
+              </w:rPr>
+            </w:pPr>
+            <w:r>
+              <w:rPr>
+                <w:rFonts w:ascii="Times New Roman" w:hAnsi="Times New Roman" w:cs="Times New Roman"/>
+                <w:color w:val="000000" w:themeColor="text1"/>
+                <w:sz w:val="20"/>
+                <w:szCs w:val="20"/>
+              </w:rPr>
+              <w:t>Description</w:t>
+            </w:r>
+          </w:p>
+        </w:tc>
+      </w:tr>
+      <w:tr>
+        <w:tc>
+          <w:tcPr>
+            <w:tcW w:w="1467" w:type="dxa"/>
+            <w:shd w:val="clear" w:color="auto" w:fill="auto"/>
+            <w:vAlign w:val="center"/>
+          </w:tcPr>
+          <w:p>
+            <w:pPr>
+              <w:pStyle w:val="ListParagraph"/>
+              <w:ind w:left="0"/>
+              <w:jc w:val="center"/>
+              <w:rPr>
+                <w:rFonts w:ascii="Times New Roman" w:hAnsi="Times New Roman" w:cs="Times New Roman"/>
+                <w:color w:val="000000" w:themeColor="text1"/>
+                <w:sz w:val="20"/>
+                <w:szCs w:val="20"/>
+              </w:rPr>
+            </w:pPr>
+            <w:r>
+              <w:rPr>
+                <w:rFonts w:ascii="Times New Roman" w:hAnsi="Times New Roman" w:cs="Times New Roman"/>
+                <w:color w:val="000000" w:themeColor="text1"/>
+                <w:sz w:val="20"/>
+                <w:szCs w:val="20"/>
+              </w:rPr>
+              <w:t>HEADER</w:t>
+            </w:r>
+          </w:p>
+        </w:tc>
+        <w:tc>
+          <w:tcPr>
+            <w:tcW w:w="2444" w:type="dxa"/>
+            <w:shd w:val="clear" w:color="auto" w:fill="auto"/>
+            <w:vAlign w:val="center"/>
+          </w:tcPr>
+          <w:p>
+            <w:pPr>
+              <w:pStyle w:val="ListParagraph"/>
+              <w:ind w:left="0"/>
+              <w:rPr>
+                <w:rFonts w:ascii="Times New Roman" w:hAnsi="Times New Roman" w:cs="Times New Roman"/>
+                <w:b/>
+                <w:color w:val="000000" w:themeColor="text1"/>
+                <w:sz w:val="20"/>
+                <w:szCs w:val="20"/>
+              </w:rPr>
+            </w:pPr>
+            <w:r>
+              <w:rPr>
+                <w:rFonts w:ascii="Times New Roman" w:hAnsi="Times New Roman" w:cs="Times New Roman"/>
+                <w:b/>
+                <w:color w:val="000000" w:themeColor="text1"/>
+                <w:sz w:val="20"/>
+                <w:szCs w:val="20"/>
+              </w:rPr>
+              <w:t>Email</w:t>
+            </w:r>
+          </w:p>
+        </w:tc>
+        <w:tc>
+          <w:tcPr>
+            <w:tcW w:w="1056" w:type="dxa"/>
+            <w:shd w:val="clear" w:color="auto" w:fill="auto"/>
+            <w:vAlign w:val="center"/>
+          </w:tcPr>
+          <w:p>
+            <w:pPr>
+              <w:pStyle w:val="ListParagraph"/>
+              <w:ind w:left="0"/>
+              <w:jc w:val="center"/>
+              <w:rPr>
+                <w:rFonts w:ascii="Times New Roman" w:hAnsi="Times New Roman" w:cs="Times New Roman"/>
+                <w:color w:val="000000" w:themeColor="text1"/>
+                <w:sz w:val="20"/>
+                <w:szCs w:val="20"/>
+              </w:rPr>
+            </w:pPr>
+            <w:r>
+              <w:rPr>
+                <w:rFonts w:ascii="Times New Roman" w:hAnsi="Times New Roman" w:cs="Times New Roman"/>
+                <w:color w:val="000000" w:themeColor="text1"/>
+                <w:sz w:val="20"/>
+                <w:szCs w:val="20"/>
+              </w:rPr>
+              <w:t>string</w:t>
+            </w:r>
+          </w:p>
+        </w:tc>
+        <w:tc>
+          <w:tcPr>
+            <w:tcW w:w="5948" w:type="dxa"/>
+            <w:shd w:val="clear" w:color="auto" w:fill="auto"/>
+          </w:tcPr>
+          <w:p>
+            <w:pPr>
+              <w:rPr>
+                <w:rFonts w:ascii="Times New Roman" w:hAnsi="Times New Roman" w:cs="Times New Roman"/>
+                <w:color w:val="000000" w:themeColor="text1"/>
+                <w:sz w:val="20"/>
+                <w:szCs w:val="20"/>
+              </w:rPr>
+            </w:pPr>
+            <w:r>
+              <w:rPr>
+                <w:rFonts w:ascii="Times New Roman" w:hAnsi="Times New Roman" w:cs="Times New Roman"/>
+                <w:color w:val="000000" w:themeColor="text1"/>
+                <w:sz w:val="20"/>
+                <w:szCs w:val="20"/>
+              </w:rPr>
+              <w:t>Email which is used for accessing server api.</w:t>
+            </w:r>
+          </w:p>
+        </w:tc>
+      </w:tr>
+      <w:tr>
+        <w:tc>
+          <w:tcPr>
+            <w:tcW w:w="1467" w:type="dxa"/>
+            <w:shd w:val="clear" w:color="auto" w:fill="auto"/>
+            <w:vAlign w:val="center"/>
+          </w:tcPr>
+          <w:p>
+            <w:pPr>
+              <w:pStyle w:val="ListParagraph"/>
+              <w:ind w:left="0"/>
+              <w:jc w:val="center"/>
+              <w:rPr>
+                <w:rFonts w:ascii="Times New Roman" w:hAnsi="Times New Roman" w:cs="Times New Roman"/>
+                <w:color w:val="000000" w:themeColor="text1"/>
+                <w:sz w:val="20"/>
+                <w:szCs w:val="20"/>
+              </w:rPr>
+            </w:pPr>
+            <w:r>
+              <w:rPr>
+                <w:rFonts w:ascii="Times New Roman" w:hAnsi="Times New Roman" w:cs="Times New Roman"/>
+                <w:color w:val="000000" w:themeColor="text1"/>
+                <w:sz w:val="20"/>
+                <w:szCs w:val="20"/>
+              </w:rPr>
+              <w:t>HEADER</w:t>
+            </w:r>
+          </w:p>
+        </w:tc>
+        <w:tc>
+          <w:tcPr>
+            <w:tcW w:w="2444" w:type="dxa"/>
+            <w:shd w:val="clear" w:color="auto" w:fill="auto"/>
+            <w:vAlign w:val="center"/>
+          </w:tcPr>
+          <w:p>
+            <w:pPr>
+              <w:pStyle w:val="ListParagraph"/>
+              <w:ind w:left="0"/>
+              <w:rPr>
+                <w:rFonts w:ascii="Times New Roman" w:hAnsi="Times New Roman" w:cs="Times New Roman"/>
+                <w:b/>
+                <w:color w:val="000000" w:themeColor="text1"/>
+                <w:sz w:val="20"/>
+                <w:szCs w:val="20"/>
+              </w:rPr>
+            </w:pPr>
+            <w:r>
+              <w:rPr>
+                <w:rFonts w:ascii="Times New Roman" w:hAnsi="Times New Roman" w:cs="Times New Roman"/>
+                <w:b/>
+                <w:color w:val="000000" w:themeColor="text1"/>
+                <w:sz w:val="20"/>
+                <w:szCs w:val="20"/>
+              </w:rPr>
+              <w:t>Password</w:t>
+            </w:r>
+          </w:p>
+        </w:tc>
+        <w:tc>
+          <w:tcPr>
+            <w:tcW w:w="1056" w:type="dxa"/>
+            <w:shd w:val="clear" w:color="auto" w:fill="auto"/>
+            <w:vAlign w:val="center"/>
+          </w:tcPr>
+          <w:p>
+            <w:pPr>
+              <w:pStyle w:val="ListParagraph"/>
+              <w:ind w:left="0"/>
+              <w:jc w:val="center"/>
+              <w:rPr>
+                <w:rFonts w:ascii="Times New Roman" w:hAnsi="Times New Roman" w:cs="Times New Roman"/>
+                <w:color w:val="000000" w:themeColor="text1"/>
+                <w:sz w:val="20"/>
+                <w:szCs w:val="20"/>
+              </w:rPr>
+            </w:pPr>
+            <w:r>
+              <w:rPr>
+                <w:rFonts w:ascii="Times New Roman" w:hAnsi="Times New Roman" w:cs="Times New Roman"/>
+                <w:color w:val="000000" w:themeColor="text1"/>
+                <w:sz w:val="20"/>
+                <w:szCs w:val="20"/>
+              </w:rPr>
+              <w:t>string</w:t>
+            </w:r>
+          </w:p>
+        </w:tc>
+        <w:tc>
+          <w:tcPr>
+            <w:tcW w:w="5948" w:type="dxa"/>
+            <w:shd w:val="clear" w:color="auto" w:fill="auto"/>
+          </w:tcPr>
+          <w:p>
+            <w:pPr>
+              <w:rPr>
+                <w:rFonts w:ascii="Times New Roman" w:hAnsi="Times New Roman" w:cs="Times New Roman"/>
+                <w:color w:val="000000" w:themeColor="text1"/>
+                <w:sz w:val="20"/>
+                <w:szCs w:val="20"/>
+              </w:rPr>
+            </w:pPr>
+            <w:r>
+              <w:rPr>
+                <w:rFonts w:ascii="Times New Roman" w:hAnsi="Times New Roman" w:cs="Times New Roman"/>
+                <w:color w:val="000000" w:themeColor="text1"/>
+                <w:sz w:val="20"/>
+                <w:szCs w:val="20"/>
+              </w:rPr>
+              <w:t>Password of email</w:t>
+            </w:r>
+          </w:p>
+        </w:tc>
+      </w:tr>
+      <w:tr>
+        <w:tc>
+          <w:tcPr>
+            <w:tcW w:w="1467" w:type="dxa"/>
+            <w:shd w:val="clear" w:color="auto" w:fill="auto"/>
+            <w:vAlign w:val="center"/>
+          </w:tcPr>
+          <w:p>
+            <w:pPr>
+              <w:pStyle w:val="ListParagraph"/>
+              <w:ind w:left="0"/>
+              <w:jc w:val="center"/>
+              <w:rPr>
+                <w:rFonts w:ascii="Times New Roman" w:hAnsi="Times New Roman" w:cs="Times New Roman"/>
+                <w:color w:val="000000" w:themeColor="text1"/>
+                <w:sz w:val="20"/>
+                <w:szCs w:val="20"/>
+              </w:rPr>
+            </w:pPr>
+            <w:r>
+              <w:rPr>
+                <w:rFonts w:ascii="Times New Roman" w:hAnsi="Times New Roman" w:cs="Times New Roman"/>
+                <w:color w:val="000000" w:themeColor="text1"/>
+                <w:sz w:val="20"/>
+                <w:szCs w:val="20"/>
+              </w:rPr>
+              <w:t>HEADER</w:t>
+            </w:r>
+          </w:p>
+        </w:tc>
+        <w:tc>
+          <w:tcPr>
+            <w:tcW w:w="2444" w:type="dxa"/>
+            <w:shd w:val="clear" w:color="auto" w:fill="auto"/>
+            <w:vAlign w:val="center"/>
+          </w:tcPr>
+          <w:p>
+            <w:pPr>
+              <w:pStyle w:val="ListParagraph"/>
+              <w:ind w:left="0"/>
+              <w:rPr>
+                <w:rFonts w:ascii="Times New Roman" w:hAnsi="Times New Roman" w:cs="Times New Roman"/>
+                <w:b/>
+                <w:color w:val="000000" w:themeColor="text1"/>
+                <w:sz w:val="20"/>
+                <w:szCs w:val="20"/>
+              </w:rPr>
+            </w:pPr>
+            <w:r>
+              <w:rPr>
+                <w:rFonts w:ascii="Times New Roman" w:hAnsi="Times New Roman" w:cs="Times New Roman"/>
+                <w:b/>
+                <w:color w:val="000000" w:themeColor="text1"/>
+                <w:sz w:val="20"/>
+                <w:szCs w:val="20"/>
+              </w:rPr>
+              <w:t>Accept-Language</w:t>
+            </w:r>
+          </w:p>
+        </w:tc>
+        <w:tc>
+          <w:tcPr>
+            <w:tcW w:w="1056" w:type="dxa"/>
+            <w:shd w:val="clear" w:color="auto" w:fill="auto"/>
+            <w:vAlign w:val="center"/>
+          </w:tcPr>
+          <w:p>
+            <w:pPr>
+              <w:pStyle w:val="ListParagraph"/>
+              <w:ind w:left="0"/>
+              <w:jc w:val="center"/>
+              <w:rPr>
+                <w:rFonts w:ascii="Times New Roman" w:hAnsi="Times New Roman" w:cs="Times New Roman"/>
+                <w:color w:val="000000" w:themeColor="text1"/>
+                <w:sz w:val="20"/>
+                <w:szCs w:val="20"/>
+              </w:rPr>
+            </w:pPr>
+            <w:r>
+              <w:rPr>
+                <w:rFonts w:ascii="Times New Roman" w:hAnsi="Times New Roman" w:cs="Times New Roman"/>
+                <w:color w:val="000000" w:themeColor="text1"/>
+                <w:sz w:val="20"/>
+                <w:szCs w:val="20"/>
+              </w:rPr>
+              <w:t>string</w:t>
+            </w:r>
+          </w:p>
+        </w:tc>
+        <w:tc>
+          <w:tcPr>
+            <w:tcW w:w="5948" w:type="dxa"/>
+            <w:shd w:val="clear" w:color="auto" w:fill="auto"/>
+          </w:tcPr>
+          <w:p>
+            <w:pPr>
+              <w:rPr>
+                <w:rFonts w:ascii="Times New Roman" w:hAnsi="Times New Roman" w:cs="Times New Roman"/>
+                <w:color w:val="000000" w:themeColor="text1"/>
+                <w:sz w:val="20"/>
+                <w:szCs w:val="20"/>
+              </w:rPr>
+            </w:pPr>
+            <w:r>
+              <w:rPr>
+                <w:rFonts w:ascii="Times New Roman" w:hAnsi="Times New Roman" w:cs="Times New Roman"/>
+                <w:color w:val="000000" w:themeColor="text1"/>
+                <w:sz w:val="20"/>
+                <w:szCs w:val="20"/>
+              </w:rPr>
+              <w:t>Language which messages sent from server will be formatted.</w:t>
+            </w:r>
+          </w:p>
+          <w:p>
+            <w:pPr>
+              <w:pStyle w:val="ListParagraph"/>
+              <w:numPr>
+                <w:ilvl w:val="0"/>
+                <w:numId w:val="4"/>
+              </w:numPr>
+              <w:rPr>
+                <w:rFonts w:ascii="Times New Roman" w:hAnsi="Times New Roman" w:cs="Times New Roman"/>
+                <w:color w:val="000000" w:themeColor="text1"/>
+                <w:sz w:val="20"/>
+                <w:szCs w:val="20"/>
+              </w:rPr>
+            </w:pPr>
+            <w:r>
+              <w:rPr>
+                <w:rFonts w:ascii="Times New Roman" w:hAnsi="Times New Roman" w:cs="Times New Roman"/>
+                <w:color w:val="000000" w:themeColor="text1"/>
+                <w:sz w:val="20"/>
+                <w:szCs w:val="20"/>
+              </w:rPr>
+              <w:t xml:space="preserve">Default : </w:t>
+            </w:r>
+            <w:r>
+              <w:rPr>
+                <w:rFonts w:ascii="Times New Roman" w:hAnsi="Times New Roman" w:cs="Times New Roman"/>
+                <w:b/>
+                <w:color w:val="000000" w:themeColor="text1"/>
+                <w:sz w:val="20"/>
+                <w:szCs w:val="20"/>
+              </w:rPr>
+              <w:t>en-US</w:t>
+            </w:r>
+          </w:p>
+        </w:tc>
+      </w:tr>
+      <w:tr>
+        <w:tc>
+          <w:tcPr>
+            <w:tcW w:w="1467" w:type="dxa"/>
+            <w:shd w:val="clear" w:color="auto" w:fill="auto"/>
+            <w:vAlign w:val="center"/>
+          </w:tcPr>
+          <w:p>
+            <w:pPr>
+              <w:pStyle w:val="ListParagraph"/>
+              <w:ind w:left="0"/>
+              <w:jc w:val="center"/>
+              <w:rPr>
+                <w:rFonts w:ascii="Times New Roman" w:hAnsi="Times New Roman" w:cs="Times New Roman"/>
+                <w:color w:val="000000" w:themeColor="text1"/>
+                <w:sz w:val="20"/>
+                <w:szCs w:val="20"/>
+              </w:rPr>
+            </w:pPr>
+            <w:r>
+              <w:rPr>
+                <w:rFonts w:ascii="Times New Roman" w:hAnsi="Times New Roman" w:cs="Times New Roman"/>
+                <w:color w:val="000000" w:themeColor="text1"/>
+                <w:sz w:val="20"/>
+                <w:szCs w:val="20"/>
+              </w:rPr>
+              <w:t>URL</w:t>
+            </w:r>
+          </w:p>
+        </w:tc>
+        <w:tc>
+          <w:tcPr>
+            <w:tcW w:w="2444" w:type="dxa"/>
+            <w:shd w:val="clear" w:color="auto" w:fill="auto"/>
+            <w:vAlign w:val="center"/>
+          </w:tcPr>
+          <w:p>
+            <w:pPr>
+              <w:pStyle w:val="ListParagraph"/>
+              <w:ind w:left="0"/>
+              <w:rPr>
+                <w:rFonts w:ascii="Times New Roman" w:hAnsi="Times New Roman" w:cs="Times New Roman"/>
+                <w:b/>
+                <w:color w:val="000000" w:themeColor="text1"/>
+                <w:sz w:val="20"/>
+                <w:szCs w:val="20"/>
+              </w:rPr>
+            </w:pPr>
+            <w:r>
+              <w:rPr>
+                <w:rFonts w:ascii="Times New Roman" w:hAnsi="Times New Roman" w:cs="Times New Roman"/>
+                <w:b/>
+                <w:color w:val="000000" w:themeColor="text1"/>
+                <w:sz w:val="20"/>
+                <w:szCs w:val="20"/>
+              </w:rPr>
+              <w:t>Id</w:t>
+            </w:r>
+          </w:p>
+        </w:tc>
+        <w:tc>
+          <w:tcPr>
+            <w:tcW w:w="1056" w:type="dxa"/>
+            <w:shd w:val="clear" w:color="auto" w:fill="auto"/>
+            <w:vAlign w:val="center"/>
+          </w:tcPr>
+          <w:p>
+            <w:pPr>
+              <w:pStyle w:val="ListParagraph"/>
+              <w:ind w:left="0"/>
+              <w:jc w:val="center"/>
+              <w:rPr>
+                <w:rFonts w:ascii="Times New Roman" w:hAnsi="Times New Roman" w:cs="Times New Roman"/>
+                <w:color w:val="000000" w:themeColor="text1"/>
+                <w:sz w:val="20"/>
+                <w:szCs w:val="20"/>
+              </w:rPr>
+            </w:pPr>
+            <w:r>
+              <w:rPr>
+                <w:rFonts w:ascii="Times New Roman" w:hAnsi="Times New Roman" w:cs="Times New Roman"/>
+                <w:color w:val="000000" w:themeColor="text1"/>
+                <w:sz w:val="20"/>
+                <w:szCs w:val="20"/>
+              </w:rPr>
+              <w:t>int</w:t>
+            </w:r>
+          </w:p>
+        </w:tc>
+        <w:tc>
+          <w:tcPr>
+            <w:tcW w:w="5948" w:type="dxa"/>
+            <w:shd w:val="clear" w:color="auto" w:fill="auto"/>
+          </w:tcPr>
+          <w:p>
+            <w:pPr>
+              <w:rPr>
+                <w:rFonts w:ascii="Times New Roman" w:hAnsi="Times New Roman" w:cs="Times New Roman"/>
+                <w:color w:val="000000" w:themeColor="text1"/>
+                <w:sz w:val="20"/>
+                <w:szCs w:val="20"/>
+              </w:rPr>
+            </w:pPr>
+            <w:r>
+              <w:rPr>
+                <w:rFonts w:ascii="Times New Roman" w:hAnsi="Times New Roman" w:cs="Times New Roman"/>
+                <w:color w:val="000000" w:themeColor="text1"/>
+                <w:sz w:val="20"/>
+                <w:szCs w:val="20"/>
+              </w:rPr>
+              <w:t xml:space="preserve">Id of </w:t>
+            </w:r>
+            <w:r>
+              <w:rPr>
+                <w:rFonts w:ascii="Times New Roman" w:hAnsi="Times New Roman" w:cs="Times New Roman"/>
+                <w:color w:val="000000" w:themeColor="text1"/>
+                <w:sz w:val="20"/>
+                <w:szCs w:val="20"/>
+              </w:rPr>
+              <w:t>prescription</w:t>
+            </w:r>
+            <w:r>
+              <w:rPr>
+                <w:rFonts w:ascii="Times New Roman" w:hAnsi="Times New Roman" w:cs="Times New Roman"/>
+                <w:color w:val="000000" w:themeColor="text1"/>
+                <w:sz w:val="20"/>
+                <w:szCs w:val="20"/>
+              </w:rPr>
+              <w:t>.</w:t>
+            </w:r>
+          </w:p>
+        </w:tc>
+      </w:tr>
+      <w:tr>
+        <w:tc>
+          <w:tcPr>
+            <w:tcW w:w="10915" w:type="dxa"/>
+            <w:gridSpan w:val="4"/>
+            <w:shd w:val="clear" w:color="auto" w:fill="808080" w:themeFill="background1" w:themeFillShade="80"/>
+          </w:tcPr>
+          <w:p>
+            <w:pPr>
+              <w:pStyle w:val="ListParagraph"/>
+              <w:ind w:left="0"/>
+              <w:jc w:val="center"/>
+              <w:rPr>
+                <w:rFonts w:ascii="Times New Roman" w:hAnsi="Times New Roman" w:cs="Times New Roman"/>
+                <w:color w:val="000000" w:themeColor="text1"/>
+                <w:sz w:val="20"/>
+                <w:szCs w:val="20"/>
+              </w:rPr>
+            </w:pPr>
+          </w:p>
+        </w:tc>
+      </w:tr>
+      <w:tr>
+        <w:tc>
+          <w:tcPr>
+            <w:tcW w:w="1467" w:type="dxa"/>
+            <w:shd w:val="clear" w:color="auto" w:fill="92CDDC" w:themeFill="accent5" w:themeFillTint="99"/>
+            <w:vAlign w:val="center"/>
+          </w:tcPr>
+          <w:p>
+            <w:pPr>
+              <w:pStyle w:val="ListParagraph"/>
+              <w:ind w:left="0"/>
+              <w:jc w:val="center"/>
+              <w:rPr>
+                <w:rFonts w:ascii="Times New Roman" w:hAnsi="Times New Roman" w:cs="Times New Roman"/>
+                <w:color w:val="000000" w:themeColor="text1"/>
+                <w:sz w:val="20"/>
+                <w:szCs w:val="20"/>
+              </w:rPr>
+            </w:pPr>
+            <w:r>
+              <w:rPr>
+                <w:rFonts w:ascii="Times New Roman" w:hAnsi="Times New Roman" w:cs="Times New Roman"/>
+                <w:color w:val="000000" w:themeColor="text1"/>
+                <w:sz w:val="20"/>
+                <w:szCs w:val="20"/>
+              </w:rPr>
+              <w:t>Role</w:t>
+            </w:r>
+          </w:p>
+        </w:tc>
+        <w:tc>
+          <w:tcPr>
+            <w:tcW w:w="9448" w:type="dxa"/>
+            <w:gridSpan w:val="3"/>
+            <w:shd w:val="clear" w:color="auto" w:fill="92CDDC" w:themeFill="accent5" w:themeFillTint="99"/>
+            <w:vAlign w:val="center"/>
+          </w:tcPr>
+          <w:p>
+            <w:pPr>
+              <w:pStyle w:val="ListParagraph"/>
+              <w:numPr>
+                <w:ilvl w:val="0"/>
+                <w:numId w:val="4"/>
+              </w:numPr>
+              <w:rPr>
+                <w:rFonts w:ascii="Times New Roman" w:hAnsi="Times New Roman" w:cs="Times New Roman"/>
+                <w:color w:val="000000" w:themeColor="text1"/>
+                <w:sz w:val="20"/>
+                <w:szCs w:val="20"/>
+              </w:rPr>
+            </w:pPr>
+            <w:r>
+              <w:rPr>
+                <w:rFonts w:ascii="Times New Roman" w:hAnsi="Times New Roman" w:cs="Times New Roman"/>
+                <w:color w:val="000000" w:themeColor="text1"/>
+                <w:sz w:val="20"/>
+                <w:szCs w:val="20"/>
+              </w:rPr>
+              <w:t>Patient</w:t>
+            </w:r>
+          </w:p>
+          <w:p>
+            <w:pPr>
+              <w:pStyle w:val="ListParagraph"/>
+              <w:numPr>
+                <w:ilvl w:val="0"/>
+                <w:numId w:val="4"/>
+              </w:numPr>
+              <w:rPr>
+                <w:rFonts w:ascii="Times New Roman" w:hAnsi="Times New Roman" w:cs="Times New Roman"/>
+                <w:color w:val="000000" w:themeColor="text1"/>
+                <w:sz w:val="20"/>
+                <w:szCs w:val="20"/>
+              </w:rPr>
+            </w:pPr>
+            <w:r>
+              <w:rPr>
+                <w:rFonts w:ascii="Times New Roman" w:hAnsi="Times New Roman" w:cs="Times New Roman"/>
+                <w:color w:val="000000" w:themeColor="text1"/>
+                <w:sz w:val="20"/>
+                <w:szCs w:val="20"/>
+              </w:rPr>
+              <w:t>Doctor</w:t>
+            </w:r>
+          </w:p>
+        </w:tc>
+      </w:tr>
+      <w:tr>
+        <w:tc>
+          <w:tcPr>
+            <w:tcW w:w="1467" w:type="dxa"/>
+            <w:shd w:val="clear" w:color="auto" w:fill="FFFF00"/>
+            <w:vAlign w:val="center"/>
+          </w:tcPr>
+          <w:p>
+            <w:pPr>
+              <w:pStyle w:val="ListParagraph"/>
+              <w:ind w:left="0"/>
+              <w:jc w:val="center"/>
+              <w:rPr>
+                <w:rFonts w:ascii="Times New Roman" w:hAnsi="Times New Roman" w:cs="Times New Roman"/>
+                <w:color w:val="000000" w:themeColor="text1"/>
+                <w:sz w:val="20"/>
+                <w:szCs w:val="20"/>
+              </w:rPr>
+            </w:pPr>
+            <w:r>
+              <w:rPr>
+                <w:rFonts w:ascii="Times New Roman" w:hAnsi="Times New Roman" w:cs="Times New Roman"/>
+                <w:color w:val="000000" w:themeColor="text1"/>
+                <w:sz w:val="20"/>
+                <w:szCs w:val="20"/>
+              </w:rPr>
+              <w:t>Use case</w:t>
+            </w:r>
+          </w:p>
+        </w:tc>
+        <w:tc>
+          <w:tcPr>
+            <w:tcW w:w="9448" w:type="dxa"/>
+            <w:gridSpan w:val="3"/>
+            <w:shd w:val="clear" w:color="auto" w:fill="FFFF00"/>
+            <w:vAlign w:val="center"/>
+          </w:tcPr>
+          <w:p>
+            <w:pPr>
+              <w:pStyle w:val="ListParagraph"/>
+              <w:numPr>
+                <w:ilvl w:val="0"/>
+                <w:numId w:val="4"/>
+              </w:numPr>
+              <w:autoSpaceDE w:val="0"/>
+              <w:autoSpaceDN w:val="0"/>
+              <w:adjustRightInd w:val="0"/>
+              <w:rPr>
+                <w:rFonts w:ascii="Consolas" w:hAnsi="Consolas" w:cs="Consolas"/>
+                <w:color w:val="000000"/>
+                <w:sz w:val="19"/>
+                <w:szCs w:val="19"/>
+              </w:rPr>
+            </w:pPr>
+            <w:r>
+              <w:rPr>
+                <w:rFonts w:ascii="Consolas" w:hAnsi="Consolas" w:cs="Consolas"/>
+                <w:color w:val="000000"/>
+                <w:sz w:val="19"/>
+                <w:szCs w:val="19"/>
+              </w:rPr>
+              <w:t>Only the owner of prescription can delete the prescription.</w:t>
+            </w:r>
+            <w:r>
+              <w:rPr>
+                <w:rFonts w:ascii="Consolas" w:hAnsi="Consolas" w:cs="Consolas"/>
+                <w:color w:val="000000"/>
+                <w:sz w:val="19"/>
+                <w:szCs w:val="19"/>
+              </w:rPr>
+              <w:t xml:space="preserve"> </w:t>
+            </w:r>
+          </w:p>
+        </w:tc>
+      </w:tr>
+    </w:tbl>
+    <w:p>
+      <w:pPr>
+        <w:rPr>
+          <w:rFonts w:ascii="Times New Roman" w:hAnsi="Times New Roman" w:cs="Times New Roman"/>
+          <w:color w:val="000000" w:themeColor="text1"/>
+          <w:sz w:val="28"/>
+          <w:szCs w:val="28"/>
+        </w:rPr>
+      </w:pPr>
+    </w:p>
+    <w:p>
+      <w:pPr>
+        <w:pStyle w:val="ListParagraph"/>
+        <w:numPr>
+          <w:ilvl w:val="1"/>
+          <w:numId w:val="3"/>
+        </w:numPr>
+        <w:rPr>
+          <w:rFonts w:ascii="Times New Roman" w:hAnsi="Times New Roman" w:cs="Times New Roman"/>
+          <w:color w:val="000000" w:themeColor="text1"/>
+          <w:sz w:val="28"/>
+          <w:szCs w:val="28"/>
+        </w:rPr>
+      </w:pPr>
+      <w:r>
+        <w:rPr>
+          <w:rFonts w:ascii="Times New Roman" w:hAnsi="Times New Roman" w:cs="Times New Roman"/>
+          <w:color w:val="000000" w:themeColor="text1"/>
+          <w:sz w:val="20"/>
+          <w:szCs w:val="20"/>
+        </w:rPr>
+        <w:t>Response</w:t>
+      </w:r>
+    </w:p>
+    <w:tbl>
+      <w:tblPr>
+        <w:tblW w:w="10915" w:type="dxa"/>
+        <w:tblInd w:w="-572" w:type="dxa"/>
+        <w:tblBorders>
+          <w:top w:val="single" w:sz="4" w:space="0" w:color="auto"/>
+          <w:left w:val="single" w:sz="4" w:space="0" w:color="auto"/>
+          <w:bottom w:val="single" w:sz="4" w:space="0" w:color="auto"/>
+          <w:right w:val="single" w:sz="4" w:space="0" w:color="auto"/>
+          <w:insideH w:val="single" w:sz="4" w:space="0" w:color="auto"/>
+          <w:insideV w:val="single" w:sz="4" w:space="0" w:color="auto"/>
+        </w:tblBorders>
+        <w:tblLook w:val="04A0" w:firstRow="1" w:lastRow="0" w:firstColumn="1" w:lastColumn="0" w:noHBand="0" w:noVBand="1"/>
+      </w:tblPr>
+      <w:tblGrid>
+        <w:gridCol w:w="1560"/>
+        <w:gridCol w:w="9355"/>
+      </w:tblGrid>
+      <w:tr>
+        <w:tc>
+          <w:tcPr>
+            <w:tcW w:w="1560" w:type="dxa"/>
+            <w:shd w:val="clear" w:color="auto" w:fill="9CC2E5"/>
+          </w:tcPr>
+          <w:p>
+            <w:pPr>
+              <w:pStyle w:val="ListParagraph"/>
+              <w:ind w:left="0"/>
+              <w:rPr>
+                <w:rFonts w:ascii="Times New Roman" w:hAnsi="Times New Roman" w:cs="Times New Roman"/>
+                <w:color w:val="000000" w:themeColor="text1"/>
+                <w:sz w:val="20"/>
+                <w:szCs w:val="20"/>
+              </w:rPr>
+            </w:pPr>
+            <w:r>
+              <w:rPr>
+                <w:rFonts w:ascii="Times New Roman" w:hAnsi="Times New Roman" w:cs="Times New Roman"/>
+                <w:color w:val="000000" w:themeColor="text1"/>
+                <w:sz w:val="20"/>
+                <w:szCs w:val="20"/>
+              </w:rPr>
+              <w:t>Status</w:t>
+            </w:r>
+          </w:p>
+        </w:tc>
+        <w:tc>
+          <w:tcPr>
+            <w:tcW w:w="9355" w:type="dxa"/>
+            <w:shd w:val="clear" w:color="auto" w:fill="9CC2E5"/>
+          </w:tcPr>
+          <w:p>
+            <w:pPr>
+              <w:pStyle w:val="ListParagraph"/>
+              <w:ind w:left="0"/>
+              <w:rPr>
+                <w:rFonts w:ascii="Times New Roman" w:hAnsi="Times New Roman" w:cs="Times New Roman"/>
+                <w:color w:val="000000" w:themeColor="text1"/>
+                <w:sz w:val="20"/>
+                <w:szCs w:val="20"/>
+              </w:rPr>
+            </w:pPr>
+            <w:r>
+              <w:rPr>
+                <w:rFonts w:ascii="Times New Roman" w:hAnsi="Times New Roman" w:cs="Times New Roman"/>
+                <w:color w:val="000000" w:themeColor="text1"/>
+                <w:sz w:val="20"/>
+                <w:szCs w:val="20"/>
+              </w:rPr>
+              <w:t>Content</w:t>
+            </w:r>
+          </w:p>
+        </w:tc>
+      </w:tr>
+      <w:tr>
+        <w:tc>
+          <w:tcPr>
+            <w:tcW w:w="1560" w:type="dxa"/>
+            <w:shd w:val="clear" w:color="auto" w:fill="auto"/>
+            <w:vAlign w:val="center"/>
+          </w:tcPr>
+          <w:p>
+            <w:pPr>
+              <w:pStyle w:val="ListParagraph"/>
+              <w:ind w:left="-1440" w:firstLine="1440"/>
+              <w:jc w:val="center"/>
+              <w:rPr>
+                <w:rFonts w:ascii="Times New Roman" w:hAnsi="Times New Roman" w:cs="Times New Roman"/>
+                <w:b/>
+                <w:color w:val="000000" w:themeColor="text1"/>
+                <w:sz w:val="20"/>
+                <w:szCs w:val="20"/>
+              </w:rPr>
+            </w:pPr>
+            <w:r>
+              <w:rPr>
+                <w:rFonts w:ascii="Times New Roman" w:hAnsi="Times New Roman" w:cs="Times New Roman"/>
+                <w:b/>
+                <w:color w:val="00B050"/>
+                <w:sz w:val="20"/>
+                <w:szCs w:val="20"/>
+              </w:rPr>
+              <w:t>200</w:t>
+            </w:r>
+          </w:p>
+        </w:tc>
+        <w:tc>
+          <w:tcPr>
+            <w:tcW w:w="9355" w:type="dxa"/>
+            <w:shd w:val="clear" w:color="auto" w:fill="auto"/>
+            <w:vAlign w:val="center"/>
+          </w:tcPr>
+          <w:p>
+            <w:pPr>
+              <w:autoSpaceDE w:val="0"/>
+              <w:autoSpaceDN w:val="0"/>
+              <w:adjustRightInd w:val="0"/>
+              <w:rPr>
+                <w:rFonts w:ascii="Times New Roman" w:hAnsi="Times New Roman" w:cs="Times New Roman"/>
+                <w:color w:val="000000" w:themeColor="text1"/>
+                <w:sz w:val="20"/>
+                <w:szCs w:val="20"/>
+              </w:rPr>
+            </w:pPr>
+          </w:p>
+        </w:tc>
+      </w:tr>
+      <w:tr>
+        <w:tc>
+          <w:tcPr>
+            <w:tcW w:w="1560" w:type="dxa"/>
+            <w:shd w:val="clear" w:color="auto" w:fill="auto"/>
+            <w:vAlign w:val="center"/>
+          </w:tcPr>
+          <w:p>
+            <w:pPr>
+              <w:pStyle w:val="ListParagraph"/>
+              <w:ind w:left="0"/>
+              <w:jc w:val="center"/>
+              <w:rPr>
+                <w:rFonts w:ascii="Times New Roman" w:hAnsi="Times New Roman" w:cs="Times New Roman"/>
+                <w:b/>
+                <w:color w:val="FF0000"/>
+                <w:sz w:val="20"/>
+                <w:szCs w:val="20"/>
+              </w:rPr>
+            </w:pPr>
+            <w:r>
+              <w:rPr>
+                <w:rFonts w:ascii="Times New Roman" w:hAnsi="Times New Roman" w:cs="Times New Roman"/>
+                <w:b/>
+                <w:color w:val="FF0000"/>
+                <w:sz w:val="20"/>
+                <w:szCs w:val="20"/>
+              </w:rPr>
+              <w:t>400</w:t>
+            </w:r>
+          </w:p>
+          <w:p>
+            <w:pPr>
+              <w:pStyle w:val="ListParagraph"/>
+              <w:ind w:left="0"/>
+              <w:rPr>
+                <w:rFonts w:ascii="Times New Roman" w:hAnsi="Times New Roman" w:cs="Times New Roman"/>
+                <w:color w:val="000000" w:themeColor="text1"/>
+                <w:sz w:val="20"/>
+                <w:szCs w:val="20"/>
+              </w:rPr>
+            </w:pPr>
+            <w:r>
+              <w:rPr>
+                <w:rFonts w:ascii="Times New Roman" w:hAnsi="Times New Roman" w:cs="Times New Roman"/>
+                <w:color w:val="000000" w:themeColor="text1"/>
+                <w:sz w:val="20"/>
+                <w:szCs w:val="20"/>
+              </w:rPr>
+              <w:t>Request parameters are invalid.</w:t>
+            </w:r>
+          </w:p>
+        </w:tc>
+        <w:tc>
+          <w:tcPr>
+            <w:tcW w:w="9355" w:type="dxa"/>
+            <w:shd w:val="clear" w:color="auto" w:fill="auto"/>
+            <w:vAlign w:val="center"/>
+          </w:tcPr>
+          <w:p>
+            <w:pPr>
+              <w:autoSpaceDE w:val="0"/>
+              <w:autoSpaceDN w:val="0"/>
+              <w:adjustRightInd w:val="0"/>
+              <w:rPr>
+                <w:rFonts w:ascii="Consolas" w:hAnsi="Consolas" w:cs="Consolas"/>
+                <w:color w:val="000000"/>
+                <w:sz w:val="19"/>
+                <w:szCs w:val="19"/>
+                <w:highlight w:val="white"/>
+                <w:lang w:val="vi-VN"/>
+              </w:rPr>
+            </w:pPr>
+            <w:r>
+              <w:rPr>
+                <w:rFonts w:ascii="Consolas" w:hAnsi="Consolas" w:cs="Consolas"/>
+                <w:color w:val="000000"/>
+                <w:sz w:val="19"/>
+                <w:szCs w:val="19"/>
+                <w:highlight w:val="white"/>
+                <w:lang w:val="vi-VN"/>
+              </w:rPr>
+              <w:t>{</w:t>
+            </w:r>
+          </w:p>
+          <w:p>
+            <w:pPr>
+              <w:autoSpaceDE w:val="0"/>
+              <w:autoSpaceDN w:val="0"/>
+              <w:adjustRightInd w:val="0"/>
+              <w:rPr>
+                <w:rFonts w:ascii="Consolas" w:hAnsi="Consolas" w:cs="Consolas"/>
+                <w:color w:val="000000"/>
+                <w:sz w:val="19"/>
+                <w:szCs w:val="19"/>
+                <w:highlight w:val="white"/>
+                <w:lang w:val="vi-VN"/>
+              </w:rPr>
+            </w:pPr>
+            <w:r>
+              <w:rPr>
+                <w:rFonts w:ascii="Consolas" w:hAnsi="Consolas" w:cs="Consolas"/>
+                <w:color w:val="000000"/>
+                <w:sz w:val="19"/>
+                <w:szCs w:val="19"/>
+                <w:highlight w:val="white"/>
+                <w:lang w:val="vi-VN"/>
+              </w:rPr>
+              <w:t xml:space="preserve">  </w:t>
+            </w:r>
+            <w:r>
+              <w:rPr>
+                <w:rFonts w:ascii="Consolas" w:hAnsi="Consolas" w:cs="Consolas"/>
+                <w:color w:val="2E75B6"/>
+                <w:sz w:val="19"/>
+                <w:szCs w:val="19"/>
+                <w:highlight w:val="white"/>
+                <w:lang w:val="vi-VN"/>
+              </w:rPr>
+              <w:t>"Errors"</w:t>
+            </w:r>
+            <w:r>
+              <w:rPr>
+                <w:rFonts w:ascii="Consolas" w:hAnsi="Consolas" w:cs="Consolas"/>
+                <w:color w:val="000000"/>
+                <w:sz w:val="19"/>
+                <w:szCs w:val="19"/>
+                <w:highlight w:val="white"/>
+                <w:lang w:val="vi-VN"/>
+              </w:rPr>
+              <w:t>: [</w:t>
+            </w:r>
+            <w:r>
+              <w:rPr>
+                <w:rFonts w:ascii="Consolas" w:hAnsi="Consolas" w:cs="Consolas"/>
+                <w:color w:val="A31515"/>
+                <w:sz w:val="19"/>
+                <w:szCs w:val="19"/>
+                <w:highlight w:val="white"/>
+                <w:lang w:val="vi-VN"/>
+              </w:rPr>
+              <w:t>""</w:t>
+            </w:r>
+            <w:r>
+              <w:rPr>
+                <w:rFonts w:ascii="Consolas" w:hAnsi="Consolas" w:cs="Consolas"/>
+                <w:color w:val="000000"/>
+                <w:sz w:val="19"/>
+                <w:szCs w:val="19"/>
+                <w:highlight w:val="white"/>
+                <w:lang w:val="vi-VN"/>
+              </w:rPr>
+              <w:t xml:space="preserve">, </w:t>
+            </w:r>
+            <w:r>
+              <w:rPr>
+                <w:rFonts w:ascii="Consolas" w:hAnsi="Consolas" w:cs="Consolas"/>
+                <w:color w:val="A31515"/>
+                <w:sz w:val="19"/>
+                <w:szCs w:val="19"/>
+                <w:highlight w:val="white"/>
+                <w:lang w:val="vi-VN"/>
+              </w:rPr>
+              <w:t>""</w:t>
+            </w:r>
+            <w:r>
+              <w:rPr>
+                <w:rFonts w:ascii="Consolas" w:hAnsi="Consolas" w:cs="Consolas"/>
+                <w:color w:val="000000"/>
+                <w:sz w:val="19"/>
+                <w:szCs w:val="19"/>
+                <w:highlight w:val="white"/>
+                <w:lang w:val="vi-VN"/>
+              </w:rPr>
+              <w:t xml:space="preserve">, </w:t>
+            </w:r>
+            <w:r>
+              <w:rPr>
+                <w:rFonts w:ascii="Consolas" w:hAnsi="Consolas" w:cs="Consolas"/>
+                <w:color w:val="A31515"/>
+                <w:sz w:val="19"/>
+                <w:szCs w:val="19"/>
+                <w:highlight w:val="white"/>
+                <w:lang w:val="vi-VN"/>
+              </w:rPr>
+              <w:t>""</w:t>
+            </w:r>
+            <w:r>
+              <w:rPr>
+                <w:rFonts w:ascii="Consolas" w:hAnsi="Consolas" w:cs="Consolas"/>
+                <w:color w:val="000000"/>
+                <w:sz w:val="19"/>
+                <w:szCs w:val="19"/>
+                <w:highlight w:val="white"/>
+                <w:lang w:val="vi-VN"/>
+              </w:rPr>
+              <w:t>]</w:t>
+            </w:r>
+          </w:p>
+          <w:p>
+            <w:pPr>
+              <w:rPr>
+                <w:rStyle w:val="sbrace"/>
+                <w:rFonts w:ascii="Times New Roman" w:hAnsi="Times New Roman" w:cs="Times New Roman"/>
+                <w:color w:val="000000" w:themeColor="text1"/>
+                <w:sz w:val="20"/>
+                <w:szCs w:val="20"/>
+              </w:rPr>
+            </w:pPr>
+            <w:r>
+              <w:rPr>
+                <w:rFonts w:ascii="Consolas" w:hAnsi="Consolas" w:cs="Consolas"/>
+                <w:color w:val="000000"/>
+                <w:sz w:val="19"/>
+                <w:szCs w:val="19"/>
+                <w:highlight w:val="white"/>
+                <w:lang w:val="vi-VN"/>
+              </w:rPr>
+              <w:t>}</w:t>
+            </w:r>
+          </w:p>
+        </w:tc>
+      </w:tr>
+      <w:tr>
+        <w:tc>
+          <w:tcPr>
+            <w:tcW w:w="1560" w:type="dxa"/>
+            <w:shd w:val="clear" w:color="auto" w:fill="auto"/>
+            <w:vAlign w:val="center"/>
+          </w:tcPr>
+          <w:p>
+            <w:pPr>
+              <w:pStyle w:val="ListParagraph"/>
+              <w:ind w:left="0"/>
+              <w:jc w:val="center"/>
+              <w:rPr>
+                <w:rFonts w:ascii="Times New Roman" w:hAnsi="Times New Roman" w:cs="Times New Roman"/>
+                <w:b/>
+                <w:color w:val="FF0000"/>
+                <w:sz w:val="20"/>
+                <w:szCs w:val="20"/>
+              </w:rPr>
+            </w:pPr>
+            <w:r>
+              <w:rPr>
+                <w:rFonts w:ascii="Times New Roman" w:hAnsi="Times New Roman" w:cs="Times New Roman"/>
+                <w:b/>
+                <w:color w:val="FF0000"/>
+                <w:sz w:val="20"/>
+                <w:szCs w:val="20"/>
+              </w:rPr>
+              <w:t>401</w:t>
+            </w:r>
+          </w:p>
+          <w:p>
+            <w:pPr>
+              <w:pStyle w:val="ListParagraph"/>
+              <w:ind w:left="0"/>
+              <w:rPr>
+                <w:rFonts w:ascii="Times New Roman" w:hAnsi="Times New Roman" w:cs="Times New Roman"/>
+                <w:color w:val="000000" w:themeColor="text1"/>
+                <w:sz w:val="20"/>
+                <w:szCs w:val="20"/>
+              </w:rPr>
+            </w:pPr>
+            <w:r>
+              <w:rPr>
+                <w:rFonts w:ascii="Times New Roman" w:hAnsi="Times New Roman" w:cs="Times New Roman"/>
+                <w:color w:val="000000" w:themeColor="text1"/>
+                <w:sz w:val="20"/>
+                <w:szCs w:val="20"/>
+              </w:rPr>
+              <w:t>No email or password contained in request header. Front-end should redirect user to login page.</w:t>
+            </w:r>
+          </w:p>
+        </w:tc>
+        <w:tc>
+          <w:tcPr>
+            <w:tcW w:w="9355" w:type="dxa"/>
+            <w:shd w:val="clear" w:color="auto" w:fill="auto"/>
+            <w:vAlign w:val="center"/>
+          </w:tcPr>
+          <w:p>
+            <w:pPr>
+              <w:autoSpaceDE w:val="0"/>
+              <w:autoSpaceDN w:val="0"/>
+              <w:adjustRightInd w:val="0"/>
+              <w:rPr>
+                <w:rFonts w:ascii="Consolas" w:hAnsi="Consolas" w:cs="Consolas"/>
+                <w:color w:val="000000"/>
+                <w:sz w:val="19"/>
+                <w:szCs w:val="19"/>
+                <w:highlight w:val="white"/>
+                <w:lang w:val="vi-VN"/>
+              </w:rPr>
+            </w:pPr>
+            <w:r>
+              <w:rPr>
+                <w:rFonts w:ascii="Consolas" w:hAnsi="Consolas" w:cs="Consolas"/>
+                <w:color w:val="000000"/>
+                <w:sz w:val="19"/>
+                <w:szCs w:val="19"/>
+                <w:highlight w:val="white"/>
+                <w:lang w:val="vi-VN"/>
+              </w:rPr>
+              <w:t>{</w:t>
+            </w:r>
+          </w:p>
+          <w:p>
+            <w:pPr>
+              <w:autoSpaceDE w:val="0"/>
+              <w:autoSpaceDN w:val="0"/>
+              <w:adjustRightInd w:val="0"/>
+              <w:rPr>
+                <w:rFonts w:ascii="Consolas" w:hAnsi="Consolas" w:cs="Consolas"/>
+                <w:color w:val="000000"/>
+                <w:sz w:val="19"/>
+                <w:szCs w:val="19"/>
+                <w:highlight w:val="white"/>
+                <w:lang w:val="vi-VN"/>
+              </w:rPr>
+            </w:pPr>
+            <w:r>
+              <w:rPr>
+                <w:rFonts w:ascii="Consolas" w:hAnsi="Consolas" w:cs="Consolas"/>
+                <w:color w:val="000000"/>
+                <w:sz w:val="19"/>
+                <w:szCs w:val="19"/>
+                <w:highlight w:val="white"/>
+                <w:lang w:val="vi-VN"/>
+              </w:rPr>
+              <w:t xml:space="preserve">  </w:t>
+            </w:r>
+            <w:r>
+              <w:rPr>
+                <w:rFonts w:ascii="Consolas" w:hAnsi="Consolas" w:cs="Consolas"/>
+                <w:color w:val="2E75B6"/>
+                <w:sz w:val="19"/>
+                <w:szCs w:val="19"/>
+                <w:highlight w:val="white"/>
+                <w:lang w:val="vi-VN"/>
+              </w:rPr>
+              <w:t>"Error"</w:t>
+            </w:r>
+            <w:r>
+              <w:rPr>
+                <w:rFonts w:ascii="Consolas" w:hAnsi="Consolas" w:cs="Consolas"/>
+                <w:color w:val="000000"/>
+                <w:sz w:val="19"/>
+                <w:szCs w:val="19"/>
+                <w:highlight w:val="white"/>
+                <w:lang w:val="vi-VN"/>
+              </w:rPr>
+              <w:t xml:space="preserve">: </w:t>
+            </w:r>
+            <w:r>
+              <w:rPr>
+                <w:rFonts w:ascii="Consolas" w:hAnsi="Consolas" w:cs="Consolas"/>
+                <w:color w:val="A31515"/>
+                <w:sz w:val="19"/>
+                <w:szCs w:val="19"/>
+                <w:highlight w:val="white"/>
+                <w:lang w:val="vi-VN"/>
+              </w:rPr>
+              <w:t>"W012"</w:t>
+            </w:r>
+          </w:p>
+          <w:p>
+            <w:pPr>
+              <w:rPr>
+                <w:rStyle w:val="sbrace"/>
+                <w:rFonts w:ascii="Times New Roman" w:hAnsi="Times New Roman" w:cs="Times New Roman"/>
+                <w:color w:val="000000" w:themeColor="text1"/>
+                <w:sz w:val="20"/>
+                <w:szCs w:val="20"/>
+              </w:rPr>
+            </w:pPr>
+            <w:r>
+              <w:rPr>
+                <w:rFonts w:ascii="Consolas" w:hAnsi="Consolas" w:cs="Consolas"/>
+                <w:color w:val="000000"/>
+                <w:sz w:val="19"/>
+                <w:szCs w:val="19"/>
+                <w:highlight w:val="white"/>
+                <w:lang w:val="vi-VN"/>
+              </w:rPr>
+              <w:t>}</w:t>
+            </w:r>
+          </w:p>
+        </w:tc>
+      </w:tr>
+      <w:tr>
+        <w:tc>
+          <w:tcPr>
+            <w:tcW w:w="1560" w:type="dxa"/>
+            <w:shd w:val="clear" w:color="auto" w:fill="auto"/>
+            <w:vAlign w:val="center"/>
+          </w:tcPr>
+          <w:p>
+            <w:pPr>
+              <w:pStyle w:val="ListParagraph"/>
+              <w:ind w:left="0"/>
+              <w:jc w:val="center"/>
+              <w:rPr>
+                <w:rFonts w:ascii="Times New Roman" w:hAnsi="Times New Roman" w:cs="Times New Roman"/>
+                <w:b/>
+                <w:color w:val="FF0000"/>
+                <w:sz w:val="20"/>
+                <w:szCs w:val="20"/>
+              </w:rPr>
+            </w:pPr>
+            <w:r>
+              <w:rPr>
+                <w:rFonts w:ascii="Times New Roman" w:hAnsi="Times New Roman" w:cs="Times New Roman"/>
+                <w:b/>
+                <w:color w:val="FF0000"/>
+                <w:sz w:val="20"/>
+                <w:szCs w:val="20"/>
+              </w:rPr>
+              <w:t>401</w:t>
+            </w:r>
+          </w:p>
+          <w:p>
+            <w:pPr>
+              <w:pStyle w:val="ListParagraph"/>
+              <w:ind w:left="0"/>
+              <w:rPr>
+                <w:rFonts w:ascii="Times New Roman" w:hAnsi="Times New Roman" w:cs="Times New Roman"/>
+                <w:color w:val="000000" w:themeColor="text1"/>
+                <w:sz w:val="20"/>
+                <w:szCs w:val="20"/>
+              </w:rPr>
+            </w:pPr>
+            <w:r>
+              <w:rPr>
+                <w:rFonts w:ascii="Times New Roman" w:hAnsi="Times New Roman" w:cs="Times New Roman"/>
+                <w:color w:val="000000" w:themeColor="text1"/>
+                <w:sz w:val="20"/>
+                <w:szCs w:val="20"/>
+              </w:rPr>
+              <w:t>Account has been disabled.</w:t>
+            </w:r>
+          </w:p>
+        </w:tc>
+        <w:tc>
+          <w:tcPr>
+            <w:tcW w:w="9355" w:type="dxa"/>
+            <w:shd w:val="clear" w:color="auto" w:fill="auto"/>
+            <w:vAlign w:val="center"/>
+          </w:tcPr>
+          <w:p>
+            <w:pPr>
+              <w:autoSpaceDE w:val="0"/>
+              <w:autoSpaceDN w:val="0"/>
+              <w:adjustRightInd w:val="0"/>
+              <w:rPr>
+                <w:rFonts w:ascii="Consolas" w:hAnsi="Consolas" w:cs="Consolas"/>
+                <w:color w:val="000000"/>
+                <w:sz w:val="19"/>
+                <w:szCs w:val="19"/>
+                <w:highlight w:val="white"/>
+                <w:lang w:val="vi-VN"/>
+              </w:rPr>
+            </w:pPr>
+            <w:r>
+              <w:rPr>
+                <w:rFonts w:ascii="Consolas" w:hAnsi="Consolas" w:cs="Consolas"/>
+                <w:color w:val="000000"/>
+                <w:sz w:val="19"/>
+                <w:szCs w:val="19"/>
+                <w:highlight w:val="white"/>
+                <w:lang w:val="vi-VN"/>
+              </w:rPr>
+              <w:t>{</w:t>
+            </w:r>
+          </w:p>
+          <w:p>
+            <w:pPr>
+              <w:autoSpaceDE w:val="0"/>
+              <w:autoSpaceDN w:val="0"/>
+              <w:adjustRightInd w:val="0"/>
+              <w:rPr>
+                <w:rFonts w:ascii="Consolas" w:hAnsi="Consolas" w:cs="Consolas"/>
+                <w:color w:val="000000"/>
+                <w:sz w:val="19"/>
+                <w:szCs w:val="19"/>
+                <w:highlight w:val="white"/>
+                <w:lang w:val="vi-VN"/>
+              </w:rPr>
+            </w:pPr>
+            <w:r>
+              <w:rPr>
+                <w:rFonts w:ascii="Consolas" w:hAnsi="Consolas" w:cs="Consolas"/>
+                <w:color w:val="000000"/>
+                <w:sz w:val="19"/>
+                <w:szCs w:val="19"/>
+                <w:highlight w:val="white"/>
+                <w:lang w:val="vi-VN"/>
+              </w:rPr>
+              <w:t xml:space="preserve">  </w:t>
+            </w:r>
+            <w:r>
+              <w:rPr>
+                <w:rFonts w:ascii="Consolas" w:hAnsi="Consolas" w:cs="Consolas"/>
+                <w:color w:val="2E75B6"/>
+                <w:sz w:val="19"/>
+                <w:szCs w:val="19"/>
+                <w:highlight w:val="white"/>
+                <w:lang w:val="vi-VN"/>
+              </w:rPr>
+              <w:t>"Error"</w:t>
+            </w:r>
+            <w:r>
+              <w:rPr>
+                <w:rFonts w:ascii="Consolas" w:hAnsi="Consolas" w:cs="Consolas"/>
+                <w:color w:val="000000"/>
+                <w:sz w:val="19"/>
+                <w:szCs w:val="19"/>
+                <w:highlight w:val="white"/>
+                <w:lang w:val="vi-VN"/>
+              </w:rPr>
+              <w:t xml:space="preserve">: </w:t>
+            </w:r>
+            <w:r>
+              <w:rPr>
+                <w:rFonts w:ascii="Consolas" w:hAnsi="Consolas" w:cs="Consolas"/>
+                <w:color w:val="A31515"/>
+                <w:sz w:val="19"/>
+                <w:szCs w:val="19"/>
+                <w:highlight w:val="white"/>
+                <w:lang w:val="vi-VN"/>
+              </w:rPr>
+              <w:t>"</w:t>
+            </w:r>
+            <w:r>
+              <w:rPr>
+                <w:rFonts w:ascii="Consolas" w:hAnsi="Consolas" w:cs="Consolas"/>
+                <w:color w:val="A31515"/>
+                <w:sz w:val="19"/>
+                <w:szCs w:val="19"/>
+                <w:highlight w:val="white"/>
+              </w:rPr>
+              <w:t>W002</w:t>
+            </w:r>
+            <w:r>
+              <w:rPr>
+                <w:rFonts w:ascii="Consolas" w:hAnsi="Consolas" w:cs="Consolas"/>
+                <w:color w:val="A31515"/>
+                <w:sz w:val="19"/>
+                <w:szCs w:val="19"/>
+                <w:highlight w:val="white"/>
+                <w:lang w:val="vi-VN"/>
+              </w:rPr>
+              <w:t>"</w:t>
+            </w:r>
+          </w:p>
+          <w:p>
+            <w:pPr>
+              <w:autoSpaceDE w:val="0"/>
+              <w:autoSpaceDN w:val="0"/>
+              <w:adjustRightInd w:val="0"/>
+              <w:rPr>
+                <w:rFonts w:ascii="Consolas" w:hAnsi="Consolas" w:cs="Consolas"/>
+                <w:color w:val="000000"/>
+                <w:sz w:val="19"/>
+                <w:szCs w:val="19"/>
+                <w:highlight w:val="white"/>
+                <w:lang w:val="vi-VN"/>
+              </w:rPr>
+            </w:pPr>
+            <w:r>
+              <w:rPr>
+                <w:rFonts w:ascii="Consolas" w:hAnsi="Consolas" w:cs="Consolas"/>
+                <w:color w:val="000000"/>
+                <w:sz w:val="19"/>
+                <w:szCs w:val="19"/>
+                <w:highlight w:val="white"/>
+                <w:lang w:val="vi-VN"/>
+              </w:rPr>
+              <w:t>}</w:t>
+            </w:r>
+          </w:p>
+        </w:tc>
+      </w:tr>
+      <w:tr>
+        <w:tc>
+          <w:tcPr>
+            <w:tcW w:w="1560" w:type="dxa"/>
+            <w:shd w:val="clear" w:color="auto" w:fill="auto"/>
+            <w:vAlign w:val="center"/>
+          </w:tcPr>
+          <w:p>
+            <w:pPr>
+              <w:pStyle w:val="ListParagraph"/>
+              <w:ind w:left="0"/>
+              <w:jc w:val="center"/>
+              <w:rPr>
+                <w:rFonts w:ascii="Times New Roman" w:hAnsi="Times New Roman" w:cs="Times New Roman"/>
+                <w:b/>
+                <w:color w:val="FF0000"/>
+                <w:sz w:val="20"/>
+                <w:szCs w:val="20"/>
+              </w:rPr>
+            </w:pPr>
+            <w:r>
+              <w:rPr>
+                <w:rFonts w:ascii="Times New Roman" w:hAnsi="Times New Roman" w:cs="Times New Roman"/>
+                <w:b/>
+                <w:color w:val="FF0000"/>
+                <w:sz w:val="20"/>
+                <w:szCs w:val="20"/>
+              </w:rPr>
+              <w:t>401</w:t>
+            </w:r>
+          </w:p>
+          <w:p>
+            <w:pPr>
+              <w:pStyle w:val="ListParagraph"/>
+              <w:ind w:left="0"/>
+              <w:rPr>
+                <w:rFonts w:ascii="Times New Roman" w:hAnsi="Times New Roman" w:cs="Times New Roman"/>
+                <w:color w:val="000000" w:themeColor="text1"/>
+                <w:sz w:val="20"/>
+                <w:szCs w:val="20"/>
+              </w:rPr>
+            </w:pPr>
+            <w:r>
+              <w:rPr>
+                <w:rFonts w:ascii="Times New Roman" w:hAnsi="Times New Roman" w:cs="Times New Roman"/>
+                <w:color w:val="000000" w:themeColor="text1"/>
+                <w:sz w:val="20"/>
+                <w:szCs w:val="20"/>
+              </w:rPr>
+              <w:t>Account is pending</w:t>
+            </w:r>
+            <w:r>
+              <w:rPr>
+                <w:rFonts w:ascii="Times New Roman" w:hAnsi="Times New Roman" w:cs="Times New Roman"/>
+                <w:color w:val="000000" w:themeColor="text1"/>
+                <w:sz w:val="20"/>
+                <w:szCs w:val="20"/>
+              </w:rPr>
+              <w:t>.</w:t>
+            </w:r>
+          </w:p>
+        </w:tc>
+        <w:tc>
+          <w:tcPr>
+            <w:tcW w:w="9355" w:type="dxa"/>
+            <w:shd w:val="clear" w:color="auto" w:fill="auto"/>
+            <w:vAlign w:val="center"/>
+          </w:tcPr>
+          <w:p>
+            <w:pPr>
+              <w:autoSpaceDE w:val="0"/>
+              <w:autoSpaceDN w:val="0"/>
+              <w:adjustRightInd w:val="0"/>
+              <w:rPr>
+                <w:rFonts w:ascii="Consolas" w:hAnsi="Consolas" w:cs="Consolas"/>
+                <w:color w:val="000000"/>
+                <w:sz w:val="19"/>
+                <w:szCs w:val="19"/>
+                <w:highlight w:val="white"/>
+                <w:lang w:val="vi-VN"/>
+              </w:rPr>
+            </w:pPr>
+            <w:r>
+              <w:rPr>
+                <w:rFonts w:ascii="Consolas" w:hAnsi="Consolas" w:cs="Consolas"/>
+                <w:color w:val="000000"/>
+                <w:sz w:val="19"/>
+                <w:szCs w:val="19"/>
+                <w:highlight w:val="white"/>
+                <w:lang w:val="vi-VN"/>
+              </w:rPr>
+              <w:t>{</w:t>
+            </w:r>
+          </w:p>
+          <w:p>
+            <w:pPr>
+              <w:autoSpaceDE w:val="0"/>
+              <w:autoSpaceDN w:val="0"/>
+              <w:adjustRightInd w:val="0"/>
+              <w:rPr>
+                <w:rFonts w:ascii="Consolas" w:hAnsi="Consolas" w:cs="Consolas"/>
+                <w:color w:val="000000"/>
+                <w:sz w:val="19"/>
+                <w:szCs w:val="19"/>
+                <w:highlight w:val="white"/>
+                <w:lang w:val="vi-VN"/>
+              </w:rPr>
+            </w:pPr>
+            <w:r>
+              <w:rPr>
+                <w:rFonts w:ascii="Consolas" w:hAnsi="Consolas" w:cs="Consolas"/>
+                <w:color w:val="000000"/>
+                <w:sz w:val="19"/>
+                <w:szCs w:val="19"/>
+                <w:highlight w:val="white"/>
+                <w:lang w:val="vi-VN"/>
+              </w:rPr>
+              <w:t xml:space="preserve">  </w:t>
+            </w:r>
+            <w:r>
+              <w:rPr>
+                <w:rFonts w:ascii="Consolas" w:hAnsi="Consolas" w:cs="Consolas"/>
+                <w:color w:val="2E75B6"/>
+                <w:sz w:val="19"/>
+                <w:szCs w:val="19"/>
+                <w:highlight w:val="white"/>
+                <w:lang w:val="vi-VN"/>
+              </w:rPr>
+              <w:t>"Error"</w:t>
+            </w:r>
+            <w:r>
+              <w:rPr>
+                <w:rFonts w:ascii="Consolas" w:hAnsi="Consolas" w:cs="Consolas"/>
+                <w:color w:val="000000"/>
+                <w:sz w:val="19"/>
+                <w:szCs w:val="19"/>
+                <w:highlight w:val="white"/>
+                <w:lang w:val="vi-VN"/>
+              </w:rPr>
+              <w:t xml:space="preserve">: </w:t>
+            </w:r>
+            <w:r>
+              <w:rPr>
+                <w:rFonts w:ascii="Consolas" w:hAnsi="Consolas" w:cs="Consolas"/>
+                <w:color w:val="A31515"/>
+                <w:sz w:val="19"/>
+                <w:szCs w:val="19"/>
+                <w:highlight w:val="white"/>
+                <w:lang w:val="vi-VN"/>
+              </w:rPr>
+              <w:t>"</w:t>
+            </w:r>
+            <w:r>
+              <w:rPr>
+                <w:rFonts w:ascii="Consolas" w:hAnsi="Consolas" w:cs="Consolas"/>
+                <w:color w:val="A31515"/>
+                <w:sz w:val="19"/>
+                <w:szCs w:val="19"/>
+                <w:highlight w:val="white"/>
+              </w:rPr>
+              <w:t>W001</w:t>
+            </w:r>
+            <w:r>
+              <w:rPr>
+                <w:rFonts w:ascii="Consolas" w:hAnsi="Consolas" w:cs="Consolas"/>
+                <w:color w:val="A31515"/>
+                <w:sz w:val="19"/>
+                <w:szCs w:val="19"/>
+                <w:highlight w:val="white"/>
+                <w:lang w:val="vi-VN"/>
+              </w:rPr>
+              <w:t>"</w:t>
+            </w:r>
+          </w:p>
+          <w:p>
+            <w:pPr>
+              <w:autoSpaceDE w:val="0"/>
+              <w:autoSpaceDN w:val="0"/>
+              <w:adjustRightInd w:val="0"/>
+              <w:rPr>
+                <w:rFonts w:ascii="Consolas" w:hAnsi="Consolas" w:cs="Consolas"/>
+                <w:color w:val="000000"/>
+                <w:sz w:val="19"/>
+                <w:szCs w:val="19"/>
+                <w:highlight w:val="white"/>
+                <w:lang w:val="vi-VN"/>
+              </w:rPr>
+            </w:pPr>
+            <w:r>
+              <w:rPr>
+                <w:rFonts w:ascii="Consolas" w:hAnsi="Consolas" w:cs="Consolas"/>
+                <w:color w:val="000000"/>
+                <w:sz w:val="19"/>
+                <w:szCs w:val="19"/>
+                <w:highlight w:val="white"/>
+                <w:lang w:val="vi-VN"/>
+              </w:rPr>
+              <w:t>}</w:t>
+            </w:r>
+          </w:p>
+        </w:tc>
+      </w:tr>
+      <w:tr>
+        <w:tc>
+          <w:tcPr>
+            <w:tcW w:w="1560" w:type="dxa"/>
+            <w:shd w:val="clear" w:color="auto" w:fill="auto"/>
+            <w:vAlign w:val="center"/>
+          </w:tcPr>
+          <w:p>
+            <w:pPr>
+              <w:pStyle w:val="ListParagraph"/>
+              <w:ind w:left="0"/>
+              <w:jc w:val="center"/>
+              <w:rPr>
+                <w:rFonts w:ascii="Times New Roman" w:hAnsi="Times New Roman" w:cs="Times New Roman"/>
+                <w:b/>
+                <w:color w:val="FF0000"/>
+                <w:sz w:val="20"/>
+                <w:szCs w:val="20"/>
+              </w:rPr>
+            </w:pPr>
+            <w:r>
+              <w:rPr>
+                <w:rFonts w:ascii="Times New Roman" w:hAnsi="Times New Roman" w:cs="Times New Roman"/>
+                <w:b/>
+                <w:color w:val="FF0000"/>
+                <w:sz w:val="20"/>
+                <w:szCs w:val="20"/>
+              </w:rPr>
+              <w:t>403</w:t>
+            </w:r>
+          </w:p>
+          <w:p>
+            <w:pPr>
+              <w:pStyle w:val="ListParagraph"/>
+              <w:ind w:left="0"/>
+              <w:rPr>
+                <w:rFonts w:ascii="Times New Roman" w:hAnsi="Times New Roman" w:cs="Times New Roman"/>
+                <w:color w:val="000000" w:themeColor="text1"/>
+                <w:sz w:val="20"/>
+                <w:szCs w:val="20"/>
+              </w:rPr>
+            </w:pPr>
+            <w:r>
+              <w:rPr>
+                <w:rFonts w:ascii="Times New Roman" w:hAnsi="Times New Roman" w:cs="Times New Roman"/>
+                <w:color w:val="000000" w:themeColor="text1"/>
+                <w:sz w:val="20"/>
+                <w:szCs w:val="20"/>
+              </w:rPr>
+              <w:t>Account is not allowed to access the function.</w:t>
+            </w:r>
+          </w:p>
+        </w:tc>
+        <w:tc>
+          <w:tcPr>
+            <w:tcW w:w="9355" w:type="dxa"/>
+            <w:shd w:val="clear" w:color="auto" w:fill="auto"/>
+            <w:vAlign w:val="center"/>
+          </w:tcPr>
+          <w:p>
+            <w:pPr>
+              <w:autoSpaceDE w:val="0"/>
+              <w:autoSpaceDN w:val="0"/>
+              <w:adjustRightInd w:val="0"/>
+              <w:rPr>
+                <w:rFonts w:ascii="Consolas" w:hAnsi="Consolas" w:cs="Consolas"/>
+                <w:color w:val="000000"/>
+                <w:sz w:val="19"/>
+                <w:szCs w:val="19"/>
+                <w:highlight w:val="white"/>
+                <w:lang w:val="vi-VN"/>
+              </w:rPr>
+            </w:pPr>
+            <w:r>
+              <w:rPr>
+                <w:rFonts w:ascii="Consolas" w:hAnsi="Consolas" w:cs="Consolas"/>
+                <w:color w:val="000000"/>
+                <w:sz w:val="19"/>
+                <w:szCs w:val="19"/>
+                <w:highlight w:val="white"/>
+                <w:lang w:val="vi-VN"/>
+              </w:rPr>
+              <w:t>{</w:t>
+            </w:r>
+          </w:p>
+          <w:p>
+            <w:pPr>
+              <w:autoSpaceDE w:val="0"/>
+              <w:autoSpaceDN w:val="0"/>
+              <w:adjustRightInd w:val="0"/>
+              <w:rPr>
+                <w:rFonts w:ascii="Consolas" w:hAnsi="Consolas" w:cs="Consolas"/>
+                <w:color w:val="000000"/>
+                <w:sz w:val="19"/>
+                <w:szCs w:val="19"/>
+                <w:highlight w:val="white"/>
+                <w:lang w:val="vi-VN"/>
+              </w:rPr>
+            </w:pPr>
+            <w:r>
+              <w:rPr>
+                <w:rFonts w:ascii="Consolas" w:hAnsi="Consolas" w:cs="Consolas"/>
+                <w:color w:val="000000"/>
+                <w:sz w:val="19"/>
+                <w:szCs w:val="19"/>
+                <w:highlight w:val="white"/>
+                <w:lang w:val="vi-VN"/>
+              </w:rPr>
+              <w:t xml:space="preserve">  </w:t>
+            </w:r>
+            <w:r>
+              <w:rPr>
+                <w:rFonts w:ascii="Consolas" w:hAnsi="Consolas" w:cs="Consolas"/>
+                <w:color w:val="2E75B6"/>
+                <w:sz w:val="19"/>
+                <w:szCs w:val="19"/>
+                <w:highlight w:val="white"/>
+                <w:lang w:val="vi-VN"/>
+              </w:rPr>
+              <w:t>"Error"</w:t>
+            </w:r>
+            <w:r>
+              <w:rPr>
+                <w:rFonts w:ascii="Consolas" w:hAnsi="Consolas" w:cs="Consolas"/>
+                <w:color w:val="000000"/>
+                <w:sz w:val="19"/>
+                <w:szCs w:val="19"/>
+                <w:highlight w:val="white"/>
+                <w:lang w:val="vi-VN"/>
+              </w:rPr>
+              <w:t xml:space="preserve">: </w:t>
+            </w:r>
+            <w:r>
+              <w:rPr>
+                <w:rFonts w:ascii="Consolas" w:hAnsi="Consolas" w:cs="Consolas"/>
+                <w:color w:val="A31515"/>
+                <w:sz w:val="19"/>
+                <w:szCs w:val="19"/>
+                <w:highlight w:val="white"/>
+                <w:lang w:val="vi-VN"/>
+              </w:rPr>
+              <w:t>"</w:t>
+            </w:r>
+            <w:r>
+              <w:rPr>
+                <w:rFonts w:ascii="Consolas" w:hAnsi="Consolas" w:cs="Consolas"/>
+                <w:color w:val="A31515"/>
+                <w:sz w:val="19"/>
+                <w:szCs w:val="19"/>
+                <w:highlight w:val="white"/>
+              </w:rPr>
+              <w:t>W013</w:t>
+            </w:r>
+            <w:r>
+              <w:rPr>
+                <w:rFonts w:ascii="Consolas" w:hAnsi="Consolas" w:cs="Consolas"/>
+                <w:color w:val="A31515"/>
+                <w:sz w:val="19"/>
+                <w:szCs w:val="19"/>
+                <w:highlight w:val="white"/>
+                <w:lang w:val="vi-VN"/>
+              </w:rPr>
+              <w:t>"</w:t>
+            </w:r>
+          </w:p>
+          <w:p>
+            <w:pPr>
+              <w:rPr>
+                <w:rStyle w:val="sbrace"/>
+                <w:rFonts w:ascii="Times New Roman" w:hAnsi="Times New Roman" w:cs="Times New Roman"/>
+                <w:color w:val="000000" w:themeColor="text1"/>
+                <w:sz w:val="20"/>
+                <w:szCs w:val="20"/>
+              </w:rPr>
+            </w:pPr>
+            <w:r>
+              <w:rPr>
+                <w:rFonts w:ascii="Consolas" w:hAnsi="Consolas" w:cs="Consolas"/>
+                <w:color w:val="000000"/>
+                <w:sz w:val="19"/>
+                <w:szCs w:val="19"/>
+                <w:highlight w:val="white"/>
+                <w:lang w:val="vi-VN"/>
+              </w:rPr>
+              <w:t>}</w:t>
+            </w:r>
+          </w:p>
+        </w:tc>
+      </w:tr>
+      <w:tr>
+        <w:tc>
+          <w:tcPr>
+            <w:tcW w:w="1560" w:type="dxa"/>
+            <w:shd w:val="clear" w:color="auto" w:fill="auto"/>
+            <w:vAlign w:val="center"/>
+          </w:tcPr>
+          <w:p>
+            <w:pPr>
+              <w:pStyle w:val="ListParagraph"/>
+              <w:ind w:left="0"/>
+              <w:jc w:val="center"/>
+              <w:rPr>
+                <w:rFonts w:ascii="Times New Roman" w:hAnsi="Times New Roman" w:cs="Times New Roman"/>
+                <w:b/>
+                <w:color w:val="FF0000"/>
+                <w:sz w:val="20"/>
+                <w:szCs w:val="20"/>
+              </w:rPr>
+            </w:pPr>
+            <w:r>
+              <w:rPr>
+                <w:rFonts w:ascii="Times New Roman" w:hAnsi="Times New Roman" w:cs="Times New Roman"/>
+                <w:b/>
+                <w:color w:val="FF0000"/>
+                <w:sz w:val="20"/>
+                <w:szCs w:val="20"/>
+              </w:rPr>
+              <w:t>404</w:t>
+            </w:r>
+          </w:p>
+          <w:p>
+            <w:pPr>
+              <w:pStyle w:val="ListParagraph"/>
+              <w:ind w:left="0"/>
+              <w:rPr>
+                <w:rFonts w:ascii="Times New Roman" w:hAnsi="Times New Roman" w:cs="Times New Roman"/>
+                <w:color w:val="000000" w:themeColor="text1"/>
+                <w:sz w:val="20"/>
+                <w:szCs w:val="20"/>
+              </w:rPr>
+            </w:pPr>
+            <w:r>
+              <w:rPr>
+                <w:rFonts w:ascii="Times New Roman" w:hAnsi="Times New Roman" w:cs="Times New Roman"/>
+                <w:color w:val="000000" w:themeColor="text1"/>
+                <w:sz w:val="20"/>
+                <w:szCs w:val="20"/>
+              </w:rPr>
+              <w:t>Owner of medical record is not found or not active.</w:t>
+            </w:r>
+          </w:p>
+        </w:tc>
+        <w:tc>
+          <w:tcPr>
+            <w:tcW w:w="9355" w:type="dxa"/>
+            <w:shd w:val="clear" w:color="auto" w:fill="auto"/>
+            <w:vAlign w:val="center"/>
+          </w:tcPr>
+          <w:p>
+            <w:pPr>
+              <w:autoSpaceDE w:val="0"/>
+              <w:autoSpaceDN w:val="0"/>
+              <w:adjustRightInd w:val="0"/>
+              <w:rPr>
+                <w:rFonts w:ascii="Consolas" w:hAnsi="Consolas" w:cs="Consolas"/>
+                <w:color w:val="000000"/>
+                <w:sz w:val="19"/>
+                <w:szCs w:val="19"/>
+                <w:highlight w:val="white"/>
+                <w:lang w:val="vi-VN"/>
+              </w:rPr>
+            </w:pPr>
+            <w:r>
+              <w:rPr>
+                <w:rFonts w:ascii="Consolas" w:hAnsi="Consolas" w:cs="Consolas"/>
+                <w:color w:val="000000"/>
+                <w:sz w:val="19"/>
+                <w:szCs w:val="19"/>
+                <w:highlight w:val="white"/>
+                <w:lang w:val="vi-VN"/>
+              </w:rPr>
+              <w:t>{</w:t>
+            </w:r>
+          </w:p>
+          <w:p>
+            <w:pPr>
+              <w:autoSpaceDE w:val="0"/>
+              <w:autoSpaceDN w:val="0"/>
+              <w:adjustRightInd w:val="0"/>
+              <w:rPr>
+                <w:rFonts w:ascii="Consolas" w:hAnsi="Consolas" w:cs="Consolas"/>
+                <w:color w:val="000000"/>
+                <w:sz w:val="19"/>
+                <w:szCs w:val="19"/>
+                <w:highlight w:val="white"/>
+                <w:lang w:val="vi-VN"/>
+              </w:rPr>
+            </w:pPr>
+            <w:r>
+              <w:rPr>
+                <w:rFonts w:ascii="Consolas" w:hAnsi="Consolas" w:cs="Consolas"/>
+                <w:color w:val="000000"/>
+                <w:sz w:val="19"/>
+                <w:szCs w:val="19"/>
+                <w:highlight w:val="white"/>
+                <w:lang w:val="vi-VN"/>
+              </w:rPr>
+              <w:t xml:space="preserve">  </w:t>
+            </w:r>
+            <w:r>
+              <w:rPr>
+                <w:rFonts w:ascii="Consolas" w:hAnsi="Consolas" w:cs="Consolas"/>
+                <w:color w:val="2E75B6"/>
+                <w:sz w:val="19"/>
+                <w:szCs w:val="19"/>
+                <w:highlight w:val="white"/>
+                <w:lang w:val="vi-VN"/>
+              </w:rPr>
+              <w:t>"Error"</w:t>
+            </w:r>
+            <w:r>
+              <w:rPr>
+                <w:rFonts w:ascii="Consolas" w:hAnsi="Consolas" w:cs="Consolas"/>
+                <w:color w:val="000000"/>
+                <w:sz w:val="19"/>
+                <w:szCs w:val="19"/>
+                <w:highlight w:val="white"/>
+                <w:lang w:val="vi-VN"/>
+              </w:rPr>
+              <w:t xml:space="preserve">: </w:t>
+            </w:r>
+            <w:r>
+              <w:rPr>
+                <w:rFonts w:ascii="Consolas" w:hAnsi="Consolas" w:cs="Consolas"/>
+                <w:color w:val="A31515"/>
+                <w:sz w:val="19"/>
+                <w:szCs w:val="19"/>
+                <w:highlight w:val="white"/>
+                <w:lang w:val="vi-VN"/>
+              </w:rPr>
+              <w:t>"</w:t>
+            </w:r>
+            <w:r>
+              <w:rPr>
+                <w:rFonts w:ascii="Consolas" w:hAnsi="Consolas" w:cs="Consolas"/>
+                <w:color w:val="A31515"/>
+                <w:sz w:val="19"/>
+                <w:szCs w:val="19"/>
+                <w:highlight w:val="white"/>
+              </w:rPr>
+              <w:t>W006</w:t>
+            </w:r>
+            <w:r>
+              <w:rPr>
+                <w:rFonts w:ascii="Consolas" w:hAnsi="Consolas" w:cs="Consolas"/>
+                <w:color w:val="A31515"/>
+                <w:sz w:val="19"/>
+                <w:szCs w:val="19"/>
+                <w:highlight w:val="white"/>
+                <w:lang w:val="vi-VN"/>
+              </w:rPr>
+              <w:t>"</w:t>
+            </w:r>
+          </w:p>
+          <w:p>
+            <w:pPr>
+              <w:rPr>
+                <w:rStyle w:val="sbrace"/>
+                <w:rFonts w:ascii="Consolas" w:hAnsi="Consolas" w:cs="Consolas"/>
+                <w:color w:val="000000"/>
+                <w:sz w:val="19"/>
+                <w:szCs w:val="19"/>
+                <w:lang w:val="vi-VN"/>
+              </w:rPr>
+            </w:pPr>
+            <w:r>
+              <w:rPr>
+                <w:rFonts w:ascii="Consolas" w:hAnsi="Consolas" w:cs="Consolas"/>
+                <w:color w:val="000000"/>
+                <w:sz w:val="19"/>
+                <w:szCs w:val="19"/>
+                <w:highlight w:val="white"/>
+                <w:lang w:val="vi-VN"/>
+              </w:rPr>
+              <w:t>}</w:t>
+            </w:r>
+          </w:p>
+        </w:tc>
+      </w:tr>
+    </w:tbl>
+    <w:p>
+      <w:pPr>
+        <w:rPr>
+          <w:rFonts w:ascii="Times New Roman" w:hAnsi="Times New Roman" w:cs="Times New Roman"/>
+          <w:color w:val="000000" w:themeColor="text1"/>
+          <w:sz w:val="28"/>
+          <w:szCs w:val="28"/>
+        </w:rPr>
+      </w:pPr>
+    </w:p>
+    <w:p>
+      <w:pPr>
+        <w:rPr>
+          <w:rFonts w:ascii="Times New Roman" w:hAnsi="Times New Roman" w:cs="Times New Roman"/>
+          <w:color w:val="000000" w:themeColor="text1"/>
+          <w:sz w:val="28"/>
+          <w:szCs w:val="28"/>
+        </w:rPr>
+      </w:pPr>
+    </w:p>
+    <w:p>
+      <w:pPr>
+        <w:rPr>
+          <w:rFonts w:ascii="Times New Roman" w:hAnsi="Times New Roman" w:cs="Times New Roman"/>
+          <w:color w:val="000000" w:themeColor="text1"/>
+          <w:sz w:val="28"/>
+          <w:szCs w:val="28"/>
+        </w:rPr>
+      </w:pPr>
+    </w:p>
+    <w:p>
+      <w:pPr>
+        <w:rPr>
+          <w:rFonts w:ascii="Times New Roman" w:hAnsi="Times New Roman" w:cs="Times New Roman"/>
+          <w:color w:val="000000" w:themeColor="text1"/>
+          <w:sz w:val="28"/>
+          <w:szCs w:val="28"/>
+        </w:rPr>
+      </w:pPr>
+    </w:p>
     <w:p>
       <w:pPr>
         <w:rPr>
@@ -13090,7 +16753,7 @@
         <w:tc>
           <w:tcPr>
             <w:tcW w:w="1501" w:type="dxa"/>
-            <w:shd w:val="clear" w:color="auto" w:fill="auto"/>
+            <w:shd w:val="clear" w:color="auto" w:fill="FFFF00"/>
             <w:vAlign w:val="center"/>
           </w:tcPr>
           <w:p>
@@ -13119,37 +16782,37 @@
         <w:tc>
           <w:tcPr>
             <w:tcW w:w="2410" w:type="dxa"/>
-            <w:shd w:val="clear" w:color="auto" w:fill="auto"/>
-            <w:vAlign w:val="center"/>
-          </w:tcPr>
-          <w:p>
-            <w:pPr>
-              <w:pStyle w:val="ListParagraph"/>
-              <w:ind w:left="0"/>
-              <w:rPr>
-                <w:rFonts w:ascii="Times New Roman" w:hAnsi="Times New Roman" w:cs="Times New Roman"/>
-                <w:b/>
-                <w:color w:val="000000" w:themeColor="text1"/>
-                <w:sz w:val="20"/>
-                <w:szCs w:val="20"/>
-              </w:rPr>
-            </w:pPr>
-            <w:r>
-              <w:rPr>
-                <w:rFonts w:ascii="Times New Roman" w:hAnsi="Times New Roman" w:cs="Times New Roman"/>
-                <w:b/>
-                <w:color w:val="000000" w:themeColor="text1"/>
-                <w:sz w:val="20"/>
-                <w:szCs w:val="20"/>
-              </w:rPr>
-              <w:t>Owner</w:t>
+            <w:shd w:val="clear" w:color="auto" w:fill="FFFF00"/>
+            <w:vAlign w:val="center"/>
+          </w:tcPr>
+          <w:p>
+            <w:pPr>
+              <w:pStyle w:val="ListParagraph"/>
+              <w:ind w:left="0"/>
+              <w:rPr>
+                <w:rFonts w:ascii="Times New Roman" w:hAnsi="Times New Roman" w:cs="Times New Roman"/>
+                <w:b/>
+                <w:color w:val="000000" w:themeColor="text1"/>
+                <w:sz w:val="20"/>
+                <w:szCs w:val="20"/>
+              </w:rPr>
+            </w:pPr>
+            <w:r>
+              <w:rPr>
+                <w:rFonts w:ascii="Times New Roman" w:hAnsi="Times New Roman" w:cs="Times New Roman"/>
+                <w:b/>
+                <w:color w:val="000000" w:themeColor="text1"/>
+                <w:sz w:val="20"/>
+                <w:szCs w:val="20"/>
+              </w:rPr>
+              <w:t>Partner</w:t>
             </w:r>
           </w:p>
         </w:tc>
         <w:tc>
           <w:tcPr>
             <w:tcW w:w="1056" w:type="dxa"/>
-            <w:shd w:val="clear" w:color="auto" w:fill="auto"/>
+            <w:shd w:val="clear" w:color="auto" w:fill="FFFF00"/>
             <w:vAlign w:val="center"/>
           </w:tcPr>
           <w:p>
@@ -13178,25 +16841,34 @@
         <w:tc>
           <w:tcPr>
             <w:tcW w:w="5948" w:type="dxa"/>
-            <w:shd w:val="clear" w:color="auto" w:fill="auto"/>
-          </w:tcPr>
-          <w:p>
-            <w:pPr>
-              <w:rPr>
-                <w:rFonts w:ascii="Times New Roman" w:hAnsi="Times New Roman" w:cs="Times New Roman"/>
-                <w:color w:val="000000" w:themeColor="text1"/>
-                <w:sz w:val="20"/>
-                <w:szCs w:val="20"/>
-              </w:rPr>
-            </w:pPr>
-            <w:r>
-              <w:rPr>
-                <w:rFonts w:ascii="Times New Roman" w:hAnsi="Times New Roman" w:cs="Times New Roman"/>
-                <w:color w:val="000000" w:themeColor="text1"/>
-                <w:sz w:val="20"/>
-                <w:szCs w:val="20"/>
-              </w:rPr>
-              <w:t>Id of prescription owner.</w:t>
+            <w:shd w:val="clear" w:color="auto" w:fill="FFFF00"/>
+          </w:tcPr>
+          <w:p>
+            <w:pPr>
+              <w:rPr>
+                <w:rFonts w:ascii="Times New Roman" w:hAnsi="Times New Roman" w:cs="Times New Roman"/>
+                <w:color w:val="000000" w:themeColor="text1"/>
+                <w:sz w:val="20"/>
+                <w:szCs w:val="20"/>
+              </w:rPr>
+            </w:pPr>
+            <w:r>
+              <w:rPr>
+                <w:rFonts w:ascii="Times New Roman" w:hAnsi="Times New Roman" w:cs="Times New Roman"/>
+                <w:color w:val="000000" w:themeColor="text1"/>
+                <w:sz w:val="20"/>
+                <w:szCs w:val="20"/>
+              </w:rPr>
+              <w:t>Id of person who is included in prescription</w:t>
+            </w:r>
+            <w:r>
+              <w:rPr>
+                <w:rFonts w:ascii="Times New Roman" w:hAnsi="Times New Roman" w:cs="Times New Roman"/>
+                <w:color w:val="000000" w:themeColor="text1"/>
+                <w:sz w:val="20"/>
+                <w:szCs w:val="20"/>
+              </w:rPr>
+              <w:t>.</w:t>
             </w:r>
           </w:p>
           <w:p>
@@ -13223,8 +16895,189 @@
               </w:rPr>
               <w:t>Optional</w:t>
             </w:r>
-            <w:bookmarkStart w:id="0" w:name="_GoBack"/>
-            <w:bookmarkEnd w:id="0"/>
+          </w:p>
+        </w:tc>
+      </w:tr>
+      <w:tr>
+        <w:tc>
+          <w:tcPr>
+            <w:tcW w:w="1501" w:type="dxa"/>
+            <w:shd w:val="clear" w:color="auto" w:fill="FFFF00"/>
+            <w:vAlign w:val="center"/>
+          </w:tcPr>
+          <w:p>
+            <w:pPr>
+              <w:pStyle w:val="ListParagraph"/>
+              <w:ind w:left="0"/>
+              <w:jc w:val="center"/>
+              <w:rPr>
+                <w:rFonts w:ascii="Times New Roman" w:hAnsi="Times New Roman" w:cs="Times New Roman"/>
+                <w:color w:val="000000" w:themeColor="text1"/>
+                <w:sz w:val="20"/>
+                <w:szCs w:val="20"/>
+              </w:rPr>
+            </w:pPr>
+            <w:r>
+              <w:rPr>
+                <w:rFonts w:ascii="Times New Roman" w:hAnsi="Times New Roman" w:cs="Times New Roman"/>
+                <w:color w:val="000000" w:themeColor="text1"/>
+                <w:sz w:val="20"/>
+                <w:szCs w:val="20"/>
+              </w:rPr>
+              <w:t>BODY</w:t>
+            </w:r>
+          </w:p>
+        </w:tc>
+        <w:tc>
+          <w:tcPr>
+            <w:tcW w:w="2410" w:type="dxa"/>
+            <w:shd w:val="clear" w:color="auto" w:fill="FFFF00"/>
+            <w:vAlign w:val="center"/>
+          </w:tcPr>
+          <w:p>
+            <w:pPr>
+              <w:pStyle w:val="ListParagraph"/>
+              <w:ind w:left="0"/>
+              <w:rPr>
+                <w:rFonts w:ascii="Times New Roman" w:hAnsi="Times New Roman" w:cs="Times New Roman"/>
+                <w:b/>
+                <w:color w:val="000000" w:themeColor="text1"/>
+                <w:sz w:val="20"/>
+                <w:szCs w:val="20"/>
+              </w:rPr>
+            </w:pPr>
+            <w:r>
+              <w:rPr>
+                <w:rFonts w:ascii="Times New Roman" w:hAnsi="Times New Roman" w:cs="Times New Roman"/>
+                <w:b/>
+                <w:color w:val="000000" w:themeColor="text1"/>
+                <w:sz w:val="20"/>
+                <w:szCs w:val="20"/>
+              </w:rPr>
+              <w:t>Mode</w:t>
+            </w:r>
+          </w:p>
+        </w:tc>
+        <w:tc>
+          <w:tcPr>
+            <w:tcW w:w="1056" w:type="dxa"/>
+            <w:shd w:val="clear" w:color="auto" w:fill="FFFF00"/>
+            <w:vAlign w:val="center"/>
+          </w:tcPr>
+          <w:p>
+            <w:pPr>
+              <w:pStyle w:val="ListParagraph"/>
+              <w:ind w:left="0"/>
+              <w:jc w:val="center"/>
+              <w:rPr>
+                <w:rFonts w:ascii="Times New Roman" w:hAnsi="Times New Roman" w:cs="Times New Roman"/>
+                <w:color w:val="000000" w:themeColor="text1"/>
+                <w:sz w:val="20"/>
+                <w:szCs w:val="20"/>
+              </w:rPr>
+            </w:pPr>
+            <w:r>
+              <w:rPr>
+                <w:rFonts w:ascii="Times New Roman" w:hAnsi="Times New Roman" w:cs="Times New Roman"/>
+                <w:color w:val="000000" w:themeColor="text1"/>
+                <w:sz w:val="20"/>
+                <w:szCs w:val="20"/>
+              </w:rPr>
+              <w:t>int</w:t>
+            </w:r>
+          </w:p>
+        </w:tc>
+        <w:tc>
+          <w:tcPr>
+            <w:tcW w:w="5948" w:type="dxa"/>
+            <w:shd w:val="clear" w:color="auto" w:fill="FFFF00"/>
+          </w:tcPr>
+          <w:p>
+            <w:pPr>
+              <w:rPr>
+                <w:rFonts w:ascii="Times New Roman" w:hAnsi="Times New Roman" w:cs="Times New Roman"/>
+                <w:color w:val="000000" w:themeColor="text1"/>
+                <w:sz w:val="20"/>
+                <w:szCs w:val="20"/>
+              </w:rPr>
+            </w:pPr>
+            <w:r>
+              <w:rPr>
+                <w:rFonts w:ascii="Times New Roman" w:hAnsi="Times New Roman" w:cs="Times New Roman"/>
+                <w:color w:val="000000" w:themeColor="text1"/>
+                <w:sz w:val="20"/>
+                <w:szCs w:val="20"/>
+              </w:rPr>
+              <w:t>Mode of filtering.</w:t>
+            </w:r>
+          </w:p>
+          <w:p>
+            <w:pPr>
+              <w:pStyle w:val="ListParagraph"/>
+              <w:numPr>
+                <w:ilvl w:val="0"/>
+                <w:numId w:val="4"/>
+              </w:numPr>
+              <w:rPr>
+                <w:rFonts w:ascii="Times New Roman" w:hAnsi="Times New Roman" w:cs="Times New Roman"/>
+                <w:color w:val="000000" w:themeColor="text1"/>
+                <w:sz w:val="20"/>
+                <w:szCs w:val="20"/>
+              </w:rPr>
+            </w:pPr>
+            <w:r>
+              <w:rPr>
+                <w:rFonts w:ascii="Times New Roman" w:hAnsi="Times New Roman" w:cs="Times New Roman"/>
+                <w:b/>
+                <w:color w:val="000000" w:themeColor="text1"/>
+                <w:sz w:val="20"/>
+                <w:szCs w:val="20"/>
+              </w:rPr>
+              <w:t xml:space="preserve">0: </w:t>
+            </w:r>
+            <w:r>
+              <w:rPr>
+                <w:rFonts w:ascii="Times New Roman" w:hAnsi="Times New Roman" w:cs="Times New Roman"/>
+                <w:color w:val="000000" w:themeColor="text1"/>
+                <w:sz w:val="20"/>
+                <w:szCs w:val="20"/>
+              </w:rPr>
+              <w:t>Requester is the creator of prescription.</w:t>
+            </w:r>
+          </w:p>
+          <w:p>
+            <w:pPr>
+              <w:pStyle w:val="ListParagraph"/>
+              <w:numPr>
+                <w:ilvl w:val="0"/>
+                <w:numId w:val="4"/>
+              </w:numPr>
+              <w:rPr>
+                <w:rFonts w:ascii="Times New Roman" w:hAnsi="Times New Roman" w:cs="Times New Roman"/>
+                <w:color w:val="000000" w:themeColor="text1"/>
+                <w:sz w:val="20"/>
+                <w:szCs w:val="20"/>
+              </w:rPr>
+            </w:pPr>
+            <w:r>
+              <w:rPr>
+                <w:rFonts w:ascii="Times New Roman" w:hAnsi="Times New Roman" w:cs="Times New Roman"/>
+                <w:b/>
+                <w:color w:val="000000" w:themeColor="text1"/>
+                <w:sz w:val="20"/>
+                <w:szCs w:val="20"/>
+              </w:rPr>
+              <w:t>1:</w:t>
+            </w:r>
+            <w:r>
+              <w:rPr>
+                <w:rFonts w:ascii="Times New Roman" w:hAnsi="Times New Roman" w:cs="Times New Roman"/>
+                <w:color w:val="000000" w:themeColor="text1"/>
+                <w:sz w:val="20"/>
+                <w:szCs w:val="20"/>
+              </w:rPr>
+              <w:t xml:space="preserve"> Requester is the owner of prescription.</w:t>
+            </w:r>
           </w:p>
         </w:tc>
       </w:tr>
@@ -15805,6 +19658,7 @@
                 <w:szCs w:val="19"/>
                 <w:highlight w:val="white"/>
               </w:rPr>
+              <w:lastRenderedPageBreak/>
               <w:t xml:space="preserve">      </w:t>
             </w:r>
             <w:r>
@@ -15957,7 +19811,6 @@
                 <w:szCs w:val="19"/>
                 <w:highlight w:val="white"/>
               </w:rPr>
-              <w:lastRenderedPageBreak/>
               <w:t xml:space="preserve">      </w:t>
             </w:r>
             <w:r>
@@ -17727,6 +21580,90 @@
           </w:p>
         </w:tc>
       </w:tr>
+      <w:tr>
+        <w:tc>
+          <w:tcPr>
+            <w:tcW w:w="1560" w:type="dxa"/>
+            <w:shd w:val="clear" w:color="auto" w:fill="FFFF00"/>
+            <w:vAlign w:val="center"/>
+          </w:tcPr>
+          <w:p>
+            <w:pPr>
+              <w:pStyle w:val="ListParagraph"/>
+              <w:ind w:left="0"/>
+              <w:jc w:val="center"/>
+              <w:rPr>
+                <w:rFonts w:ascii="Times New Roman" w:hAnsi="Times New Roman" w:cs="Times New Roman"/>
+                <w:b/>
+                <w:color w:val="FF0000"/>
+                <w:sz w:val="20"/>
+                <w:szCs w:val="20"/>
+              </w:rPr>
+            </w:pPr>
+            <w:bookmarkStart w:id="0" w:name="_GoBack"/>
+            <w:r>
+              <w:rPr>
+                <w:rFonts w:ascii="Times New Roman" w:hAnsi="Times New Roman" w:cs="Times New Roman"/>
+                <w:b/>
+                <w:color w:val="FF0000"/>
+                <w:sz w:val="20"/>
+                <w:szCs w:val="20"/>
+              </w:rPr>
+              <w:t>500</w:t>
+            </w:r>
+          </w:p>
+          <w:p>
+            <w:pPr>
+              <w:pStyle w:val="ListParagraph"/>
+              <w:ind w:left="0"/>
+              <w:rPr>
+                <w:rFonts w:ascii="Times New Roman" w:hAnsi="Times New Roman" w:cs="Times New Roman"/>
+                <w:color w:val="000000" w:themeColor="text1"/>
+                <w:sz w:val="20"/>
+                <w:szCs w:val="20"/>
+              </w:rPr>
+            </w:pPr>
+            <w:r>
+              <w:rPr>
+                <w:rFonts w:ascii="Times New Roman" w:hAnsi="Times New Roman" w:cs="Times New Roman"/>
+                <w:color w:val="000000" w:themeColor="text1"/>
+                <w:sz w:val="20"/>
+                <w:szCs w:val="20"/>
+              </w:rPr>
+              <w:t>Internal server error</w:t>
+            </w:r>
+            <w:r>
+              <w:rPr>
+                <w:rFonts w:ascii="Times New Roman" w:hAnsi="Times New Roman" w:cs="Times New Roman"/>
+                <w:color w:val="000000" w:themeColor="text1"/>
+                <w:sz w:val="20"/>
+                <w:szCs w:val="20"/>
+              </w:rPr>
+              <w:t>.</w:t>
+            </w:r>
+          </w:p>
+        </w:tc>
+        <w:tc>
+          <w:tcPr>
+            <w:tcW w:w="9355" w:type="dxa"/>
+            <w:shd w:val="clear" w:color="auto" w:fill="FFFF00"/>
+            <w:vAlign w:val="center"/>
+          </w:tcPr>
+          <w:p>
+            <w:pPr>
+              <w:rPr>
+                <w:rStyle w:val="sbrace"/>
+                <w:rFonts w:ascii="Consolas" w:hAnsi="Consolas" w:cs="Consolas"/>
+                <w:color w:val="000000"/>
+                <w:sz w:val="19"/>
+                <w:szCs w:val="19"/>
+                <w:lang w:val="vi-VN"/>
+              </w:rPr>
+            </w:pPr>
+          </w:p>
+        </w:tc>
+      </w:tr>
+      <w:bookmarkEnd w:id="0"/>
     </w:tbl>
     <w:p>
       <w:pPr>

</xml_diff>

<commit_message>
- Added owner to prescription filter.
</commit_message>
<xml_diff>
--- a/002 - DOCUMENT/API Documentation/Olives/Medical/api_endpoints_medical-prescription.docx
+++ b/002 - DOCUMENT/API Documentation/Olives/Medical/api_endpoints_medical-prescription.docx
@@ -14337,25 +14337,7 @@
                 <w:sz w:val="20"/>
                 <w:szCs w:val="20"/>
               </w:rPr>
-              <w:t xml:space="preserve">Id of </w:t>
-            </w:r>
-            <w:r>
-              <w:rPr>
-                <w:rFonts w:ascii="Times New Roman" w:hAnsi="Times New Roman" w:cs="Times New Roman"/>
-                <w:color w:val="000000" w:themeColor="text1"/>
-                <w:sz w:val="20"/>
-                <w:szCs w:val="20"/>
-              </w:rPr>
-              <w:t>prescription</w:t>
-            </w:r>
-            <w:r>
-              <w:rPr>
-                <w:rFonts w:ascii="Times New Roman" w:hAnsi="Times New Roman" w:cs="Times New Roman"/>
-                <w:color w:val="000000" w:themeColor="text1"/>
-                <w:sz w:val="20"/>
-                <w:szCs w:val="20"/>
-              </w:rPr>
-              <w:t>.</w:t>
+              <w:t>Id of prescription.</w:t>
             </w:r>
           </w:p>
         </w:tc>
@@ -14530,16 +14512,7 @@
                 <w:sz w:val="19"/>
                 <w:szCs w:val="19"/>
               </w:rPr>
-              <w:t>Only the owner of prescription can delete the prescription.</w:t>
-            </w:r>
-            <w:r>
-              <w:rPr>
-                <w:rFonts w:ascii="Consolas" w:hAnsi="Consolas" w:cs="Consolas"/>
-                <w:color w:val="000000"/>
-                <w:sz w:val="19"/>
-                <w:szCs w:val="19"/>
-              </w:rPr>
-              <w:t xml:space="preserve"> </w:t>
+              <w:t xml:space="preserve">Only the owner of prescription can delete the prescription. </w:t>
             </w:r>
           </w:p>
         </w:tc>
@@ -19757,37 +19730,39 @@
                 <w:szCs w:val="19"/>
                 <w:highlight w:val="white"/>
               </w:rPr>
-              <w:t>"Name"</w:t>
-            </w:r>
-            <w:r>
-              <w:rPr>
-                <w:rFonts w:ascii="Consolas" w:hAnsi="Consolas" w:cs="Consolas"/>
-                <w:color w:val="000000"/>
-                <w:sz w:val="19"/>
-                <w:szCs w:val="19"/>
-                <w:highlight w:val="white"/>
-              </w:rPr>
-              <w:t xml:space="preserve">: </w:t>
-            </w:r>
-            <w:r>
-              <w:rPr>
-                <w:rFonts w:ascii="Consolas" w:hAnsi="Consolas" w:cs="Consolas"/>
-                <w:color w:val="A31515"/>
-                <w:sz w:val="19"/>
-                <w:szCs w:val="19"/>
-                <w:highlight w:val="white"/>
-              </w:rPr>
-              <w:t>""</w:t>
-            </w:r>
-            <w:r>
-              <w:rPr>
-                <w:rFonts w:ascii="Consolas" w:hAnsi="Consolas" w:cs="Consolas"/>
-                <w:color w:val="000000"/>
-                <w:sz w:val="19"/>
-                <w:szCs w:val="19"/>
-                <w:highlight w:val="white"/>
-              </w:rPr>
-              <w:t>,</w:t>
+              <w:t>"</w:t>
+            </w:r>
+            <w:r>
+              <w:rPr>
+                <w:rFonts w:ascii="Consolas" w:hAnsi="Consolas" w:cs="Consolas"/>
+                <w:color w:val="2E75B6"/>
+                <w:sz w:val="19"/>
+                <w:szCs w:val="19"/>
+                <w:highlight w:val="white"/>
+              </w:rPr>
+              <w:t>Owner</w:t>
+            </w:r>
+            <w:bookmarkStart w:id="0" w:name="_GoBack"/>
+            <w:bookmarkEnd w:id="0"/>
+            <w:r>
+              <w:rPr>
+                <w:rFonts w:ascii="Consolas" w:hAnsi="Consolas" w:cs="Consolas"/>
+                <w:color w:val="2E75B6"/>
+                <w:sz w:val="19"/>
+                <w:szCs w:val="19"/>
+                <w:highlight w:val="white"/>
+              </w:rPr>
+              <w:t>"</w:t>
+            </w:r>
+            <w:r>
+              <w:rPr>
+                <w:rFonts w:ascii="Consolas" w:hAnsi="Consolas" w:cs="Consolas"/>
+                <w:color w:val="000000"/>
+                <w:sz w:val="19"/>
+                <w:szCs w:val="19"/>
+                <w:highlight w:val="white"/>
+              </w:rPr>
+              <w:t>: 0</w:t>
             </w:r>
           </w:p>
           <w:p>
@@ -19821,17 +19796,37 @@
                 <w:szCs w:val="19"/>
                 <w:highlight w:val="white"/>
               </w:rPr>
-              <w:t>"From"</w:t>
-            </w:r>
-            <w:r>
-              <w:rPr>
-                <w:rFonts w:ascii="Consolas" w:hAnsi="Consolas" w:cs="Consolas"/>
-                <w:color w:val="000000"/>
-                <w:sz w:val="19"/>
-                <w:szCs w:val="19"/>
-                <w:highlight w:val="white"/>
-              </w:rPr>
-              <w:t>: 0,</w:t>
+              <w:t>"Name"</w:t>
+            </w:r>
+            <w:r>
+              <w:rPr>
+                <w:rFonts w:ascii="Consolas" w:hAnsi="Consolas" w:cs="Consolas"/>
+                <w:color w:val="000000"/>
+                <w:sz w:val="19"/>
+                <w:szCs w:val="19"/>
+                <w:highlight w:val="white"/>
+              </w:rPr>
+              <w:t xml:space="preserve">: </w:t>
+            </w:r>
+            <w:r>
+              <w:rPr>
+                <w:rFonts w:ascii="Consolas" w:hAnsi="Consolas" w:cs="Consolas"/>
+                <w:color w:val="A31515"/>
+                <w:sz w:val="19"/>
+                <w:szCs w:val="19"/>
+                <w:highlight w:val="white"/>
+              </w:rPr>
+              <w:t>""</w:t>
+            </w:r>
+            <w:r>
+              <w:rPr>
+                <w:rFonts w:ascii="Consolas" w:hAnsi="Consolas" w:cs="Consolas"/>
+                <w:color w:val="000000"/>
+                <w:sz w:val="19"/>
+                <w:szCs w:val="19"/>
+                <w:highlight w:val="white"/>
+              </w:rPr>
+              <w:t>,</w:t>
             </w:r>
           </w:p>
           <w:p>
@@ -19865,7 +19860,7 @@
                 <w:szCs w:val="19"/>
                 <w:highlight w:val="white"/>
               </w:rPr>
-              <w:t>"To"</w:t>
+              <w:t>"From"</w:t>
             </w:r>
             <w:r>
               <w:rPr>
@@ -19909,37 +19904,17 @@
                 <w:szCs w:val="19"/>
                 <w:highlight w:val="white"/>
               </w:rPr>
-              <w:t>"Medicine"</w:t>
-            </w:r>
-            <w:r>
-              <w:rPr>
-                <w:rFonts w:ascii="Consolas" w:hAnsi="Consolas" w:cs="Consolas"/>
-                <w:color w:val="000000"/>
-                <w:sz w:val="19"/>
-                <w:szCs w:val="19"/>
-                <w:highlight w:val="white"/>
-              </w:rPr>
-              <w:t xml:space="preserve">: </w:t>
-            </w:r>
-            <w:r>
-              <w:rPr>
-                <w:rFonts w:ascii="Consolas" w:hAnsi="Consolas" w:cs="Consolas"/>
-                <w:color w:val="A31515"/>
-                <w:sz w:val="19"/>
-                <w:szCs w:val="19"/>
-                <w:highlight w:val="white"/>
-              </w:rPr>
-              <w:t>""</w:t>
-            </w:r>
-            <w:r>
-              <w:rPr>
-                <w:rFonts w:ascii="Consolas" w:hAnsi="Consolas" w:cs="Consolas"/>
-                <w:color w:val="000000"/>
-                <w:sz w:val="19"/>
-                <w:szCs w:val="19"/>
-                <w:highlight w:val="white"/>
-              </w:rPr>
-              <w:t>,</w:t>
+              <w:t>"To"</w:t>
+            </w:r>
+            <w:r>
+              <w:rPr>
+                <w:rFonts w:ascii="Consolas" w:hAnsi="Consolas" w:cs="Consolas"/>
+                <w:color w:val="000000"/>
+                <w:sz w:val="19"/>
+                <w:szCs w:val="19"/>
+                <w:highlight w:val="white"/>
+              </w:rPr>
+              <w:t>: 0,</w:t>
             </w:r>
           </w:p>
           <w:p>
@@ -19973,7 +19948,7 @@
                 <w:szCs w:val="19"/>
                 <w:highlight w:val="white"/>
               </w:rPr>
-              <w:t>"Note"</w:t>
+              <w:t>"Medicine"</w:t>
             </w:r>
             <w:r>
               <w:rPr>
@@ -20037,17 +20012,37 @@
                 <w:szCs w:val="19"/>
                 <w:highlight w:val="white"/>
               </w:rPr>
-              <w:t>"Created"</w:t>
-            </w:r>
-            <w:r>
-              <w:rPr>
-                <w:rFonts w:ascii="Consolas" w:hAnsi="Consolas" w:cs="Consolas"/>
-                <w:color w:val="000000"/>
-                <w:sz w:val="19"/>
-                <w:szCs w:val="19"/>
-                <w:highlight w:val="white"/>
-              </w:rPr>
-              <w:t>: 0,</w:t>
+              <w:t>"Note"</w:t>
+            </w:r>
+            <w:r>
+              <w:rPr>
+                <w:rFonts w:ascii="Consolas" w:hAnsi="Consolas" w:cs="Consolas"/>
+                <w:color w:val="000000"/>
+                <w:sz w:val="19"/>
+                <w:szCs w:val="19"/>
+                <w:highlight w:val="white"/>
+              </w:rPr>
+              <w:t xml:space="preserve">: </w:t>
+            </w:r>
+            <w:r>
+              <w:rPr>
+                <w:rFonts w:ascii="Consolas" w:hAnsi="Consolas" w:cs="Consolas"/>
+                <w:color w:val="A31515"/>
+                <w:sz w:val="19"/>
+                <w:szCs w:val="19"/>
+                <w:highlight w:val="white"/>
+              </w:rPr>
+              <w:t>""</w:t>
+            </w:r>
+            <w:r>
+              <w:rPr>
+                <w:rFonts w:ascii="Consolas" w:hAnsi="Consolas" w:cs="Consolas"/>
+                <w:color w:val="000000"/>
+                <w:sz w:val="19"/>
+                <w:szCs w:val="19"/>
+                <w:highlight w:val="white"/>
+              </w:rPr>
+              <w:t>,</w:t>
             </w:r>
           </w:p>
           <w:p>
@@ -20081,17 +20076,17 @@
                 <w:szCs w:val="19"/>
                 <w:highlight w:val="white"/>
               </w:rPr>
-              <w:t>"LastModified"</w:t>
-            </w:r>
-            <w:r>
-              <w:rPr>
-                <w:rFonts w:ascii="Consolas" w:hAnsi="Consolas" w:cs="Consolas"/>
-                <w:color w:val="000000"/>
-                <w:sz w:val="19"/>
-                <w:szCs w:val="19"/>
-                <w:highlight w:val="white"/>
-              </w:rPr>
-              <w:t>: 0</w:t>
+              <w:t>"Created"</w:t>
+            </w:r>
+            <w:r>
+              <w:rPr>
+                <w:rFonts w:ascii="Consolas" w:hAnsi="Consolas" w:cs="Consolas"/>
+                <w:color w:val="000000"/>
+                <w:sz w:val="19"/>
+                <w:szCs w:val="19"/>
+                <w:highlight w:val="white"/>
+              </w:rPr>
+              <w:t>: 0,</w:t>
             </w:r>
           </w:p>
           <w:p>
@@ -20115,7 +20110,27 @@
                 <w:szCs w:val="19"/>
                 <w:highlight w:val="white"/>
               </w:rPr>
-              <w:t xml:space="preserve">    }</w:t>
+              <w:t xml:space="preserve">      </w:t>
+            </w:r>
+            <w:r>
+              <w:rPr>
+                <w:rFonts w:ascii="Consolas" w:hAnsi="Consolas" w:cs="Consolas"/>
+                <w:color w:val="2E75B6"/>
+                <w:sz w:val="19"/>
+                <w:szCs w:val="19"/>
+                <w:highlight w:val="white"/>
+              </w:rPr>
+              <w:t>"LastModified"</w:t>
+            </w:r>
+            <w:r>
+              <w:rPr>
+                <w:rFonts w:ascii="Consolas" w:hAnsi="Consolas" w:cs="Consolas"/>
+                <w:color w:val="000000"/>
+                <w:sz w:val="19"/>
+                <w:szCs w:val="19"/>
+                <w:highlight w:val="white"/>
+              </w:rPr>
+              <w:t>: 0</w:t>
             </w:r>
           </w:p>
           <w:p>
@@ -20139,7 +20154,7 @@
                 <w:szCs w:val="19"/>
                 <w:highlight w:val="white"/>
               </w:rPr>
-              <w:t xml:space="preserve">  ],</w:t>
+              <w:t xml:space="preserve">    }</w:t>
             </w:r>
           </w:p>
           <w:p>
@@ -20163,27 +20178,7 @@
                 <w:szCs w:val="19"/>
                 <w:highlight w:val="white"/>
               </w:rPr>
-              <w:t xml:space="preserve">  </w:t>
-            </w:r>
-            <w:r>
-              <w:rPr>
-                <w:rFonts w:ascii="Consolas" w:hAnsi="Consolas" w:cs="Consolas"/>
-                <w:color w:val="2E75B6"/>
-                <w:sz w:val="19"/>
-                <w:szCs w:val="19"/>
-                <w:highlight w:val="white"/>
-              </w:rPr>
-              <w:t>"Total"</w:t>
-            </w:r>
-            <w:r>
-              <w:rPr>
-                <w:rFonts w:ascii="Consolas" w:hAnsi="Consolas" w:cs="Consolas"/>
-                <w:color w:val="000000"/>
-                <w:sz w:val="19"/>
-                <w:szCs w:val="19"/>
-                <w:highlight w:val="white"/>
-              </w:rPr>
-              <w:t>: 0</w:t>
+              <w:t xml:space="preserve">  ],</w:t>
             </w:r>
           </w:p>
           <w:p>
@@ -20207,7 +20202,27 @@
                 <w:szCs w:val="19"/>
                 <w:highlight w:val="white"/>
               </w:rPr>
-              <w:t>}</w:t>
+              <w:t xml:space="preserve">  </w:t>
+            </w:r>
+            <w:r>
+              <w:rPr>
+                <w:rFonts w:ascii="Consolas" w:hAnsi="Consolas" w:cs="Consolas"/>
+                <w:color w:val="2E75B6"/>
+                <w:sz w:val="19"/>
+                <w:szCs w:val="19"/>
+                <w:highlight w:val="white"/>
+              </w:rPr>
+              <w:t>"Total"</w:t>
+            </w:r>
+            <w:r>
+              <w:rPr>
+                <w:rFonts w:ascii="Consolas" w:hAnsi="Consolas" w:cs="Consolas"/>
+                <w:color w:val="000000"/>
+                <w:sz w:val="19"/>
+                <w:szCs w:val="19"/>
+                <w:highlight w:val="white"/>
+              </w:rPr>
+              <w:t>: 0</w:t>
             </w:r>
           </w:p>
           <w:p>
@@ -20216,101 +20231,99 @@
               <w:autoSpaceDN w:val="0"/>
               <w:adjustRightInd w:val="0"/>
               <w:rPr>
-                <w:rFonts w:ascii="Times New Roman" w:hAnsi="Times New Roman" w:cs="Times New Roman"/>
-                <w:color w:val="000000" w:themeColor="text1"/>
-                <w:sz w:val="20"/>
-                <w:szCs w:val="20"/>
-              </w:rPr>
-            </w:pPr>
-          </w:p>
-        </w:tc>
-      </w:tr>
-      <w:tr>
-        <w:tc>
-          <w:tcPr>
-            <w:tcW w:w="1560" w:type="dxa"/>
-            <w:shd w:val="clear" w:color="auto" w:fill="auto"/>
-            <w:vAlign w:val="center"/>
-          </w:tcPr>
-          <w:p>
-            <w:pPr>
-              <w:pStyle w:val="ListParagraph"/>
-              <w:ind w:left="0"/>
-              <w:jc w:val="center"/>
-              <w:rPr>
-                <w:rFonts w:ascii="Times New Roman" w:hAnsi="Times New Roman" w:cs="Times New Roman"/>
-                <w:b/>
-                <w:color w:val="FF0000"/>
-                <w:sz w:val="20"/>
-                <w:szCs w:val="20"/>
-              </w:rPr>
-            </w:pPr>
-            <w:r>
-              <w:rPr>
-                <w:rFonts w:ascii="Times New Roman" w:hAnsi="Times New Roman" w:cs="Times New Roman"/>
-                <w:b/>
-                <w:color w:val="FF0000"/>
-                <w:sz w:val="20"/>
-                <w:szCs w:val="20"/>
-              </w:rPr>
-              <w:lastRenderedPageBreak/>
-              <w:t>400</w:t>
-            </w:r>
-          </w:p>
-          <w:p>
-            <w:pPr>
-              <w:pStyle w:val="ListParagraph"/>
-              <w:ind w:left="0"/>
-              <w:rPr>
-                <w:rFonts w:ascii="Times New Roman" w:hAnsi="Times New Roman" w:cs="Times New Roman"/>
-                <w:color w:val="000000" w:themeColor="text1"/>
-                <w:sz w:val="20"/>
-                <w:szCs w:val="20"/>
-              </w:rPr>
-            </w:pPr>
-            <w:r>
-              <w:rPr>
-                <w:rFonts w:ascii="Times New Roman" w:hAnsi="Times New Roman" w:cs="Times New Roman"/>
-                <w:color w:val="000000" w:themeColor="text1"/>
-                <w:sz w:val="20"/>
-                <w:szCs w:val="20"/>
-              </w:rPr>
-              <w:t>Request parameters are invalid.</w:t>
-            </w:r>
-          </w:p>
-        </w:tc>
-        <w:tc>
-          <w:tcPr>
-            <w:tcW w:w="9355" w:type="dxa"/>
-            <w:shd w:val="clear" w:color="auto" w:fill="auto"/>
-            <w:vAlign w:val="center"/>
-          </w:tcPr>
+                <w:rFonts w:ascii="Consolas" w:hAnsi="Consolas" w:cs="Consolas"/>
+                <w:color w:val="000000"/>
+                <w:sz w:val="19"/>
+                <w:szCs w:val="19"/>
+                <w:highlight w:val="white"/>
+              </w:rPr>
+            </w:pPr>
+            <w:r>
+              <w:rPr>
+                <w:rFonts w:ascii="Consolas" w:hAnsi="Consolas" w:cs="Consolas"/>
+                <w:color w:val="000000"/>
+                <w:sz w:val="19"/>
+                <w:szCs w:val="19"/>
+                <w:highlight w:val="white"/>
+              </w:rPr>
+              <w:t>}</w:t>
+            </w:r>
+          </w:p>
           <w:p>
             <w:pPr>
               <w:autoSpaceDE w:val="0"/>
               <w:autoSpaceDN w:val="0"/>
               <w:adjustRightInd w:val="0"/>
               <w:rPr>
-                <w:rFonts w:ascii="Consolas" w:hAnsi="Consolas" w:cs="Consolas"/>
-                <w:color w:val="000000"/>
-                <w:sz w:val="19"/>
-                <w:szCs w:val="19"/>
-                <w:highlight w:val="white"/>
-                <w:lang w:val="vi-VN"/>
-              </w:rPr>
-            </w:pPr>
-            <w:r>
-              <w:rPr>
-                <w:rFonts w:ascii="Consolas" w:hAnsi="Consolas" w:cs="Consolas"/>
-                <w:color w:val="000000"/>
-                <w:sz w:val="19"/>
-                <w:szCs w:val="19"/>
-                <w:highlight w:val="white"/>
-                <w:lang w:val="vi-VN"/>
-              </w:rPr>
-              <w:t>{</w:t>
-            </w:r>
-          </w:p>
+                <w:rFonts w:ascii="Times New Roman" w:hAnsi="Times New Roman" w:cs="Times New Roman"/>
+                <w:color w:val="000000" w:themeColor="text1"/>
+                <w:sz w:val="20"/>
+                <w:szCs w:val="20"/>
+              </w:rPr>
+            </w:pPr>
+          </w:p>
+        </w:tc>
+      </w:tr>
+      <w:tr>
+        <w:tc>
+          <w:tcPr>
+            <w:tcW w:w="1560" w:type="dxa"/>
+            <w:shd w:val="clear" w:color="auto" w:fill="auto"/>
+            <w:vAlign w:val="center"/>
+          </w:tcPr>
+          <w:p>
+            <w:pPr>
+              <w:pStyle w:val="ListParagraph"/>
+              <w:ind w:left="0"/>
+              <w:jc w:val="center"/>
+              <w:rPr>
+                <w:rFonts w:ascii="Times New Roman" w:hAnsi="Times New Roman" w:cs="Times New Roman"/>
+                <w:b/>
+                <w:color w:val="FF0000"/>
+                <w:sz w:val="20"/>
+                <w:szCs w:val="20"/>
+              </w:rPr>
+            </w:pPr>
+            <w:r>
+              <w:rPr>
+                <w:rFonts w:ascii="Times New Roman" w:hAnsi="Times New Roman" w:cs="Times New Roman"/>
+                <w:b/>
+                <w:color w:val="FF0000"/>
+                <w:sz w:val="20"/>
+                <w:szCs w:val="20"/>
+              </w:rPr>
+              <w:lastRenderedPageBreak/>
+              <w:t>400</w:t>
+            </w:r>
+          </w:p>
+          <w:p>
+            <w:pPr>
+              <w:pStyle w:val="ListParagraph"/>
+              <w:ind w:left="0"/>
+              <w:rPr>
+                <w:rFonts w:ascii="Times New Roman" w:hAnsi="Times New Roman" w:cs="Times New Roman"/>
+                <w:color w:val="000000" w:themeColor="text1"/>
+                <w:sz w:val="20"/>
+                <w:szCs w:val="20"/>
+              </w:rPr>
+            </w:pPr>
+            <w:r>
+              <w:rPr>
+                <w:rFonts w:ascii="Times New Roman" w:hAnsi="Times New Roman" w:cs="Times New Roman"/>
+                <w:color w:val="000000" w:themeColor="text1"/>
+                <w:sz w:val="20"/>
+                <w:szCs w:val="20"/>
+              </w:rPr>
+              <w:t>Request parameters are invalid.</w:t>
+            </w:r>
+          </w:p>
+        </w:tc>
+        <w:tc>
+          <w:tcPr>
+            <w:tcW w:w="9355" w:type="dxa"/>
+            <w:shd w:val="clear" w:color="auto" w:fill="auto"/>
+            <w:vAlign w:val="center"/>
+          </w:tcPr>
           <w:p>
             <w:pPr>
               <w:autoSpaceDE w:val="0"/>
@@ -20334,180 +20347,9 @@
                 <w:highlight w:val="white"/>
                 <w:lang w:val="vi-VN"/>
               </w:rPr>
-              <w:t xml:space="preserve">  </w:t>
-            </w:r>
-            <w:r>
-              <w:rPr>
-                <w:rFonts w:ascii="Consolas" w:hAnsi="Consolas" w:cs="Consolas"/>
-                <w:color w:val="2E75B6"/>
-                <w:sz w:val="19"/>
-                <w:szCs w:val="19"/>
-                <w:highlight w:val="white"/>
-                <w:lang w:val="vi-VN"/>
-              </w:rPr>
-              <w:t>"Errors"</w:t>
-            </w:r>
-            <w:r>
-              <w:rPr>
-                <w:rFonts w:ascii="Consolas" w:hAnsi="Consolas" w:cs="Consolas"/>
-                <w:color w:val="000000"/>
-                <w:sz w:val="19"/>
-                <w:szCs w:val="19"/>
-                <w:highlight w:val="white"/>
-                <w:lang w:val="vi-VN"/>
-              </w:rPr>
-              <w:t>: [</w:t>
-            </w:r>
-            <w:r>
-              <w:rPr>
-                <w:rFonts w:ascii="Consolas" w:hAnsi="Consolas" w:cs="Consolas"/>
-                <w:color w:val="A31515"/>
-                <w:sz w:val="19"/>
-                <w:szCs w:val="19"/>
-                <w:highlight w:val="white"/>
-                <w:lang w:val="vi-VN"/>
-              </w:rPr>
-              <w:t>""</w:t>
-            </w:r>
-            <w:r>
-              <w:rPr>
-                <w:rFonts w:ascii="Consolas" w:hAnsi="Consolas" w:cs="Consolas"/>
-                <w:color w:val="000000"/>
-                <w:sz w:val="19"/>
-                <w:szCs w:val="19"/>
-                <w:highlight w:val="white"/>
-                <w:lang w:val="vi-VN"/>
-              </w:rPr>
-              <w:t xml:space="preserve">, </w:t>
-            </w:r>
-            <w:r>
-              <w:rPr>
-                <w:rFonts w:ascii="Consolas" w:hAnsi="Consolas" w:cs="Consolas"/>
-                <w:color w:val="A31515"/>
-                <w:sz w:val="19"/>
-                <w:szCs w:val="19"/>
-                <w:highlight w:val="white"/>
-                <w:lang w:val="vi-VN"/>
-              </w:rPr>
-              <w:t>""</w:t>
-            </w:r>
-            <w:r>
-              <w:rPr>
-                <w:rFonts w:ascii="Consolas" w:hAnsi="Consolas" w:cs="Consolas"/>
-                <w:color w:val="000000"/>
-                <w:sz w:val="19"/>
-                <w:szCs w:val="19"/>
-                <w:highlight w:val="white"/>
-                <w:lang w:val="vi-VN"/>
-              </w:rPr>
-              <w:t xml:space="preserve">, </w:t>
-            </w:r>
-            <w:r>
-              <w:rPr>
-                <w:rFonts w:ascii="Consolas" w:hAnsi="Consolas" w:cs="Consolas"/>
-                <w:color w:val="A31515"/>
-                <w:sz w:val="19"/>
-                <w:szCs w:val="19"/>
-                <w:highlight w:val="white"/>
-                <w:lang w:val="vi-VN"/>
-              </w:rPr>
-              <w:t>""</w:t>
-            </w:r>
-            <w:r>
-              <w:rPr>
-                <w:rFonts w:ascii="Consolas" w:hAnsi="Consolas" w:cs="Consolas"/>
-                <w:color w:val="000000"/>
-                <w:sz w:val="19"/>
-                <w:szCs w:val="19"/>
-                <w:highlight w:val="white"/>
-                <w:lang w:val="vi-VN"/>
-              </w:rPr>
-              <w:t>]</w:t>
-            </w:r>
-          </w:p>
-          <w:p>
-            <w:pPr>
-              <w:rPr>
-                <w:rStyle w:val="sbrace"/>
-                <w:rFonts w:ascii="Times New Roman" w:hAnsi="Times New Roman" w:cs="Times New Roman"/>
-                <w:color w:val="000000" w:themeColor="text1"/>
-                <w:sz w:val="20"/>
-                <w:szCs w:val="20"/>
-              </w:rPr>
-            </w:pPr>
-            <w:r>
-              <w:rPr>
-                <w:rFonts w:ascii="Consolas" w:hAnsi="Consolas" w:cs="Consolas"/>
-                <w:color w:val="000000"/>
-                <w:sz w:val="19"/>
-                <w:szCs w:val="19"/>
-                <w:highlight w:val="white"/>
-                <w:lang w:val="vi-VN"/>
-              </w:rPr>
-              <w:t>}</w:t>
-            </w:r>
-          </w:p>
-        </w:tc>
-      </w:tr>
-      <w:tr>
-        <w:tc>
-          <w:tcPr>
-            <w:tcW w:w="1560" w:type="dxa"/>
-            <w:shd w:val="clear" w:color="auto" w:fill="auto"/>
-            <w:vAlign w:val="center"/>
-          </w:tcPr>
-          <w:p>
-            <w:pPr>
-              <w:pStyle w:val="ListParagraph"/>
-              <w:ind w:left="0"/>
-              <w:jc w:val="center"/>
-              <w:rPr>
-                <w:rFonts w:ascii="Times New Roman" w:hAnsi="Times New Roman" w:cs="Times New Roman"/>
-                <w:b/>
-                <w:color w:val="FF0000"/>
-                <w:sz w:val="20"/>
-                <w:szCs w:val="20"/>
-              </w:rPr>
-            </w:pPr>
-            <w:r>
-              <w:rPr>
-                <w:rFonts w:ascii="Times New Roman" w:hAnsi="Times New Roman" w:cs="Times New Roman"/>
-                <w:b/>
-                <w:color w:val="FF0000"/>
-                <w:sz w:val="20"/>
-                <w:szCs w:val="20"/>
-              </w:rPr>
-              <w:t>401</w:t>
-            </w:r>
-          </w:p>
-          <w:p>
-            <w:pPr>
-              <w:pStyle w:val="ListParagraph"/>
-              <w:ind w:left="0"/>
-              <w:rPr>
-                <w:rFonts w:ascii="Times New Roman" w:hAnsi="Times New Roman" w:cs="Times New Roman"/>
-                <w:color w:val="000000" w:themeColor="text1"/>
-                <w:sz w:val="20"/>
-                <w:szCs w:val="20"/>
-              </w:rPr>
-            </w:pPr>
-            <w:r>
-              <w:rPr>
-                <w:rFonts w:ascii="Times New Roman" w:hAnsi="Times New Roman" w:cs="Times New Roman"/>
-                <w:color w:val="000000" w:themeColor="text1"/>
-                <w:sz w:val="20"/>
-                <w:szCs w:val="20"/>
-              </w:rPr>
-              <w:t>No email or password contained in request header. Front-end should redirect user to login page.</w:t>
-            </w:r>
-          </w:p>
-        </w:tc>
-        <w:tc>
-          <w:tcPr>
-            <w:tcW w:w="9355" w:type="dxa"/>
-            <w:shd w:val="clear" w:color="auto" w:fill="auto"/>
-            <w:vAlign w:val="center"/>
-          </w:tcPr>
+              <w:t>{</w:t>
+            </w:r>
+          </w:p>
           <w:p>
             <w:pPr>
               <w:autoSpaceDE w:val="0"/>
@@ -20531,9 +20373,180 @@
                 <w:highlight w:val="white"/>
                 <w:lang w:val="vi-VN"/>
               </w:rPr>
-              <w:t>{</w:t>
-            </w:r>
-          </w:p>
+              <w:t xml:space="preserve">  </w:t>
+            </w:r>
+            <w:r>
+              <w:rPr>
+                <w:rFonts w:ascii="Consolas" w:hAnsi="Consolas" w:cs="Consolas"/>
+                <w:color w:val="2E75B6"/>
+                <w:sz w:val="19"/>
+                <w:szCs w:val="19"/>
+                <w:highlight w:val="white"/>
+                <w:lang w:val="vi-VN"/>
+              </w:rPr>
+              <w:t>"Errors"</w:t>
+            </w:r>
+            <w:r>
+              <w:rPr>
+                <w:rFonts w:ascii="Consolas" w:hAnsi="Consolas" w:cs="Consolas"/>
+                <w:color w:val="000000"/>
+                <w:sz w:val="19"/>
+                <w:szCs w:val="19"/>
+                <w:highlight w:val="white"/>
+                <w:lang w:val="vi-VN"/>
+              </w:rPr>
+              <w:t>: [</w:t>
+            </w:r>
+            <w:r>
+              <w:rPr>
+                <w:rFonts w:ascii="Consolas" w:hAnsi="Consolas" w:cs="Consolas"/>
+                <w:color w:val="A31515"/>
+                <w:sz w:val="19"/>
+                <w:szCs w:val="19"/>
+                <w:highlight w:val="white"/>
+                <w:lang w:val="vi-VN"/>
+              </w:rPr>
+              <w:t>""</w:t>
+            </w:r>
+            <w:r>
+              <w:rPr>
+                <w:rFonts w:ascii="Consolas" w:hAnsi="Consolas" w:cs="Consolas"/>
+                <w:color w:val="000000"/>
+                <w:sz w:val="19"/>
+                <w:szCs w:val="19"/>
+                <w:highlight w:val="white"/>
+                <w:lang w:val="vi-VN"/>
+              </w:rPr>
+              <w:t xml:space="preserve">, </w:t>
+            </w:r>
+            <w:r>
+              <w:rPr>
+                <w:rFonts w:ascii="Consolas" w:hAnsi="Consolas" w:cs="Consolas"/>
+                <w:color w:val="A31515"/>
+                <w:sz w:val="19"/>
+                <w:szCs w:val="19"/>
+                <w:highlight w:val="white"/>
+                <w:lang w:val="vi-VN"/>
+              </w:rPr>
+              <w:t>""</w:t>
+            </w:r>
+            <w:r>
+              <w:rPr>
+                <w:rFonts w:ascii="Consolas" w:hAnsi="Consolas" w:cs="Consolas"/>
+                <w:color w:val="000000"/>
+                <w:sz w:val="19"/>
+                <w:szCs w:val="19"/>
+                <w:highlight w:val="white"/>
+                <w:lang w:val="vi-VN"/>
+              </w:rPr>
+              <w:t xml:space="preserve">, </w:t>
+            </w:r>
+            <w:r>
+              <w:rPr>
+                <w:rFonts w:ascii="Consolas" w:hAnsi="Consolas" w:cs="Consolas"/>
+                <w:color w:val="A31515"/>
+                <w:sz w:val="19"/>
+                <w:szCs w:val="19"/>
+                <w:highlight w:val="white"/>
+                <w:lang w:val="vi-VN"/>
+              </w:rPr>
+              <w:t>""</w:t>
+            </w:r>
+            <w:r>
+              <w:rPr>
+                <w:rFonts w:ascii="Consolas" w:hAnsi="Consolas" w:cs="Consolas"/>
+                <w:color w:val="000000"/>
+                <w:sz w:val="19"/>
+                <w:szCs w:val="19"/>
+                <w:highlight w:val="white"/>
+                <w:lang w:val="vi-VN"/>
+              </w:rPr>
+              <w:t>]</w:t>
+            </w:r>
+          </w:p>
+          <w:p>
+            <w:pPr>
+              <w:rPr>
+                <w:rStyle w:val="sbrace"/>
+                <w:rFonts w:ascii="Times New Roman" w:hAnsi="Times New Roman" w:cs="Times New Roman"/>
+                <w:color w:val="000000" w:themeColor="text1"/>
+                <w:sz w:val="20"/>
+                <w:szCs w:val="20"/>
+              </w:rPr>
+            </w:pPr>
+            <w:r>
+              <w:rPr>
+                <w:rFonts w:ascii="Consolas" w:hAnsi="Consolas" w:cs="Consolas"/>
+                <w:color w:val="000000"/>
+                <w:sz w:val="19"/>
+                <w:szCs w:val="19"/>
+                <w:highlight w:val="white"/>
+                <w:lang w:val="vi-VN"/>
+              </w:rPr>
+              <w:t>}</w:t>
+            </w:r>
+          </w:p>
+        </w:tc>
+      </w:tr>
+      <w:tr>
+        <w:tc>
+          <w:tcPr>
+            <w:tcW w:w="1560" w:type="dxa"/>
+            <w:shd w:val="clear" w:color="auto" w:fill="auto"/>
+            <w:vAlign w:val="center"/>
+          </w:tcPr>
+          <w:p>
+            <w:pPr>
+              <w:pStyle w:val="ListParagraph"/>
+              <w:ind w:left="0"/>
+              <w:jc w:val="center"/>
+              <w:rPr>
+                <w:rFonts w:ascii="Times New Roman" w:hAnsi="Times New Roman" w:cs="Times New Roman"/>
+                <w:b/>
+                <w:color w:val="FF0000"/>
+                <w:sz w:val="20"/>
+                <w:szCs w:val="20"/>
+              </w:rPr>
+            </w:pPr>
+            <w:r>
+              <w:rPr>
+                <w:rFonts w:ascii="Times New Roman" w:hAnsi="Times New Roman" w:cs="Times New Roman"/>
+                <w:b/>
+                <w:color w:val="FF0000"/>
+                <w:sz w:val="20"/>
+                <w:szCs w:val="20"/>
+              </w:rPr>
+              <w:t>401</w:t>
+            </w:r>
+          </w:p>
+          <w:p>
+            <w:pPr>
+              <w:pStyle w:val="ListParagraph"/>
+              <w:ind w:left="0"/>
+              <w:rPr>
+                <w:rFonts w:ascii="Times New Roman" w:hAnsi="Times New Roman" w:cs="Times New Roman"/>
+                <w:color w:val="000000" w:themeColor="text1"/>
+                <w:sz w:val="20"/>
+                <w:szCs w:val="20"/>
+              </w:rPr>
+            </w:pPr>
+            <w:r>
+              <w:rPr>
+                <w:rFonts w:ascii="Times New Roman" w:hAnsi="Times New Roman" w:cs="Times New Roman"/>
+                <w:color w:val="000000" w:themeColor="text1"/>
+                <w:sz w:val="20"/>
+                <w:szCs w:val="20"/>
+              </w:rPr>
+              <w:t>No email or password contained in request header. Front-end should redirect user to login page.</w:t>
+            </w:r>
+          </w:p>
+        </w:tc>
+        <w:tc>
+          <w:tcPr>
+            <w:tcW w:w="9355" w:type="dxa"/>
+            <w:shd w:val="clear" w:color="auto" w:fill="auto"/>
+            <w:vAlign w:val="center"/>
+          </w:tcPr>
           <w:p>
             <w:pPr>
               <w:autoSpaceDE w:val="0"/>
@@ -20557,125 +20570,9 @@
                 <w:highlight w:val="white"/>
                 <w:lang w:val="vi-VN"/>
               </w:rPr>
-              <w:t xml:space="preserve">  </w:t>
-            </w:r>
-            <w:r>
-              <w:rPr>
-                <w:rFonts w:ascii="Consolas" w:hAnsi="Consolas" w:cs="Consolas"/>
-                <w:color w:val="2E75B6"/>
-                <w:sz w:val="19"/>
-                <w:szCs w:val="19"/>
-                <w:highlight w:val="white"/>
-                <w:lang w:val="vi-VN"/>
-              </w:rPr>
-              <w:t>"Error"</w:t>
-            </w:r>
-            <w:r>
-              <w:rPr>
-                <w:rFonts w:ascii="Consolas" w:hAnsi="Consolas" w:cs="Consolas"/>
-                <w:color w:val="000000"/>
-                <w:sz w:val="19"/>
-                <w:szCs w:val="19"/>
-                <w:highlight w:val="white"/>
-                <w:lang w:val="vi-VN"/>
-              </w:rPr>
-              <w:t xml:space="preserve">: </w:t>
-            </w:r>
-            <w:r>
-              <w:rPr>
-                <w:rFonts w:ascii="Consolas" w:hAnsi="Consolas" w:cs="Consolas"/>
-                <w:color w:val="A31515"/>
-                <w:sz w:val="19"/>
-                <w:szCs w:val="19"/>
-                <w:highlight w:val="white"/>
-                <w:lang w:val="vi-VN"/>
-              </w:rPr>
-              <w:t>"W012"</w:t>
-            </w:r>
-          </w:p>
-          <w:p>
-            <w:pPr>
-              <w:rPr>
-                <w:rStyle w:val="sbrace"/>
-                <w:rFonts w:ascii="Times New Roman" w:hAnsi="Times New Roman" w:cs="Times New Roman"/>
-                <w:color w:val="000000" w:themeColor="text1"/>
-                <w:sz w:val="20"/>
-                <w:szCs w:val="20"/>
-              </w:rPr>
-            </w:pPr>
-            <w:r>
-              <w:rPr>
-                <w:rFonts w:ascii="Consolas" w:hAnsi="Consolas" w:cs="Consolas"/>
-                <w:color w:val="000000"/>
-                <w:sz w:val="19"/>
-                <w:szCs w:val="19"/>
-                <w:highlight w:val="white"/>
-                <w:lang w:val="vi-VN"/>
-              </w:rPr>
-              <w:t>}</w:t>
-            </w:r>
-          </w:p>
-        </w:tc>
-      </w:tr>
-      <w:tr>
-        <w:tc>
-          <w:tcPr>
-            <w:tcW w:w="1560" w:type="dxa"/>
-            <w:shd w:val="clear" w:color="auto" w:fill="auto"/>
-            <w:vAlign w:val="center"/>
-          </w:tcPr>
-          <w:p>
-            <w:pPr>
-              <w:pStyle w:val="ListParagraph"/>
-              <w:ind w:left="0"/>
-              <w:jc w:val="center"/>
-              <w:rPr>
-                <w:rFonts w:ascii="Times New Roman" w:hAnsi="Times New Roman" w:cs="Times New Roman"/>
-                <w:b/>
-                <w:color w:val="FF0000"/>
-                <w:sz w:val="20"/>
-                <w:szCs w:val="20"/>
-              </w:rPr>
-            </w:pPr>
-            <w:r>
-              <w:rPr>
-                <w:rFonts w:ascii="Times New Roman" w:hAnsi="Times New Roman" w:cs="Times New Roman"/>
-                <w:b/>
-                <w:color w:val="FF0000"/>
-                <w:sz w:val="20"/>
-                <w:szCs w:val="20"/>
-              </w:rPr>
-              <w:t>401</w:t>
-            </w:r>
-          </w:p>
-          <w:p>
-            <w:pPr>
-              <w:pStyle w:val="ListParagraph"/>
-              <w:ind w:left="0"/>
-              <w:rPr>
-                <w:rFonts w:ascii="Times New Roman" w:hAnsi="Times New Roman" w:cs="Times New Roman"/>
-                <w:color w:val="000000" w:themeColor="text1"/>
-                <w:sz w:val="20"/>
-                <w:szCs w:val="20"/>
-              </w:rPr>
-            </w:pPr>
-            <w:r>
-              <w:rPr>
-                <w:rFonts w:ascii="Times New Roman" w:hAnsi="Times New Roman" w:cs="Times New Roman"/>
-                <w:color w:val="000000" w:themeColor="text1"/>
-                <w:sz w:val="20"/>
-                <w:szCs w:val="20"/>
-              </w:rPr>
-              <w:t>Account has been disabled.</w:t>
-            </w:r>
-          </w:p>
-        </w:tc>
-        <w:tc>
-          <w:tcPr>
-            <w:tcW w:w="9355" w:type="dxa"/>
-            <w:shd w:val="clear" w:color="auto" w:fill="auto"/>
-            <w:vAlign w:val="center"/>
-          </w:tcPr>
+              <w:t>{</w:t>
+            </w:r>
+          </w:p>
           <w:p>
             <w:pPr>
               <w:autoSpaceDE w:val="0"/>
@@ -20699,9 +20596,125 @@
                 <w:highlight w:val="white"/>
                 <w:lang w:val="vi-VN"/>
               </w:rPr>
-              <w:t>{</w:t>
-            </w:r>
-          </w:p>
+              <w:t xml:space="preserve">  </w:t>
+            </w:r>
+            <w:r>
+              <w:rPr>
+                <w:rFonts w:ascii="Consolas" w:hAnsi="Consolas" w:cs="Consolas"/>
+                <w:color w:val="2E75B6"/>
+                <w:sz w:val="19"/>
+                <w:szCs w:val="19"/>
+                <w:highlight w:val="white"/>
+                <w:lang w:val="vi-VN"/>
+              </w:rPr>
+              <w:t>"Error"</w:t>
+            </w:r>
+            <w:r>
+              <w:rPr>
+                <w:rFonts w:ascii="Consolas" w:hAnsi="Consolas" w:cs="Consolas"/>
+                <w:color w:val="000000"/>
+                <w:sz w:val="19"/>
+                <w:szCs w:val="19"/>
+                <w:highlight w:val="white"/>
+                <w:lang w:val="vi-VN"/>
+              </w:rPr>
+              <w:t xml:space="preserve">: </w:t>
+            </w:r>
+            <w:r>
+              <w:rPr>
+                <w:rFonts w:ascii="Consolas" w:hAnsi="Consolas" w:cs="Consolas"/>
+                <w:color w:val="A31515"/>
+                <w:sz w:val="19"/>
+                <w:szCs w:val="19"/>
+                <w:highlight w:val="white"/>
+                <w:lang w:val="vi-VN"/>
+              </w:rPr>
+              <w:t>"W012"</w:t>
+            </w:r>
+          </w:p>
+          <w:p>
+            <w:pPr>
+              <w:rPr>
+                <w:rStyle w:val="sbrace"/>
+                <w:rFonts w:ascii="Times New Roman" w:hAnsi="Times New Roman" w:cs="Times New Roman"/>
+                <w:color w:val="000000" w:themeColor="text1"/>
+                <w:sz w:val="20"/>
+                <w:szCs w:val="20"/>
+              </w:rPr>
+            </w:pPr>
+            <w:r>
+              <w:rPr>
+                <w:rFonts w:ascii="Consolas" w:hAnsi="Consolas" w:cs="Consolas"/>
+                <w:color w:val="000000"/>
+                <w:sz w:val="19"/>
+                <w:szCs w:val="19"/>
+                <w:highlight w:val="white"/>
+                <w:lang w:val="vi-VN"/>
+              </w:rPr>
+              <w:t>}</w:t>
+            </w:r>
+          </w:p>
+        </w:tc>
+      </w:tr>
+      <w:tr>
+        <w:tc>
+          <w:tcPr>
+            <w:tcW w:w="1560" w:type="dxa"/>
+            <w:shd w:val="clear" w:color="auto" w:fill="auto"/>
+            <w:vAlign w:val="center"/>
+          </w:tcPr>
+          <w:p>
+            <w:pPr>
+              <w:pStyle w:val="ListParagraph"/>
+              <w:ind w:left="0"/>
+              <w:jc w:val="center"/>
+              <w:rPr>
+                <w:rFonts w:ascii="Times New Roman" w:hAnsi="Times New Roman" w:cs="Times New Roman"/>
+                <w:b/>
+                <w:color w:val="FF0000"/>
+                <w:sz w:val="20"/>
+                <w:szCs w:val="20"/>
+              </w:rPr>
+            </w:pPr>
+            <w:r>
+              <w:rPr>
+                <w:rFonts w:ascii="Times New Roman" w:hAnsi="Times New Roman" w:cs="Times New Roman"/>
+                <w:b/>
+                <w:color w:val="FF0000"/>
+                <w:sz w:val="20"/>
+                <w:szCs w:val="20"/>
+              </w:rPr>
+              <w:t>401</w:t>
+            </w:r>
+          </w:p>
+          <w:p>
+            <w:pPr>
+              <w:pStyle w:val="ListParagraph"/>
+              <w:ind w:left="0"/>
+              <w:rPr>
+                <w:rFonts w:ascii="Times New Roman" w:hAnsi="Times New Roman" w:cs="Times New Roman"/>
+                <w:color w:val="000000" w:themeColor="text1"/>
+                <w:sz w:val="20"/>
+                <w:szCs w:val="20"/>
+              </w:rPr>
+            </w:pPr>
+            <w:r>
+              <w:rPr>
+                <w:rFonts w:ascii="Times New Roman" w:hAnsi="Times New Roman" w:cs="Times New Roman"/>
+                <w:color w:val="000000" w:themeColor="text1"/>
+                <w:sz w:val="20"/>
+                <w:szCs w:val="20"/>
+              </w:rPr>
+              <w:t>Account has been disabled.</w:t>
+            </w:r>
+          </w:p>
+        </w:tc>
+        <w:tc>
+          <w:tcPr>
+            <w:tcW w:w="9355" w:type="dxa"/>
+            <w:shd w:val="clear" w:color="auto" w:fill="auto"/>
+            <w:vAlign w:val="center"/>
+          </w:tcPr>
           <w:p>
             <w:pPr>
               <w:autoSpaceDE w:val="0"/>
@@ -20725,61 +20738,7 @@
                 <w:highlight w:val="white"/>
                 <w:lang w:val="vi-VN"/>
               </w:rPr>
-              <w:t xml:space="preserve">  </w:t>
-            </w:r>
-            <w:r>
-              <w:rPr>
-                <w:rFonts w:ascii="Consolas" w:hAnsi="Consolas" w:cs="Consolas"/>
-                <w:color w:val="2E75B6"/>
-                <w:sz w:val="19"/>
-                <w:szCs w:val="19"/>
-                <w:highlight w:val="white"/>
-                <w:lang w:val="vi-VN"/>
-              </w:rPr>
-              <w:t>"Error"</w:t>
-            </w:r>
-            <w:r>
-              <w:rPr>
-                <w:rFonts w:ascii="Consolas" w:hAnsi="Consolas" w:cs="Consolas"/>
-                <w:color w:val="000000"/>
-                <w:sz w:val="19"/>
-                <w:szCs w:val="19"/>
-                <w:highlight w:val="white"/>
-                <w:lang w:val="vi-VN"/>
-              </w:rPr>
-              <w:t xml:space="preserve">: </w:t>
-            </w:r>
-            <w:r>
-              <w:rPr>
-                <w:rFonts w:ascii="Consolas" w:hAnsi="Consolas" w:cs="Consolas"/>
-                <w:color w:val="A31515"/>
-                <w:sz w:val="19"/>
-                <w:szCs w:val="19"/>
-                <w:highlight w:val="white"/>
-                <w:lang w:val="vi-VN"/>
-              </w:rPr>
-              <w:t>"</w:t>
-            </w:r>
-            <w:r>
-              <w:rPr>
-                <w:rFonts w:ascii="Consolas" w:hAnsi="Consolas" w:cs="Consolas"/>
-                <w:color w:val="A31515"/>
-                <w:sz w:val="19"/>
-                <w:szCs w:val="19"/>
-                <w:highlight w:val="white"/>
-              </w:rPr>
-              <w:t>W002</w:t>
-            </w:r>
-            <w:r>
-              <w:rPr>
-                <w:rFonts w:ascii="Consolas" w:hAnsi="Consolas" w:cs="Consolas"/>
-                <w:color w:val="A31515"/>
-                <w:sz w:val="19"/>
-                <w:szCs w:val="19"/>
-                <w:highlight w:val="white"/>
-                <w:lang w:val="vi-VN"/>
-              </w:rPr>
-              <w:t>"</w:t>
+              <w:t>{</w:t>
             </w:r>
           </w:p>
           <w:p>
@@ -20805,79 +20764,63 @@
                 <w:highlight w:val="white"/>
                 <w:lang w:val="vi-VN"/>
               </w:rPr>
-              <w:t>}</w:t>
-            </w:r>
-          </w:p>
-        </w:tc>
-      </w:tr>
-      <w:tr>
-        <w:tc>
-          <w:tcPr>
-            <w:tcW w:w="1560" w:type="dxa"/>
-            <w:shd w:val="clear" w:color="auto" w:fill="auto"/>
-            <w:vAlign w:val="center"/>
-          </w:tcPr>
-          <w:p>
-            <w:pPr>
-              <w:pStyle w:val="ListParagraph"/>
-              <w:ind w:left="0"/>
-              <w:jc w:val="center"/>
-              <w:rPr>
-                <w:rFonts w:ascii="Times New Roman" w:hAnsi="Times New Roman" w:cs="Times New Roman"/>
-                <w:b/>
-                <w:color w:val="FF0000"/>
-                <w:sz w:val="20"/>
-                <w:szCs w:val="20"/>
-              </w:rPr>
-            </w:pPr>
-            <w:r>
-              <w:rPr>
-                <w:rFonts w:ascii="Times New Roman" w:hAnsi="Times New Roman" w:cs="Times New Roman"/>
-                <w:b/>
-                <w:color w:val="FF0000"/>
-                <w:sz w:val="20"/>
-                <w:szCs w:val="20"/>
-              </w:rPr>
-              <w:t>401</w:t>
-            </w:r>
-          </w:p>
-          <w:p>
-            <w:pPr>
-              <w:pStyle w:val="ListParagraph"/>
-              <w:ind w:left="0"/>
-              <w:rPr>
-                <w:rFonts w:ascii="Times New Roman" w:hAnsi="Times New Roman" w:cs="Times New Roman"/>
-                <w:color w:val="000000" w:themeColor="text1"/>
-                <w:sz w:val="20"/>
-                <w:szCs w:val="20"/>
-              </w:rPr>
-            </w:pPr>
-            <w:r>
-              <w:rPr>
-                <w:rFonts w:ascii="Times New Roman" w:hAnsi="Times New Roman" w:cs="Times New Roman"/>
-                <w:color w:val="000000" w:themeColor="text1"/>
-                <w:sz w:val="20"/>
-                <w:szCs w:val="20"/>
-              </w:rPr>
-              <w:t>Account is pending</w:t>
-            </w:r>
-            <w:r>
-              <w:rPr>
-                <w:rFonts w:ascii="Times New Roman" w:hAnsi="Times New Roman" w:cs="Times New Roman"/>
-                <w:color w:val="000000" w:themeColor="text1"/>
-                <w:sz w:val="20"/>
-                <w:szCs w:val="20"/>
-              </w:rPr>
-              <w:t>.</w:t>
-            </w:r>
-          </w:p>
-        </w:tc>
-        <w:tc>
-          <w:tcPr>
-            <w:tcW w:w="9355" w:type="dxa"/>
-            <w:shd w:val="clear" w:color="auto" w:fill="auto"/>
-            <w:vAlign w:val="center"/>
-          </w:tcPr>
+              <w:t xml:space="preserve">  </w:t>
+            </w:r>
+            <w:r>
+              <w:rPr>
+                <w:rFonts w:ascii="Consolas" w:hAnsi="Consolas" w:cs="Consolas"/>
+                <w:color w:val="2E75B6"/>
+                <w:sz w:val="19"/>
+                <w:szCs w:val="19"/>
+                <w:highlight w:val="white"/>
+                <w:lang w:val="vi-VN"/>
+              </w:rPr>
+              <w:t>"Error"</w:t>
+            </w:r>
+            <w:r>
+              <w:rPr>
+                <w:rFonts w:ascii="Consolas" w:hAnsi="Consolas" w:cs="Consolas"/>
+                <w:color w:val="000000"/>
+                <w:sz w:val="19"/>
+                <w:szCs w:val="19"/>
+                <w:highlight w:val="white"/>
+                <w:lang w:val="vi-VN"/>
+              </w:rPr>
+              <w:t xml:space="preserve">: </w:t>
+            </w:r>
+            <w:r>
+              <w:rPr>
+                <w:rFonts w:ascii="Consolas" w:hAnsi="Consolas" w:cs="Consolas"/>
+                <w:color w:val="A31515"/>
+                <w:sz w:val="19"/>
+                <w:szCs w:val="19"/>
+                <w:highlight w:val="white"/>
+                <w:lang w:val="vi-VN"/>
+              </w:rPr>
+              <w:t>"</w:t>
+            </w:r>
+            <w:r>
+              <w:rPr>
+                <w:rFonts w:ascii="Consolas" w:hAnsi="Consolas" w:cs="Consolas"/>
+                <w:color w:val="A31515"/>
+                <w:sz w:val="19"/>
+                <w:szCs w:val="19"/>
+                <w:highlight w:val="white"/>
+              </w:rPr>
+              <w:t>W002</w:t>
+            </w:r>
+            <w:r>
+              <w:rPr>
+                <w:rFonts w:ascii="Consolas" w:hAnsi="Consolas" w:cs="Consolas"/>
+                <w:color w:val="A31515"/>
+                <w:sz w:val="19"/>
+                <w:szCs w:val="19"/>
+                <w:highlight w:val="white"/>
+                <w:lang w:val="vi-VN"/>
+              </w:rPr>
+              <w:t>"</w:t>
+            </w:r>
+          </w:p>
           <w:p>
             <w:pPr>
               <w:autoSpaceDE w:val="0"/>
@@ -20901,9 +20844,79 @@
                 <w:highlight w:val="white"/>
                 <w:lang w:val="vi-VN"/>
               </w:rPr>
-              <w:t>{</w:t>
-            </w:r>
-          </w:p>
+              <w:t>}</w:t>
+            </w:r>
+          </w:p>
+        </w:tc>
+      </w:tr>
+      <w:tr>
+        <w:tc>
+          <w:tcPr>
+            <w:tcW w:w="1560" w:type="dxa"/>
+            <w:shd w:val="clear" w:color="auto" w:fill="auto"/>
+            <w:vAlign w:val="center"/>
+          </w:tcPr>
+          <w:p>
+            <w:pPr>
+              <w:pStyle w:val="ListParagraph"/>
+              <w:ind w:left="0"/>
+              <w:jc w:val="center"/>
+              <w:rPr>
+                <w:rFonts w:ascii="Times New Roman" w:hAnsi="Times New Roman" w:cs="Times New Roman"/>
+                <w:b/>
+                <w:color w:val="FF0000"/>
+                <w:sz w:val="20"/>
+                <w:szCs w:val="20"/>
+              </w:rPr>
+            </w:pPr>
+            <w:r>
+              <w:rPr>
+                <w:rFonts w:ascii="Times New Roman" w:hAnsi="Times New Roman" w:cs="Times New Roman"/>
+                <w:b/>
+                <w:color w:val="FF0000"/>
+                <w:sz w:val="20"/>
+                <w:szCs w:val="20"/>
+              </w:rPr>
+              <w:t>401</w:t>
+            </w:r>
+          </w:p>
+          <w:p>
+            <w:pPr>
+              <w:pStyle w:val="ListParagraph"/>
+              <w:ind w:left="0"/>
+              <w:rPr>
+                <w:rFonts w:ascii="Times New Roman" w:hAnsi="Times New Roman" w:cs="Times New Roman"/>
+                <w:color w:val="000000" w:themeColor="text1"/>
+                <w:sz w:val="20"/>
+                <w:szCs w:val="20"/>
+              </w:rPr>
+            </w:pPr>
+            <w:r>
+              <w:rPr>
+                <w:rFonts w:ascii="Times New Roman" w:hAnsi="Times New Roman" w:cs="Times New Roman"/>
+                <w:color w:val="000000" w:themeColor="text1"/>
+                <w:sz w:val="20"/>
+                <w:szCs w:val="20"/>
+              </w:rPr>
+              <w:t>Account is pending</w:t>
+            </w:r>
+            <w:r>
+              <w:rPr>
+                <w:rFonts w:ascii="Times New Roman" w:hAnsi="Times New Roman" w:cs="Times New Roman"/>
+                <w:color w:val="000000" w:themeColor="text1"/>
+                <w:sz w:val="20"/>
+                <w:szCs w:val="20"/>
+              </w:rPr>
+              <w:t>.</w:t>
+            </w:r>
+          </w:p>
+        </w:tc>
+        <w:tc>
+          <w:tcPr>
+            <w:tcW w:w="9355" w:type="dxa"/>
+            <w:shd w:val="clear" w:color="auto" w:fill="auto"/>
+            <w:vAlign w:val="center"/>
+          </w:tcPr>
           <w:p>
             <w:pPr>
               <w:autoSpaceDE w:val="0"/>
@@ -20927,61 +20940,7 @@
                 <w:highlight w:val="white"/>
                 <w:lang w:val="vi-VN"/>
               </w:rPr>
-              <w:t xml:space="preserve">  </w:t>
-            </w:r>
-            <w:r>
-              <w:rPr>
-                <w:rFonts w:ascii="Consolas" w:hAnsi="Consolas" w:cs="Consolas"/>
-                <w:color w:val="2E75B6"/>
-                <w:sz w:val="19"/>
-                <w:szCs w:val="19"/>
-                <w:highlight w:val="white"/>
-                <w:lang w:val="vi-VN"/>
-              </w:rPr>
-              <w:t>"Error"</w:t>
-            </w:r>
-            <w:r>
-              <w:rPr>
-                <w:rFonts w:ascii="Consolas" w:hAnsi="Consolas" w:cs="Consolas"/>
-                <w:color w:val="000000"/>
-                <w:sz w:val="19"/>
-                <w:szCs w:val="19"/>
-                <w:highlight w:val="white"/>
-                <w:lang w:val="vi-VN"/>
-              </w:rPr>
-              <w:t xml:space="preserve">: </w:t>
-            </w:r>
-            <w:r>
-              <w:rPr>
-                <w:rFonts w:ascii="Consolas" w:hAnsi="Consolas" w:cs="Consolas"/>
-                <w:color w:val="A31515"/>
-                <w:sz w:val="19"/>
-                <w:szCs w:val="19"/>
-                <w:highlight w:val="white"/>
-                <w:lang w:val="vi-VN"/>
-              </w:rPr>
-              <w:t>"</w:t>
-            </w:r>
-            <w:r>
-              <w:rPr>
-                <w:rFonts w:ascii="Consolas" w:hAnsi="Consolas" w:cs="Consolas"/>
-                <w:color w:val="A31515"/>
-                <w:sz w:val="19"/>
-                <w:szCs w:val="19"/>
-                <w:highlight w:val="white"/>
-              </w:rPr>
-              <w:t>W001</w:t>
-            </w:r>
-            <w:r>
-              <w:rPr>
-                <w:rFonts w:ascii="Consolas" w:hAnsi="Consolas" w:cs="Consolas"/>
-                <w:color w:val="A31515"/>
-                <w:sz w:val="19"/>
-                <w:szCs w:val="19"/>
-                <w:highlight w:val="white"/>
-                <w:lang w:val="vi-VN"/>
-              </w:rPr>
-              <w:t>"</w:t>
+              <w:t>{</w:t>
             </w:r>
           </w:p>
           <w:p>
@@ -21007,70 +20966,63 @@
                 <w:highlight w:val="white"/>
                 <w:lang w:val="vi-VN"/>
               </w:rPr>
-              <w:t>}</w:t>
-            </w:r>
-          </w:p>
-        </w:tc>
-      </w:tr>
-      <w:tr>
-        <w:tc>
-          <w:tcPr>
-            <w:tcW w:w="1560" w:type="dxa"/>
-            <w:shd w:val="clear" w:color="auto" w:fill="auto"/>
-            <w:vAlign w:val="center"/>
-          </w:tcPr>
-          <w:p>
-            <w:pPr>
-              <w:pStyle w:val="ListParagraph"/>
-              <w:ind w:left="0"/>
-              <w:jc w:val="center"/>
-              <w:rPr>
-                <w:rFonts w:ascii="Times New Roman" w:hAnsi="Times New Roman" w:cs="Times New Roman"/>
-                <w:b/>
-                <w:color w:val="FF0000"/>
-                <w:sz w:val="20"/>
-                <w:szCs w:val="20"/>
-              </w:rPr>
-            </w:pPr>
-            <w:r>
-              <w:rPr>
-                <w:rFonts w:ascii="Times New Roman" w:hAnsi="Times New Roman" w:cs="Times New Roman"/>
-                <w:b/>
-                <w:color w:val="FF0000"/>
-                <w:sz w:val="20"/>
-                <w:szCs w:val="20"/>
-              </w:rPr>
-              <w:t>403</w:t>
-            </w:r>
-          </w:p>
-          <w:p>
-            <w:pPr>
-              <w:pStyle w:val="ListParagraph"/>
-              <w:ind w:left="0"/>
-              <w:rPr>
-                <w:rFonts w:ascii="Times New Roman" w:hAnsi="Times New Roman" w:cs="Times New Roman"/>
-                <w:color w:val="000000" w:themeColor="text1"/>
-                <w:sz w:val="20"/>
-                <w:szCs w:val="20"/>
-              </w:rPr>
-            </w:pPr>
-            <w:r>
-              <w:rPr>
-                <w:rFonts w:ascii="Times New Roman" w:hAnsi="Times New Roman" w:cs="Times New Roman"/>
-                <w:color w:val="000000" w:themeColor="text1"/>
-                <w:sz w:val="20"/>
-                <w:szCs w:val="20"/>
-              </w:rPr>
-              <w:t>Account is not allowed to access the function.</w:t>
-            </w:r>
-          </w:p>
-        </w:tc>
-        <w:tc>
-          <w:tcPr>
-            <w:tcW w:w="9355" w:type="dxa"/>
-            <w:shd w:val="clear" w:color="auto" w:fill="auto"/>
-            <w:vAlign w:val="center"/>
-          </w:tcPr>
+              <w:t xml:space="preserve">  </w:t>
+            </w:r>
+            <w:r>
+              <w:rPr>
+                <w:rFonts w:ascii="Consolas" w:hAnsi="Consolas" w:cs="Consolas"/>
+                <w:color w:val="2E75B6"/>
+                <w:sz w:val="19"/>
+                <w:szCs w:val="19"/>
+                <w:highlight w:val="white"/>
+                <w:lang w:val="vi-VN"/>
+              </w:rPr>
+              <w:t>"Error"</w:t>
+            </w:r>
+            <w:r>
+              <w:rPr>
+                <w:rFonts w:ascii="Consolas" w:hAnsi="Consolas" w:cs="Consolas"/>
+                <w:color w:val="000000"/>
+                <w:sz w:val="19"/>
+                <w:szCs w:val="19"/>
+                <w:highlight w:val="white"/>
+                <w:lang w:val="vi-VN"/>
+              </w:rPr>
+              <w:t xml:space="preserve">: </w:t>
+            </w:r>
+            <w:r>
+              <w:rPr>
+                <w:rFonts w:ascii="Consolas" w:hAnsi="Consolas" w:cs="Consolas"/>
+                <w:color w:val="A31515"/>
+                <w:sz w:val="19"/>
+                <w:szCs w:val="19"/>
+                <w:highlight w:val="white"/>
+                <w:lang w:val="vi-VN"/>
+              </w:rPr>
+              <w:t>"</w:t>
+            </w:r>
+            <w:r>
+              <w:rPr>
+                <w:rFonts w:ascii="Consolas" w:hAnsi="Consolas" w:cs="Consolas"/>
+                <w:color w:val="A31515"/>
+                <w:sz w:val="19"/>
+                <w:szCs w:val="19"/>
+                <w:highlight w:val="white"/>
+              </w:rPr>
+              <w:t>W001</w:t>
+            </w:r>
+            <w:r>
+              <w:rPr>
+                <w:rFonts w:ascii="Consolas" w:hAnsi="Consolas" w:cs="Consolas"/>
+                <w:color w:val="A31515"/>
+                <w:sz w:val="19"/>
+                <w:szCs w:val="19"/>
+                <w:highlight w:val="white"/>
+                <w:lang w:val="vi-VN"/>
+              </w:rPr>
+              <w:t>"</w:t>
+            </w:r>
+          </w:p>
           <w:p>
             <w:pPr>
               <w:autoSpaceDE w:val="0"/>
@@ -21094,9 +21046,70 @@
                 <w:highlight w:val="white"/>
                 <w:lang w:val="vi-VN"/>
               </w:rPr>
-              <w:t>{</w:t>
-            </w:r>
-          </w:p>
+              <w:t>}</w:t>
+            </w:r>
+          </w:p>
+        </w:tc>
+      </w:tr>
+      <w:tr>
+        <w:tc>
+          <w:tcPr>
+            <w:tcW w:w="1560" w:type="dxa"/>
+            <w:shd w:val="clear" w:color="auto" w:fill="auto"/>
+            <w:vAlign w:val="center"/>
+          </w:tcPr>
+          <w:p>
+            <w:pPr>
+              <w:pStyle w:val="ListParagraph"/>
+              <w:ind w:left="0"/>
+              <w:jc w:val="center"/>
+              <w:rPr>
+                <w:rFonts w:ascii="Times New Roman" w:hAnsi="Times New Roman" w:cs="Times New Roman"/>
+                <w:b/>
+                <w:color w:val="FF0000"/>
+                <w:sz w:val="20"/>
+                <w:szCs w:val="20"/>
+              </w:rPr>
+            </w:pPr>
+            <w:r>
+              <w:rPr>
+                <w:rFonts w:ascii="Times New Roman" w:hAnsi="Times New Roman" w:cs="Times New Roman"/>
+                <w:b/>
+                <w:color w:val="FF0000"/>
+                <w:sz w:val="20"/>
+                <w:szCs w:val="20"/>
+              </w:rPr>
+              <w:t>403</w:t>
+            </w:r>
+          </w:p>
+          <w:p>
+            <w:pPr>
+              <w:pStyle w:val="ListParagraph"/>
+              <w:ind w:left="0"/>
+              <w:rPr>
+                <w:rFonts w:ascii="Times New Roman" w:hAnsi="Times New Roman" w:cs="Times New Roman"/>
+                <w:color w:val="000000" w:themeColor="text1"/>
+                <w:sz w:val="20"/>
+                <w:szCs w:val="20"/>
+              </w:rPr>
+            </w:pPr>
+            <w:r>
+              <w:rPr>
+                <w:rFonts w:ascii="Times New Roman" w:hAnsi="Times New Roman" w:cs="Times New Roman"/>
+                <w:color w:val="000000" w:themeColor="text1"/>
+                <w:sz w:val="20"/>
+                <w:szCs w:val="20"/>
+              </w:rPr>
+              <w:t>Account is not allowed to access the function.</w:t>
+            </w:r>
+          </w:p>
+        </w:tc>
+        <w:tc>
+          <w:tcPr>
+            <w:tcW w:w="9355" w:type="dxa"/>
+            <w:shd w:val="clear" w:color="auto" w:fill="auto"/>
+            <w:vAlign w:val="center"/>
+          </w:tcPr>
           <w:p>
             <w:pPr>
               <w:autoSpaceDE w:val="0"/>
@@ -21120,146 +21133,9 @@
                 <w:highlight w:val="white"/>
                 <w:lang w:val="vi-VN"/>
               </w:rPr>
-              <w:t xml:space="preserve">  </w:t>
-            </w:r>
-            <w:r>
-              <w:rPr>
-                <w:rFonts w:ascii="Consolas" w:hAnsi="Consolas" w:cs="Consolas"/>
-                <w:color w:val="2E75B6"/>
-                <w:sz w:val="19"/>
-                <w:szCs w:val="19"/>
-                <w:highlight w:val="white"/>
-                <w:lang w:val="vi-VN"/>
-              </w:rPr>
-              <w:t>"Error"</w:t>
-            </w:r>
-            <w:r>
-              <w:rPr>
-                <w:rFonts w:ascii="Consolas" w:hAnsi="Consolas" w:cs="Consolas"/>
-                <w:color w:val="000000"/>
-                <w:sz w:val="19"/>
-                <w:szCs w:val="19"/>
-                <w:highlight w:val="white"/>
-                <w:lang w:val="vi-VN"/>
-              </w:rPr>
-              <w:t xml:space="preserve">: </w:t>
-            </w:r>
-            <w:r>
-              <w:rPr>
-                <w:rFonts w:ascii="Consolas" w:hAnsi="Consolas" w:cs="Consolas"/>
-                <w:color w:val="A31515"/>
-                <w:sz w:val="19"/>
-                <w:szCs w:val="19"/>
-                <w:highlight w:val="white"/>
-                <w:lang w:val="vi-VN"/>
-              </w:rPr>
-              <w:t>"</w:t>
-            </w:r>
-            <w:r>
-              <w:rPr>
-                <w:rFonts w:ascii="Consolas" w:hAnsi="Consolas" w:cs="Consolas"/>
-                <w:color w:val="A31515"/>
-                <w:sz w:val="19"/>
-                <w:szCs w:val="19"/>
-                <w:highlight w:val="white"/>
-              </w:rPr>
-              <w:t>W013</w:t>
-            </w:r>
-            <w:r>
-              <w:rPr>
-                <w:rFonts w:ascii="Consolas" w:hAnsi="Consolas" w:cs="Consolas"/>
-                <w:color w:val="A31515"/>
-                <w:sz w:val="19"/>
-                <w:szCs w:val="19"/>
-                <w:highlight w:val="white"/>
-                <w:lang w:val="vi-VN"/>
-              </w:rPr>
-              <w:t>"</w:t>
-            </w:r>
-          </w:p>
-          <w:p>
-            <w:pPr>
-              <w:rPr>
-                <w:rStyle w:val="sbrace"/>
-                <w:rFonts w:ascii="Times New Roman" w:hAnsi="Times New Roman" w:cs="Times New Roman"/>
-                <w:color w:val="000000" w:themeColor="text1"/>
-                <w:sz w:val="20"/>
-                <w:szCs w:val="20"/>
-              </w:rPr>
-            </w:pPr>
-            <w:r>
-              <w:rPr>
-                <w:rFonts w:ascii="Consolas" w:hAnsi="Consolas" w:cs="Consolas"/>
-                <w:color w:val="000000"/>
-                <w:sz w:val="19"/>
-                <w:szCs w:val="19"/>
-                <w:highlight w:val="white"/>
-                <w:lang w:val="vi-VN"/>
-              </w:rPr>
-              <w:t>}</w:t>
-            </w:r>
-          </w:p>
-        </w:tc>
-      </w:tr>
-      <w:tr>
-        <w:tc>
-          <w:tcPr>
-            <w:tcW w:w="1560" w:type="dxa"/>
-            <w:shd w:val="clear" w:color="auto" w:fill="auto"/>
-            <w:vAlign w:val="center"/>
-          </w:tcPr>
-          <w:p>
-            <w:pPr>
-              <w:pStyle w:val="ListParagraph"/>
-              <w:ind w:left="0"/>
-              <w:jc w:val="center"/>
-              <w:rPr>
-                <w:rFonts w:ascii="Times New Roman" w:hAnsi="Times New Roman" w:cs="Times New Roman"/>
-                <w:b/>
-                <w:color w:val="FF0000"/>
-                <w:sz w:val="20"/>
-                <w:szCs w:val="20"/>
-              </w:rPr>
-            </w:pPr>
-            <w:r>
-              <w:rPr>
-                <w:rFonts w:ascii="Times New Roman" w:hAnsi="Times New Roman" w:cs="Times New Roman"/>
-                <w:b/>
-                <w:color w:val="FF0000"/>
-                <w:sz w:val="20"/>
-                <w:szCs w:val="20"/>
-              </w:rPr>
-              <w:t>403</w:t>
-            </w:r>
-          </w:p>
-          <w:p>
-            <w:pPr>
-              <w:pStyle w:val="ListParagraph"/>
-              <w:ind w:left="0"/>
-              <w:rPr>
-                <w:rFonts w:ascii="Times New Roman" w:hAnsi="Times New Roman" w:cs="Times New Roman"/>
-                <w:color w:val="000000" w:themeColor="text1"/>
-                <w:sz w:val="20"/>
-                <w:szCs w:val="20"/>
-              </w:rPr>
-            </w:pPr>
-            <w:r>
-              <w:rPr>
-                <w:rFonts w:ascii="Times New Roman" w:hAnsi="Times New Roman" w:cs="Times New Roman"/>
-                <w:color w:val="000000" w:themeColor="text1"/>
-                <w:sz w:val="20"/>
-                <w:szCs w:val="20"/>
-              </w:rPr>
-              <w:t>The requester doesn’t have any relationships with the owner of medical record.</w:t>
-            </w:r>
-          </w:p>
-        </w:tc>
-        <w:tc>
-          <w:tcPr>
-            <w:tcW w:w="9355" w:type="dxa"/>
-            <w:shd w:val="clear" w:color="auto" w:fill="auto"/>
-            <w:vAlign w:val="center"/>
-          </w:tcPr>
+              <w:t>{</w:t>
+            </w:r>
+          </w:p>
           <w:p>
             <w:pPr>
               <w:autoSpaceDE w:val="0"/>
@@ -21283,9 +21159,146 @@
                 <w:highlight w:val="white"/>
                 <w:lang w:val="vi-VN"/>
               </w:rPr>
-              <w:t>{</w:t>
-            </w:r>
-          </w:p>
+              <w:t xml:space="preserve">  </w:t>
+            </w:r>
+            <w:r>
+              <w:rPr>
+                <w:rFonts w:ascii="Consolas" w:hAnsi="Consolas" w:cs="Consolas"/>
+                <w:color w:val="2E75B6"/>
+                <w:sz w:val="19"/>
+                <w:szCs w:val="19"/>
+                <w:highlight w:val="white"/>
+                <w:lang w:val="vi-VN"/>
+              </w:rPr>
+              <w:t>"Error"</w:t>
+            </w:r>
+            <w:r>
+              <w:rPr>
+                <w:rFonts w:ascii="Consolas" w:hAnsi="Consolas" w:cs="Consolas"/>
+                <w:color w:val="000000"/>
+                <w:sz w:val="19"/>
+                <w:szCs w:val="19"/>
+                <w:highlight w:val="white"/>
+                <w:lang w:val="vi-VN"/>
+              </w:rPr>
+              <w:t xml:space="preserve">: </w:t>
+            </w:r>
+            <w:r>
+              <w:rPr>
+                <w:rFonts w:ascii="Consolas" w:hAnsi="Consolas" w:cs="Consolas"/>
+                <w:color w:val="A31515"/>
+                <w:sz w:val="19"/>
+                <w:szCs w:val="19"/>
+                <w:highlight w:val="white"/>
+                <w:lang w:val="vi-VN"/>
+              </w:rPr>
+              <w:t>"</w:t>
+            </w:r>
+            <w:r>
+              <w:rPr>
+                <w:rFonts w:ascii="Consolas" w:hAnsi="Consolas" w:cs="Consolas"/>
+                <w:color w:val="A31515"/>
+                <w:sz w:val="19"/>
+                <w:szCs w:val="19"/>
+                <w:highlight w:val="white"/>
+              </w:rPr>
+              <w:t>W013</w:t>
+            </w:r>
+            <w:r>
+              <w:rPr>
+                <w:rFonts w:ascii="Consolas" w:hAnsi="Consolas" w:cs="Consolas"/>
+                <w:color w:val="A31515"/>
+                <w:sz w:val="19"/>
+                <w:szCs w:val="19"/>
+                <w:highlight w:val="white"/>
+                <w:lang w:val="vi-VN"/>
+              </w:rPr>
+              <w:t>"</w:t>
+            </w:r>
+          </w:p>
+          <w:p>
+            <w:pPr>
+              <w:rPr>
+                <w:rStyle w:val="sbrace"/>
+                <w:rFonts w:ascii="Times New Roman" w:hAnsi="Times New Roman" w:cs="Times New Roman"/>
+                <w:color w:val="000000" w:themeColor="text1"/>
+                <w:sz w:val="20"/>
+                <w:szCs w:val="20"/>
+              </w:rPr>
+            </w:pPr>
+            <w:r>
+              <w:rPr>
+                <w:rFonts w:ascii="Consolas" w:hAnsi="Consolas" w:cs="Consolas"/>
+                <w:color w:val="000000"/>
+                <w:sz w:val="19"/>
+                <w:szCs w:val="19"/>
+                <w:highlight w:val="white"/>
+                <w:lang w:val="vi-VN"/>
+              </w:rPr>
+              <w:t>}</w:t>
+            </w:r>
+          </w:p>
+        </w:tc>
+      </w:tr>
+      <w:tr>
+        <w:tc>
+          <w:tcPr>
+            <w:tcW w:w="1560" w:type="dxa"/>
+            <w:shd w:val="clear" w:color="auto" w:fill="auto"/>
+            <w:vAlign w:val="center"/>
+          </w:tcPr>
+          <w:p>
+            <w:pPr>
+              <w:pStyle w:val="ListParagraph"/>
+              <w:ind w:left="0"/>
+              <w:jc w:val="center"/>
+              <w:rPr>
+                <w:rFonts w:ascii="Times New Roman" w:hAnsi="Times New Roman" w:cs="Times New Roman"/>
+                <w:b/>
+                <w:color w:val="FF0000"/>
+                <w:sz w:val="20"/>
+                <w:szCs w:val="20"/>
+              </w:rPr>
+            </w:pPr>
+            <w:r>
+              <w:rPr>
+                <w:rFonts w:ascii="Times New Roman" w:hAnsi="Times New Roman" w:cs="Times New Roman"/>
+                <w:b/>
+                <w:color w:val="FF0000"/>
+                <w:sz w:val="20"/>
+                <w:szCs w:val="20"/>
+              </w:rPr>
+              <w:t>403</w:t>
+            </w:r>
+          </w:p>
+          <w:p>
+            <w:pPr>
+              <w:pStyle w:val="ListParagraph"/>
+              <w:ind w:left="0"/>
+              <w:rPr>
+                <w:rFonts w:ascii="Times New Roman" w:hAnsi="Times New Roman" w:cs="Times New Roman"/>
+                <w:color w:val="000000" w:themeColor="text1"/>
+                <w:sz w:val="20"/>
+                <w:szCs w:val="20"/>
+              </w:rPr>
+            </w:pPr>
+            <w:r>
+              <w:rPr>
+                <w:rFonts w:ascii="Times New Roman" w:hAnsi="Times New Roman" w:cs="Times New Roman"/>
+                <w:color w:val="000000" w:themeColor="text1"/>
+                <w:sz w:val="20"/>
+                <w:szCs w:val="20"/>
+              </w:rPr>
+              <w:t>The requester doesn’t have any relationships with the owner of medical record.</w:t>
+            </w:r>
+          </w:p>
+        </w:tc>
+        <w:tc>
+          <w:tcPr>
+            <w:tcW w:w="9355" w:type="dxa"/>
+            <w:shd w:val="clear" w:color="auto" w:fill="auto"/>
+            <w:vAlign w:val="center"/>
+          </w:tcPr>
           <w:p>
             <w:pPr>
               <w:autoSpaceDE w:val="0"/>
@@ -21309,146 +21322,9 @@
                 <w:highlight w:val="white"/>
                 <w:lang w:val="vi-VN"/>
               </w:rPr>
-              <w:t xml:space="preserve">  </w:t>
-            </w:r>
-            <w:r>
-              <w:rPr>
-                <w:rFonts w:ascii="Consolas" w:hAnsi="Consolas" w:cs="Consolas"/>
-                <w:color w:val="2E75B6"/>
-                <w:sz w:val="19"/>
-                <w:szCs w:val="19"/>
-                <w:highlight w:val="white"/>
-                <w:lang w:val="vi-VN"/>
-              </w:rPr>
-              <w:t>"Error"</w:t>
-            </w:r>
-            <w:r>
-              <w:rPr>
-                <w:rFonts w:ascii="Consolas" w:hAnsi="Consolas" w:cs="Consolas"/>
-                <w:color w:val="000000"/>
-                <w:sz w:val="19"/>
-                <w:szCs w:val="19"/>
-                <w:highlight w:val="white"/>
-                <w:lang w:val="vi-VN"/>
-              </w:rPr>
-              <w:t xml:space="preserve">: </w:t>
-            </w:r>
-            <w:r>
-              <w:rPr>
-                <w:rFonts w:ascii="Consolas" w:hAnsi="Consolas" w:cs="Consolas"/>
-                <w:color w:val="A31515"/>
-                <w:sz w:val="19"/>
-                <w:szCs w:val="19"/>
-                <w:highlight w:val="white"/>
-                <w:lang w:val="vi-VN"/>
-              </w:rPr>
-              <w:t>"</w:t>
-            </w:r>
-            <w:r>
-              <w:rPr>
-                <w:rFonts w:ascii="Consolas" w:hAnsi="Consolas" w:cs="Consolas"/>
-                <w:color w:val="A31515"/>
-                <w:sz w:val="19"/>
-                <w:szCs w:val="19"/>
-                <w:highlight w:val="white"/>
-              </w:rPr>
-              <w:t>W019</w:t>
-            </w:r>
-            <w:r>
-              <w:rPr>
-                <w:rFonts w:ascii="Consolas" w:hAnsi="Consolas" w:cs="Consolas"/>
-                <w:color w:val="A31515"/>
-                <w:sz w:val="19"/>
-                <w:szCs w:val="19"/>
-                <w:highlight w:val="white"/>
-                <w:lang w:val="vi-VN"/>
-              </w:rPr>
-              <w:t>"</w:t>
-            </w:r>
-          </w:p>
-          <w:p>
-            <w:pPr>
-              <w:rPr>
-                <w:rStyle w:val="sbrace"/>
-                <w:rFonts w:ascii="Times New Roman" w:hAnsi="Times New Roman" w:cs="Times New Roman"/>
-                <w:color w:val="000000" w:themeColor="text1"/>
-                <w:sz w:val="20"/>
-                <w:szCs w:val="20"/>
-              </w:rPr>
-            </w:pPr>
-            <w:r>
-              <w:rPr>
-                <w:rFonts w:ascii="Consolas" w:hAnsi="Consolas" w:cs="Consolas"/>
-                <w:color w:val="000000"/>
-                <w:sz w:val="19"/>
-                <w:szCs w:val="19"/>
-                <w:highlight w:val="white"/>
-                <w:lang w:val="vi-VN"/>
-              </w:rPr>
-              <w:t>}</w:t>
-            </w:r>
-          </w:p>
-        </w:tc>
-      </w:tr>
-      <w:tr>
-        <w:tc>
-          <w:tcPr>
-            <w:tcW w:w="1560" w:type="dxa"/>
-            <w:shd w:val="clear" w:color="auto" w:fill="auto"/>
-            <w:vAlign w:val="center"/>
-          </w:tcPr>
-          <w:p>
-            <w:pPr>
-              <w:pStyle w:val="ListParagraph"/>
-              <w:ind w:left="0"/>
-              <w:jc w:val="center"/>
-              <w:rPr>
-                <w:rFonts w:ascii="Times New Roman" w:hAnsi="Times New Roman" w:cs="Times New Roman"/>
-                <w:b/>
-                <w:color w:val="FF0000"/>
-                <w:sz w:val="20"/>
-                <w:szCs w:val="20"/>
-              </w:rPr>
-            </w:pPr>
-            <w:r>
-              <w:rPr>
-                <w:rFonts w:ascii="Times New Roman" w:hAnsi="Times New Roman" w:cs="Times New Roman"/>
-                <w:b/>
-                <w:color w:val="FF0000"/>
-                <w:sz w:val="20"/>
-                <w:szCs w:val="20"/>
-              </w:rPr>
-              <w:t>403</w:t>
-            </w:r>
-          </w:p>
-          <w:p>
-            <w:pPr>
-              <w:pStyle w:val="ListParagraph"/>
-              <w:ind w:left="0"/>
-              <w:rPr>
-                <w:rFonts w:ascii="Times New Roman" w:hAnsi="Times New Roman" w:cs="Times New Roman"/>
-                <w:color w:val="000000" w:themeColor="text1"/>
-                <w:sz w:val="20"/>
-                <w:szCs w:val="20"/>
-              </w:rPr>
-            </w:pPr>
-            <w:r>
-              <w:rPr>
-                <w:rFonts w:ascii="Times New Roman" w:hAnsi="Times New Roman" w:cs="Times New Roman"/>
-                <w:color w:val="000000" w:themeColor="text1"/>
-                <w:sz w:val="20"/>
-                <w:szCs w:val="20"/>
-              </w:rPr>
-              <w:t>Owner of medical record is not found or not active.</w:t>
-            </w:r>
-          </w:p>
-        </w:tc>
-        <w:tc>
-          <w:tcPr>
-            <w:tcW w:w="9355" w:type="dxa"/>
-            <w:shd w:val="clear" w:color="auto" w:fill="auto"/>
-            <w:vAlign w:val="center"/>
-          </w:tcPr>
+              <w:t>{</w:t>
+            </w:r>
+          </w:p>
           <w:p>
             <w:pPr>
               <w:autoSpaceDE w:val="0"/>
@@ -21472,9 +21348,146 @@
                 <w:highlight w:val="white"/>
                 <w:lang w:val="vi-VN"/>
               </w:rPr>
-              <w:t>{</w:t>
-            </w:r>
-          </w:p>
+              <w:t xml:space="preserve">  </w:t>
+            </w:r>
+            <w:r>
+              <w:rPr>
+                <w:rFonts w:ascii="Consolas" w:hAnsi="Consolas" w:cs="Consolas"/>
+                <w:color w:val="2E75B6"/>
+                <w:sz w:val="19"/>
+                <w:szCs w:val="19"/>
+                <w:highlight w:val="white"/>
+                <w:lang w:val="vi-VN"/>
+              </w:rPr>
+              <w:t>"Error"</w:t>
+            </w:r>
+            <w:r>
+              <w:rPr>
+                <w:rFonts w:ascii="Consolas" w:hAnsi="Consolas" w:cs="Consolas"/>
+                <w:color w:val="000000"/>
+                <w:sz w:val="19"/>
+                <w:szCs w:val="19"/>
+                <w:highlight w:val="white"/>
+                <w:lang w:val="vi-VN"/>
+              </w:rPr>
+              <w:t xml:space="preserve">: </w:t>
+            </w:r>
+            <w:r>
+              <w:rPr>
+                <w:rFonts w:ascii="Consolas" w:hAnsi="Consolas" w:cs="Consolas"/>
+                <w:color w:val="A31515"/>
+                <w:sz w:val="19"/>
+                <w:szCs w:val="19"/>
+                <w:highlight w:val="white"/>
+                <w:lang w:val="vi-VN"/>
+              </w:rPr>
+              <w:t>"</w:t>
+            </w:r>
+            <w:r>
+              <w:rPr>
+                <w:rFonts w:ascii="Consolas" w:hAnsi="Consolas" w:cs="Consolas"/>
+                <w:color w:val="A31515"/>
+                <w:sz w:val="19"/>
+                <w:szCs w:val="19"/>
+                <w:highlight w:val="white"/>
+              </w:rPr>
+              <w:t>W019</w:t>
+            </w:r>
+            <w:r>
+              <w:rPr>
+                <w:rFonts w:ascii="Consolas" w:hAnsi="Consolas" w:cs="Consolas"/>
+                <w:color w:val="A31515"/>
+                <w:sz w:val="19"/>
+                <w:szCs w:val="19"/>
+                <w:highlight w:val="white"/>
+                <w:lang w:val="vi-VN"/>
+              </w:rPr>
+              <w:t>"</w:t>
+            </w:r>
+          </w:p>
+          <w:p>
+            <w:pPr>
+              <w:rPr>
+                <w:rStyle w:val="sbrace"/>
+                <w:rFonts w:ascii="Times New Roman" w:hAnsi="Times New Roman" w:cs="Times New Roman"/>
+                <w:color w:val="000000" w:themeColor="text1"/>
+                <w:sz w:val="20"/>
+                <w:szCs w:val="20"/>
+              </w:rPr>
+            </w:pPr>
+            <w:r>
+              <w:rPr>
+                <w:rFonts w:ascii="Consolas" w:hAnsi="Consolas" w:cs="Consolas"/>
+                <w:color w:val="000000"/>
+                <w:sz w:val="19"/>
+                <w:szCs w:val="19"/>
+                <w:highlight w:val="white"/>
+                <w:lang w:val="vi-VN"/>
+              </w:rPr>
+              <w:t>}</w:t>
+            </w:r>
+          </w:p>
+        </w:tc>
+      </w:tr>
+      <w:tr>
+        <w:tc>
+          <w:tcPr>
+            <w:tcW w:w="1560" w:type="dxa"/>
+            <w:shd w:val="clear" w:color="auto" w:fill="auto"/>
+            <w:vAlign w:val="center"/>
+          </w:tcPr>
+          <w:p>
+            <w:pPr>
+              <w:pStyle w:val="ListParagraph"/>
+              <w:ind w:left="0"/>
+              <w:jc w:val="center"/>
+              <w:rPr>
+                <w:rFonts w:ascii="Times New Roman" w:hAnsi="Times New Roman" w:cs="Times New Roman"/>
+                <w:b/>
+                <w:color w:val="FF0000"/>
+                <w:sz w:val="20"/>
+                <w:szCs w:val="20"/>
+              </w:rPr>
+            </w:pPr>
+            <w:r>
+              <w:rPr>
+                <w:rFonts w:ascii="Times New Roman" w:hAnsi="Times New Roman" w:cs="Times New Roman"/>
+                <w:b/>
+                <w:color w:val="FF0000"/>
+                <w:sz w:val="20"/>
+                <w:szCs w:val="20"/>
+              </w:rPr>
+              <w:t>403</w:t>
+            </w:r>
+          </w:p>
+          <w:p>
+            <w:pPr>
+              <w:pStyle w:val="ListParagraph"/>
+              <w:ind w:left="0"/>
+              <w:rPr>
+                <w:rFonts w:ascii="Times New Roman" w:hAnsi="Times New Roman" w:cs="Times New Roman"/>
+                <w:color w:val="000000" w:themeColor="text1"/>
+                <w:sz w:val="20"/>
+                <w:szCs w:val="20"/>
+              </w:rPr>
+            </w:pPr>
+            <w:r>
+              <w:rPr>
+                <w:rFonts w:ascii="Times New Roman" w:hAnsi="Times New Roman" w:cs="Times New Roman"/>
+                <w:color w:val="000000" w:themeColor="text1"/>
+                <w:sz w:val="20"/>
+                <w:szCs w:val="20"/>
+              </w:rPr>
+              <w:t>Owner of medical record is not found or not active.</w:t>
+            </w:r>
+          </w:p>
+        </w:tc>
+        <w:tc>
+          <w:tcPr>
+            <w:tcW w:w="9355" w:type="dxa"/>
+            <w:shd w:val="clear" w:color="auto" w:fill="auto"/>
+            <w:vAlign w:val="center"/>
+          </w:tcPr>
           <w:p>
             <w:pPr>
               <w:autoSpaceDE w:val="0"/>
@@ -21498,6 +21511,32 @@
                 <w:highlight w:val="white"/>
                 <w:lang w:val="vi-VN"/>
               </w:rPr>
+              <w:t>{</w:t>
+            </w:r>
+          </w:p>
+          <w:p>
+            <w:pPr>
+              <w:autoSpaceDE w:val="0"/>
+              <w:autoSpaceDN w:val="0"/>
+              <w:adjustRightInd w:val="0"/>
+              <w:rPr>
+                <w:rFonts w:ascii="Consolas" w:hAnsi="Consolas" w:cs="Consolas"/>
+                <w:color w:val="000000"/>
+                <w:sz w:val="19"/>
+                <w:szCs w:val="19"/>
+                <w:highlight w:val="white"/>
+                <w:lang w:val="vi-VN"/>
+              </w:rPr>
+            </w:pPr>
+            <w:r>
+              <w:rPr>
+                <w:rFonts w:ascii="Consolas" w:hAnsi="Consolas" w:cs="Consolas"/>
+                <w:color w:val="000000"/>
+                <w:sz w:val="19"/>
+                <w:szCs w:val="19"/>
+                <w:highlight w:val="white"/>
+                <w:lang w:val="vi-VN"/>
+              </w:rPr>
               <w:t xml:space="preserve">  </w:t>
             </w:r>
             <w:r>
@@ -21600,7 +21639,6 @@
                 <w:szCs w:val="20"/>
               </w:rPr>
             </w:pPr>
-            <w:bookmarkStart w:id="0" w:name="_GoBack"/>
             <w:r>
               <w:rPr>
                 <w:rFonts w:ascii="Times New Roman" w:hAnsi="Times New Roman" w:cs="Times New Roman"/>
@@ -21663,7 +21701,6 @@
           </w:p>
         </w:tc>
       </w:tr>
-      <w:bookmarkEnd w:id="0"/>
     </w:tbl>
     <w:p>
       <w:pPr>

</xml_diff>